<commit_message>
0911 update: api doc upload
</commit_message>
<xml_diff>
--- a/documents/api_Zixin.docx
+++ b/documents/api_Zixin.docx
@@ -2335,6 +2335,7 @@
                 <w:rFonts w:ascii="Times New Roman" w:eastAsiaTheme="minorEastAsia" w:hAnsi="Times New Roman" w:cs="Times New Roman" w:hint="eastAsia"/>
                 <w:szCs w:val="24"/>
               </w:rPr>
+              <w:lastRenderedPageBreak/>
               <w:t>d</w:t>
             </w:r>
             <w:r>
@@ -5604,7 +5605,6 @@
                 <w:rFonts w:ascii="Times New Roman" w:eastAsiaTheme="minorEastAsia" w:hAnsi="Times New Roman" w:cs="Times New Roman" w:hint="eastAsia"/>
                 <w:szCs w:val="24"/>
               </w:rPr>
-              <w:lastRenderedPageBreak/>
               <w:t>1</w:t>
             </w:r>
             <w:r>
@@ -5688,7 +5688,6 @@
                 <w:rFonts w:ascii="Times New Roman" w:eastAsiaTheme="minorEastAsia" w:hAnsi="Times New Roman" w:cs="Times New Roman"/>
                 <w:szCs w:val="24"/>
               </w:rPr>
-              <w:lastRenderedPageBreak/>
               <w:t>msg</w:t>
             </w:r>
           </w:p>
@@ -5944,14 +5943,7 @@
                 <w:rFonts w:ascii="Times New Roman" w:eastAsiaTheme="minorEastAsia" w:hAnsi="Times New Roman" w:cs="Times New Roman"/>
                 <w:szCs w:val="24"/>
               </w:rPr>
-              <w:t xml:space="preserve">HashMap </w:t>
-            </w:r>
-            <w:r>
-              <w:rPr>
-                <w:rFonts w:ascii="Times New Roman" w:eastAsiaTheme="minorEastAsia" w:hAnsi="Times New Roman" w:cs="Times New Roman"/>
-                <w:szCs w:val="24"/>
-              </w:rPr>
-              <w:t xml:space="preserve"> </w:t>
+              <w:t xml:space="preserve">HashMap  </w:t>
             </w:r>
             <w:r>
               <w:rPr>
@@ -6087,13 +6079,7 @@
         <w:rPr>
           <w:rFonts w:eastAsiaTheme="minorEastAsia"/>
         </w:rPr>
-        <w:t>Get Quiz</w:t>
-      </w:r>
-      <w:r>
-        <w:rPr>
-          <w:rFonts w:eastAsiaTheme="minorEastAsia"/>
-        </w:rPr>
-        <w:t xml:space="preserve"> </w:t>
+        <w:t xml:space="preserve">Get Quiz </w:t>
       </w:r>
     </w:p>
     <w:p>
@@ -6153,14 +6139,7 @@
                 <w:rFonts w:ascii="Times New Roman" w:hAnsi="Times New Roman" w:cs="Times New Roman"/>
                 <w:szCs w:val="24"/>
               </w:rPr>
-              <w:t xml:space="preserve">single </w:t>
-            </w:r>
-            <w:r>
-              <w:rPr>
-                <w:rFonts w:ascii="Times New Roman" w:hAnsi="Times New Roman" w:cs="Times New Roman"/>
-                <w:szCs w:val="24"/>
-              </w:rPr>
-              <w:t xml:space="preserve">quiz </w:t>
+              <w:t xml:space="preserve">single quiz </w:t>
             </w:r>
           </w:p>
         </w:tc>
@@ -6582,21 +6561,7 @@
                 <w:rFonts w:ascii="Times New Roman" w:eastAsiaTheme="minorEastAsia" w:hAnsi="Times New Roman" w:cs="Times New Roman"/>
                 <w:szCs w:val="24"/>
               </w:rPr>
-              <w:t xml:space="preserve">he </w:t>
-            </w:r>
-            <w:r>
-              <w:rPr>
-                <w:rFonts w:ascii="Times New Roman" w:eastAsiaTheme="minorEastAsia" w:hAnsi="Times New Roman" w:cs="Times New Roman"/>
-                <w:szCs w:val="24"/>
-              </w:rPr>
-              <w:t>key</w:t>
-            </w:r>
-            <w:r>
-              <w:rPr>
-                <w:rFonts w:ascii="Times New Roman" w:eastAsiaTheme="minorEastAsia" w:hAnsi="Times New Roman" w:cs="Times New Roman"/>
-                <w:szCs w:val="24"/>
-              </w:rPr>
-              <w:t xml:space="preserve"> of the Quiz</w:t>
+              <w:t>he key of the Quiz</w:t>
             </w:r>
           </w:p>
         </w:tc>
@@ -7375,6 +7340,7 @@
                 <w:rFonts w:ascii="Times New Roman" w:eastAsiaTheme="minorEastAsia" w:hAnsi="Times New Roman" w:cs="Times New Roman" w:hint="eastAsia"/>
                 <w:szCs w:val="24"/>
               </w:rPr>
+              <w:lastRenderedPageBreak/>
               <w:t>2</w:t>
             </w:r>
             <w:r>
@@ -7399,7 +7365,6 @@
                 <w:rFonts w:ascii="Times New Roman" w:eastAsiaTheme="minorEastAsia" w:hAnsi="Times New Roman" w:cs="Times New Roman" w:hint="eastAsia"/>
                 <w:szCs w:val="24"/>
               </w:rPr>
-              <w:lastRenderedPageBreak/>
               <w:t>3</w:t>
             </w:r>
             <w:r>
@@ -7864,19 +7829,7 @@
         <w:rPr>
           <w:rFonts w:eastAsiaTheme="minorEastAsia"/>
         </w:rPr>
-        <w:t>Get Qu</w:t>
-      </w:r>
-      <w:r>
-        <w:rPr>
-          <w:rFonts w:eastAsiaTheme="minorEastAsia"/>
-        </w:rPr>
-        <w:t>estions</w:t>
-      </w:r>
-      <w:r>
-        <w:rPr>
-          <w:rFonts w:eastAsiaTheme="minorEastAsia"/>
-        </w:rPr>
-        <w:t xml:space="preserve"> </w:t>
+        <w:t xml:space="preserve">Get Questions </w:t>
       </w:r>
     </w:p>
     <w:p>
@@ -9106,7 +9059,7 @@
         </w:tabs>
         <w:jc w:val="left"/>
         <w:rPr>
-          <w:rFonts w:ascii="Consolas" w:eastAsia="宋体" w:hAnsi="Consolas" w:cs="宋体" w:hint="eastAsia"/>
+          <w:rFonts w:ascii="Consolas" w:eastAsia="宋体" w:hAnsi="Consolas" w:cs="宋体"/>
           <w:color w:val="008000"/>
           <w:kern w:val="0"/>
           <w:sz w:val="18"/>
@@ -9577,7 +9530,7 @@
         </w:tabs>
         <w:jc w:val="left"/>
         <w:rPr>
-          <w:rFonts w:ascii="Consolas" w:eastAsia="宋体" w:hAnsi="Consolas" w:cs="宋体" w:hint="eastAsia"/>
+          <w:rFonts w:ascii="Consolas" w:eastAsia="宋体" w:hAnsi="Consolas" w:cs="宋体"/>
           <w:color w:val="008000"/>
           <w:kern w:val="0"/>
           <w:sz w:val="18"/>
@@ -11957,40 +11910,7 @@
           <w:szCs w:val="18"/>
           <w:bdr w:val="none" w:sz="0" w:space="0" w:color="auto" w:frame="1"/>
         </w:rPr>
-        <w:t>1</w:t>
-      </w:r>
-      <w:r>
-        <w:rPr>
-          <w:rFonts w:ascii="Consolas" w:eastAsia="宋体" w:hAnsi="Consolas" w:cs="宋体"/>
-          <w:color w:val="008000"/>
-          <w:kern w:val="0"/>
-          <w:sz w:val="18"/>
-          <w:szCs w:val="18"/>
-          <w:bdr w:val="none" w:sz="0" w:space="0" w:color="auto" w:frame="1"/>
-        </w:rPr>
-        <w:t>0;</w:t>
-      </w:r>
-      <w:r>
-        <w:rPr>
-          <w:rFonts w:ascii="Consolas" w:eastAsia="宋体" w:hAnsi="Consolas" w:cs="宋体"/>
-          <w:color w:val="008000"/>
-          <w:kern w:val="0"/>
-          <w:sz w:val="18"/>
-          <w:szCs w:val="18"/>
-          <w:bdr w:val="none" w:sz="0" w:space="0" w:color="auto" w:frame="1"/>
-        </w:rPr>
-        <w:t>2</w:t>
-      </w:r>
-      <w:r>
-        <w:rPr>
-          <w:rFonts w:ascii="Consolas" w:eastAsia="宋体" w:hAnsi="Consolas" w:cs="宋体"/>
-          <w:color w:val="008000"/>
-          <w:kern w:val="0"/>
-          <w:sz w:val="18"/>
-          <w:szCs w:val="18"/>
-          <w:bdr w:val="none" w:sz="0" w:space="0" w:color="auto" w:frame="1"/>
-        </w:rPr>
-        <w:t>0</w:t>
+        <w:t>10;20</w:t>
       </w:r>
       <w:r>
         <w:rPr>
@@ -13982,7 +13902,7 @@
         </w:numPr>
         <w:ind w:firstLineChars="0"/>
         <w:rPr>
-          <w:rFonts w:ascii="Times New Roman" w:hAnsi="Times New Roman" w:cs="Times New Roman" w:hint="eastAsia"/>
+          <w:rFonts w:ascii="Times New Roman" w:hAnsi="Times New Roman" w:cs="Times New Roman"/>
           <w:szCs w:val="24"/>
         </w:rPr>
       </w:pPr>
@@ -14381,7 +14301,7 @@
         </w:tabs>
         <w:jc w:val="left"/>
         <w:rPr>
-          <w:rFonts w:ascii="Consolas" w:eastAsia="宋体" w:hAnsi="Consolas" w:cs="宋体" w:hint="eastAsia"/>
+          <w:rFonts w:ascii="Consolas" w:eastAsia="宋体" w:hAnsi="Consolas" w:cs="宋体"/>
           <w:color w:val="333333"/>
           <w:kern w:val="0"/>
           <w:sz w:val="18"/>
@@ -16019,7 +15939,7 @@
               <w:pStyle w:val="a3"/>
               <w:ind w:firstLineChars="0" w:firstLine="0"/>
               <w:rPr>
-                <w:rFonts w:ascii="Times New Roman" w:eastAsiaTheme="minorEastAsia" w:hAnsi="Times New Roman" w:cs="Times New Roman" w:hint="eastAsia"/>
+                <w:rFonts w:ascii="Times New Roman" w:eastAsiaTheme="minorEastAsia" w:hAnsi="Times New Roman" w:cs="Times New Roman"/>
                 <w:szCs w:val="24"/>
               </w:rPr>
             </w:pPr>
@@ -27332,7 +27252,29 @@
           <w:szCs w:val="18"/>
           <w:bdr w:val="none" w:sz="0" w:space="0" w:color="auto" w:frame="1"/>
         </w:rPr>
-        <w:t>{"topic":"study2","overview":"234","status":3,"creatorID":2,"qid":2},</w:t>
+        <w:t>{"topic":"study2","overview":"234","status":3,"creatorID":2,"</w:t>
+      </w:r>
+      <w:r>
+        <w:rPr>
+          <w:rFonts w:ascii="Consolas" w:eastAsia="宋体" w:hAnsi="Consolas" w:cs="宋体"/>
+          <w:color w:val="008000"/>
+          <w:kern w:val="0"/>
+          <w:sz w:val="18"/>
+          <w:szCs w:val="18"/>
+          <w:bdr w:val="none" w:sz="0" w:space="0" w:color="auto" w:frame="1"/>
+        </w:rPr>
+        <w:t>QID</w:t>
+      </w:r>
+      <w:r>
+        <w:rPr>
+          <w:rFonts w:ascii="Consolas" w:eastAsia="宋体" w:hAnsi="Consolas" w:cs="宋体"/>
+          <w:color w:val="008000"/>
+          <w:kern w:val="0"/>
+          <w:sz w:val="18"/>
+          <w:szCs w:val="18"/>
+          <w:bdr w:val="none" w:sz="0" w:space="0" w:color="auto" w:frame="1"/>
+        </w:rPr>
+        <w:t>":2},</w:t>
       </w:r>
     </w:p>
     <w:p>
@@ -27393,7 +27335,29 @@
           <w:szCs w:val="18"/>
           <w:bdr w:val="none" w:sz="0" w:space="0" w:color="auto" w:frame="1"/>
         </w:rPr>
-        <w:t>{"topic":"topic1","overview":"overview1","status":3,"creatorID":1,"qid":4}</w:t>
+        <w:t>{"topic":"topic1","overview":"overview1","status":3,"creatorID":1,"</w:t>
+      </w:r>
+      <w:r>
+        <w:rPr>
+          <w:rFonts w:ascii="Consolas" w:eastAsia="宋体" w:hAnsi="Consolas" w:cs="宋体"/>
+          <w:color w:val="008000"/>
+          <w:kern w:val="0"/>
+          <w:sz w:val="18"/>
+          <w:szCs w:val="18"/>
+          <w:bdr w:val="none" w:sz="0" w:space="0" w:color="auto" w:frame="1"/>
+        </w:rPr>
+        <w:t>QID</w:t>
+      </w:r>
+      <w:r>
+        <w:rPr>
+          <w:rFonts w:ascii="Consolas" w:eastAsia="宋体" w:hAnsi="Consolas" w:cs="宋体"/>
+          <w:color w:val="008000"/>
+          <w:kern w:val="0"/>
+          <w:sz w:val="18"/>
+          <w:szCs w:val="18"/>
+          <w:bdr w:val="none" w:sz="0" w:space="0" w:color="auto" w:frame="1"/>
+        </w:rPr>
+        <w:t>":4}</w:t>
       </w:r>
       <w:r>
         <w:rPr>

</xml_diff>

<commit_message>
0911 update: setQuiz return QID
</commit_message>
<xml_diff>
--- a/documents/api_Zixin.docx
+++ b/documents/api_Zixin.docx
@@ -130,17 +130,8 @@
                 <w:rFonts w:ascii="Times New Roman" w:hAnsi="Times New Roman" w:cs="Times New Roman"/>
                 <w:szCs w:val="24"/>
               </w:rPr>
-              <w:t>/</w:t>
-            </w:r>
-            <w:proofErr w:type="spellStart"/>
-            <w:r>
-              <w:rPr>
-                <w:rFonts w:ascii="Times New Roman" w:hAnsi="Times New Roman" w:cs="Times New Roman"/>
-                <w:szCs w:val="24"/>
-              </w:rPr>
-              <w:t>api</w:t>
-            </w:r>
-            <w:proofErr w:type="spellEnd"/>
+              <w:t>/api</w:t>
+            </w:r>
             <w:r>
               <w:rPr>
                 <w:rFonts w:ascii="Times New Roman" w:hAnsi="Times New Roman" w:cs="Times New Roman"/>
@@ -749,7 +740,6 @@
         </w:rPr>
         <w:t>"</w:t>
       </w:r>
-      <w:proofErr w:type="spellStart"/>
       <w:r>
         <w:rPr>
           <w:rFonts w:ascii="Consolas" w:eastAsia="宋体" w:hAnsi="Consolas" w:cs="宋体"/>
@@ -761,7 +751,6 @@
         </w:rPr>
         <w:t>stauts</w:t>
       </w:r>
-      <w:proofErr w:type="spellEnd"/>
       <w:r>
         <w:rPr>
           <w:rFonts w:ascii="Consolas" w:eastAsia="宋体" w:hAnsi="Consolas" w:cs="宋体"/>
@@ -2035,23 +2024,7 @@
                 <w:rFonts w:ascii="Times New Roman" w:eastAsiaTheme="minorEastAsia" w:hAnsi="Times New Roman" w:cs="Times New Roman"/>
                 <w:szCs w:val="24"/>
               </w:rPr>
-              <w:t xml:space="preserve"> Login </w:t>
-            </w:r>
-            <w:proofErr w:type="gramStart"/>
-            <w:r>
-              <w:rPr>
-                <w:rFonts w:ascii="Times New Roman" w:eastAsiaTheme="minorEastAsia" w:hAnsi="Times New Roman" w:cs="Times New Roman"/>
-                <w:szCs w:val="24"/>
-              </w:rPr>
-              <w:t>fail</w:t>
-            </w:r>
-            <w:proofErr w:type="gramEnd"/>
-            <w:r>
-              <w:rPr>
-                <w:rFonts w:ascii="Times New Roman" w:eastAsiaTheme="minorEastAsia" w:hAnsi="Times New Roman" w:cs="Times New Roman"/>
-                <w:szCs w:val="24"/>
-              </w:rPr>
-              <w:t>.</w:t>
+              <w:t xml:space="preserve"> Login fail.</w:t>
             </w:r>
           </w:p>
           <w:p>
@@ -2650,39 +2623,7 @@
                 <w:rFonts w:ascii="Times New Roman" w:hAnsi="Times New Roman" w:cs="Times New Roman"/>
                 <w:szCs w:val="24"/>
               </w:rPr>
-              <w:t>/</w:t>
-            </w:r>
-            <w:proofErr w:type="spellStart"/>
-            <w:r>
-              <w:rPr>
-                <w:rFonts w:ascii="Times New Roman" w:hAnsi="Times New Roman" w:cs="Times New Roman"/>
-                <w:szCs w:val="24"/>
-              </w:rPr>
-              <w:t>api</w:t>
-            </w:r>
-            <w:proofErr w:type="spellEnd"/>
-            <w:r>
-              <w:rPr>
-                <w:rFonts w:ascii="Times New Roman" w:hAnsi="Times New Roman" w:cs="Times New Roman"/>
-                <w:szCs w:val="24"/>
-              </w:rPr>
-              <w:t>/quiz/</w:t>
-            </w:r>
-            <w:proofErr w:type="spellStart"/>
-            <w:r>
-              <w:rPr>
-                <w:rFonts w:ascii="Times New Roman" w:hAnsi="Times New Roman" w:cs="Times New Roman"/>
-                <w:szCs w:val="24"/>
-              </w:rPr>
-              <w:t>superQuizList</w:t>
-            </w:r>
-            <w:proofErr w:type="spellEnd"/>
-            <w:r>
-              <w:rPr>
-                <w:rFonts w:ascii="Times New Roman" w:hAnsi="Times New Roman" w:cs="Times New Roman"/>
-                <w:szCs w:val="24"/>
-              </w:rPr>
-              <w:t>/{UID}</w:t>
+              <w:t>/api/quiz/superQuizList/{UID}</w:t>
             </w:r>
           </w:p>
         </w:tc>
@@ -3137,31 +3078,7 @@
           <w:szCs w:val="18"/>
           <w:bdr w:val="none" w:sz="0" w:space="0" w:color="auto" w:frame="1"/>
         </w:rPr>
-        <w:t>"</w:t>
-      </w:r>
-      <w:proofErr w:type="spellStart"/>
-      <w:r>
-        <w:rPr>
-          <w:rFonts w:ascii="Consolas" w:eastAsia="宋体" w:hAnsi="Consolas" w:cs="宋体"/>
-          <w:color w:val="333333"/>
-          <w:kern w:val="0"/>
-          <w:sz w:val="18"/>
-          <w:szCs w:val="18"/>
-          <w:bdr w:val="none" w:sz="0" w:space="0" w:color="auto" w:frame="1"/>
-        </w:rPr>
-        <w:t>stauts</w:t>
-      </w:r>
-      <w:proofErr w:type="spellEnd"/>
-      <w:r>
-        <w:rPr>
-          <w:rFonts w:ascii="Consolas" w:eastAsia="宋体" w:hAnsi="Consolas" w:cs="宋体"/>
-          <w:color w:val="333333"/>
-          <w:kern w:val="0"/>
-          <w:sz w:val="18"/>
-          <w:szCs w:val="18"/>
-          <w:bdr w:val="none" w:sz="0" w:space="0" w:color="auto" w:frame="1"/>
-        </w:rPr>
-        <w:t>"</w:t>
+        <w:t>"stauts"</w:t>
       </w:r>
       <w:r>
         <w:rPr>
@@ -6209,39 +6126,7 @@
                 <w:rFonts w:ascii="Times New Roman" w:hAnsi="Times New Roman" w:cs="Times New Roman"/>
                 <w:szCs w:val="24"/>
               </w:rPr>
-              <w:t>/</w:t>
-            </w:r>
-            <w:proofErr w:type="spellStart"/>
-            <w:r>
-              <w:rPr>
-                <w:rFonts w:ascii="Times New Roman" w:hAnsi="Times New Roman" w:cs="Times New Roman"/>
-                <w:szCs w:val="24"/>
-              </w:rPr>
-              <w:t>api</w:t>
-            </w:r>
-            <w:proofErr w:type="spellEnd"/>
-            <w:r>
-              <w:rPr>
-                <w:rFonts w:ascii="Times New Roman" w:hAnsi="Times New Roman" w:cs="Times New Roman"/>
-                <w:szCs w:val="24"/>
-              </w:rPr>
-              <w:t>/quiz/</w:t>
-            </w:r>
-            <w:proofErr w:type="spellStart"/>
-            <w:r>
-              <w:rPr>
-                <w:rFonts w:ascii="Times New Roman" w:hAnsi="Times New Roman" w:cs="Times New Roman"/>
-                <w:szCs w:val="24"/>
-              </w:rPr>
-              <w:t>getQuiz</w:t>
-            </w:r>
-            <w:proofErr w:type="spellEnd"/>
-            <w:r>
-              <w:rPr>
-                <w:rFonts w:ascii="Times New Roman" w:hAnsi="Times New Roman" w:cs="Times New Roman"/>
-                <w:szCs w:val="24"/>
-              </w:rPr>
-              <w:t>/{QID}</w:t>
+              <w:t>/api/quiz/getQuiz/{QID}</w:t>
             </w:r>
           </w:p>
         </w:tc>
@@ -6696,31 +6581,7 @@
           <w:szCs w:val="18"/>
           <w:bdr w:val="none" w:sz="0" w:space="0" w:color="auto" w:frame="1"/>
         </w:rPr>
-        <w:t>"</w:t>
-      </w:r>
-      <w:proofErr w:type="spellStart"/>
-      <w:r>
-        <w:rPr>
-          <w:rFonts w:ascii="Consolas" w:eastAsia="宋体" w:hAnsi="Consolas" w:cs="宋体"/>
-          <w:color w:val="333333"/>
-          <w:kern w:val="0"/>
-          <w:sz w:val="18"/>
-          <w:szCs w:val="18"/>
-          <w:bdr w:val="none" w:sz="0" w:space="0" w:color="auto" w:frame="1"/>
-        </w:rPr>
-        <w:t>stauts</w:t>
-      </w:r>
-      <w:proofErr w:type="spellEnd"/>
-      <w:r>
-        <w:rPr>
-          <w:rFonts w:ascii="Consolas" w:eastAsia="宋体" w:hAnsi="Consolas" w:cs="宋体"/>
-          <w:color w:val="333333"/>
-          <w:kern w:val="0"/>
-          <w:sz w:val="18"/>
-          <w:szCs w:val="18"/>
-          <w:bdr w:val="none" w:sz="0" w:space="0" w:color="auto" w:frame="1"/>
-        </w:rPr>
-        <w:t>"</w:t>
+        <w:t>"stauts"</w:t>
       </w:r>
       <w:r>
         <w:rPr>
@@ -7796,17 +7657,8 @@
                 <w:rFonts w:ascii="Times New Roman" w:eastAsiaTheme="minorEastAsia" w:hAnsi="Times New Roman" w:cs="Times New Roman"/>
                 <w:szCs w:val="24"/>
               </w:rPr>
-              <w:t xml:space="preserve">QID, topic, overview, status and </w:t>
-            </w:r>
-            <w:proofErr w:type="spellStart"/>
-            <w:r>
-              <w:rPr>
-                <w:rFonts w:ascii="Times New Roman" w:eastAsiaTheme="minorEastAsia" w:hAnsi="Times New Roman" w:cs="Times New Roman"/>
-                <w:szCs w:val="24"/>
-              </w:rPr>
-              <w:t>creatorID</w:t>
-            </w:r>
-            <w:proofErr w:type="spellEnd"/>
+              <w:t>QID, topic, overview, status and creatorID</w:t>
+            </w:r>
             <w:r>
               <w:rPr>
                 <w:rFonts w:ascii="Times New Roman" w:eastAsiaTheme="minorEastAsia" w:hAnsi="Times New Roman" w:cs="Times New Roman"/>
@@ -7987,36 +7839,18 @@
                 <w:rFonts w:ascii="Times New Roman" w:hAnsi="Times New Roman" w:cs="Times New Roman"/>
                 <w:szCs w:val="24"/>
               </w:rPr>
-              <w:t>/</w:t>
-            </w:r>
-            <w:proofErr w:type="spellStart"/>
+              <w:t>/api/quiz/</w:t>
+            </w:r>
+            <w:r>
+              <w:t xml:space="preserve"> </w:t>
+            </w:r>
             <w:r>
               <w:rPr>
                 <w:rFonts w:ascii="Times New Roman" w:hAnsi="Times New Roman" w:cs="Times New Roman"/>
                 <w:szCs w:val="24"/>
               </w:rPr>
-              <w:t>api</w:t>
-            </w:r>
-            <w:proofErr w:type="spellEnd"/>
-            <w:r>
-              <w:rPr>
-                <w:rFonts w:ascii="Times New Roman" w:hAnsi="Times New Roman" w:cs="Times New Roman"/>
-                <w:szCs w:val="24"/>
-              </w:rPr>
-              <w:t>/quiz/</w:t>
-            </w:r>
-            <w:r>
-              <w:t xml:space="preserve"> </w:t>
-            </w:r>
-            <w:proofErr w:type="spellStart"/>
-            <w:r>
-              <w:rPr>
-                <w:rFonts w:ascii="Times New Roman" w:hAnsi="Times New Roman" w:cs="Times New Roman"/>
-                <w:szCs w:val="24"/>
-              </w:rPr>
               <w:t>getQuestion</w:t>
             </w:r>
-            <w:proofErr w:type="spellEnd"/>
             <w:r>
               <w:rPr>
                 <w:rFonts w:ascii="Times New Roman" w:hAnsi="Times New Roman" w:cs="Times New Roman"/>
@@ -8491,31 +8325,7 @@
           <w:szCs w:val="18"/>
           <w:bdr w:val="none" w:sz="0" w:space="0" w:color="auto" w:frame="1"/>
         </w:rPr>
-        <w:t>"</w:t>
-      </w:r>
-      <w:proofErr w:type="spellStart"/>
-      <w:r>
-        <w:rPr>
-          <w:rFonts w:ascii="Consolas" w:eastAsia="宋体" w:hAnsi="Consolas" w:cs="宋体"/>
-          <w:color w:val="333333"/>
-          <w:kern w:val="0"/>
-          <w:sz w:val="18"/>
-          <w:szCs w:val="18"/>
-          <w:bdr w:val="none" w:sz="0" w:space="0" w:color="auto" w:frame="1"/>
-        </w:rPr>
-        <w:t>stauts</w:t>
-      </w:r>
-      <w:proofErr w:type="spellEnd"/>
-      <w:r>
-        <w:rPr>
-          <w:rFonts w:ascii="Consolas" w:eastAsia="宋体" w:hAnsi="Consolas" w:cs="宋体"/>
-          <w:color w:val="333333"/>
-          <w:kern w:val="0"/>
-          <w:sz w:val="18"/>
-          <w:szCs w:val="18"/>
-          <w:bdr w:val="none" w:sz="0" w:space="0" w:color="auto" w:frame="1"/>
-        </w:rPr>
-        <w:t>"</w:t>
+        <w:t>"stauts"</w:t>
       </w:r>
       <w:r>
         <w:rPr>
@@ -8869,31 +8679,7 @@
           <w:szCs w:val="18"/>
           <w:bdr w:val="none" w:sz="0" w:space="0" w:color="auto" w:frame="1"/>
         </w:rPr>
-        <w:t xml:space="preserve">               "</w:t>
-      </w:r>
-      <w:proofErr w:type="spellStart"/>
-      <w:r>
-        <w:rPr>
-          <w:rFonts w:ascii="Consolas" w:eastAsia="宋体" w:hAnsi="Consolas" w:cs="宋体"/>
-          <w:color w:val="008000"/>
-          <w:kern w:val="0"/>
-          <w:sz w:val="18"/>
-          <w:szCs w:val="18"/>
-          <w:bdr w:val="none" w:sz="0" w:space="0" w:color="auto" w:frame="1"/>
-        </w:rPr>
-        <w:t>qContent</w:t>
-      </w:r>
-      <w:proofErr w:type="spellEnd"/>
-      <w:r>
-        <w:rPr>
-          <w:rFonts w:ascii="Consolas" w:eastAsia="宋体" w:hAnsi="Consolas" w:cs="宋体"/>
-          <w:color w:val="008000"/>
-          <w:kern w:val="0"/>
-          <w:sz w:val="18"/>
-          <w:szCs w:val="18"/>
-          <w:bdr w:val="none" w:sz="0" w:space="0" w:color="auto" w:frame="1"/>
-        </w:rPr>
-        <w:t>":"</w:t>
+        <w:t xml:space="preserve">               "qContent":"</w:t>
       </w:r>
       <w:r>
         <w:rPr>
@@ -9090,7 +8876,6 @@
         </w:rPr>
         <w:t>"</w:t>
       </w:r>
-      <w:proofErr w:type="spellStart"/>
       <w:r>
         <w:rPr>
           <w:rFonts w:ascii="Consolas" w:eastAsia="宋体" w:hAnsi="Consolas" w:cs="宋体"/>
@@ -9102,7 +8887,6 @@
         </w:rPr>
         <w:t>quizID</w:t>
       </w:r>
-      <w:proofErr w:type="spellEnd"/>
       <w:r>
         <w:rPr>
           <w:rFonts w:ascii="Consolas" w:eastAsia="宋体" w:hAnsi="Consolas" w:cs="宋体"/>
@@ -9340,31 +9124,7 @@
           <w:szCs w:val="18"/>
           <w:bdr w:val="none" w:sz="0" w:space="0" w:color="auto" w:frame="1"/>
         </w:rPr>
-        <w:t xml:space="preserve">               "</w:t>
-      </w:r>
-      <w:proofErr w:type="spellStart"/>
-      <w:r>
-        <w:rPr>
-          <w:rFonts w:ascii="Consolas" w:eastAsia="宋体" w:hAnsi="Consolas" w:cs="宋体"/>
-          <w:color w:val="008000"/>
-          <w:kern w:val="0"/>
-          <w:sz w:val="18"/>
-          <w:szCs w:val="18"/>
-          <w:bdr w:val="none" w:sz="0" w:space="0" w:color="auto" w:frame="1"/>
-        </w:rPr>
-        <w:t>qContent</w:t>
-      </w:r>
-      <w:proofErr w:type="spellEnd"/>
-      <w:r>
-        <w:rPr>
-          <w:rFonts w:ascii="Consolas" w:eastAsia="宋体" w:hAnsi="Consolas" w:cs="宋体"/>
-          <w:color w:val="008000"/>
-          <w:kern w:val="0"/>
-          <w:sz w:val="18"/>
-          <w:szCs w:val="18"/>
-          <w:bdr w:val="none" w:sz="0" w:space="0" w:color="auto" w:frame="1"/>
-        </w:rPr>
-        <w:t>":"</w:t>
+        <w:t xml:space="preserve">               "qContent":"</w:t>
       </w:r>
       <w:r>
         <w:rPr>
@@ -9561,7 +9321,6 @@
         </w:rPr>
         <w:t>"</w:t>
       </w:r>
-      <w:proofErr w:type="spellStart"/>
       <w:r>
         <w:rPr>
           <w:rFonts w:ascii="Consolas" w:eastAsia="宋体" w:hAnsi="Consolas" w:cs="宋体"/>
@@ -9573,7 +9332,6 @@
         </w:rPr>
         <w:t>quizID</w:t>
       </w:r>
-      <w:proofErr w:type="spellEnd"/>
       <w:r>
         <w:rPr>
           <w:rFonts w:ascii="Consolas" w:eastAsia="宋体" w:hAnsi="Consolas" w:cs="宋体"/>
@@ -10562,62 +10320,43 @@
                 <w:rFonts w:ascii="Times New Roman" w:eastAsiaTheme="minorEastAsia" w:hAnsi="Times New Roman" w:cs="Times New Roman"/>
                 <w:szCs w:val="24"/>
               </w:rPr>
+              <w:t xml:space="preserve"> q</w:t>
+            </w:r>
+            <w:r>
+              <w:rPr>
+                <w:rFonts w:ascii="Times New Roman" w:eastAsiaTheme="minorEastAsia" w:hAnsi="Times New Roman" w:cs="Times New Roman"/>
+                <w:szCs w:val="24"/>
+              </w:rPr>
+              <w:t xml:space="preserve">ID, </w:t>
+            </w:r>
+            <w:r>
+              <w:rPr>
+                <w:rFonts w:ascii="Times New Roman" w:eastAsiaTheme="minorEastAsia" w:hAnsi="Times New Roman" w:cs="Times New Roman"/>
+                <w:szCs w:val="24"/>
+              </w:rPr>
+              <w:t>qContent</w:t>
+            </w:r>
+            <w:r>
+              <w:rPr>
+                <w:rFonts w:ascii="Times New Roman" w:eastAsiaTheme="minorEastAsia" w:hAnsi="Times New Roman" w:cs="Times New Roman"/>
+                <w:szCs w:val="24"/>
+              </w:rPr>
+              <w:t xml:space="preserve">, </w:t>
+            </w:r>
+            <w:r>
+              <w:rPr>
+                <w:rFonts w:ascii="Times New Roman" w:eastAsiaTheme="minorEastAsia" w:hAnsi="Times New Roman" w:cs="Times New Roman"/>
+                <w:szCs w:val="24"/>
+              </w:rPr>
+              <w:t xml:space="preserve">options(an option object list) and </w:t>
+            </w:r>
+            <w:r>
+              <w:rPr>
+                <w:rFonts w:ascii="Times New Roman" w:eastAsiaTheme="minorEastAsia" w:hAnsi="Times New Roman" w:cs="Times New Roman"/>
+                <w:szCs w:val="24"/>
+              </w:rPr>
               <w:t xml:space="preserve"> </w:t>
             </w:r>
-            <w:proofErr w:type="spellStart"/>
-            <w:r>
-              <w:rPr>
-                <w:rFonts w:ascii="Times New Roman" w:eastAsiaTheme="minorEastAsia" w:hAnsi="Times New Roman" w:cs="Times New Roman"/>
-                <w:szCs w:val="24"/>
-              </w:rPr>
-              <w:t>q</w:t>
-            </w:r>
-            <w:r>
-              <w:rPr>
-                <w:rFonts w:ascii="Times New Roman" w:eastAsiaTheme="minorEastAsia" w:hAnsi="Times New Roman" w:cs="Times New Roman"/>
-                <w:szCs w:val="24"/>
-              </w:rPr>
-              <w:t>ID</w:t>
-            </w:r>
-            <w:proofErr w:type="spellEnd"/>
-            <w:r>
-              <w:rPr>
-                <w:rFonts w:ascii="Times New Roman" w:eastAsiaTheme="minorEastAsia" w:hAnsi="Times New Roman" w:cs="Times New Roman"/>
-                <w:szCs w:val="24"/>
-              </w:rPr>
-              <w:t xml:space="preserve">, </w:t>
-            </w:r>
-            <w:proofErr w:type="spellStart"/>
-            <w:r>
-              <w:rPr>
-                <w:rFonts w:ascii="Times New Roman" w:eastAsiaTheme="minorEastAsia" w:hAnsi="Times New Roman" w:cs="Times New Roman"/>
-                <w:szCs w:val="24"/>
-              </w:rPr>
-              <w:t>qContent</w:t>
-            </w:r>
-            <w:proofErr w:type="spellEnd"/>
-            <w:r>
-              <w:rPr>
-                <w:rFonts w:ascii="Times New Roman" w:eastAsiaTheme="minorEastAsia" w:hAnsi="Times New Roman" w:cs="Times New Roman"/>
-                <w:szCs w:val="24"/>
-              </w:rPr>
-              <w:t xml:space="preserve">, </w:t>
-            </w:r>
-            <w:r>
-              <w:rPr>
-                <w:rFonts w:ascii="Times New Roman" w:eastAsiaTheme="minorEastAsia" w:hAnsi="Times New Roman" w:cs="Times New Roman"/>
-                <w:szCs w:val="24"/>
-              </w:rPr>
-              <w:t xml:space="preserve">options(an option object list) and </w:t>
-            </w:r>
-            <w:r>
-              <w:rPr>
-                <w:rFonts w:ascii="Times New Roman" w:eastAsiaTheme="minorEastAsia" w:hAnsi="Times New Roman" w:cs="Times New Roman"/>
-                <w:szCs w:val="24"/>
-              </w:rPr>
-              <w:t xml:space="preserve"> </w:t>
-            </w:r>
-            <w:proofErr w:type="spellStart"/>
             <w:r>
               <w:rPr>
                 <w:rFonts w:ascii="Times New Roman" w:eastAsiaTheme="minorEastAsia" w:hAnsi="Times New Roman" w:cs="Times New Roman"/>
@@ -10625,7 +10364,6 @@
               </w:rPr>
               <w:t>quizID</w:t>
             </w:r>
-            <w:proofErr w:type="spellEnd"/>
             <w:r>
               <w:rPr>
                 <w:rFonts w:ascii="Times New Roman" w:eastAsiaTheme="minorEastAsia" w:hAnsi="Times New Roman" w:cs="Times New Roman"/>
@@ -10799,36 +10537,18 @@
                 <w:rFonts w:ascii="Times New Roman" w:hAnsi="Times New Roman" w:cs="Times New Roman"/>
                 <w:szCs w:val="24"/>
               </w:rPr>
-              <w:t>/</w:t>
-            </w:r>
-            <w:proofErr w:type="spellStart"/>
+              <w:t>/api/quiz/</w:t>
+            </w:r>
+            <w:r>
+              <w:t xml:space="preserve"> </w:t>
+            </w:r>
             <w:r>
               <w:rPr>
                 <w:rFonts w:ascii="Times New Roman" w:hAnsi="Times New Roman" w:cs="Times New Roman"/>
                 <w:szCs w:val="24"/>
               </w:rPr>
-              <w:t>api</w:t>
-            </w:r>
-            <w:proofErr w:type="spellEnd"/>
-            <w:r>
-              <w:rPr>
-                <w:rFonts w:ascii="Times New Roman" w:hAnsi="Times New Roman" w:cs="Times New Roman"/>
-                <w:szCs w:val="24"/>
-              </w:rPr>
-              <w:t>/quiz/</w:t>
-            </w:r>
-            <w:r>
-              <w:t xml:space="preserve"> </w:t>
-            </w:r>
-            <w:proofErr w:type="spellStart"/>
-            <w:r>
-              <w:rPr>
-                <w:rFonts w:ascii="Times New Roman" w:hAnsi="Times New Roman" w:cs="Times New Roman"/>
-                <w:szCs w:val="24"/>
-              </w:rPr>
               <w:t>getFeedback</w:t>
             </w:r>
-            <w:proofErr w:type="spellEnd"/>
             <w:r>
               <w:rPr>
                 <w:rFonts w:ascii="Times New Roman" w:hAnsi="Times New Roman" w:cs="Times New Roman"/>
@@ -11289,31 +11009,7 @@
           <w:szCs w:val="18"/>
           <w:bdr w:val="none" w:sz="0" w:space="0" w:color="auto" w:frame="1"/>
         </w:rPr>
-        <w:t>"</w:t>
-      </w:r>
-      <w:proofErr w:type="spellStart"/>
-      <w:r>
-        <w:rPr>
-          <w:rFonts w:ascii="Consolas" w:eastAsia="宋体" w:hAnsi="Consolas" w:cs="宋体"/>
-          <w:color w:val="333333"/>
-          <w:kern w:val="0"/>
-          <w:sz w:val="18"/>
-          <w:szCs w:val="18"/>
-          <w:bdr w:val="none" w:sz="0" w:space="0" w:color="auto" w:frame="1"/>
-        </w:rPr>
-        <w:t>stauts</w:t>
-      </w:r>
-      <w:proofErr w:type="spellEnd"/>
-      <w:r>
-        <w:rPr>
-          <w:rFonts w:ascii="Consolas" w:eastAsia="宋体" w:hAnsi="Consolas" w:cs="宋体"/>
-          <w:color w:val="333333"/>
-          <w:kern w:val="0"/>
-          <w:sz w:val="18"/>
-          <w:szCs w:val="18"/>
-          <w:bdr w:val="none" w:sz="0" w:space="0" w:color="auto" w:frame="1"/>
-        </w:rPr>
-        <w:t>"</w:t>
+        <w:t>"stauts"</w:t>
       </w:r>
       <w:r>
         <w:rPr>
@@ -12922,7 +12618,6 @@
               </w:rPr>
               <w:t xml:space="preserve">ID, </w:t>
             </w:r>
-            <w:proofErr w:type="spellStart"/>
             <w:r>
               <w:rPr>
                 <w:rFonts w:ascii="Times New Roman" w:eastAsiaTheme="minorEastAsia" w:hAnsi="Times New Roman" w:cs="Times New Roman"/>
@@ -12930,7 +12625,6 @@
               </w:rPr>
               <w:t>scoreRange</w:t>
             </w:r>
-            <w:proofErr w:type="spellEnd"/>
             <w:r>
               <w:rPr>
                 <w:rFonts w:ascii="Times New Roman" w:eastAsiaTheme="minorEastAsia" w:hAnsi="Times New Roman" w:cs="Times New Roman"/>
@@ -12952,7 +12646,6 @@
               </w:rPr>
               <w:t xml:space="preserve"> and </w:t>
             </w:r>
-            <w:proofErr w:type="spellStart"/>
             <w:r>
               <w:rPr>
                 <w:rFonts w:ascii="Times New Roman" w:eastAsiaTheme="minorEastAsia" w:hAnsi="Times New Roman" w:cs="Times New Roman"/>
@@ -12960,7 +12653,6 @@
               </w:rPr>
               <w:t>quiz_feed_ID</w:t>
             </w:r>
-            <w:proofErr w:type="spellEnd"/>
             <w:r>
               <w:rPr>
                 <w:rFonts w:ascii="Times New Roman" w:eastAsiaTheme="minorEastAsia" w:hAnsi="Times New Roman" w:cs="Times New Roman"/>
@@ -13144,33 +12836,8 @@
                 <w:rFonts w:ascii="Times New Roman" w:hAnsi="Times New Roman" w:cs="Times New Roman"/>
                 <w:szCs w:val="24"/>
               </w:rPr>
-              <w:t>/</w:t>
-            </w:r>
-            <w:proofErr w:type="spellStart"/>
-            <w:r>
-              <w:rPr>
-                <w:rFonts w:ascii="Times New Roman" w:hAnsi="Times New Roman" w:cs="Times New Roman"/>
-                <w:szCs w:val="24"/>
-              </w:rPr>
-              <w:t>api</w:t>
-            </w:r>
-            <w:proofErr w:type="spellEnd"/>
-            <w:r>
-              <w:rPr>
-                <w:rFonts w:ascii="Times New Roman" w:hAnsi="Times New Roman" w:cs="Times New Roman"/>
-                <w:szCs w:val="24"/>
-              </w:rPr>
-              <w:t>/quiz/</w:t>
-            </w:r>
-            <w:proofErr w:type="spellStart"/>
-            <w:r>
-              <w:rPr>
-                <w:rFonts w:ascii="Times New Roman" w:hAnsi="Times New Roman" w:cs="Times New Roman"/>
-                <w:szCs w:val="24"/>
-              </w:rPr>
-              <w:t>setQuiz</w:t>
-            </w:r>
-            <w:proofErr w:type="spellEnd"/>
+              <w:t>/api/quiz/setQuiz</w:t>
+            </w:r>
           </w:p>
         </w:tc>
       </w:tr>
@@ -13793,7 +13460,6 @@
                 <w:szCs w:val="24"/>
               </w:rPr>
             </w:pPr>
-            <w:proofErr w:type="spellStart"/>
             <w:r>
               <w:rPr>
                 <w:rFonts w:ascii="Times New Roman" w:eastAsiaTheme="minorEastAsia" w:hAnsi="Times New Roman" w:cs="Times New Roman"/>
@@ -13801,7 +13467,6 @@
               </w:rPr>
               <w:t>creatorID</w:t>
             </w:r>
-            <w:proofErr w:type="spellEnd"/>
           </w:p>
         </w:tc>
         <w:tc>
@@ -14022,31 +13687,7 @@
           <w:szCs w:val="18"/>
           <w:bdr w:val="none" w:sz="0" w:space="0" w:color="auto" w:frame="1"/>
         </w:rPr>
-        <w:t>"</w:t>
-      </w:r>
-      <w:proofErr w:type="spellStart"/>
-      <w:r>
-        <w:rPr>
-          <w:rFonts w:ascii="Consolas" w:eastAsia="宋体" w:hAnsi="Consolas" w:cs="宋体"/>
-          <w:color w:val="333333"/>
-          <w:kern w:val="0"/>
-          <w:sz w:val="18"/>
-          <w:szCs w:val="18"/>
-          <w:bdr w:val="none" w:sz="0" w:space="0" w:color="auto" w:frame="1"/>
-        </w:rPr>
-        <w:t>stauts</w:t>
-      </w:r>
-      <w:proofErr w:type="spellEnd"/>
-      <w:r>
-        <w:rPr>
-          <w:rFonts w:ascii="Consolas" w:eastAsia="宋体" w:hAnsi="Consolas" w:cs="宋体"/>
-          <w:color w:val="333333"/>
-          <w:kern w:val="0"/>
-          <w:sz w:val="18"/>
-          <w:szCs w:val="18"/>
-          <w:bdr w:val="none" w:sz="0" w:space="0" w:color="auto" w:frame="1"/>
-        </w:rPr>
-        <w:t>"</w:t>
+        <w:t>"stauts"</w:t>
       </w:r>
       <w:r>
         <w:rPr>
@@ -14268,7 +13909,18 @@
           <w:szCs w:val="18"/>
           <w:bdr w:val="none" w:sz="0" w:space="0" w:color="auto" w:frame="1"/>
         </w:rPr>
-        <w:t>: {}</w:t>
+        <w:t xml:space="preserve">: </w:t>
+      </w:r>
+      <w:r>
+        <w:rPr>
+          <w:rFonts w:ascii="Consolas" w:eastAsia="宋体" w:hAnsi="Consolas" w:cs="宋体"/>
+          <w:color w:val="008000"/>
+          <w:kern w:val="0"/>
+          <w:sz w:val="18"/>
+          <w:szCs w:val="18"/>
+          <w:bdr w:val="none" w:sz="0" w:space="0" w:color="auto" w:frame="1"/>
+        </w:rPr>
+        <w:t>6</w:t>
       </w:r>
     </w:p>
     <w:p>
@@ -15210,6 +14862,30 @@
               <w:t>alue:</w:t>
             </w:r>
           </w:p>
+          <w:p>
+            <w:pPr>
+              <w:pStyle w:val="a3"/>
+              <w:ind w:firstLineChars="0" w:firstLine="0"/>
+              <w:rPr>
+                <w:rFonts w:ascii="Times New Roman" w:eastAsiaTheme="minorEastAsia" w:hAnsi="Times New Roman" w:cs="Times New Roman"/>
+                <w:szCs w:val="24"/>
+              </w:rPr>
+            </w:pPr>
+            <w:r>
+              <w:rPr>
+                <w:rFonts w:ascii="Times New Roman" w:eastAsiaTheme="minorEastAsia" w:hAnsi="Times New Roman" w:cs="Times New Roman" w:hint="eastAsia"/>
+                <w:szCs w:val="24"/>
+              </w:rPr>
+              <w:t>F</w:t>
+            </w:r>
+            <w:r>
+              <w:rPr>
+                <w:rFonts w:ascii="Times New Roman" w:eastAsiaTheme="minorEastAsia" w:hAnsi="Times New Roman" w:cs="Times New Roman"/>
+                <w:szCs w:val="24"/>
+              </w:rPr>
+              <w:t>or creation, the value of data is the QID of the new Quiz.</w:t>
+            </w:r>
+          </w:p>
         </w:tc>
       </w:tr>
     </w:tbl>
@@ -15372,33 +15048,15 @@
                 <w:rFonts w:ascii="Times New Roman" w:hAnsi="Times New Roman" w:cs="Times New Roman"/>
                 <w:szCs w:val="24"/>
               </w:rPr>
-              <w:t>/</w:t>
-            </w:r>
-            <w:proofErr w:type="spellStart"/>
+              <w:t>/api/quiz/</w:t>
+            </w:r>
             <w:r>
               <w:rPr>
                 <w:rFonts w:ascii="Times New Roman" w:hAnsi="Times New Roman" w:cs="Times New Roman"/>
                 <w:szCs w:val="24"/>
               </w:rPr>
-              <w:t>api</w:t>
-            </w:r>
-            <w:proofErr w:type="spellEnd"/>
-            <w:r>
-              <w:rPr>
-                <w:rFonts w:ascii="Times New Roman" w:hAnsi="Times New Roman" w:cs="Times New Roman"/>
-                <w:szCs w:val="24"/>
-              </w:rPr>
-              <w:t>/quiz/</w:t>
-            </w:r>
-            <w:proofErr w:type="spellStart"/>
-            <w:r>
-              <w:rPr>
-                <w:rFonts w:ascii="Times New Roman" w:hAnsi="Times New Roman" w:cs="Times New Roman"/>
-                <w:szCs w:val="24"/>
-              </w:rPr>
               <w:t>setQuestion</w:t>
             </w:r>
-            <w:proofErr w:type="spellEnd"/>
           </w:p>
         </w:tc>
       </w:tr>
@@ -15625,7 +15283,6 @@
                 <w:szCs w:val="24"/>
               </w:rPr>
             </w:pPr>
-            <w:proofErr w:type="spellStart"/>
             <w:r>
               <w:rPr>
                 <w:rFonts w:ascii="Times New Roman" w:eastAsiaTheme="minorEastAsia" w:hAnsi="Times New Roman" w:cs="Times New Roman"/>
@@ -15633,7 +15290,6 @@
               </w:rPr>
               <w:t>qID</w:t>
             </w:r>
-            <w:proofErr w:type="spellEnd"/>
           </w:p>
         </w:tc>
         <w:tc>
@@ -15775,23 +15431,7 @@
                 <w:rFonts w:ascii="Times New Roman" w:eastAsiaTheme="minorEastAsia" w:hAnsi="Times New Roman" w:cs="Times New Roman"/>
                 <w:szCs w:val="24"/>
               </w:rPr>
-              <w:t xml:space="preserve">or update: provide the </w:t>
-            </w:r>
-            <w:proofErr w:type="spellStart"/>
-            <w:r>
-              <w:rPr>
-                <w:rFonts w:ascii="Times New Roman" w:eastAsiaTheme="minorEastAsia" w:hAnsi="Times New Roman" w:cs="Times New Roman"/>
-                <w:szCs w:val="24"/>
-              </w:rPr>
-              <w:t>qID</w:t>
-            </w:r>
-            <w:proofErr w:type="spellEnd"/>
-            <w:r>
-              <w:rPr>
-                <w:rFonts w:ascii="Times New Roman" w:eastAsiaTheme="minorEastAsia" w:hAnsi="Times New Roman" w:cs="Times New Roman"/>
-                <w:szCs w:val="24"/>
-              </w:rPr>
-              <w:t xml:space="preserve"> of question that need to be update.</w:t>
+              <w:t>or update: provide the qID of question that need to be update.</w:t>
             </w:r>
           </w:p>
           <w:p>
@@ -15819,23 +15459,7 @@
                 <w:rFonts w:ascii="Times New Roman" w:eastAsiaTheme="minorEastAsia" w:hAnsi="Times New Roman" w:cs="Times New Roman"/>
                 <w:szCs w:val="24"/>
               </w:rPr>
-              <w:t xml:space="preserve">or delete: provide the </w:t>
-            </w:r>
-            <w:proofErr w:type="spellStart"/>
-            <w:r>
-              <w:rPr>
-                <w:rFonts w:ascii="Times New Roman" w:eastAsiaTheme="minorEastAsia" w:hAnsi="Times New Roman" w:cs="Times New Roman"/>
-                <w:szCs w:val="24"/>
-              </w:rPr>
-              <w:t>qID</w:t>
-            </w:r>
-            <w:proofErr w:type="spellEnd"/>
-            <w:r>
-              <w:rPr>
-                <w:rFonts w:ascii="Times New Roman" w:eastAsiaTheme="minorEastAsia" w:hAnsi="Times New Roman" w:cs="Times New Roman"/>
-                <w:szCs w:val="24"/>
-              </w:rPr>
-              <w:t xml:space="preserve"> of question that need to be </w:t>
+              <w:t xml:space="preserve">or delete: provide the qID of question that need to be </w:t>
             </w:r>
             <w:r>
               <w:rPr>
@@ -15868,7 +15492,6 @@
                 <w:szCs w:val="24"/>
               </w:rPr>
             </w:pPr>
-            <w:proofErr w:type="spellStart"/>
             <w:r>
               <w:rPr>
                 <w:rFonts w:ascii="Times New Roman" w:eastAsiaTheme="minorEastAsia" w:hAnsi="Times New Roman" w:cs="Times New Roman"/>
@@ -15876,7 +15499,6 @@
               </w:rPr>
               <w:t>qContent</w:t>
             </w:r>
-            <w:proofErr w:type="spellEnd"/>
           </w:p>
         </w:tc>
         <w:tc>
@@ -15979,6 +15601,7 @@
                 <w:rFonts w:ascii="Times New Roman" w:eastAsiaTheme="minorEastAsia" w:hAnsi="Times New Roman" w:cs="Times New Roman"/>
                 <w:szCs w:val="24"/>
               </w:rPr>
+              <w:lastRenderedPageBreak/>
               <w:t>options</w:t>
             </w:r>
           </w:p>
@@ -16078,7 +15701,6 @@
                 <w:szCs w:val="24"/>
               </w:rPr>
             </w:pPr>
-            <w:proofErr w:type="spellStart"/>
             <w:r>
               <w:rPr>
                 <w:rFonts w:ascii="Times New Roman" w:eastAsiaTheme="minorEastAsia" w:hAnsi="Times New Roman" w:cs="Times New Roman"/>
@@ -16086,7 +15708,6 @@
               </w:rPr>
               <w:t>quizID</w:t>
             </w:r>
-            <w:proofErr w:type="spellEnd"/>
           </w:p>
         </w:tc>
         <w:tc>
@@ -16172,15 +15793,7 @@
                 <w:rFonts w:ascii="Times New Roman" w:eastAsiaTheme="minorEastAsia" w:hAnsi="Times New Roman" w:cs="Times New Roman"/>
                 <w:szCs w:val="24"/>
               </w:rPr>
-              <w:t xml:space="preserve">he QID of the Quiz that current </w:t>
-            </w:r>
-            <w:r>
-              <w:rPr>
-                <w:rFonts w:ascii="Times New Roman" w:eastAsiaTheme="minorEastAsia" w:hAnsi="Times New Roman" w:cs="Times New Roman"/>
-                <w:szCs w:val="24"/>
-              </w:rPr>
-              <w:lastRenderedPageBreak/>
-              <w:t>question belongs to.</w:t>
+              <w:t>he QID of the Quiz that current question belongs to.</w:t>
             </w:r>
           </w:p>
           <w:p>
@@ -16302,7 +15915,6 @@
           <w:rFonts w:ascii="Times New Roman" w:hAnsi="Times New Roman" w:cs="Times New Roman"/>
           <w:szCs w:val="24"/>
         </w:rPr>
-        <w:lastRenderedPageBreak/>
         <w:t>Return example</w:t>
       </w:r>
     </w:p>
@@ -16414,31 +16026,7 @@
           <w:szCs w:val="18"/>
           <w:bdr w:val="none" w:sz="0" w:space="0" w:color="auto" w:frame="1"/>
         </w:rPr>
-        <w:t>"</w:t>
-      </w:r>
-      <w:proofErr w:type="spellStart"/>
-      <w:r>
-        <w:rPr>
-          <w:rFonts w:ascii="Consolas" w:eastAsia="宋体" w:hAnsi="Consolas" w:cs="宋体"/>
-          <w:color w:val="333333"/>
-          <w:kern w:val="0"/>
-          <w:sz w:val="18"/>
-          <w:szCs w:val="18"/>
-          <w:bdr w:val="none" w:sz="0" w:space="0" w:color="auto" w:frame="1"/>
-        </w:rPr>
-        <w:t>stauts</w:t>
-      </w:r>
-      <w:proofErr w:type="spellEnd"/>
-      <w:r>
-        <w:rPr>
-          <w:rFonts w:ascii="Consolas" w:eastAsia="宋体" w:hAnsi="Consolas" w:cs="宋体"/>
-          <w:color w:val="333333"/>
-          <w:kern w:val="0"/>
-          <w:sz w:val="18"/>
-          <w:szCs w:val="18"/>
-          <w:bdr w:val="none" w:sz="0" w:space="0" w:color="auto" w:frame="1"/>
-        </w:rPr>
-        <w:t>"</w:t>
+        <w:t>"stauts"</w:t>
       </w:r>
       <w:r>
         <w:rPr>
@@ -17753,36 +17341,18 @@
                 <w:rFonts w:ascii="Times New Roman" w:hAnsi="Times New Roman" w:cs="Times New Roman"/>
                 <w:szCs w:val="24"/>
               </w:rPr>
-              <w:t>/</w:t>
-            </w:r>
-            <w:proofErr w:type="spellStart"/>
+              <w:t>/api/quiz/</w:t>
+            </w:r>
+            <w:r>
+              <w:t xml:space="preserve"> </w:t>
+            </w:r>
             <w:r>
               <w:rPr>
                 <w:rFonts w:ascii="Times New Roman" w:hAnsi="Times New Roman" w:cs="Times New Roman"/>
                 <w:szCs w:val="24"/>
               </w:rPr>
-              <w:t>api</w:t>
-            </w:r>
-            <w:proofErr w:type="spellEnd"/>
-            <w:r>
-              <w:rPr>
-                <w:rFonts w:ascii="Times New Roman" w:hAnsi="Times New Roman" w:cs="Times New Roman"/>
-                <w:szCs w:val="24"/>
-              </w:rPr>
-              <w:t>/quiz/</w:t>
-            </w:r>
-            <w:r>
-              <w:t xml:space="preserve"> </w:t>
-            </w:r>
-            <w:proofErr w:type="spellStart"/>
-            <w:r>
-              <w:rPr>
-                <w:rFonts w:ascii="Times New Roman" w:hAnsi="Times New Roman" w:cs="Times New Roman"/>
-                <w:szCs w:val="24"/>
-              </w:rPr>
               <w:t>setFeedback</w:t>
             </w:r>
-            <w:proofErr w:type="spellEnd"/>
           </w:p>
         </w:tc>
       </w:tr>
@@ -17903,6 +17473,7 @@
                 <w:rFonts w:ascii="Times New Roman" w:eastAsiaTheme="minorEastAsia" w:hAnsi="Times New Roman" w:cs="Times New Roman" w:hint="eastAsia"/>
                 <w:szCs w:val="24"/>
               </w:rPr>
+              <w:lastRenderedPageBreak/>
               <w:t>N</w:t>
             </w:r>
             <w:r>
@@ -18122,7 +17693,6 @@
                 <w:rFonts w:ascii="Times New Roman" w:eastAsiaTheme="minorEastAsia" w:hAnsi="Times New Roman" w:cs="Times New Roman" w:hint="eastAsia"/>
                 <w:szCs w:val="24"/>
               </w:rPr>
-              <w:lastRenderedPageBreak/>
               <w:t>F</w:t>
             </w:r>
             <w:r>
@@ -18233,16 +17803,13 @@
                 <w:szCs w:val="24"/>
               </w:rPr>
             </w:pPr>
-            <w:proofErr w:type="spellStart"/>
-            <w:r>
-              <w:rPr>
-                <w:rFonts w:ascii="Times New Roman" w:eastAsiaTheme="minorEastAsia" w:hAnsi="Times New Roman" w:cs="Times New Roman"/>
-                <w:szCs w:val="24"/>
-              </w:rPr>
-              <w:lastRenderedPageBreak/>
+            <w:r>
+              <w:rPr>
+                <w:rFonts w:ascii="Times New Roman" w:eastAsiaTheme="minorEastAsia" w:hAnsi="Times New Roman" w:cs="Times New Roman"/>
+                <w:szCs w:val="24"/>
+              </w:rPr>
               <w:t>scoreRange</w:t>
             </w:r>
-            <w:proofErr w:type="spellEnd"/>
           </w:p>
         </w:tc>
         <w:tc>
@@ -18444,7 +18011,6 @@
                 <w:szCs w:val="24"/>
               </w:rPr>
             </w:pPr>
-            <w:proofErr w:type="spellStart"/>
             <w:r>
               <w:rPr>
                 <w:rFonts w:ascii="Times New Roman" w:eastAsiaTheme="minorEastAsia" w:hAnsi="Times New Roman" w:cs="Times New Roman"/>
@@ -18452,7 +18018,6 @@
               </w:rPr>
               <w:t>quiz_feed_ID</w:t>
             </w:r>
-            <w:proofErr w:type="spellEnd"/>
           </w:p>
         </w:tc>
         <w:tc>
@@ -18785,31 +18350,7 @@
           <w:szCs w:val="18"/>
           <w:bdr w:val="none" w:sz="0" w:space="0" w:color="auto" w:frame="1"/>
         </w:rPr>
-        <w:t>"</w:t>
-      </w:r>
-      <w:proofErr w:type="spellStart"/>
-      <w:r>
-        <w:rPr>
-          <w:rFonts w:ascii="Consolas" w:eastAsia="宋体" w:hAnsi="Consolas" w:cs="宋体"/>
-          <w:color w:val="333333"/>
-          <w:kern w:val="0"/>
-          <w:sz w:val="18"/>
-          <w:szCs w:val="18"/>
-          <w:bdr w:val="none" w:sz="0" w:space="0" w:color="auto" w:frame="1"/>
-        </w:rPr>
-        <w:t>stauts</w:t>
-      </w:r>
-      <w:proofErr w:type="spellEnd"/>
-      <w:r>
-        <w:rPr>
-          <w:rFonts w:ascii="Consolas" w:eastAsia="宋体" w:hAnsi="Consolas" w:cs="宋体"/>
-          <w:color w:val="333333"/>
-          <w:kern w:val="0"/>
-          <w:sz w:val="18"/>
-          <w:szCs w:val="18"/>
-          <w:bdr w:val="none" w:sz="0" w:space="0" w:color="auto" w:frame="1"/>
-        </w:rPr>
-        <w:t>"</w:t>
+        <w:t>"stauts"</w:t>
       </w:r>
       <w:r>
         <w:rPr>
@@ -19928,6 +19469,7 @@
         <w:rPr>
           <w:rFonts w:eastAsiaTheme="minorEastAsia" w:hint="eastAsia"/>
         </w:rPr>
+        <w:lastRenderedPageBreak/>
         <w:t>C</w:t>
       </w:r>
       <w:r>
@@ -19987,7 +19529,6 @@
                 <w:rFonts w:ascii="Times New Roman" w:hAnsi="Times New Roman" w:cs="Times New Roman"/>
                 <w:szCs w:val="24"/>
               </w:rPr>
-              <w:lastRenderedPageBreak/>
               <w:t xml:space="preserve">The </w:t>
             </w:r>
             <w:r>
@@ -20072,39 +19613,7 @@
                 <w:rFonts w:ascii="Times New Roman" w:hAnsi="Times New Roman" w:cs="Times New Roman"/>
                 <w:szCs w:val="24"/>
               </w:rPr>
-              <w:t>/</w:t>
-            </w:r>
-            <w:proofErr w:type="spellStart"/>
-            <w:r>
-              <w:rPr>
-                <w:rFonts w:ascii="Times New Roman" w:hAnsi="Times New Roman" w:cs="Times New Roman"/>
-                <w:szCs w:val="24"/>
-              </w:rPr>
-              <w:t>api</w:t>
-            </w:r>
-            <w:proofErr w:type="spellEnd"/>
-            <w:r>
-              <w:rPr>
-                <w:rFonts w:ascii="Times New Roman" w:hAnsi="Times New Roman" w:cs="Times New Roman"/>
-                <w:szCs w:val="24"/>
-              </w:rPr>
-              <w:t>/quiz/</w:t>
-            </w:r>
-            <w:proofErr w:type="spellStart"/>
-            <w:r>
-              <w:rPr>
-                <w:rFonts w:ascii="Times New Roman" w:hAnsi="Times New Roman" w:cs="Times New Roman"/>
-                <w:szCs w:val="24"/>
-              </w:rPr>
-              <w:t>checkQuizStatus</w:t>
-            </w:r>
-            <w:proofErr w:type="spellEnd"/>
-            <w:r>
-              <w:rPr>
-                <w:rFonts w:ascii="Times New Roman" w:hAnsi="Times New Roman" w:cs="Times New Roman"/>
-                <w:szCs w:val="24"/>
-              </w:rPr>
-              <w:t>/{QID}</w:t>
+              <w:t>/api/quiz/checkQuizStatus/{QID}</w:t>
             </w:r>
           </w:p>
         </w:tc>
@@ -20559,31 +20068,7 @@
           <w:szCs w:val="18"/>
           <w:bdr w:val="none" w:sz="0" w:space="0" w:color="auto" w:frame="1"/>
         </w:rPr>
-        <w:t>"</w:t>
-      </w:r>
-      <w:proofErr w:type="spellStart"/>
-      <w:r>
-        <w:rPr>
-          <w:rFonts w:ascii="Consolas" w:eastAsia="宋体" w:hAnsi="Consolas" w:cs="宋体"/>
-          <w:color w:val="333333"/>
-          <w:kern w:val="0"/>
-          <w:sz w:val="18"/>
-          <w:szCs w:val="18"/>
-          <w:bdr w:val="none" w:sz="0" w:space="0" w:color="auto" w:frame="1"/>
-        </w:rPr>
-        <w:t>stauts</w:t>
-      </w:r>
-      <w:proofErr w:type="spellEnd"/>
-      <w:r>
-        <w:rPr>
-          <w:rFonts w:ascii="Consolas" w:eastAsia="宋体" w:hAnsi="Consolas" w:cs="宋体"/>
-          <w:color w:val="333333"/>
-          <w:kern w:val="0"/>
-          <w:sz w:val="18"/>
-          <w:szCs w:val="18"/>
-          <w:bdr w:val="none" w:sz="0" w:space="0" w:color="auto" w:frame="1"/>
-        </w:rPr>
-        <w:t>"</w:t>
+        <w:t>"stauts"</w:t>
       </w:r>
       <w:r>
         <w:rPr>
@@ -21492,23 +20977,7 @@
                 <w:rFonts w:ascii="Times New Roman" w:eastAsiaTheme="minorEastAsia" w:hAnsi="Times New Roman" w:cs="Times New Roman"/>
                 <w:szCs w:val="24"/>
               </w:rPr>
-              <w:t xml:space="preserve"> </w:t>
-            </w:r>
-            <w:proofErr w:type="gramStart"/>
-            <w:r>
-              <w:rPr>
-                <w:rFonts w:ascii="Times New Roman" w:eastAsiaTheme="minorEastAsia" w:hAnsi="Times New Roman" w:cs="Times New Roman"/>
-                <w:szCs w:val="24"/>
-              </w:rPr>
-              <w:t>fail</w:t>
-            </w:r>
-            <w:proofErr w:type="gramEnd"/>
-            <w:r>
-              <w:rPr>
-                <w:rFonts w:ascii="Times New Roman" w:eastAsiaTheme="minorEastAsia" w:hAnsi="Times New Roman" w:cs="Times New Roman"/>
-                <w:szCs w:val="24"/>
-              </w:rPr>
-              <w:t>.</w:t>
+              <w:t xml:space="preserve"> fail.</w:t>
             </w:r>
           </w:p>
         </w:tc>
@@ -21834,36 +21303,18 @@
                 <w:rFonts w:ascii="Times New Roman" w:hAnsi="Times New Roman" w:cs="Times New Roman"/>
                 <w:szCs w:val="24"/>
               </w:rPr>
-              <w:t>/</w:t>
-            </w:r>
-            <w:proofErr w:type="spellStart"/>
+              <w:t>/api/quiz/</w:t>
+            </w:r>
+            <w:r>
+              <w:t xml:space="preserve"> </w:t>
+            </w:r>
             <w:r>
               <w:rPr>
                 <w:rFonts w:ascii="Times New Roman" w:hAnsi="Times New Roman" w:cs="Times New Roman"/>
                 <w:szCs w:val="24"/>
               </w:rPr>
-              <w:t>api</w:t>
-            </w:r>
-            <w:proofErr w:type="spellEnd"/>
-            <w:r>
-              <w:rPr>
-                <w:rFonts w:ascii="Times New Roman" w:hAnsi="Times New Roman" w:cs="Times New Roman"/>
-                <w:szCs w:val="24"/>
-              </w:rPr>
-              <w:t>/quiz/</w:t>
-            </w:r>
-            <w:r>
-              <w:t xml:space="preserve"> </w:t>
-            </w:r>
-            <w:proofErr w:type="spellStart"/>
-            <w:r>
-              <w:rPr>
-                <w:rFonts w:ascii="Times New Roman" w:hAnsi="Times New Roman" w:cs="Times New Roman"/>
-                <w:szCs w:val="24"/>
-              </w:rPr>
               <w:t>setMeltiQuestion</w:t>
             </w:r>
-            <w:proofErr w:type="spellEnd"/>
           </w:p>
         </w:tc>
       </w:tr>
@@ -21886,6 +21337,7 @@
           <w:rFonts w:ascii="Times New Roman" w:hAnsi="Times New Roman" w:cs="Times New Roman"/>
           <w:szCs w:val="24"/>
         </w:rPr>
+        <w:lastRenderedPageBreak/>
         <w:t>Request Methods</w:t>
       </w:r>
     </w:p>
@@ -22124,16 +21576,13 @@
                 <w:szCs w:val="24"/>
               </w:rPr>
             </w:pPr>
-            <w:proofErr w:type="spellStart"/>
-            <w:r>
-              <w:rPr>
-                <w:rFonts w:ascii="Times New Roman" w:eastAsiaTheme="minorEastAsia" w:hAnsi="Times New Roman" w:cs="Times New Roman"/>
-                <w:szCs w:val="24"/>
-              </w:rPr>
-              <w:lastRenderedPageBreak/>
+            <w:r>
+              <w:rPr>
+                <w:rFonts w:ascii="Times New Roman" w:eastAsiaTheme="minorEastAsia" w:hAnsi="Times New Roman" w:cs="Times New Roman"/>
+                <w:szCs w:val="24"/>
+              </w:rPr>
               <w:t>qID</w:t>
             </w:r>
-            <w:proofErr w:type="spellEnd"/>
           </w:p>
         </w:tc>
         <w:tc>
@@ -22289,15 +21738,7 @@
                 <w:rFonts w:ascii="Times New Roman" w:eastAsiaTheme="minorEastAsia" w:hAnsi="Times New Roman" w:cs="Times New Roman"/>
                 <w:szCs w:val="24"/>
               </w:rPr>
-              <w:t xml:space="preserve">or update: provide the </w:t>
-            </w:r>
-            <w:proofErr w:type="spellStart"/>
-            <w:r>
-              <w:rPr>
-                <w:rFonts w:ascii="Times New Roman" w:eastAsiaTheme="minorEastAsia" w:hAnsi="Times New Roman" w:cs="Times New Roman"/>
-                <w:szCs w:val="24"/>
-              </w:rPr>
-              <w:t>qID</w:t>
+              <w:t>or update: provide the qID</w:t>
             </w:r>
             <w:r>
               <w:rPr>
@@ -22306,7 +21747,6 @@
               </w:rPr>
               <w:t>s</w:t>
             </w:r>
-            <w:proofErr w:type="spellEnd"/>
             <w:r>
               <w:rPr>
                 <w:rFonts w:ascii="Times New Roman" w:eastAsiaTheme="minorEastAsia" w:hAnsi="Times New Roman" w:cs="Times New Roman"/>
@@ -22331,7 +21771,6 @@
                 <w:szCs w:val="24"/>
               </w:rPr>
             </w:pPr>
-            <w:proofErr w:type="spellStart"/>
             <w:r>
               <w:rPr>
                 <w:rFonts w:ascii="Times New Roman" w:eastAsiaTheme="minorEastAsia" w:hAnsi="Times New Roman" w:cs="Times New Roman"/>
@@ -22339,7 +21778,6 @@
               </w:rPr>
               <w:t>qContent</w:t>
             </w:r>
-            <w:proofErr w:type="spellEnd"/>
           </w:p>
         </w:tc>
         <w:tc>
@@ -22527,7 +21965,6 @@
                 <w:szCs w:val="24"/>
               </w:rPr>
             </w:pPr>
-            <w:proofErr w:type="spellStart"/>
             <w:r>
               <w:rPr>
                 <w:rFonts w:ascii="Times New Roman" w:eastAsiaTheme="minorEastAsia" w:hAnsi="Times New Roman" w:cs="Times New Roman"/>
@@ -22535,7 +21972,6 @@
               </w:rPr>
               <w:t>quizID</w:t>
             </w:r>
-            <w:proofErr w:type="spellEnd"/>
           </w:p>
         </w:tc>
         <w:tc>
@@ -22628,23 +22064,7 @@
                 <w:rFonts w:ascii="Times New Roman" w:eastAsiaTheme="minorEastAsia" w:hAnsi="Times New Roman" w:cs="Times New Roman"/>
                 <w:szCs w:val="24"/>
               </w:rPr>
-              <w:t xml:space="preserve">QID of the Quiz that current questions </w:t>
-            </w:r>
-            <w:proofErr w:type="gramStart"/>
-            <w:r>
-              <w:rPr>
-                <w:rFonts w:ascii="Times New Roman" w:eastAsiaTheme="minorEastAsia" w:hAnsi="Times New Roman" w:cs="Times New Roman"/>
-                <w:szCs w:val="24"/>
-              </w:rPr>
-              <w:t>belongs</w:t>
-            </w:r>
-            <w:proofErr w:type="gramEnd"/>
-            <w:r>
-              <w:rPr>
-                <w:rFonts w:ascii="Times New Roman" w:eastAsiaTheme="minorEastAsia" w:hAnsi="Times New Roman" w:cs="Times New Roman"/>
-                <w:szCs w:val="24"/>
-              </w:rPr>
-              <w:t xml:space="preserve"> to.</w:t>
+              <w:t>QID of the Quiz that current questions belongs to.</w:t>
             </w:r>
           </w:p>
         </w:tc>
@@ -22779,31 +22199,7 @@
           <w:szCs w:val="18"/>
           <w:bdr w:val="none" w:sz="0" w:space="0" w:color="auto" w:frame="1"/>
         </w:rPr>
-        <w:t>"</w:t>
-      </w:r>
-      <w:proofErr w:type="spellStart"/>
-      <w:r>
-        <w:rPr>
-          <w:rFonts w:ascii="Consolas" w:eastAsia="宋体" w:hAnsi="Consolas" w:cs="宋体"/>
-          <w:color w:val="333333"/>
-          <w:kern w:val="0"/>
-          <w:sz w:val="18"/>
-          <w:szCs w:val="18"/>
-          <w:bdr w:val="none" w:sz="0" w:space="0" w:color="auto" w:frame="1"/>
-        </w:rPr>
-        <w:t>stauts</w:t>
-      </w:r>
-      <w:proofErr w:type="spellEnd"/>
-      <w:r>
-        <w:rPr>
-          <w:rFonts w:ascii="Consolas" w:eastAsia="宋体" w:hAnsi="Consolas" w:cs="宋体"/>
-          <w:color w:val="333333"/>
-          <w:kern w:val="0"/>
-          <w:sz w:val="18"/>
-          <w:szCs w:val="18"/>
-          <w:bdr w:val="none" w:sz="0" w:space="0" w:color="auto" w:frame="1"/>
-        </w:rPr>
-        <w:t>"</w:t>
+        <w:t>"stauts"</w:t>
       </w:r>
       <w:r>
         <w:rPr>
@@ -23787,23 +23183,7 @@
                 <w:rFonts w:ascii="Times New Roman" w:eastAsiaTheme="minorEastAsia" w:hAnsi="Times New Roman" w:cs="Times New Roman"/>
                 <w:szCs w:val="24"/>
               </w:rPr>
-              <w:t xml:space="preserve"> questions is </w:t>
-            </w:r>
-            <w:proofErr w:type="gramStart"/>
-            <w:r>
-              <w:rPr>
-                <w:rFonts w:ascii="Times New Roman" w:eastAsiaTheme="minorEastAsia" w:hAnsi="Times New Roman" w:cs="Times New Roman"/>
-                <w:szCs w:val="24"/>
-              </w:rPr>
-              <w:t>fail</w:t>
-            </w:r>
-            <w:proofErr w:type="gramEnd"/>
-            <w:r>
-              <w:rPr>
-                <w:rFonts w:ascii="Times New Roman" w:eastAsiaTheme="minorEastAsia" w:hAnsi="Times New Roman" w:cs="Times New Roman"/>
-                <w:szCs w:val="24"/>
-              </w:rPr>
-              <w:t>.</w:t>
+              <w:t xml:space="preserve"> questions is fail.</w:t>
             </w:r>
           </w:p>
         </w:tc>
@@ -24097,6 +23477,7 @@
           <w:rFonts w:ascii="Times New Roman" w:hAnsi="Times New Roman" w:cs="Times New Roman"/>
           <w:szCs w:val="24"/>
         </w:rPr>
+        <w:lastRenderedPageBreak/>
         <w:t xml:space="preserve">Request </w:t>
       </w:r>
       <w:r>
@@ -24143,36 +23524,18 @@
                 <w:rFonts w:ascii="Times New Roman" w:hAnsi="Times New Roman" w:cs="Times New Roman"/>
                 <w:szCs w:val="24"/>
               </w:rPr>
-              <w:t>/</w:t>
-            </w:r>
-            <w:proofErr w:type="spellStart"/>
+              <w:t>/api/quiz/</w:t>
+            </w:r>
+            <w:r>
+              <w:t xml:space="preserve"> </w:t>
+            </w:r>
             <w:r>
               <w:rPr>
                 <w:rFonts w:ascii="Times New Roman" w:hAnsi="Times New Roman" w:cs="Times New Roman"/>
                 <w:szCs w:val="24"/>
               </w:rPr>
-              <w:t>api</w:t>
-            </w:r>
-            <w:proofErr w:type="spellEnd"/>
-            <w:r>
-              <w:rPr>
-                <w:rFonts w:ascii="Times New Roman" w:hAnsi="Times New Roman" w:cs="Times New Roman"/>
-                <w:szCs w:val="24"/>
-              </w:rPr>
-              <w:t>/quiz/</w:t>
-            </w:r>
-            <w:r>
-              <w:t xml:space="preserve"> </w:t>
-            </w:r>
-            <w:proofErr w:type="spellStart"/>
-            <w:r>
-              <w:rPr>
-                <w:rFonts w:ascii="Times New Roman" w:hAnsi="Times New Roman" w:cs="Times New Roman"/>
-                <w:szCs w:val="24"/>
-              </w:rPr>
               <w:t>setMeltiFeedback</w:t>
             </w:r>
-            <w:proofErr w:type="spellEnd"/>
           </w:p>
         </w:tc>
       </w:tr>
@@ -24258,7 +23621,6 @@
           <w:rFonts w:ascii="Times New Roman" w:hAnsi="Times New Roman" w:cs="Times New Roman"/>
           <w:szCs w:val="24"/>
         </w:rPr>
-        <w:lastRenderedPageBreak/>
         <w:t xml:space="preserve">Arguments: </w:t>
       </w:r>
       <w:r>
@@ -24650,7 +24012,6 @@
                 <w:szCs w:val="24"/>
               </w:rPr>
             </w:pPr>
-            <w:proofErr w:type="spellStart"/>
             <w:r>
               <w:rPr>
                 <w:rFonts w:ascii="Times New Roman" w:eastAsiaTheme="minorEastAsia" w:hAnsi="Times New Roman" w:cs="Times New Roman"/>
@@ -24658,7 +24019,6 @@
               </w:rPr>
               <w:t>scoreRange</w:t>
             </w:r>
-            <w:proofErr w:type="spellEnd"/>
           </w:p>
         </w:tc>
         <w:tc>
@@ -24846,7 +24206,6 @@
                 <w:szCs w:val="24"/>
               </w:rPr>
             </w:pPr>
-            <w:proofErr w:type="spellStart"/>
             <w:r>
               <w:rPr>
                 <w:rFonts w:ascii="Times New Roman" w:eastAsiaTheme="minorEastAsia" w:hAnsi="Times New Roman" w:cs="Times New Roman"/>
@@ -24854,7 +24213,6 @@
               </w:rPr>
               <w:t>quiz_feed_ID</w:t>
             </w:r>
-            <w:proofErr w:type="spellEnd"/>
           </w:p>
         </w:tc>
         <w:tc>
@@ -24954,23 +24312,7 @@
                 <w:rFonts w:ascii="Times New Roman" w:eastAsiaTheme="minorEastAsia" w:hAnsi="Times New Roman" w:cs="Times New Roman"/>
                 <w:szCs w:val="24"/>
               </w:rPr>
-              <w:t xml:space="preserve"> </w:t>
-            </w:r>
-            <w:proofErr w:type="gramStart"/>
-            <w:r>
-              <w:rPr>
-                <w:rFonts w:ascii="Times New Roman" w:eastAsiaTheme="minorEastAsia" w:hAnsi="Times New Roman" w:cs="Times New Roman"/>
-                <w:szCs w:val="24"/>
-              </w:rPr>
-              <w:t>belongs</w:t>
-            </w:r>
-            <w:proofErr w:type="gramEnd"/>
-            <w:r>
-              <w:rPr>
-                <w:rFonts w:ascii="Times New Roman" w:eastAsiaTheme="minorEastAsia" w:hAnsi="Times New Roman" w:cs="Times New Roman"/>
-                <w:szCs w:val="24"/>
-              </w:rPr>
-              <w:t xml:space="preserve"> to.</w:t>
+              <w:t xml:space="preserve"> belongs to.</w:t>
             </w:r>
           </w:p>
         </w:tc>
@@ -25105,31 +24447,7 @@
           <w:szCs w:val="18"/>
           <w:bdr w:val="none" w:sz="0" w:space="0" w:color="auto" w:frame="1"/>
         </w:rPr>
-        <w:t>"</w:t>
-      </w:r>
-      <w:proofErr w:type="spellStart"/>
-      <w:r>
-        <w:rPr>
-          <w:rFonts w:ascii="Consolas" w:eastAsia="宋体" w:hAnsi="Consolas" w:cs="宋体"/>
-          <w:color w:val="333333"/>
-          <w:kern w:val="0"/>
-          <w:sz w:val="18"/>
-          <w:szCs w:val="18"/>
-          <w:bdr w:val="none" w:sz="0" w:space="0" w:color="auto" w:frame="1"/>
-        </w:rPr>
-        <w:t>stauts</w:t>
-      </w:r>
-      <w:proofErr w:type="spellEnd"/>
-      <w:r>
-        <w:rPr>
-          <w:rFonts w:ascii="Consolas" w:eastAsia="宋体" w:hAnsi="Consolas" w:cs="宋体"/>
-          <w:color w:val="333333"/>
-          <w:kern w:val="0"/>
-          <w:sz w:val="18"/>
-          <w:szCs w:val="18"/>
-          <w:bdr w:val="none" w:sz="0" w:space="0" w:color="auto" w:frame="1"/>
-        </w:rPr>
-        <w:t>"</w:t>
+        <w:t>"stauts"</w:t>
       </w:r>
       <w:r>
         <w:rPr>
@@ -26081,23 +25399,7 @@
                 <w:rFonts w:ascii="Times New Roman" w:eastAsiaTheme="minorEastAsia" w:hAnsi="Times New Roman" w:cs="Times New Roman"/>
                 <w:szCs w:val="24"/>
               </w:rPr>
-              <w:t xml:space="preserve"> questions is </w:t>
-            </w:r>
-            <w:proofErr w:type="gramStart"/>
-            <w:r>
-              <w:rPr>
-                <w:rFonts w:ascii="Times New Roman" w:eastAsiaTheme="minorEastAsia" w:hAnsi="Times New Roman" w:cs="Times New Roman"/>
-                <w:szCs w:val="24"/>
-              </w:rPr>
-              <w:t>fail</w:t>
-            </w:r>
-            <w:proofErr w:type="gramEnd"/>
-            <w:r>
-              <w:rPr>
-                <w:rFonts w:ascii="Times New Roman" w:eastAsiaTheme="minorEastAsia" w:hAnsi="Times New Roman" w:cs="Times New Roman"/>
-                <w:szCs w:val="24"/>
-              </w:rPr>
-              <w:t>.</w:t>
+              <w:t xml:space="preserve"> questions is fail.</w:t>
             </w:r>
           </w:p>
           <w:p>
@@ -26135,23 +25437,7 @@
                 <w:rFonts w:ascii="Times New Roman" w:eastAsiaTheme="minorEastAsia" w:hAnsi="Times New Roman" w:cs="Times New Roman"/>
                 <w:szCs w:val="24"/>
               </w:rPr>
-              <w:t xml:space="preserve">”: the change operation of quiz that current feedbacks </w:t>
-            </w:r>
-            <w:proofErr w:type="gramStart"/>
-            <w:r>
-              <w:rPr>
-                <w:rFonts w:ascii="Times New Roman" w:eastAsiaTheme="minorEastAsia" w:hAnsi="Times New Roman" w:cs="Times New Roman"/>
-                <w:szCs w:val="24"/>
-              </w:rPr>
-              <w:t>belongs</w:t>
-            </w:r>
-            <w:proofErr w:type="gramEnd"/>
-            <w:r>
-              <w:rPr>
-                <w:rFonts w:ascii="Times New Roman" w:eastAsiaTheme="minorEastAsia" w:hAnsi="Times New Roman" w:cs="Times New Roman"/>
-                <w:szCs w:val="24"/>
-              </w:rPr>
-              <w:t xml:space="preserve"> to is fail.</w:t>
+              <w:t>”: the change operation of quiz that current feedbacks belongs to is fail.</w:t>
             </w:r>
           </w:p>
         </w:tc>
@@ -26332,7 +25618,6 @@
         <w:rPr>
           <w:rFonts w:hint="eastAsia"/>
         </w:rPr>
-        <w:lastRenderedPageBreak/>
         <w:t>Quiz</w:t>
       </w:r>
       <w:r>
@@ -26501,36 +25786,18 @@
                 <w:rFonts w:ascii="Times New Roman" w:hAnsi="Times New Roman" w:cs="Times New Roman"/>
                 <w:szCs w:val="24"/>
               </w:rPr>
-              <w:t>/</w:t>
-            </w:r>
-            <w:proofErr w:type="spellStart"/>
+              <w:t>/api/quiz/</w:t>
+            </w:r>
+            <w:r>
+              <w:t xml:space="preserve"> </w:t>
+            </w:r>
             <w:r>
               <w:rPr>
                 <w:rFonts w:ascii="Times New Roman" w:hAnsi="Times New Roman" w:cs="Times New Roman"/>
                 <w:szCs w:val="24"/>
               </w:rPr>
-              <w:t>api</w:t>
-            </w:r>
-            <w:proofErr w:type="spellEnd"/>
-            <w:r>
-              <w:rPr>
-                <w:rFonts w:ascii="Times New Roman" w:hAnsi="Times New Roman" w:cs="Times New Roman"/>
-                <w:szCs w:val="24"/>
-              </w:rPr>
-              <w:t>/quiz/</w:t>
-            </w:r>
-            <w:r>
-              <w:t xml:space="preserve"> </w:t>
-            </w:r>
-            <w:proofErr w:type="spellStart"/>
-            <w:r>
-              <w:rPr>
-                <w:rFonts w:ascii="Times New Roman" w:hAnsi="Times New Roman" w:cs="Times New Roman"/>
-                <w:szCs w:val="24"/>
-              </w:rPr>
               <w:t>lecQuizList</w:t>
             </w:r>
-            <w:proofErr w:type="spellEnd"/>
           </w:p>
         </w:tc>
       </w:tr>
@@ -26935,31 +26202,7 @@
           <w:szCs w:val="18"/>
           <w:bdr w:val="none" w:sz="0" w:space="0" w:color="auto" w:frame="1"/>
         </w:rPr>
-        <w:t>"</w:t>
-      </w:r>
-      <w:proofErr w:type="spellStart"/>
-      <w:r>
-        <w:rPr>
-          <w:rFonts w:ascii="Consolas" w:eastAsia="宋体" w:hAnsi="Consolas" w:cs="宋体"/>
-          <w:color w:val="333333"/>
-          <w:kern w:val="0"/>
-          <w:sz w:val="18"/>
-          <w:szCs w:val="18"/>
-          <w:bdr w:val="none" w:sz="0" w:space="0" w:color="auto" w:frame="1"/>
-        </w:rPr>
-        <w:t>stauts</w:t>
-      </w:r>
-      <w:proofErr w:type="spellEnd"/>
-      <w:r>
-        <w:rPr>
-          <w:rFonts w:ascii="Consolas" w:eastAsia="宋体" w:hAnsi="Consolas" w:cs="宋体"/>
-          <w:color w:val="333333"/>
-          <w:kern w:val="0"/>
-          <w:sz w:val="18"/>
-          <w:szCs w:val="18"/>
-          <w:bdr w:val="none" w:sz="0" w:space="0" w:color="auto" w:frame="1"/>
-        </w:rPr>
-        <w:t>"</w:t>
+        <w:t>"stauts"</w:t>
       </w:r>
       <w:r>
         <w:rPr>
@@ -28189,6 +27432,7 @@
                 <w:rFonts w:ascii="Times New Roman" w:eastAsiaTheme="minorEastAsia" w:hAnsi="Times New Roman" w:cs="Times New Roman"/>
                 <w:szCs w:val="24"/>
               </w:rPr>
+              <w:lastRenderedPageBreak/>
               <w:t xml:space="preserve">A quiz list </w:t>
             </w:r>
             <w:r>

</xml_diff>

<commit_message>
take feedback by score
</commit_message>
<xml_diff>
--- a/documents/api_Zixin.docx
+++ b/documents/api_Zixin.docx
@@ -13614,7 +13614,7 @@
               <w:pStyle w:val="a3"/>
               <w:ind w:firstLineChars="0" w:firstLine="0"/>
               <w:rPr>
-                <w:rFonts w:ascii="Times New Roman" w:eastAsiaTheme="minorEastAsia" w:hAnsi="Times New Roman" w:cs="Times New Roman" w:hint="eastAsia"/>
+                <w:rFonts w:ascii="Times New Roman" w:eastAsiaTheme="minorEastAsia" w:hAnsi="Times New Roman" w:cs="Times New Roman"/>
                 <w:szCs w:val="24"/>
               </w:rPr>
             </w:pPr>
@@ -13643,7 +13643,7 @@
               <w:pStyle w:val="a3"/>
               <w:ind w:firstLineChars="0" w:firstLine="0"/>
               <w:rPr>
-                <w:rFonts w:ascii="Times New Roman" w:eastAsiaTheme="minorEastAsia" w:hAnsi="Times New Roman" w:cs="Times New Roman" w:hint="eastAsia"/>
+                <w:rFonts w:ascii="Times New Roman" w:eastAsiaTheme="minorEastAsia" w:hAnsi="Times New Roman" w:cs="Times New Roman"/>
                 <w:szCs w:val="24"/>
               </w:rPr>
             </w:pPr>
@@ -13696,7 +13696,7 @@
               <w:pStyle w:val="a3"/>
               <w:ind w:firstLineChars="0" w:firstLine="0"/>
               <w:rPr>
-                <w:rFonts w:ascii="Times New Roman" w:eastAsiaTheme="minorEastAsia" w:hAnsi="Times New Roman" w:cs="Times New Roman" w:hint="eastAsia"/>
+                <w:rFonts w:ascii="Times New Roman" w:eastAsiaTheme="minorEastAsia" w:hAnsi="Times New Roman" w:cs="Times New Roman"/>
                 <w:szCs w:val="24"/>
               </w:rPr>
             </w:pPr>
@@ -14897,14 +14897,7 @@
                 <w:rFonts w:ascii="Times New Roman" w:eastAsiaTheme="minorEastAsia" w:hAnsi="Times New Roman" w:cs="Times New Roman"/>
                 <w:szCs w:val="24"/>
               </w:rPr>
-              <w:t xml:space="preserve">”: deletion </w:t>
-            </w:r>
-            <w:r>
-              <w:rPr>
-                <w:rFonts w:ascii="Times New Roman" w:eastAsiaTheme="minorEastAsia" w:hAnsi="Times New Roman" w:cs="Times New Roman"/>
-                <w:szCs w:val="24"/>
-              </w:rPr>
-              <w:t>completed successful.</w:t>
+              <w:t>”: deletion completed successful.</w:t>
             </w:r>
           </w:p>
           <w:p>
@@ -21900,7 +21893,7 @@
               <w:pStyle w:val="a3"/>
               <w:ind w:firstLineChars="0" w:firstLine="0"/>
               <w:rPr>
-                <w:rFonts w:ascii="Times New Roman" w:eastAsiaTheme="minorEastAsia" w:hAnsi="Times New Roman" w:cs="Times New Roman" w:hint="eastAsia"/>
+                <w:rFonts w:ascii="Times New Roman" w:eastAsiaTheme="minorEastAsia" w:hAnsi="Times New Roman" w:cs="Times New Roman"/>
                 <w:szCs w:val="24"/>
               </w:rPr>
             </w:pPr>
@@ -21929,7 +21922,7 @@
               <w:pStyle w:val="a3"/>
               <w:ind w:firstLineChars="0" w:firstLine="0"/>
               <w:rPr>
-                <w:rFonts w:ascii="Times New Roman" w:eastAsiaTheme="minorEastAsia" w:hAnsi="Times New Roman" w:cs="Times New Roman" w:hint="eastAsia"/>
+                <w:rFonts w:ascii="Times New Roman" w:eastAsiaTheme="minorEastAsia" w:hAnsi="Times New Roman" w:cs="Times New Roman"/>
                 <w:szCs w:val="24"/>
               </w:rPr>
             </w:pPr>
@@ -21958,7 +21951,7 @@
               <w:pStyle w:val="a3"/>
               <w:ind w:firstLineChars="0" w:firstLine="0"/>
               <w:rPr>
-                <w:rFonts w:ascii="Times New Roman" w:eastAsiaTheme="minorEastAsia" w:hAnsi="Times New Roman" w:cs="Times New Roman" w:hint="eastAsia"/>
+                <w:rFonts w:ascii="Times New Roman" w:eastAsiaTheme="minorEastAsia" w:hAnsi="Times New Roman" w:cs="Times New Roman"/>
                 <w:szCs w:val="24"/>
               </w:rPr>
             </w:pPr>
@@ -22071,7 +22064,7 @@
               </w:numPr>
               <w:ind w:firstLineChars="0"/>
               <w:rPr>
-                <w:rFonts w:ascii="Times New Roman" w:eastAsiaTheme="minorEastAsia" w:hAnsi="Times New Roman" w:cs="Times New Roman" w:hint="eastAsia"/>
+                <w:rFonts w:ascii="Times New Roman" w:eastAsiaTheme="minorEastAsia" w:hAnsi="Times New Roman" w:cs="Times New Roman"/>
                 <w:szCs w:val="24"/>
               </w:rPr>
             </w:pPr>
@@ -29739,6 +29732,246 @@
         </w:rPr>
       </w:pPr>
     </w:p>
+    <w:p>
+      <w:pPr>
+        <w:pStyle w:val="2"/>
+      </w:pPr>
+      <w:r>
+        <w:t>G</w:t>
+      </w:r>
+      <w:r>
+        <w:rPr>
+          <w:rFonts w:hint="eastAsia"/>
+        </w:rPr>
+        <w:t>et</w:t>
+      </w:r>
+      <w:r>
+        <w:t xml:space="preserve"> FeedBack</w:t>
+      </w:r>
+    </w:p>
+    <w:p>
+      <w:pPr>
+        <w:pStyle w:val="3"/>
+        <w:rPr>
+          <w:rFonts w:eastAsiaTheme="minorEastAsia"/>
+        </w:rPr>
+      </w:pPr>
+      <w:r>
+        <w:rPr>
+          <w:rFonts w:eastAsiaTheme="minorEastAsia"/>
+        </w:rPr>
+        <w:t>Get feedback by score and QID</w:t>
+      </w:r>
+    </w:p>
+    <w:p>
+      <w:pPr>
+        <w:pStyle w:val="a3"/>
+        <w:numPr>
+          <w:ilvl w:val="0"/>
+          <w:numId w:val="31"/>
+        </w:numPr>
+        <w:ind w:firstLineChars="0"/>
+        <w:rPr>
+          <w:rFonts w:eastAsiaTheme="minorEastAsia"/>
+        </w:rPr>
+      </w:pPr>
+      <w:r>
+        <w:rPr>
+          <w:rFonts w:eastAsiaTheme="minorEastAsia"/>
+        </w:rPr>
+        <w:t>Description</w:t>
+      </w:r>
+    </w:p>
+    <w:tbl>
+      <w:tblPr>
+        <w:tblStyle w:val="a6"/>
+        <w:tblW w:w="0" w:type="auto"/>
+        <w:tblInd w:w="840" w:type="dxa"/>
+        <w:tblLook w:val="04A0" w:firstRow="1" w:lastRow="0" w:firstColumn="1" w:lastColumn="0" w:noHBand="0" w:noVBand="1"/>
+      </w:tblPr>
+      <w:tblGrid>
+        <w:gridCol w:w="7456"/>
+      </w:tblGrid>
+      <w:tr>
+        <w:tc>
+          <w:tcPr>
+            <w:tcW w:w="8296" w:type="dxa"/>
+          </w:tcPr>
+          <w:p>
+            <w:pPr>
+              <w:pStyle w:val="a3"/>
+              <w:ind w:firstLineChars="0" w:firstLine="0"/>
+              <w:rPr>
+                <w:rFonts w:eastAsiaTheme="minorEastAsia"/>
+              </w:rPr>
+            </w:pPr>
+            <w:r>
+              <w:rPr>
+                <w:rFonts w:eastAsiaTheme="minorEastAsia"/>
+              </w:rPr>
+              <w:t>Interface for getting feedback by score</w:t>
+            </w:r>
+          </w:p>
+        </w:tc>
+      </w:tr>
+    </w:tbl>
+    <w:p>
+      <w:pPr>
+        <w:pStyle w:val="a3"/>
+        <w:ind w:left="840" w:firstLineChars="0" w:firstLine="0"/>
+        <w:rPr>
+          <w:rFonts w:eastAsiaTheme="minorEastAsia"/>
+        </w:rPr>
+      </w:pPr>
+    </w:p>
+    <w:p>
+      <w:pPr>
+        <w:pStyle w:val="a3"/>
+        <w:numPr>
+          <w:ilvl w:val="0"/>
+          <w:numId w:val="31"/>
+        </w:numPr>
+        <w:ind w:firstLineChars="0"/>
+        <w:rPr>
+          <w:rFonts w:eastAsiaTheme="minorEastAsia"/>
+        </w:rPr>
+      </w:pPr>
+      <w:r>
+        <w:rPr>
+          <w:rFonts w:eastAsiaTheme="minorEastAsia"/>
+        </w:rPr>
+        <w:t>Request URL</w:t>
+      </w:r>
+    </w:p>
+    <w:tbl>
+      <w:tblPr>
+        <w:tblStyle w:val="a6"/>
+        <w:tblW w:w="0" w:type="auto"/>
+        <w:tblInd w:w="840" w:type="dxa"/>
+        <w:tblLook w:val="04A0" w:firstRow="1" w:lastRow="0" w:firstColumn="1" w:lastColumn="0" w:noHBand="0" w:noVBand="1"/>
+      </w:tblPr>
+      <w:tblGrid>
+        <w:gridCol w:w="7456"/>
+      </w:tblGrid>
+      <w:tr>
+        <w:tc>
+          <w:tcPr>
+            <w:tcW w:w="8296" w:type="dxa"/>
+          </w:tcPr>
+          <w:p>
+            <w:pPr>
+              <w:pStyle w:val="a3"/>
+              <w:ind w:firstLineChars="0" w:firstLine="0"/>
+              <w:rPr>
+                <w:rFonts w:eastAsiaTheme="minorEastAsia"/>
+                <w:lang w:val="en-AU"/>
+              </w:rPr>
+            </w:pPr>
+            <w:r>
+              <w:rPr>
+                <w:rFonts w:eastAsiaTheme="minorEastAsia"/>
+                <w:lang w:val="en-AU"/>
+              </w:rPr>
+              <w:t>/api/quiz/getFeedback/{QID}/{scoreRange}</w:t>
+            </w:r>
+          </w:p>
+        </w:tc>
+      </w:tr>
+    </w:tbl>
+    <w:p>
+      <w:pPr>
+        <w:pStyle w:val="a3"/>
+        <w:ind w:left="840" w:firstLineChars="0" w:firstLine="0"/>
+        <w:rPr>
+          <w:rFonts w:eastAsiaTheme="minorEastAsia"/>
+        </w:rPr>
+      </w:pPr>
+    </w:p>
+    <w:p>
+      <w:pPr>
+        <w:pStyle w:val="a3"/>
+        <w:numPr>
+          <w:ilvl w:val="0"/>
+          <w:numId w:val="31"/>
+        </w:numPr>
+        <w:ind w:firstLineChars="0"/>
+        <w:rPr>
+          <w:rFonts w:eastAsiaTheme="minorEastAsia"/>
+        </w:rPr>
+      </w:pPr>
+      <w:r>
+        <w:rPr>
+          <w:rFonts w:eastAsiaTheme="minorEastAsia"/>
+        </w:rPr>
+        <w:t>Request Method</w:t>
+      </w:r>
+    </w:p>
+    <w:tbl>
+      <w:tblPr>
+        <w:tblStyle w:val="a6"/>
+        <w:tblW w:w="0" w:type="auto"/>
+        <w:tblInd w:w="840" w:type="dxa"/>
+        <w:tblLook w:val="04A0" w:firstRow="1" w:lastRow="0" w:firstColumn="1" w:lastColumn="0" w:noHBand="0" w:noVBand="1"/>
+      </w:tblPr>
+      <w:tblGrid>
+        <w:gridCol w:w="7456"/>
+      </w:tblGrid>
+      <w:tr>
+        <w:tc>
+          <w:tcPr>
+            <w:tcW w:w="8296" w:type="dxa"/>
+          </w:tcPr>
+          <w:p>
+            <w:pPr>
+              <w:pStyle w:val="a3"/>
+              <w:ind w:firstLineChars="0" w:firstLine="0"/>
+              <w:rPr>
+                <w:rFonts w:eastAsiaTheme="minorEastAsia"/>
+              </w:rPr>
+            </w:pPr>
+            <w:r>
+              <w:rPr>
+                <w:rFonts w:eastAsiaTheme="minorEastAsia"/>
+              </w:rPr>
+              <w:t>Get</w:t>
+            </w:r>
+          </w:p>
+        </w:tc>
+      </w:tr>
+    </w:tbl>
+    <w:p>
+      <w:pPr>
+        <w:pStyle w:val="a3"/>
+        <w:numPr>
+          <w:ilvl w:val="0"/>
+          <w:numId w:val="31"/>
+        </w:numPr>
+        <w:ind w:firstLineChars="0"/>
+        <w:rPr>
+          <w:rFonts w:eastAsiaTheme="minorEastAsia"/>
+        </w:rPr>
+      </w:pPr>
+      <w:r>
+        <w:rPr>
+          <w:rFonts w:eastAsiaTheme="minorEastAsia"/>
+        </w:rPr>
+        <w:t>Return Example</w:t>
+      </w:r>
+    </w:p>
+    <w:p>
+      <w:pPr>
+        <w:ind w:left="840"/>
+        <w:rPr>
+          <w:rFonts w:eastAsiaTheme="minorEastAsia"/>
+        </w:rPr>
+      </w:pPr>
+      <w:r>
+        <w:rPr>
+          <w:rFonts w:eastAsiaTheme="minorEastAsia"/>
+        </w:rPr>
+        <w:t>FeedBack</w:t>
+      </w:r>
+    </w:p>
     <w:sectPr>
       <w:pgSz w:w="11906" w:h="16838"/>
       <w:pgMar w:top="1440" w:right="1800" w:bottom="1440" w:left="1800" w:header="851" w:footer="992" w:gutter="0"/>
@@ -30478,6 +30711,95 @@
     </w:lvl>
   </w:abstractNum>
   <w:abstractNum w:abstractNumId="8" w15:restartNumberingAfterBreak="0">
+    <w:nsid w:val="22FB21AE"/>
+    <w:multiLevelType w:val="hybridMultilevel"/>
+    <w:tmpl w:val="242E7EFE"/>
+    <w:lvl w:ilvl="0" w:tplc="F14ED872">
+      <w:start w:val="1"/>
+      <w:numFmt w:val="decimal"/>
+      <w:lvlText w:val="%1."/>
+      <w:lvlJc w:val="left"/>
+      <w:pPr>
+        <w:ind w:left="840" w:hanging="360"/>
+      </w:pPr>
+      <w:rPr>
+        <w:rFonts w:hint="default"/>
+      </w:rPr>
+    </w:lvl>
+    <w:lvl w:ilvl="1" w:tplc="0C090019" w:tentative="1">
+      <w:start w:val="1"/>
+      <w:numFmt w:val="lowerLetter"/>
+      <w:lvlText w:val="%2."/>
+      <w:lvlJc w:val="left"/>
+      <w:pPr>
+        <w:ind w:left="1560" w:hanging="360"/>
+      </w:pPr>
+    </w:lvl>
+    <w:lvl w:ilvl="2" w:tplc="0C09001B" w:tentative="1">
+      <w:start w:val="1"/>
+      <w:numFmt w:val="lowerRoman"/>
+      <w:lvlText w:val="%3."/>
+      <w:lvlJc w:val="right"/>
+      <w:pPr>
+        <w:ind w:left="2280" w:hanging="180"/>
+      </w:pPr>
+    </w:lvl>
+    <w:lvl w:ilvl="3" w:tplc="0C09000F" w:tentative="1">
+      <w:start w:val="1"/>
+      <w:numFmt w:val="decimal"/>
+      <w:lvlText w:val="%4."/>
+      <w:lvlJc w:val="left"/>
+      <w:pPr>
+        <w:ind w:left="3000" w:hanging="360"/>
+      </w:pPr>
+    </w:lvl>
+    <w:lvl w:ilvl="4" w:tplc="0C090019" w:tentative="1">
+      <w:start w:val="1"/>
+      <w:numFmt w:val="lowerLetter"/>
+      <w:lvlText w:val="%5."/>
+      <w:lvlJc w:val="left"/>
+      <w:pPr>
+        <w:ind w:left="3720" w:hanging="360"/>
+      </w:pPr>
+    </w:lvl>
+    <w:lvl w:ilvl="5" w:tplc="0C09001B" w:tentative="1">
+      <w:start w:val="1"/>
+      <w:numFmt w:val="lowerRoman"/>
+      <w:lvlText w:val="%6."/>
+      <w:lvlJc w:val="right"/>
+      <w:pPr>
+        <w:ind w:left="4440" w:hanging="180"/>
+      </w:pPr>
+    </w:lvl>
+    <w:lvl w:ilvl="6" w:tplc="0C09000F" w:tentative="1">
+      <w:start w:val="1"/>
+      <w:numFmt w:val="decimal"/>
+      <w:lvlText w:val="%7."/>
+      <w:lvlJc w:val="left"/>
+      <w:pPr>
+        <w:ind w:left="5160" w:hanging="360"/>
+      </w:pPr>
+    </w:lvl>
+    <w:lvl w:ilvl="7" w:tplc="0C090019" w:tentative="1">
+      <w:start w:val="1"/>
+      <w:numFmt w:val="lowerLetter"/>
+      <w:lvlText w:val="%8."/>
+      <w:lvlJc w:val="left"/>
+      <w:pPr>
+        <w:ind w:left="5880" w:hanging="360"/>
+      </w:pPr>
+    </w:lvl>
+    <w:lvl w:ilvl="8" w:tplc="0C09001B" w:tentative="1">
+      <w:start w:val="1"/>
+      <w:numFmt w:val="lowerRoman"/>
+      <w:lvlText w:val="%9."/>
+      <w:lvlJc w:val="right"/>
+      <w:pPr>
+        <w:ind w:left="6600" w:hanging="180"/>
+      </w:pPr>
+    </w:lvl>
+  </w:abstractNum>
+  <w:abstractNum w:abstractNumId="9" w15:restartNumberingAfterBreak="0">
     <w:nsid w:val="25597116"/>
     <w:multiLevelType w:val="hybridMultilevel"/>
     <w:tmpl w:val="369C7DA6"/>
@@ -30563,7 +30885,7 @@
       </w:pPr>
     </w:lvl>
   </w:abstractNum>
-  <w:abstractNum w:abstractNumId="9" w15:restartNumberingAfterBreak="0">
+  <w:abstractNum w:abstractNumId="10" w15:restartNumberingAfterBreak="0">
     <w:nsid w:val="2D084A14"/>
     <w:multiLevelType w:val="hybridMultilevel"/>
     <w:tmpl w:val="F724CE0A"/>
@@ -30649,7 +30971,7 @@
       </w:pPr>
     </w:lvl>
   </w:abstractNum>
-  <w:abstractNum w:abstractNumId="10" w15:restartNumberingAfterBreak="0">
+  <w:abstractNum w:abstractNumId="11" w15:restartNumberingAfterBreak="0">
     <w:nsid w:val="2ECC77FA"/>
     <w:multiLevelType w:val="hybridMultilevel"/>
     <w:tmpl w:val="0AC0CC36"/>
@@ -30735,7 +31057,7 @@
       </w:pPr>
     </w:lvl>
   </w:abstractNum>
-  <w:abstractNum w:abstractNumId="11" w15:restartNumberingAfterBreak="0">
+  <w:abstractNum w:abstractNumId="12" w15:restartNumberingAfterBreak="0">
     <w:nsid w:val="300A2A12"/>
     <w:multiLevelType w:val="hybridMultilevel"/>
     <w:tmpl w:val="35D243D4"/>
@@ -30821,7 +31143,7 @@
       </w:pPr>
     </w:lvl>
   </w:abstractNum>
-  <w:abstractNum w:abstractNumId="12" w15:restartNumberingAfterBreak="0">
+  <w:abstractNum w:abstractNumId="13" w15:restartNumberingAfterBreak="0">
     <w:nsid w:val="30561EE4"/>
     <w:multiLevelType w:val="multilevel"/>
     <w:tmpl w:val="A782CC68"/>
@@ -30970,7 +31292,7 @@
       </w:rPr>
     </w:lvl>
   </w:abstractNum>
-  <w:abstractNum w:abstractNumId="13" w15:restartNumberingAfterBreak="0">
+  <w:abstractNum w:abstractNumId="14" w15:restartNumberingAfterBreak="0">
     <w:nsid w:val="365F2373"/>
     <w:multiLevelType w:val="hybridMultilevel"/>
     <w:tmpl w:val="77488AA2"/>
@@ -31059,7 +31381,7 @@
       </w:pPr>
     </w:lvl>
   </w:abstractNum>
-  <w:abstractNum w:abstractNumId="14" w15:restartNumberingAfterBreak="0">
+  <w:abstractNum w:abstractNumId="15" w15:restartNumberingAfterBreak="0">
     <w:nsid w:val="3E4640DF"/>
     <w:multiLevelType w:val="hybridMultilevel"/>
     <w:tmpl w:val="0AC0CC36"/>
@@ -31145,7 +31467,7 @@
       </w:pPr>
     </w:lvl>
   </w:abstractNum>
-  <w:abstractNum w:abstractNumId="15" w15:restartNumberingAfterBreak="0">
+  <w:abstractNum w:abstractNumId="16" w15:restartNumberingAfterBreak="0">
     <w:nsid w:val="423B006C"/>
     <w:multiLevelType w:val="hybridMultilevel"/>
     <w:tmpl w:val="C61CCABE"/>
@@ -31231,7 +31553,7 @@
       </w:pPr>
     </w:lvl>
   </w:abstractNum>
-  <w:abstractNum w:abstractNumId="16" w15:restartNumberingAfterBreak="0">
+  <w:abstractNum w:abstractNumId="17" w15:restartNumberingAfterBreak="0">
     <w:nsid w:val="46057087"/>
     <w:multiLevelType w:val="hybridMultilevel"/>
     <w:tmpl w:val="7D824CD2"/>
@@ -31320,7 +31642,7 @@
       </w:pPr>
     </w:lvl>
   </w:abstractNum>
-  <w:abstractNum w:abstractNumId="17" w15:restartNumberingAfterBreak="0">
+  <w:abstractNum w:abstractNumId="18" w15:restartNumberingAfterBreak="0">
     <w:nsid w:val="48157E5B"/>
     <w:multiLevelType w:val="hybridMultilevel"/>
     <w:tmpl w:val="129AF3A0"/>
@@ -31406,7 +31728,7 @@
       </w:pPr>
     </w:lvl>
   </w:abstractNum>
-  <w:abstractNum w:abstractNumId="18" w15:restartNumberingAfterBreak="0">
+  <w:abstractNum w:abstractNumId="19" w15:restartNumberingAfterBreak="0">
     <w:nsid w:val="52832CE6"/>
     <w:multiLevelType w:val="hybridMultilevel"/>
     <w:tmpl w:val="39EEDDBC"/>
@@ -31492,7 +31814,7 @@
       </w:pPr>
     </w:lvl>
   </w:abstractNum>
-  <w:abstractNum w:abstractNumId="19" w15:restartNumberingAfterBreak="0">
+  <w:abstractNum w:abstractNumId="20" w15:restartNumberingAfterBreak="0">
     <w:nsid w:val="54AE626A"/>
     <w:multiLevelType w:val="hybridMultilevel"/>
     <w:tmpl w:val="9B440918"/>
@@ -31578,7 +31900,7 @@
       </w:pPr>
     </w:lvl>
   </w:abstractNum>
-  <w:abstractNum w:abstractNumId="20" w15:restartNumberingAfterBreak="0">
+  <w:abstractNum w:abstractNumId="21" w15:restartNumberingAfterBreak="0">
     <w:nsid w:val="60B37C79"/>
     <w:multiLevelType w:val="hybridMultilevel"/>
     <w:tmpl w:val="C3DC7C1C"/>
@@ -31664,7 +31986,7 @@
       </w:pPr>
     </w:lvl>
   </w:abstractNum>
-  <w:abstractNum w:abstractNumId="21" w15:restartNumberingAfterBreak="0">
+  <w:abstractNum w:abstractNumId="22" w15:restartNumberingAfterBreak="0">
     <w:nsid w:val="614D13CE"/>
     <w:multiLevelType w:val="hybridMultilevel"/>
     <w:tmpl w:val="EAD80750"/>
@@ -31750,7 +32072,7 @@
       </w:pPr>
     </w:lvl>
   </w:abstractNum>
-  <w:abstractNum w:abstractNumId="22" w15:restartNumberingAfterBreak="0">
+  <w:abstractNum w:abstractNumId="23" w15:restartNumberingAfterBreak="0">
     <w:nsid w:val="625779ED"/>
     <w:multiLevelType w:val="hybridMultilevel"/>
     <w:tmpl w:val="0AC0CC36"/>
@@ -31836,7 +32158,7 @@
       </w:pPr>
     </w:lvl>
   </w:abstractNum>
-  <w:abstractNum w:abstractNumId="23" w15:restartNumberingAfterBreak="0">
+  <w:abstractNum w:abstractNumId="24" w15:restartNumberingAfterBreak="0">
     <w:nsid w:val="651B1164"/>
     <w:multiLevelType w:val="hybridMultilevel"/>
     <w:tmpl w:val="C61CCABE"/>
@@ -31922,7 +32244,7 @@
       </w:pPr>
     </w:lvl>
   </w:abstractNum>
-  <w:abstractNum w:abstractNumId="24" w15:restartNumberingAfterBreak="0">
+  <w:abstractNum w:abstractNumId="25" w15:restartNumberingAfterBreak="0">
     <w:nsid w:val="6C8D2BCD"/>
     <w:multiLevelType w:val="hybridMultilevel"/>
     <w:tmpl w:val="0AC0CC36"/>
@@ -32008,7 +32330,7 @@
       </w:pPr>
     </w:lvl>
   </w:abstractNum>
-  <w:abstractNum w:abstractNumId="25" w15:restartNumberingAfterBreak="0">
+  <w:abstractNum w:abstractNumId="26" w15:restartNumberingAfterBreak="0">
     <w:nsid w:val="6FFC6A62"/>
     <w:multiLevelType w:val="hybridMultilevel"/>
     <w:tmpl w:val="129AF3A0"/>
@@ -32094,7 +32416,7 @@
       </w:pPr>
     </w:lvl>
   </w:abstractNum>
-  <w:abstractNum w:abstractNumId="26" w15:restartNumberingAfterBreak="0">
+  <w:abstractNum w:abstractNumId="27" w15:restartNumberingAfterBreak="0">
     <w:nsid w:val="70BE07E2"/>
     <w:multiLevelType w:val="hybridMultilevel"/>
     <w:tmpl w:val="9C1AF86C"/>
@@ -32180,7 +32502,7 @@
       </w:pPr>
     </w:lvl>
   </w:abstractNum>
-  <w:abstractNum w:abstractNumId="27" w15:restartNumberingAfterBreak="0">
+  <w:abstractNum w:abstractNumId="28" w15:restartNumberingAfterBreak="0">
     <w:nsid w:val="7121448F"/>
     <w:multiLevelType w:val="hybridMultilevel"/>
     <w:tmpl w:val="0AC0CC36"/>
@@ -32266,7 +32588,7 @@
       </w:pPr>
     </w:lvl>
   </w:abstractNum>
-  <w:abstractNum w:abstractNumId="28" w15:restartNumberingAfterBreak="0">
+  <w:abstractNum w:abstractNumId="29" w15:restartNumberingAfterBreak="0">
     <w:nsid w:val="76DE750C"/>
     <w:multiLevelType w:val="hybridMultilevel"/>
     <w:tmpl w:val="9240205E"/>
@@ -32352,7 +32674,7 @@
       </w:pPr>
     </w:lvl>
   </w:abstractNum>
-  <w:abstractNum w:abstractNumId="29" w15:restartNumberingAfterBreak="0">
+  <w:abstractNum w:abstractNumId="30" w15:restartNumberingAfterBreak="0">
     <w:nsid w:val="7E265196"/>
     <w:multiLevelType w:val="hybridMultilevel"/>
     <w:tmpl w:val="C61CCABE"/>
@@ -32439,10 +32761,10 @@
     </w:lvl>
   </w:abstractNum>
   <w:num w:numId="1">
-    <w:abstractNumId w:val="15"/>
+    <w:abstractNumId w:val="16"/>
   </w:num>
   <w:num w:numId="2">
-    <w:abstractNumId w:val="12"/>
+    <w:abstractNumId w:val="13"/>
   </w:num>
   <w:num w:numId="3">
     <w:abstractNumId w:val="6"/>
@@ -32451,28 +32773,28 @@
     <w:abstractNumId w:val="1"/>
   </w:num>
   <w:num w:numId="5">
-    <w:abstractNumId w:val="25"/>
+    <w:abstractNumId w:val="26"/>
   </w:num>
   <w:num w:numId="6">
-    <w:abstractNumId w:val="21"/>
+    <w:abstractNumId w:val="22"/>
   </w:num>
   <w:num w:numId="7">
-    <w:abstractNumId w:val="9"/>
+    <w:abstractNumId w:val="10"/>
   </w:num>
   <w:num w:numId="8">
-    <w:abstractNumId w:val="10"/>
+    <w:abstractNumId w:val="11"/>
   </w:num>
   <w:num w:numId="9">
-    <w:abstractNumId w:val="22"/>
+    <w:abstractNumId w:val="23"/>
   </w:num>
   <w:num w:numId="10">
-    <w:abstractNumId w:val="27"/>
+    <w:abstractNumId w:val="28"/>
   </w:num>
   <w:num w:numId="11">
-    <w:abstractNumId w:val="14"/>
+    <w:abstractNumId w:val="15"/>
   </w:num>
   <w:num w:numId="12">
-    <w:abstractNumId w:val="24"/>
+    <w:abstractNumId w:val="25"/>
   </w:num>
   <w:num w:numId="13">
     <w:abstractNumId w:val="2"/>
@@ -32481,13 +32803,13 @@
     <w:abstractNumId w:val="5"/>
   </w:num>
   <w:num w:numId="15">
-    <w:abstractNumId w:val="28"/>
+    <w:abstractNumId w:val="29"/>
   </w:num>
   <w:num w:numId="16">
-    <w:abstractNumId w:val="19"/>
+    <w:abstractNumId w:val="20"/>
   </w:num>
   <w:num w:numId="17">
-    <w:abstractNumId w:val="20"/>
+    <w:abstractNumId w:val="21"/>
   </w:num>
   <w:num w:numId="18">
     <w:abstractNumId w:val="4"/>
@@ -32496,37 +32818,40 @@
     <w:abstractNumId w:val="7"/>
   </w:num>
   <w:num w:numId="20">
-    <w:abstractNumId w:val="18"/>
+    <w:abstractNumId w:val="19"/>
   </w:num>
   <w:num w:numId="21">
-    <w:abstractNumId w:val="11"/>
+    <w:abstractNumId w:val="12"/>
   </w:num>
   <w:num w:numId="22">
     <w:abstractNumId w:val="3"/>
   </w:num>
   <w:num w:numId="23">
-    <w:abstractNumId w:val="26"/>
+    <w:abstractNumId w:val="27"/>
   </w:num>
   <w:num w:numId="24">
-    <w:abstractNumId w:val="8"/>
+    <w:abstractNumId w:val="9"/>
   </w:num>
   <w:num w:numId="25">
-    <w:abstractNumId w:val="16"/>
+    <w:abstractNumId w:val="17"/>
   </w:num>
   <w:num w:numId="26">
     <w:abstractNumId w:val="0"/>
   </w:num>
   <w:num w:numId="27">
-    <w:abstractNumId w:val="13"/>
+    <w:abstractNumId w:val="14"/>
   </w:num>
   <w:num w:numId="28">
-    <w:abstractNumId w:val="29"/>
+    <w:abstractNumId w:val="30"/>
   </w:num>
   <w:num w:numId="29">
-    <w:abstractNumId w:val="23"/>
+    <w:abstractNumId w:val="24"/>
   </w:num>
   <w:num w:numId="30">
-    <w:abstractNumId w:val="17"/>
+    <w:abstractNumId w:val="18"/>
+  </w:num>
+  <w:num w:numId="31">
+    <w:abstractNumId w:val="8"/>
   </w:num>
 </w:numbering>
 </file>

</xml_diff>

<commit_message>
1007 update: API document update for supervisor shared feedback
</commit_message>
<xml_diff>
--- a/documents/api_Zixin.docx
+++ b/documents/api_Zixin.docx
@@ -31801,28 +31801,7 @@
                 <w:rFonts w:ascii="Times New Roman" w:hAnsi="Times New Roman" w:cs="Times New Roman"/>
                 <w:szCs w:val="24"/>
               </w:rPr>
-              <w:t>saveRecord</w:t>
-            </w:r>
-            <w:r>
-              <w:rPr>
-                <w:rFonts w:ascii="Times New Roman" w:hAnsi="Times New Roman" w:cs="Times New Roman"/>
-                <w:szCs w:val="24"/>
-              </w:rPr>
-              <w:t>/{</w:t>
-            </w:r>
-            <w:r>
-              <w:rPr>
-                <w:rFonts w:ascii="Times New Roman" w:hAnsi="Times New Roman" w:cs="Times New Roman"/>
-                <w:szCs w:val="24"/>
-              </w:rPr>
-              <w:t>RID</w:t>
-            </w:r>
-            <w:r>
-              <w:rPr>
-                <w:rFonts w:ascii="Times New Roman" w:hAnsi="Times New Roman" w:cs="Times New Roman"/>
-                <w:szCs w:val="24"/>
-              </w:rPr>
-              <w:t>}</w:t>
+              <w:t>saveRecord/{RID}</w:t>
             </w:r>
           </w:p>
         </w:tc>
@@ -33414,14 +33393,7 @@
                 <w:rFonts w:ascii="Times New Roman" w:eastAsiaTheme="minorEastAsia" w:hAnsi="Times New Roman" w:cs="Times New Roman"/>
                 <w:szCs w:val="24"/>
               </w:rPr>
-              <w:t>alue:</w:t>
-            </w:r>
-            <w:r>
-              <w:rPr>
-                <w:rFonts w:ascii="Times New Roman" w:eastAsiaTheme="minorEastAsia" w:hAnsi="Times New Roman" w:cs="Times New Roman"/>
-                <w:szCs w:val="24"/>
-              </w:rPr>
-              <w:t>RID</w:t>
+              <w:t>alue:RID</w:t>
             </w:r>
           </w:p>
         </w:tc>
@@ -33590,14 +33562,7 @@
                 <w:rFonts w:ascii="Times New Roman" w:hAnsi="Times New Roman" w:cs="Times New Roman"/>
                 <w:szCs w:val="24"/>
               </w:rPr>
-              <w:t>saveShare</w:t>
-            </w:r>
-            <w:r>
-              <w:rPr>
-                <w:rFonts w:ascii="Times New Roman" w:hAnsi="Times New Roman" w:cs="Times New Roman"/>
-                <w:szCs w:val="24"/>
-              </w:rPr>
-              <w:t>/{RID}</w:t>
+              <w:t>saveShare/{RID}</w:t>
             </w:r>
           </w:p>
         </w:tc>
@@ -35227,14 +35192,7 @@
                 <w:rFonts w:ascii="Times New Roman" w:eastAsiaTheme="minorEastAsia" w:hAnsi="Times New Roman" w:cs="Times New Roman"/>
                 <w:szCs w:val="24"/>
               </w:rPr>
-              <w:t>alue:</w:t>
-            </w:r>
-            <w:r>
-              <w:rPr>
-                <w:rFonts w:ascii="Times New Roman" w:eastAsiaTheme="minorEastAsia" w:hAnsi="Times New Roman" w:cs="Times New Roman"/>
-                <w:szCs w:val="24"/>
-              </w:rPr>
-              <w:t>RID</w:t>
+              <w:t>alue:RID</w:t>
             </w:r>
           </w:p>
         </w:tc>
@@ -35242,10 +35200,4256 @@
     </w:tbl>
     <w:p>
       <w:pPr>
-        <w:ind w:left="840"/>
+        <w:pStyle w:val="2"/>
+      </w:pPr>
+      <w:r>
+        <w:rPr>
+          <w:rFonts w:hint="eastAsia"/>
+        </w:rPr>
+        <w:t>Record</w:t>
+      </w:r>
+      <w:r>
+        <w:t xml:space="preserve"> </w:t>
+      </w:r>
+      <w:r>
+        <w:t xml:space="preserve">share </w:t>
+      </w:r>
+      <w:r>
+        <w:t>for supervisor</w:t>
+      </w:r>
+    </w:p>
+    <w:p>
+      <w:pPr>
+        <w:pStyle w:val="3"/>
         <w:rPr>
           <w:rFonts w:eastAsiaTheme="minorEastAsia"/>
         </w:rPr>
+      </w:pPr>
+      <w:r>
+        <w:rPr>
+          <w:rFonts w:eastAsiaTheme="minorEastAsia"/>
+        </w:rPr>
+        <w:t xml:space="preserve">Received feedback List </w:t>
+      </w:r>
+    </w:p>
+    <w:p>
+      <w:pPr>
+        <w:pStyle w:val="a3"/>
+        <w:numPr>
+          <w:ilvl w:val="0"/>
+          <w:numId w:val="32"/>
+        </w:numPr>
+        <w:ind w:firstLineChars="0"/>
+        <w:rPr>
+          <w:rFonts w:ascii="Times New Roman" w:hAnsi="Times New Roman" w:cs="Times New Roman"/>
+          <w:szCs w:val="24"/>
+        </w:rPr>
+      </w:pPr>
+      <w:r>
+        <w:rPr>
+          <w:rFonts w:ascii="Times New Roman" w:hAnsi="Times New Roman" w:cs="Times New Roman"/>
+          <w:szCs w:val="24"/>
+        </w:rPr>
+        <w:t>Description</w:t>
+      </w:r>
+    </w:p>
+    <w:tbl>
+      <w:tblPr>
+        <w:tblStyle w:val="a6"/>
+        <w:tblW w:w="0" w:type="auto"/>
+        <w:tblInd w:w="420" w:type="dxa"/>
+        <w:tblLook w:val="04A0" w:firstRow="1" w:lastRow="0" w:firstColumn="1" w:lastColumn="0" w:noHBand="0" w:noVBand="1"/>
+      </w:tblPr>
+      <w:tblGrid>
+        <w:gridCol w:w="7876"/>
+      </w:tblGrid>
+      <w:tr>
+        <w:tc>
+          <w:tcPr>
+            <w:tcW w:w="8296" w:type="dxa"/>
+          </w:tcPr>
+          <w:p>
+            <w:pPr>
+              <w:pStyle w:val="a3"/>
+              <w:ind w:firstLineChars="0" w:firstLine="0"/>
+              <w:rPr>
+                <w:rFonts w:ascii="Times New Roman" w:hAnsi="Times New Roman" w:cs="Times New Roman"/>
+                <w:szCs w:val="24"/>
+              </w:rPr>
+            </w:pPr>
+            <w:r>
+              <w:rPr>
+                <w:rFonts w:ascii="Times New Roman" w:hAnsi="Times New Roman" w:cs="Times New Roman"/>
+                <w:szCs w:val="24"/>
+              </w:rPr>
+              <w:t xml:space="preserve">The </w:t>
+            </w:r>
+            <w:r>
+              <w:rPr>
+                <w:rFonts w:ascii="Times New Roman" w:hAnsi="Times New Roman" w:cs="Times New Roman"/>
+                <w:szCs w:val="24"/>
+              </w:rPr>
+              <w:t>shared feedback list</w:t>
+            </w:r>
+            <w:r>
+              <w:rPr>
+                <w:rFonts w:ascii="Times New Roman" w:hAnsi="Times New Roman" w:cs="Times New Roman"/>
+                <w:szCs w:val="24"/>
+              </w:rPr>
+              <w:t xml:space="preserve"> interface for supervisors</w:t>
+            </w:r>
+          </w:p>
+        </w:tc>
+      </w:tr>
+    </w:tbl>
+    <w:p>
+      <w:pPr>
+        <w:pStyle w:val="a3"/>
+        <w:numPr>
+          <w:ilvl w:val="0"/>
+          <w:numId w:val="32"/>
+        </w:numPr>
+        <w:ind w:firstLineChars="0"/>
+        <w:rPr>
+          <w:rFonts w:ascii="Times New Roman" w:eastAsiaTheme="minorEastAsia" w:hAnsi="Times New Roman" w:cs="Times New Roman"/>
+          <w:szCs w:val="24"/>
+        </w:rPr>
+      </w:pPr>
+      <w:r>
+        <w:rPr>
+          <w:rFonts w:ascii="Times New Roman" w:hAnsi="Times New Roman" w:cs="Times New Roman"/>
+          <w:szCs w:val="24"/>
+        </w:rPr>
+        <w:t xml:space="preserve">Request </w:t>
+      </w:r>
+      <w:r>
+        <w:rPr>
+          <w:rFonts w:ascii="Times New Roman" w:hAnsi="Times New Roman" w:cs="Times New Roman" w:hint="eastAsia"/>
+          <w:szCs w:val="24"/>
+        </w:rPr>
+        <w:t>U</w:t>
+      </w:r>
+      <w:r>
+        <w:rPr>
+          <w:rFonts w:ascii="Times New Roman" w:hAnsi="Times New Roman" w:cs="Times New Roman"/>
+          <w:szCs w:val="24"/>
+        </w:rPr>
+        <w:t>RL</w:t>
+      </w:r>
+    </w:p>
+    <w:tbl>
+      <w:tblPr>
+        <w:tblStyle w:val="a6"/>
+        <w:tblW w:w="0" w:type="auto"/>
+        <w:tblInd w:w="420" w:type="dxa"/>
+        <w:tblLook w:val="04A0" w:firstRow="1" w:lastRow="0" w:firstColumn="1" w:lastColumn="0" w:noHBand="0" w:noVBand="1"/>
+      </w:tblPr>
+      <w:tblGrid>
+        <w:gridCol w:w="7876"/>
+      </w:tblGrid>
+      <w:tr>
+        <w:tc>
+          <w:tcPr>
+            <w:tcW w:w="8296" w:type="dxa"/>
+          </w:tcPr>
+          <w:p>
+            <w:pPr>
+              <w:pStyle w:val="a3"/>
+              <w:ind w:firstLineChars="0" w:firstLine="0"/>
+              <w:rPr>
+                <w:rFonts w:ascii="Times New Roman" w:hAnsi="Times New Roman" w:cs="Times New Roman"/>
+                <w:szCs w:val="24"/>
+              </w:rPr>
+            </w:pPr>
+            <w:r>
+              <w:rPr>
+                <w:rFonts w:ascii="Times New Roman" w:hAnsi="Times New Roman" w:cs="Times New Roman"/>
+                <w:szCs w:val="24"/>
+              </w:rPr>
+              <w:t>/api/record/sharedList/{UID}</w:t>
+            </w:r>
+          </w:p>
+        </w:tc>
+      </w:tr>
+    </w:tbl>
+    <w:p>
+      <w:pPr>
+        <w:pStyle w:val="a3"/>
+        <w:numPr>
+          <w:ilvl w:val="0"/>
+          <w:numId w:val="32"/>
+        </w:numPr>
+        <w:ind w:firstLineChars="0"/>
+        <w:rPr>
+          <w:rFonts w:ascii="Times New Roman" w:hAnsi="Times New Roman" w:cs="Times New Roman"/>
+          <w:szCs w:val="24"/>
+        </w:rPr>
+      </w:pPr>
+      <w:r>
+        <w:rPr>
+          <w:rFonts w:ascii="Times New Roman" w:hAnsi="Times New Roman" w:cs="Times New Roman"/>
+          <w:szCs w:val="24"/>
+        </w:rPr>
+        <w:t>Request Methods</w:t>
+      </w:r>
+    </w:p>
+    <w:tbl>
+      <w:tblPr>
+        <w:tblStyle w:val="a6"/>
+        <w:tblW w:w="0" w:type="auto"/>
+        <w:tblInd w:w="420" w:type="dxa"/>
+        <w:tblLook w:val="04A0" w:firstRow="1" w:lastRow="0" w:firstColumn="1" w:lastColumn="0" w:noHBand="0" w:noVBand="1"/>
+      </w:tblPr>
+      <w:tblGrid>
+        <w:gridCol w:w="7876"/>
+      </w:tblGrid>
+      <w:tr>
+        <w:tc>
+          <w:tcPr>
+            <w:tcW w:w="8296" w:type="dxa"/>
+          </w:tcPr>
+          <w:p>
+            <w:pPr>
+              <w:pStyle w:val="a3"/>
+              <w:ind w:firstLineChars="0" w:firstLine="0"/>
+              <w:rPr>
+                <w:rFonts w:ascii="Times New Roman" w:eastAsiaTheme="minorEastAsia" w:hAnsi="Times New Roman" w:cs="Times New Roman"/>
+                <w:szCs w:val="24"/>
+              </w:rPr>
+            </w:pPr>
+            <w:r>
+              <w:rPr>
+                <w:rFonts w:ascii="Times New Roman" w:eastAsiaTheme="minorEastAsia" w:hAnsi="Times New Roman" w:cs="Times New Roman"/>
+                <w:szCs w:val="24"/>
+              </w:rPr>
+              <w:t>GET</w:t>
+            </w:r>
+          </w:p>
+        </w:tc>
+      </w:tr>
+    </w:tbl>
+    <w:p>
+      <w:pPr>
+        <w:pStyle w:val="a3"/>
+        <w:numPr>
+          <w:ilvl w:val="0"/>
+          <w:numId w:val="32"/>
+        </w:numPr>
+        <w:ind w:firstLineChars="0"/>
+        <w:rPr>
+          <w:rFonts w:ascii="Times New Roman" w:hAnsi="Times New Roman" w:cs="Times New Roman"/>
+          <w:szCs w:val="24"/>
+        </w:rPr>
+      </w:pPr>
+      <w:r>
+        <w:rPr>
+          <w:rFonts w:ascii="Times New Roman" w:hAnsi="Times New Roman" w:cs="Times New Roman"/>
+          <w:szCs w:val="24"/>
+        </w:rPr>
+        <w:t>Arguments</w:t>
+      </w:r>
+    </w:p>
+    <w:tbl>
+      <w:tblPr>
+        <w:tblStyle w:val="a6"/>
+        <w:tblW w:w="0" w:type="auto"/>
+        <w:tblInd w:w="420" w:type="dxa"/>
+        <w:tblLook w:val="04A0" w:firstRow="1" w:lastRow="0" w:firstColumn="1" w:lastColumn="0" w:noHBand="0" w:noVBand="1"/>
+      </w:tblPr>
+      <w:tblGrid>
+        <w:gridCol w:w="1969"/>
+        <w:gridCol w:w="1984"/>
+        <w:gridCol w:w="1932"/>
+        <w:gridCol w:w="1991"/>
+      </w:tblGrid>
+      <w:tr>
+        <w:tc>
+          <w:tcPr>
+            <w:tcW w:w="1969" w:type="dxa"/>
+          </w:tcPr>
+          <w:p>
+            <w:pPr>
+              <w:pStyle w:val="a3"/>
+              <w:ind w:firstLineChars="0" w:firstLine="0"/>
+              <w:rPr>
+                <w:rFonts w:ascii="Times New Roman" w:eastAsiaTheme="minorEastAsia" w:hAnsi="Times New Roman" w:cs="Times New Roman"/>
+                <w:szCs w:val="24"/>
+              </w:rPr>
+            </w:pPr>
+            <w:r>
+              <w:rPr>
+                <w:rFonts w:ascii="Times New Roman" w:eastAsiaTheme="minorEastAsia" w:hAnsi="Times New Roman" w:cs="Times New Roman" w:hint="eastAsia"/>
+                <w:szCs w:val="24"/>
+              </w:rPr>
+              <w:t>N</w:t>
+            </w:r>
+            <w:r>
+              <w:rPr>
+                <w:rFonts w:ascii="Times New Roman" w:eastAsiaTheme="minorEastAsia" w:hAnsi="Times New Roman" w:cs="Times New Roman"/>
+                <w:szCs w:val="24"/>
+              </w:rPr>
+              <w:t>ame</w:t>
+            </w:r>
+          </w:p>
+        </w:tc>
+        <w:tc>
+          <w:tcPr>
+            <w:tcW w:w="1984" w:type="dxa"/>
+          </w:tcPr>
+          <w:p>
+            <w:pPr>
+              <w:pStyle w:val="a3"/>
+              <w:ind w:firstLineChars="0" w:firstLine="0"/>
+              <w:rPr>
+                <w:rFonts w:ascii="Times New Roman" w:hAnsi="Times New Roman" w:cs="Times New Roman"/>
+                <w:szCs w:val="24"/>
+              </w:rPr>
+            </w:pPr>
+            <w:r>
+              <w:rPr>
+                <w:rFonts w:ascii="Times New Roman" w:hAnsi="Times New Roman" w:cs="Times New Roman"/>
+                <w:szCs w:val="24"/>
+              </w:rPr>
+              <w:t>Mandatory</w:t>
+            </w:r>
+          </w:p>
+        </w:tc>
+        <w:tc>
+          <w:tcPr>
+            <w:tcW w:w="1932" w:type="dxa"/>
+          </w:tcPr>
+          <w:p>
+            <w:pPr>
+              <w:pStyle w:val="a3"/>
+              <w:ind w:firstLineChars="0" w:firstLine="0"/>
+              <w:rPr>
+                <w:rFonts w:ascii="Times New Roman" w:eastAsiaTheme="minorEastAsia" w:hAnsi="Times New Roman" w:cs="Times New Roman"/>
+                <w:szCs w:val="24"/>
+              </w:rPr>
+            </w:pPr>
+            <w:r>
+              <w:rPr>
+                <w:rFonts w:ascii="Times New Roman" w:eastAsiaTheme="minorEastAsia" w:hAnsi="Times New Roman" w:cs="Times New Roman" w:hint="eastAsia"/>
+                <w:szCs w:val="24"/>
+              </w:rPr>
+              <w:t>T</w:t>
+            </w:r>
+            <w:r>
+              <w:rPr>
+                <w:rFonts w:ascii="Times New Roman" w:eastAsiaTheme="minorEastAsia" w:hAnsi="Times New Roman" w:cs="Times New Roman"/>
+                <w:szCs w:val="24"/>
+              </w:rPr>
+              <w:t>ype</w:t>
+            </w:r>
+          </w:p>
+        </w:tc>
+        <w:tc>
+          <w:tcPr>
+            <w:tcW w:w="1991" w:type="dxa"/>
+          </w:tcPr>
+          <w:p>
+            <w:pPr>
+              <w:pStyle w:val="a3"/>
+              <w:ind w:firstLineChars="0" w:firstLine="0"/>
+              <w:rPr>
+                <w:rFonts w:ascii="Times New Roman" w:eastAsiaTheme="minorEastAsia" w:hAnsi="Times New Roman" w:cs="Times New Roman"/>
+                <w:szCs w:val="24"/>
+              </w:rPr>
+            </w:pPr>
+            <w:r>
+              <w:rPr>
+                <w:rFonts w:ascii="Times New Roman" w:eastAsiaTheme="minorEastAsia" w:hAnsi="Times New Roman" w:cs="Times New Roman" w:hint="eastAsia"/>
+                <w:szCs w:val="24"/>
+              </w:rPr>
+              <w:t>D</w:t>
+            </w:r>
+            <w:r>
+              <w:rPr>
+                <w:rFonts w:ascii="Times New Roman" w:eastAsiaTheme="minorEastAsia" w:hAnsi="Times New Roman" w:cs="Times New Roman"/>
+                <w:szCs w:val="24"/>
+              </w:rPr>
+              <w:t>escription</w:t>
+            </w:r>
+          </w:p>
+        </w:tc>
+      </w:tr>
+      <w:tr>
+        <w:tc>
+          <w:tcPr>
+            <w:tcW w:w="1969" w:type="dxa"/>
+          </w:tcPr>
+          <w:p>
+            <w:pPr>
+              <w:pStyle w:val="a3"/>
+              <w:ind w:firstLineChars="0" w:firstLine="0"/>
+              <w:rPr>
+                <w:rFonts w:ascii="Times New Roman" w:eastAsiaTheme="minorEastAsia" w:hAnsi="Times New Roman" w:cs="Times New Roman"/>
+                <w:szCs w:val="24"/>
+              </w:rPr>
+            </w:pPr>
+            <w:r>
+              <w:rPr>
+                <w:rFonts w:ascii="Times New Roman" w:eastAsiaTheme="minorEastAsia" w:hAnsi="Times New Roman" w:cs="Times New Roman"/>
+                <w:szCs w:val="24"/>
+              </w:rPr>
+              <w:t>UID</w:t>
+            </w:r>
+          </w:p>
+        </w:tc>
+        <w:tc>
+          <w:tcPr>
+            <w:tcW w:w="1984" w:type="dxa"/>
+          </w:tcPr>
+          <w:p>
+            <w:pPr>
+              <w:pStyle w:val="a3"/>
+              <w:ind w:firstLineChars="0" w:firstLine="0"/>
+              <w:rPr>
+                <w:rFonts w:ascii="Times New Roman" w:eastAsiaTheme="minorEastAsia" w:hAnsi="Times New Roman" w:cs="Times New Roman"/>
+                <w:szCs w:val="24"/>
+              </w:rPr>
+            </w:pPr>
+            <w:r>
+              <w:rPr>
+                <w:rFonts w:ascii="Times New Roman" w:eastAsiaTheme="minorEastAsia" w:hAnsi="Times New Roman" w:cs="Times New Roman" w:hint="eastAsia"/>
+                <w:szCs w:val="24"/>
+              </w:rPr>
+              <w:t>y</w:t>
+            </w:r>
+            <w:r>
+              <w:rPr>
+                <w:rFonts w:ascii="Times New Roman" w:eastAsiaTheme="minorEastAsia" w:hAnsi="Times New Roman" w:cs="Times New Roman"/>
+                <w:szCs w:val="24"/>
+              </w:rPr>
+              <w:t>es</w:t>
+            </w:r>
+          </w:p>
+        </w:tc>
+        <w:tc>
+          <w:tcPr>
+            <w:tcW w:w="1932" w:type="dxa"/>
+          </w:tcPr>
+          <w:p>
+            <w:pPr>
+              <w:pStyle w:val="a3"/>
+              <w:ind w:firstLineChars="0" w:firstLine="0"/>
+              <w:rPr>
+                <w:rFonts w:ascii="Times New Roman" w:eastAsiaTheme="minorEastAsia" w:hAnsi="Times New Roman" w:cs="Times New Roman"/>
+                <w:szCs w:val="24"/>
+              </w:rPr>
+            </w:pPr>
+            <w:r>
+              <w:rPr>
+                <w:rFonts w:ascii="Times New Roman" w:eastAsiaTheme="minorEastAsia" w:hAnsi="Times New Roman" w:cs="Times New Roman" w:hint="eastAsia"/>
+                <w:szCs w:val="24"/>
+              </w:rPr>
+              <w:t>i</w:t>
+            </w:r>
+            <w:r>
+              <w:rPr>
+                <w:rFonts w:ascii="Times New Roman" w:eastAsiaTheme="minorEastAsia" w:hAnsi="Times New Roman" w:cs="Times New Roman"/>
+                <w:szCs w:val="24"/>
+              </w:rPr>
+              <w:t>nt</w:t>
+            </w:r>
+          </w:p>
+        </w:tc>
+        <w:tc>
+          <w:tcPr>
+            <w:tcW w:w="1991" w:type="dxa"/>
+          </w:tcPr>
+          <w:p>
+            <w:pPr>
+              <w:pStyle w:val="a3"/>
+              <w:ind w:firstLineChars="0" w:firstLine="0"/>
+              <w:rPr>
+                <w:rFonts w:ascii="Times New Roman" w:eastAsiaTheme="minorEastAsia" w:hAnsi="Times New Roman" w:cs="Times New Roman"/>
+                <w:szCs w:val="24"/>
+              </w:rPr>
+            </w:pPr>
+            <w:r>
+              <w:rPr>
+                <w:rFonts w:ascii="Times New Roman" w:eastAsiaTheme="minorEastAsia" w:hAnsi="Times New Roman" w:cs="Times New Roman" w:hint="eastAsia"/>
+                <w:szCs w:val="24"/>
+              </w:rPr>
+              <w:t>T</w:t>
+            </w:r>
+            <w:r>
+              <w:rPr>
+                <w:rFonts w:ascii="Times New Roman" w:eastAsiaTheme="minorEastAsia" w:hAnsi="Times New Roman" w:cs="Times New Roman"/>
+                <w:szCs w:val="24"/>
+              </w:rPr>
+              <w:t>he UID of current supervisor</w:t>
+            </w:r>
+          </w:p>
+        </w:tc>
+      </w:tr>
+    </w:tbl>
+    <w:p>
+      <w:pPr>
+        <w:pStyle w:val="a3"/>
+        <w:numPr>
+          <w:ilvl w:val="0"/>
+          <w:numId w:val="32"/>
+        </w:numPr>
+        <w:ind w:firstLineChars="0"/>
+        <w:rPr>
+          <w:rFonts w:ascii="Times New Roman" w:hAnsi="Times New Roman" w:cs="Times New Roman"/>
+          <w:szCs w:val="24"/>
+        </w:rPr>
+      </w:pPr>
+      <w:r>
+        <w:rPr>
+          <w:rFonts w:ascii="Times New Roman" w:hAnsi="Times New Roman" w:cs="Times New Roman"/>
+          <w:szCs w:val="24"/>
+        </w:rPr>
+        <w:t>Return example</w:t>
+      </w:r>
+    </w:p>
+    <w:p>
+      <w:pPr>
+        <w:widowControl/>
+        <w:pBdr>
+          <w:top w:val="single" w:sz="6" w:space="8" w:color="E1E1E8"/>
+          <w:left w:val="single" w:sz="6" w:space="8" w:color="E1E1E8"/>
+          <w:bottom w:val="single" w:sz="6" w:space="8" w:color="E1E1E8"/>
+          <w:right w:val="single" w:sz="6" w:space="8" w:color="E1E1E8"/>
+        </w:pBdr>
+        <w:shd w:val="clear" w:color="auto" w:fill="FCFCFC"/>
+        <w:tabs>
+          <w:tab w:val="left" w:pos="916"/>
+          <w:tab w:val="left" w:pos="1832"/>
+          <w:tab w:val="left" w:pos="2748"/>
+          <w:tab w:val="left" w:pos="3664"/>
+          <w:tab w:val="left" w:pos="4580"/>
+          <w:tab w:val="left" w:pos="5496"/>
+          <w:tab w:val="left" w:pos="6412"/>
+          <w:tab w:val="left" w:pos="7328"/>
+          <w:tab w:val="left" w:pos="8244"/>
+          <w:tab w:val="left" w:pos="9160"/>
+          <w:tab w:val="left" w:pos="10076"/>
+          <w:tab w:val="left" w:pos="10992"/>
+          <w:tab w:val="left" w:pos="11908"/>
+          <w:tab w:val="left" w:pos="12824"/>
+          <w:tab w:val="left" w:pos="13740"/>
+          <w:tab w:val="left" w:pos="14656"/>
+        </w:tabs>
+        <w:jc w:val="left"/>
+        <w:rPr>
+          <w:rFonts w:ascii="Consolas" w:hAnsi="Consolas" w:cs="宋体"/>
+          <w:color w:val="333333"/>
+          <w:kern w:val="0"/>
+          <w:sz w:val="18"/>
+          <w:szCs w:val="18"/>
+          <w:bdr w:val="none" w:sz="0" w:space="0" w:color="auto" w:frame="1"/>
+        </w:rPr>
+      </w:pPr>
+      <w:r>
+        <w:rPr>
+          <w:rFonts w:ascii="Consolas" w:hAnsi="Consolas" w:cs="宋体"/>
+          <w:color w:val="333333"/>
+          <w:kern w:val="0"/>
+          <w:sz w:val="18"/>
+          <w:szCs w:val="18"/>
+          <w:bdr w:val="none" w:sz="0" w:space="0" w:color="auto" w:frame="1"/>
+        </w:rPr>
+        <w:t xml:space="preserve">  {</w:t>
+      </w:r>
+    </w:p>
+    <w:p>
+      <w:pPr>
+        <w:widowControl/>
+        <w:pBdr>
+          <w:top w:val="single" w:sz="6" w:space="8" w:color="E1E1E8"/>
+          <w:left w:val="single" w:sz="6" w:space="8" w:color="E1E1E8"/>
+          <w:bottom w:val="single" w:sz="6" w:space="8" w:color="E1E1E8"/>
+          <w:right w:val="single" w:sz="6" w:space="8" w:color="E1E1E8"/>
+        </w:pBdr>
+        <w:shd w:val="clear" w:color="auto" w:fill="FCFCFC"/>
+        <w:tabs>
+          <w:tab w:val="left" w:pos="916"/>
+          <w:tab w:val="left" w:pos="1832"/>
+          <w:tab w:val="left" w:pos="2748"/>
+          <w:tab w:val="left" w:pos="3664"/>
+          <w:tab w:val="left" w:pos="4580"/>
+          <w:tab w:val="left" w:pos="5496"/>
+          <w:tab w:val="left" w:pos="6412"/>
+          <w:tab w:val="left" w:pos="7328"/>
+          <w:tab w:val="left" w:pos="8244"/>
+          <w:tab w:val="left" w:pos="9160"/>
+          <w:tab w:val="left" w:pos="10076"/>
+          <w:tab w:val="left" w:pos="10992"/>
+          <w:tab w:val="left" w:pos="11908"/>
+          <w:tab w:val="left" w:pos="12824"/>
+          <w:tab w:val="left" w:pos="13740"/>
+          <w:tab w:val="left" w:pos="14656"/>
+        </w:tabs>
+        <w:jc w:val="left"/>
+        <w:rPr>
+          <w:rFonts w:ascii="Consolas" w:hAnsi="Consolas" w:cs="宋体"/>
+          <w:color w:val="333333"/>
+          <w:kern w:val="0"/>
+          <w:sz w:val="18"/>
+          <w:szCs w:val="18"/>
+          <w:bdr w:val="none" w:sz="0" w:space="0" w:color="auto" w:frame="1"/>
+        </w:rPr>
+      </w:pPr>
+      <w:r>
+        <w:rPr>
+          <w:rFonts w:ascii="Consolas" w:hAnsi="Consolas" w:cs="宋体"/>
+          <w:color w:val="333333"/>
+          <w:kern w:val="0"/>
+          <w:sz w:val="18"/>
+          <w:szCs w:val="18"/>
+          <w:bdr w:val="none" w:sz="0" w:space="0" w:color="auto" w:frame="1"/>
+        </w:rPr>
+        <w:t xml:space="preserve">    </w:t>
+      </w:r>
+      <w:r>
+        <w:rPr>
+          <w:rFonts w:ascii="Consolas" w:eastAsia="宋体" w:hAnsi="Consolas" w:cs="宋体"/>
+          <w:color w:val="333333"/>
+          <w:kern w:val="0"/>
+          <w:sz w:val="18"/>
+          <w:szCs w:val="18"/>
+          <w:bdr w:val="none" w:sz="0" w:space="0" w:color="auto" w:frame="1"/>
+        </w:rPr>
+        <w:t>"status"</w:t>
+      </w:r>
+      <w:r>
+        <w:rPr>
+          <w:rFonts w:ascii="Consolas" w:hAnsi="Consolas" w:cs="宋体"/>
+          <w:color w:val="333333"/>
+          <w:kern w:val="0"/>
+          <w:sz w:val="18"/>
+          <w:szCs w:val="18"/>
+          <w:bdr w:val="none" w:sz="0" w:space="0" w:color="auto" w:frame="1"/>
+        </w:rPr>
+        <w:t xml:space="preserve">: </w:t>
+      </w:r>
+      <w:r>
+        <w:rPr>
+          <w:rFonts w:ascii="Consolas" w:eastAsia="宋体" w:hAnsi="Consolas" w:cs="宋体"/>
+          <w:color w:val="AA5D00"/>
+          <w:kern w:val="0"/>
+          <w:sz w:val="18"/>
+          <w:szCs w:val="18"/>
+          <w:bdr w:val="none" w:sz="0" w:space="0" w:color="auto" w:frame="1"/>
+        </w:rPr>
+        <w:t>0</w:t>
+      </w:r>
+      <w:r>
+        <w:rPr>
+          <w:rFonts w:ascii="Consolas" w:hAnsi="Consolas" w:cs="宋体"/>
+          <w:color w:val="333333"/>
+          <w:kern w:val="0"/>
+          <w:sz w:val="18"/>
+          <w:szCs w:val="18"/>
+          <w:bdr w:val="none" w:sz="0" w:space="0" w:color="auto" w:frame="1"/>
+        </w:rPr>
+        <w:t>,</w:t>
+      </w:r>
+    </w:p>
+    <w:p>
+      <w:pPr>
+        <w:widowControl/>
+        <w:pBdr>
+          <w:top w:val="single" w:sz="6" w:space="8" w:color="E1E1E8"/>
+          <w:left w:val="single" w:sz="6" w:space="8" w:color="E1E1E8"/>
+          <w:bottom w:val="single" w:sz="6" w:space="8" w:color="E1E1E8"/>
+          <w:right w:val="single" w:sz="6" w:space="8" w:color="E1E1E8"/>
+        </w:pBdr>
+        <w:shd w:val="clear" w:color="auto" w:fill="FCFCFC"/>
+        <w:tabs>
+          <w:tab w:val="left" w:pos="916"/>
+          <w:tab w:val="left" w:pos="1832"/>
+          <w:tab w:val="left" w:pos="2748"/>
+          <w:tab w:val="left" w:pos="3664"/>
+          <w:tab w:val="left" w:pos="4580"/>
+          <w:tab w:val="left" w:pos="5496"/>
+          <w:tab w:val="left" w:pos="6412"/>
+          <w:tab w:val="left" w:pos="7328"/>
+          <w:tab w:val="left" w:pos="8244"/>
+          <w:tab w:val="left" w:pos="9160"/>
+          <w:tab w:val="left" w:pos="10076"/>
+          <w:tab w:val="left" w:pos="10992"/>
+          <w:tab w:val="left" w:pos="11908"/>
+          <w:tab w:val="left" w:pos="12824"/>
+          <w:tab w:val="left" w:pos="13740"/>
+          <w:tab w:val="left" w:pos="14656"/>
+        </w:tabs>
+        <w:jc w:val="left"/>
+        <w:rPr>
+          <w:rFonts w:ascii="Consolas" w:hAnsi="Consolas" w:cs="宋体"/>
+          <w:color w:val="333333"/>
+          <w:kern w:val="0"/>
+          <w:sz w:val="18"/>
+          <w:szCs w:val="18"/>
+          <w:bdr w:val="none" w:sz="0" w:space="0" w:color="auto" w:frame="1"/>
+        </w:rPr>
+      </w:pPr>
+      <w:r>
+        <w:rPr>
+          <w:rFonts w:ascii="Consolas" w:hAnsi="Consolas" w:cs="宋体"/>
+          <w:color w:val="333333"/>
+          <w:kern w:val="0"/>
+          <w:sz w:val="18"/>
+          <w:szCs w:val="18"/>
+          <w:bdr w:val="none" w:sz="0" w:space="0" w:color="auto" w:frame="1"/>
+        </w:rPr>
+        <w:t xml:space="preserve">    </w:t>
+      </w:r>
+      <w:r>
+        <w:rPr>
+          <w:rFonts w:ascii="Consolas" w:eastAsia="宋体" w:hAnsi="Consolas" w:cs="宋体"/>
+          <w:color w:val="333333"/>
+          <w:kern w:val="0"/>
+          <w:sz w:val="18"/>
+          <w:szCs w:val="18"/>
+          <w:bdr w:val="none" w:sz="0" w:space="0" w:color="auto" w:frame="1"/>
+        </w:rPr>
+        <w:t>"msg"</w:t>
+      </w:r>
+      <w:r>
+        <w:rPr>
+          <w:rFonts w:ascii="Consolas" w:hAnsi="Consolas" w:cs="宋体"/>
+          <w:color w:val="333333"/>
+          <w:kern w:val="0"/>
+          <w:sz w:val="18"/>
+          <w:szCs w:val="18"/>
+          <w:bdr w:val="none" w:sz="0" w:space="0" w:color="auto" w:frame="1"/>
+        </w:rPr>
+        <w:t xml:space="preserve">: </w:t>
+      </w:r>
+      <w:r>
+        <w:rPr>
+          <w:rFonts w:ascii="Consolas" w:eastAsia="宋体" w:hAnsi="Consolas" w:cs="宋体"/>
+          <w:color w:val="008000"/>
+          <w:kern w:val="0"/>
+          <w:sz w:val="18"/>
+          <w:szCs w:val="18"/>
+          <w:bdr w:val="none" w:sz="0" w:space="0" w:color="auto" w:frame="1"/>
+        </w:rPr>
+        <w:t>"</w:t>
+      </w:r>
+      <w:r>
+        <w:rPr>
+          <w:rFonts w:ascii="Consolas" w:eastAsia="宋体" w:hAnsi="Consolas" w:cs="宋体"/>
+          <w:color w:val="008000"/>
+          <w:kern w:val="0"/>
+          <w:sz w:val="18"/>
+          <w:szCs w:val="18"/>
+          <w:bdr w:val="none" w:sz="0" w:space="0" w:color="auto" w:frame="1"/>
+        </w:rPr>
+        <w:t>success</w:t>
+      </w:r>
+      <w:r>
+        <w:rPr>
+          <w:rFonts w:ascii="Consolas" w:eastAsia="宋体" w:hAnsi="Consolas" w:cs="宋体"/>
+          <w:color w:val="008000"/>
+          <w:kern w:val="0"/>
+          <w:sz w:val="18"/>
+          <w:szCs w:val="18"/>
+          <w:bdr w:val="none" w:sz="0" w:space="0" w:color="auto" w:frame="1"/>
+        </w:rPr>
+        <w:t>"</w:t>
+      </w:r>
+      <w:r>
+        <w:rPr>
+          <w:rFonts w:ascii="Consolas" w:hAnsi="Consolas" w:cs="宋体"/>
+          <w:color w:val="333333"/>
+          <w:kern w:val="0"/>
+          <w:sz w:val="18"/>
+          <w:szCs w:val="18"/>
+          <w:bdr w:val="none" w:sz="0" w:space="0" w:color="auto" w:frame="1"/>
+        </w:rPr>
+        <w:t>,</w:t>
+      </w:r>
+    </w:p>
+    <w:p>
+      <w:pPr>
+        <w:widowControl/>
+        <w:pBdr>
+          <w:top w:val="single" w:sz="6" w:space="8" w:color="E1E1E8"/>
+          <w:left w:val="single" w:sz="6" w:space="8" w:color="E1E1E8"/>
+          <w:bottom w:val="single" w:sz="6" w:space="8" w:color="E1E1E8"/>
+          <w:right w:val="single" w:sz="6" w:space="8" w:color="E1E1E8"/>
+        </w:pBdr>
+        <w:shd w:val="clear" w:color="auto" w:fill="FCFCFC"/>
+        <w:tabs>
+          <w:tab w:val="left" w:pos="916"/>
+          <w:tab w:val="left" w:pos="1832"/>
+          <w:tab w:val="left" w:pos="2748"/>
+          <w:tab w:val="left" w:pos="3664"/>
+          <w:tab w:val="left" w:pos="4580"/>
+          <w:tab w:val="left" w:pos="5496"/>
+          <w:tab w:val="left" w:pos="6412"/>
+          <w:tab w:val="left" w:pos="7328"/>
+          <w:tab w:val="left" w:pos="8244"/>
+          <w:tab w:val="left" w:pos="9160"/>
+          <w:tab w:val="left" w:pos="10076"/>
+          <w:tab w:val="left" w:pos="10992"/>
+          <w:tab w:val="left" w:pos="11908"/>
+          <w:tab w:val="left" w:pos="12824"/>
+          <w:tab w:val="left" w:pos="13740"/>
+          <w:tab w:val="left" w:pos="14656"/>
+        </w:tabs>
+        <w:ind w:firstLine="400"/>
+        <w:jc w:val="left"/>
+        <w:rPr>
+          <w:rFonts w:ascii="Consolas" w:hAnsi="Consolas" w:cs="宋体"/>
+          <w:color w:val="333333"/>
+          <w:kern w:val="0"/>
+          <w:sz w:val="18"/>
+          <w:szCs w:val="18"/>
+          <w:bdr w:val="none" w:sz="0" w:space="0" w:color="auto" w:frame="1"/>
+        </w:rPr>
+      </w:pPr>
+      <w:r>
+        <w:rPr>
+          <w:rFonts w:ascii="Consolas" w:eastAsia="宋体" w:hAnsi="Consolas" w:cs="宋体"/>
+          <w:color w:val="333333"/>
+          <w:kern w:val="0"/>
+          <w:sz w:val="18"/>
+          <w:szCs w:val="18"/>
+          <w:bdr w:val="none" w:sz="0" w:space="0" w:color="auto" w:frame="1"/>
+        </w:rPr>
+        <w:t>"data"</w:t>
+      </w:r>
+      <w:r>
+        <w:rPr>
+          <w:rFonts w:ascii="Consolas" w:hAnsi="Consolas" w:cs="宋体"/>
+          <w:color w:val="333333"/>
+          <w:kern w:val="0"/>
+          <w:sz w:val="18"/>
+          <w:szCs w:val="18"/>
+          <w:bdr w:val="none" w:sz="0" w:space="0" w:color="auto" w:frame="1"/>
+        </w:rPr>
+        <w:t xml:space="preserve">: </w:t>
+      </w:r>
+      <w:r>
+        <w:rPr>
+          <w:rFonts w:ascii="Consolas" w:hAnsi="Consolas" w:cs="宋体"/>
+          <w:color w:val="333333"/>
+          <w:kern w:val="0"/>
+          <w:sz w:val="18"/>
+          <w:szCs w:val="18"/>
+          <w:bdr w:val="none" w:sz="0" w:space="0" w:color="auto" w:frame="1"/>
+        </w:rPr>
+        <w:t>[</w:t>
+      </w:r>
+    </w:p>
+    <w:p>
+      <w:pPr>
+        <w:widowControl/>
+        <w:pBdr>
+          <w:top w:val="single" w:sz="6" w:space="8" w:color="E1E1E8"/>
+          <w:left w:val="single" w:sz="6" w:space="8" w:color="E1E1E8"/>
+          <w:bottom w:val="single" w:sz="6" w:space="8" w:color="E1E1E8"/>
+          <w:right w:val="single" w:sz="6" w:space="8" w:color="E1E1E8"/>
+        </w:pBdr>
+        <w:shd w:val="clear" w:color="auto" w:fill="FCFCFC"/>
+        <w:tabs>
+          <w:tab w:val="left" w:pos="916"/>
+          <w:tab w:val="left" w:pos="1832"/>
+          <w:tab w:val="left" w:pos="2748"/>
+          <w:tab w:val="left" w:pos="3664"/>
+          <w:tab w:val="left" w:pos="4580"/>
+          <w:tab w:val="left" w:pos="5496"/>
+          <w:tab w:val="left" w:pos="6412"/>
+          <w:tab w:val="left" w:pos="7328"/>
+          <w:tab w:val="left" w:pos="8244"/>
+          <w:tab w:val="left" w:pos="9160"/>
+          <w:tab w:val="left" w:pos="10076"/>
+          <w:tab w:val="left" w:pos="10992"/>
+          <w:tab w:val="left" w:pos="11908"/>
+          <w:tab w:val="left" w:pos="12824"/>
+          <w:tab w:val="left" w:pos="13740"/>
+          <w:tab w:val="left" w:pos="14656"/>
+        </w:tabs>
+        <w:ind w:firstLine="400"/>
+        <w:jc w:val="left"/>
+        <w:rPr>
+          <w:rFonts w:ascii="Consolas" w:hAnsi="Consolas" w:cs="宋体"/>
+          <w:color w:val="333333"/>
+          <w:kern w:val="0"/>
+          <w:sz w:val="18"/>
+          <w:szCs w:val="18"/>
+          <w:bdr w:val="none" w:sz="0" w:space="0" w:color="auto" w:frame="1"/>
+        </w:rPr>
+      </w:pPr>
+      <w:r>
+        <w:rPr>
+          <w:rFonts w:ascii="Consolas" w:hAnsi="Consolas" w:cs="宋体"/>
+          <w:color w:val="333333"/>
+          <w:kern w:val="0"/>
+          <w:sz w:val="18"/>
+          <w:szCs w:val="18"/>
+          <w:bdr w:val="none" w:sz="0" w:space="0" w:color="auto" w:frame="1"/>
+        </w:rPr>
+        <w:tab/>
+      </w:r>
+      <w:r>
+        <w:rPr>
+          <w:rFonts w:ascii="Consolas" w:hAnsi="Consolas" w:cs="宋体"/>
+          <w:color w:val="333333"/>
+          <w:kern w:val="0"/>
+          <w:sz w:val="18"/>
+          <w:szCs w:val="18"/>
+          <w:bdr w:val="none" w:sz="0" w:space="0" w:color="auto" w:frame="1"/>
+        </w:rPr>
+        <w:t>{"username":"LEC1","rdate":"2021-10-06","rtopic":"topic1","sid":1},</w:t>
+      </w:r>
+    </w:p>
+    <w:p>
+      <w:pPr>
+        <w:widowControl/>
+        <w:pBdr>
+          <w:top w:val="single" w:sz="6" w:space="8" w:color="E1E1E8"/>
+          <w:left w:val="single" w:sz="6" w:space="8" w:color="E1E1E8"/>
+          <w:bottom w:val="single" w:sz="6" w:space="8" w:color="E1E1E8"/>
+          <w:right w:val="single" w:sz="6" w:space="8" w:color="E1E1E8"/>
+        </w:pBdr>
+        <w:shd w:val="clear" w:color="auto" w:fill="FCFCFC"/>
+        <w:tabs>
+          <w:tab w:val="left" w:pos="916"/>
+          <w:tab w:val="left" w:pos="1832"/>
+          <w:tab w:val="left" w:pos="2748"/>
+          <w:tab w:val="left" w:pos="3664"/>
+          <w:tab w:val="left" w:pos="4580"/>
+          <w:tab w:val="left" w:pos="5496"/>
+          <w:tab w:val="left" w:pos="6412"/>
+          <w:tab w:val="left" w:pos="7328"/>
+          <w:tab w:val="left" w:pos="8244"/>
+          <w:tab w:val="left" w:pos="9160"/>
+          <w:tab w:val="left" w:pos="10076"/>
+          <w:tab w:val="left" w:pos="10992"/>
+          <w:tab w:val="left" w:pos="11908"/>
+          <w:tab w:val="left" w:pos="12824"/>
+          <w:tab w:val="left" w:pos="13740"/>
+          <w:tab w:val="left" w:pos="14656"/>
+        </w:tabs>
+        <w:ind w:firstLine="400"/>
+        <w:jc w:val="left"/>
+        <w:rPr>
+          <w:rFonts w:ascii="Consolas" w:hAnsi="Consolas" w:cs="宋体"/>
+          <w:color w:val="333333"/>
+          <w:kern w:val="0"/>
+          <w:sz w:val="18"/>
+          <w:szCs w:val="18"/>
+          <w:bdr w:val="none" w:sz="0" w:space="0" w:color="auto" w:frame="1"/>
+        </w:rPr>
+      </w:pPr>
+      <w:r>
+        <w:rPr>
+          <w:rFonts w:ascii="Consolas" w:hAnsi="Consolas" w:cs="宋体"/>
+          <w:color w:val="333333"/>
+          <w:kern w:val="0"/>
+          <w:sz w:val="18"/>
+          <w:szCs w:val="18"/>
+          <w:bdr w:val="none" w:sz="0" w:space="0" w:color="auto" w:frame="1"/>
+        </w:rPr>
+        <w:tab/>
+      </w:r>
+      <w:r>
+        <w:rPr>
+          <w:rFonts w:ascii="Consolas" w:hAnsi="Consolas" w:cs="宋体"/>
+          <w:color w:val="333333"/>
+          <w:kern w:val="0"/>
+          <w:sz w:val="18"/>
+          <w:szCs w:val="18"/>
+          <w:bdr w:val="none" w:sz="0" w:space="0" w:color="auto" w:frame="1"/>
+        </w:rPr>
+        <w:t>{"username":"Anonymous","rdate":"2021-10-06","rtopic":"ano","sid":3}</w:t>
+      </w:r>
+    </w:p>
+    <w:p>
+      <w:pPr>
+        <w:widowControl/>
+        <w:pBdr>
+          <w:top w:val="single" w:sz="6" w:space="8" w:color="E1E1E8"/>
+          <w:left w:val="single" w:sz="6" w:space="8" w:color="E1E1E8"/>
+          <w:bottom w:val="single" w:sz="6" w:space="8" w:color="E1E1E8"/>
+          <w:right w:val="single" w:sz="6" w:space="8" w:color="E1E1E8"/>
+        </w:pBdr>
+        <w:shd w:val="clear" w:color="auto" w:fill="FCFCFC"/>
+        <w:tabs>
+          <w:tab w:val="left" w:pos="916"/>
+          <w:tab w:val="left" w:pos="1832"/>
+          <w:tab w:val="left" w:pos="2748"/>
+          <w:tab w:val="left" w:pos="3664"/>
+          <w:tab w:val="left" w:pos="4580"/>
+          <w:tab w:val="left" w:pos="5496"/>
+          <w:tab w:val="left" w:pos="6412"/>
+          <w:tab w:val="left" w:pos="7328"/>
+          <w:tab w:val="left" w:pos="8244"/>
+          <w:tab w:val="left" w:pos="9160"/>
+          <w:tab w:val="left" w:pos="10076"/>
+          <w:tab w:val="left" w:pos="10992"/>
+          <w:tab w:val="left" w:pos="11908"/>
+          <w:tab w:val="left" w:pos="12824"/>
+          <w:tab w:val="left" w:pos="13740"/>
+          <w:tab w:val="left" w:pos="14656"/>
+        </w:tabs>
+        <w:ind w:firstLine="400"/>
+        <w:jc w:val="left"/>
+        <w:rPr>
+          <w:rFonts w:ascii="Consolas" w:hAnsi="Consolas" w:cs="宋体"/>
+          <w:color w:val="333333"/>
+          <w:kern w:val="0"/>
+          <w:sz w:val="18"/>
+          <w:szCs w:val="18"/>
+          <w:bdr w:val="none" w:sz="0" w:space="0" w:color="auto" w:frame="1"/>
+        </w:rPr>
+      </w:pPr>
+      <w:r>
+        <w:rPr>
+          <w:rFonts w:ascii="Consolas" w:hAnsi="Consolas" w:cs="宋体"/>
+          <w:color w:val="333333"/>
+          <w:kern w:val="0"/>
+          <w:sz w:val="18"/>
+          <w:szCs w:val="18"/>
+          <w:bdr w:val="none" w:sz="0" w:space="0" w:color="auto" w:frame="1"/>
+        </w:rPr>
+        <w:tab/>
+      </w:r>
+      <w:r>
+        <w:rPr>
+          <w:rFonts w:ascii="Consolas" w:hAnsi="Consolas" w:cs="宋体"/>
+          <w:color w:val="333333"/>
+          <w:kern w:val="0"/>
+          <w:sz w:val="18"/>
+          <w:szCs w:val="18"/>
+          <w:bdr w:val="none" w:sz="0" w:space="0" w:color="auto" w:frame="1"/>
+        </w:rPr>
+        <w:t>]</w:t>
+      </w:r>
+    </w:p>
+    <w:p>
+      <w:pPr>
+        <w:widowControl/>
+        <w:pBdr>
+          <w:top w:val="single" w:sz="6" w:space="8" w:color="E1E1E8"/>
+          <w:left w:val="single" w:sz="6" w:space="8" w:color="E1E1E8"/>
+          <w:bottom w:val="single" w:sz="6" w:space="8" w:color="E1E1E8"/>
+          <w:right w:val="single" w:sz="6" w:space="8" w:color="E1E1E8"/>
+        </w:pBdr>
+        <w:shd w:val="clear" w:color="auto" w:fill="FCFCFC"/>
+        <w:tabs>
+          <w:tab w:val="left" w:pos="916"/>
+          <w:tab w:val="left" w:pos="1832"/>
+          <w:tab w:val="left" w:pos="2748"/>
+          <w:tab w:val="left" w:pos="3664"/>
+          <w:tab w:val="left" w:pos="4580"/>
+          <w:tab w:val="left" w:pos="5496"/>
+          <w:tab w:val="left" w:pos="6412"/>
+          <w:tab w:val="left" w:pos="7328"/>
+          <w:tab w:val="left" w:pos="8244"/>
+          <w:tab w:val="left" w:pos="9160"/>
+          <w:tab w:val="left" w:pos="10076"/>
+          <w:tab w:val="left" w:pos="10992"/>
+          <w:tab w:val="left" w:pos="11908"/>
+          <w:tab w:val="left" w:pos="12824"/>
+          <w:tab w:val="left" w:pos="13740"/>
+          <w:tab w:val="left" w:pos="14656"/>
+        </w:tabs>
+        <w:jc w:val="left"/>
+        <w:rPr>
+          <w:rFonts w:ascii="Consolas" w:eastAsia="宋体" w:hAnsi="Consolas" w:cs="宋体"/>
+          <w:color w:val="333333"/>
+          <w:kern w:val="0"/>
+          <w:sz w:val="18"/>
+          <w:szCs w:val="18"/>
+        </w:rPr>
+      </w:pPr>
+      <w:r>
+        <w:rPr>
+          <w:rFonts w:ascii="Consolas" w:hAnsi="Consolas" w:cs="宋体"/>
+          <w:color w:val="333333"/>
+          <w:kern w:val="0"/>
+          <w:sz w:val="18"/>
+          <w:szCs w:val="18"/>
+          <w:bdr w:val="none" w:sz="0" w:space="0" w:color="auto" w:frame="1"/>
+        </w:rPr>
+        <w:lastRenderedPageBreak/>
+        <w:t xml:space="preserve">  }</w:t>
+      </w:r>
+    </w:p>
+    <w:p>
+      <w:pPr>
+        <w:pStyle w:val="a3"/>
+        <w:ind w:left="420" w:firstLineChars="0" w:firstLine="0"/>
+        <w:rPr>
+          <w:rFonts w:ascii="Times New Roman" w:hAnsi="Times New Roman" w:cs="Times New Roman"/>
+          <w:szCs w:val="24"/>
+        </w:rPr>
+      </w:pPr>
+    </w:p>
+    <w:p>
+      <w:pPr>
+        <w:pStyle w:val="a3"/>
+        <w:numPr>
+          <w:ilvl w:val="0"/>
+          <w:numId w:val="32"/>
+        </w:numPr>
+        <w:ind w:firstLineChars="0"/>
+        <w:rPr>
+          <w:rFonts w:ascii="Times New Roman" w:hAnsi="Times New Roman" w:cs="Times New Roman"/>
+          <w:szCs w:val="24"/>
+        </w:rPr>
+      </w:pPr>
+      <w:r>
+        <w:rPr>
+          <w:rFonts w:ascii="Times New Roman" w:hAnsi="Times New Roman" w:cs="Times New Roman" w:hint="eastAsia"/>
+          <w:szCs w:val="24"/>
+        </w:rPr>
+        <w:t>D</w:t>
+      </w:r>
+      <w:r>
+        <w:rPr>
+          <w:rFonts w:ascii="Times New Roman" w:hAnsi="Times New Roman" w:cs="Times New Roman"/>
+          <w:szCs w:val="24"/>
+        </w:rPr>
+        <w:t>escription of return value</w:t>
+      </w:r>
+    </w:p>
+    <w:tbl>
+      <w:tblPr>
+        <w:tblStyle w:val="a6"/>
+        <w:tblW w:w="0" w:type="auto"/>
+        <w:tblInd w:w="420" w:type="dxa"/>
+        <w:tblLook w:val="04A0" w:firstRow="1" w:lastRow="0" w:firstColumn="1" w:lastColumn="0" w:noHBand="0" w:noVBand="1"/>
+      </w:tblPr>
+      <w:tblGrid>
+        <w:gridCol w:w="993"/>
+        <w:gridCol w:w="1984"/>
+        <w:gridCol w:w="4899"/>
+      </w:tblGrid>
+      <w:tr>
+        <w:tc>
+          <w:tcPr>
+            <w:tcW w:w="993" w:type="dxa"/>
+          </w:tcPr>
+          <w:p>
+            <w:pPr>
+              <w:pStyle w:val="a3"/>
+              <w:ind w:firstLineChars="0" w:firstLine="0"/>
+              <w:rPr>
+                <w:rFonts w:ascii="Times New Roman" w:eastAsiaTheme="minorEastAsia" w:hAnsi="Times New Roman" w:cs="Times New Roman"/>
+                <w:szCs w:val="24"/>
+              </w:rPr>
+            </w:pPr>
+            <w:r>
+              <w:rPr>
+                <w:rFonts w:ascii="Times New Roman" w:eastAsiaTheme="minorEastAsia" w:hAnsi="Times New Roman" w:cs="Times New Roman" w:hint="eastAsia"/>
+                <w:szCs w:val="24"/>
+              </w:rPr>
+              <w:t>N</w:t>
+            </w:r>
+            <w:r>
+              <w:rPr>
+                <w:rFonts w:ascii="Times New Roman" w:eastAsiaTheme="minorEastAsia" w:hAnsi="Times New Roman" w:cs="Times New Roman"/>
+                <w:szCs w:val="24"/>
+              </w:rPr>
+              <w:t>ame</w:t>
+            </w:r>
+          </w:p>
+        </w:tc>
+        <w:tc>
+          <w:tcPr>
+            <w:tcW w:w="1984" w:type="dxa"/>
+          </w:tcPr>
+          <w:p>
+            <w:pPr>
+              <w:pStyle w:val="a3"/>
+              <w:ind w:firstLineChars="0" w:firstLine="0"/>
+              <w:rPr>
+                <w:rFonts w:ascii="Times New Roman" w:eastAsiaTheme="minorEastAsia" w:hAnsi="Times New Roman" w:cs="Times New Roman"/>
+                <w:szCs w:val="24"/>
+              </w:rPr>
+            </w:pPr>
+            <w:r>
+              <w:rPr>
+                <w:rFonts w:ascii="Times New Roman" w:eastAsiaTheme="minorEastAsia" w:hAnsi="Times New Roman" w:cs="Times New Roman" w:hint="eastAsia"/>
+                <w:szCs w:val="24"/>
+              </w:rPr>
+              <w:t>T</w:t>
+            </w:r>
+            <w:r>
+              <w:rPr>
+                <w:rFonts w:ascii="Times New Roman" w:eastAsiaTheme="minorEastAsia" w:hAnsi="Times New Roman" w:cs="Times New Roman"/>
+                <w:szCs w:val="24"/>
+              </w:rPr>
+              <w:t>ype</w:t>
+            </w:r>
+          </w:p>
+        </w:tc>
+        <w:tc>
+          <w:tcPr>
+            <w:tcW w:w="4899" w:type="dxa"/>
+          </w:tcPr>
+          <w:p>
+            <w:pPr>
+              <w:pStyle w:val="a3"/>
+              <w:ind w:firstLineChars="0" w:firstLine="0"/>
+              <w:rPr>
+                <w:rFonts w:ascii="Times New Roman" w:hAnsi="Times New Roman" w:cs="Times New Roman"/>
+                <w:szCs w:val="24"/>
+              </w:rPr>
+            </w:pPr>
+            <w:r>
+              <w:rPr>
+                <w:rFonts w:ascii="Times New Roman" w:eastAsiaTheme="minorEastAsia" w:hAnsi="Times New Roman" w:cs="Times New Roman" w:hint="eastAsia"/>
+                <w:szCs w:val="24"/>
+              </w:rPr>
+              <w:t>D</w:t>
+            </w:r>
+            <w:r>
+              <w:rPr>
+                <w:rFonts w:ascii="Times New Roman" w:eastAsiaTheme="minorEastAsia" w:hAnsi="Times New Roman" w:cs="Times New Roman"/>
+                <w:szCs w:val="24"/>
+              </w:rPr>
+              <w:t>escription</w:t>
+            </w:r>
+          </w:p>
+        </w:tc>
+      </w:tr>
+      <w:tr>
+        <w:trPr>
+          <w:trHeight w:val="470"/>
+        </w:trPr>
+        <w:tc>
+          <w:tcPr>
+            <w:tcW w:w="993" w:type="dxa"/>
+            <w:vMerge w:val="restart"/>
+          </w:tcPr>
+          <w:p>
+            <w:pPr>
+              <w:pStyle w:val="a3"/>
+              <w:ind w:firstLineChars="0" w:firstLine="0"/>
+              <w:rPr>
+                <w:rFonts w:ascii="Times New Roman" w:eastAsiaTheme="minorEastAsia" w:hAnsi="Times New Roman" w:cs="Times New Roman"/>
+                <w:szCs w:val="24"/>
+              </w:rPr>
+            </w:pPr>
+            <w:r>
+              <w:rPr>
+                <w:rFonts w:ascii="Times New Roman" w:eastAsiaTheme="minorEastAsia" w:hAnsi="Times New Roman" w:cs="Times New Roman"/>
+                <w:szCs w:val="24"/>
+              </w:rPr>
+              <w:t>status</w:t>
+            </w:r>
+          </w:p>
+        </w:tc>
+        <w:tc>
+          <w:tcPr>
+            <w:tcW w:w="1984" w:type="dxa"/>
+            <w:vMerge w:val="restart"/>
+          </w:tcPr>
+          <w:p>
+            <w:pPr>
+              <w:pStyle w:val="a3"/>
+              <w:ind w:firstLineChars="0" w:firstLine="0"/>
+              <w:rPr>
+                <w:rFonts w:ascii="Times New Roman" w:eastAsiaTheme="minorEastAsia" w:hAnsi="Times New Roman" w:cs="Times New Roman"/>
+                <w:szCs w:val="24"/>
+              </w:rPr>
+            </w:pPr>
+            <w:r>
+              <w:rPr>
+                <w:rFonts w:ascii="Times New Roman" w:eastAsiaTheme="minorEastAsia" w:hAnsi="Times New Roman" w:cs="Times New Roman" w:hint="eastAsia"/>
+                <w:szCs w:val="24"/>
+              </w:rPr>
+              <w:t>i</w:t>
+            </w:r>
+            <w:r>
+              <w:rPr>
+                <w:rFonts w:ascii="Times New Roman" w:eastAsiaTheme="minorEastAsia" w:hAnsi="Times New Roman" w:cs="Times New Roman"/>
+                <w:szCs w:val="24"/>
+              </w:rPr>
+              <w:t>nt</w:t>
+            </w:r>
+          </w:p>
+        </w:tc>
+        <w:tc>
+          <w:tcPr>
+            <w:tcW w:w="4899" w:type="dxa"/>
+          </w:tcPr>
+          <w:p>
+            <w:pPr>
+              <w:pStyle w:val="a3"/>
+              <w:ind w:firstLineChars="0" w:firstLine="0"/>
+              <w:rPr>
+                <w:rFonts w:ascii="Times New Roman" w:eastAsiaTheme="minorEastAsia" w:hAnsi="Times New Roman" w:cs="Times New Roman"/>
+                <w:szCs w:val="24"/>
+              </w:rPr>
+            </w:pPr>
+            <w:r>
+              <w:rPr>
+                <w:rFonts w:ascii="Times New Roman" w:eastAsiaTheme="minorEastAsia" w:hAnsi="Times New Roman" w:cs="Times New Roman"/>
+                <w:szCs w:val="24"/>
+              </w:rPr>
+              <w:t>Meaning: the status code of this request.</w:t>
+            </w:r>
+          </w:p>
+        </w:tc>
+      </w:tr>
+      <w:tr>
+        <w:trPr>
+          <w:trHeight w:val="470"/>
+        </w:trPr>
+        <w:tc>
+          <w:tcPr>
+            <w:tcW w:w="993" w:type="dxa"/>
+            <w:vMerge/>
+          </w:tcPr>
+          <w:p>
+            <w:pPr>
+              <w:pStyle w:val="a3"/>
+              <w:ind w:firstLineChars="0" w:firstLine="0"/>
+              <w:rPr>
+                <w:rFonts w:ascii="Times New Roman" w:eastAsiaTheme="minorEastAsia" w:hAnsi="Times New Roman" w:cs="Times New Roman"/>
+                <w:szCs w:val="24"/>
+              </w:rPr>
+            </w:pPr>
+          </w:p>
+        </w:tc>
+        <w:tc>
+          <w:tcPr>
+            <w:tcW w:w="1984" w:type="dxa"/>
+            <w:vMerge/>
+          </w:tcPr>
+          <w:p>
+            <w:pPr>
+              <w:pStyle w:val="a3"/>
+              <w:ind w:firstLineChars="0" w:firstLine="0"/>
+              <w:rPr>
+                <w:rFonts w:ascii="Times New Roman" w:eastAsiaTheme="minorEastAsia" w:hAnsi="Times New Roman" w:cs="Times New Roman"/>
+                <w:szCs w:val="24"/>
+              </w:rPr>
+            </w:pPr>
+          </w:p>
+        </w:tc>
+        <w:tc>
+          <w:tcPr>
+            <w:tcW w:w="4899" w:type="dxa"/>
+          </w:tcPr>
+          <w:p>
+            <w:pPr>
+              <w:pStyle w:val="a3"/>
+              <w:ind w:firstLineChars="0" w:firstLine="0"/>
+              <w:rPr>
+                <w:rFonts w:ascii="Times New Roman" w:eastAsiaTheme="minorEastAsia" w:hAnsi="Times New Roman" w:cs="Times New Roman"/>
+                <w:szCs w:val="24"/>
+              </w:rPr>
+            </w:pPr>
+            <w:r>
+              <w:rPr>
+                <w:rFonts w:ascii="Times New Roman" w:eastAsiaTheme="minorEastAsia" w:hAnsi="Times New Roman" w:cs="Times New Roman"/>
+                <w:szCs w:val="24"/>
+              </w:rPr>
+              <w:t>Value:</w:t>
+            </w:r>
+          </w:p>
+          <w:p>
+            <w:pPr>
+              <w:pStyle w:val="a3"/>
+              <w:ind w:firstLineChars="0" w:firstLine="0"/>
+              <w:rPr>
+                <w:rFonts w:ascii="Times New Roman" w:eastAsiaTheme="minorEastAsia" w:hAnsi="Times New Roman" w:cs="Times New Roman"/>
+                <w:szCs w:val="24"/>
+              </w:rPr>
+            </w:pPr>
+            <w:r>
+              <w:rPr>
+                <w:rFonts w:ascii="Times New Roman" w:eastAsiaTheme="minorEastAsia" w:hAnsi="Times New Roman" w:cs="Times New Roman" w:hint="eastAsia"/>
+                <w:szCs w:val="24"/>
+              </w:rPr>
+              <w:t>1</w:t>
+            </w:r>
+            <w:r>
+              <w:rPr>
+                <w:rFonts w:ascii="Times New Roman" w:eastAsiaTheme="minorEastAsia" w:hAnsi="Times New Roman" w:cs="Times New Roman"/>
+                <w:szCs w:val="24"/>
+              </w:rPr>
+              <w:t>. “0” : operation success</w:t>
+            </w:r>
+          </w:p>
+          <w:p>
+            <w:pPr>
+              <w:pStyle w:val="a3"/>
+              <w:ind w:firstLineChars="0" w:firstLine="0"/>
+              <w:rPr>
+                <w:rFonts w:ascii="Times New Roman" w:eastAsiaTheme="minorEastAsia" w:hAnsi="Times New Roman" w:cs="Times New Roman"/>
+                <w:szCs w:val="24"/>
+              </w:rPr>
+            </w:pPr>
+            <w:r>
+              <w:rPr>
+                <w:rFonts w:ascii="Times New Roman" w:eastAsiaTheme="minorEastAsia" w:hAnsi="Times New Roman" w:cs="Times New Roman" w:hint="eastAsia"/>
+                <w:szCs w:val="24"/>
+              </w:rPr>
+              <w:t>2</w:t>
+            </w:r>
+            <w:r>
+              <w:rPr>
+                <w:rFonts w:ascii="Times New Roman" w:eastAsiaTheme="minorEastAsia" w:hAnsi="Times New Roman" w:cs="Times New Roman"/>
+                <w:szCs w:val="24"/>
+              </w:rPr>
+              <w:t>. “400”: operation is rejected.</w:t>
+            </w:r>
+          </w:p>
+          <w:p>
+            <w:pPr>
+              <w:pStyle w:val="a3"/>
+              <w:ind w:firstLineChars="0" w:firstLine="0"/>
+              <w:rPr>
+                <w:rFonts w:ascii="Times New Roman" w:eastAsiaTheme="minorEastAsia" w:hAnsi="Times New Roman" w:cs="Times New Roman"/>
+                <w:szCs w:val="24"/>
+              </w:rPr>
+            </w:pPr>
+            <w:r>
+              <w:rPr>
+                <w:rFonts w:ascii="Times New Roman" w:eastAsiaTheme="minorEastAsia" w:hAnsi="Times New Roman" w:cs="Times New Roman" w:hint="eastAsia"/>
+                <w:szCs w:val="24"/>
+              </w:rPr>
+              <w:t>3</w:t>
+            </w:r>
+            <w:r>
+              <w:rPr>
+                <w:rFonts w:ascii="Times New Roman" w:eastAsiaTheme="minorEastAsia" w:hAnsi="Times New Roman" w:cs="Times New Roman"/>
+                <w:szCs w:val="24"/>
+              </w:rPr>
+              <w:t>. “500”: system error.</w:t>
+            </w:r>
+          </w:p>
+        </w:tc>
+      </w:tr>
+      <w:tr>
+        <w:trPr>
+          <w:trHeight w:val="155"/>
+        </w:trPr>
+        <w:tc>
+          <w:tcPr>
+            <w:tcW w:w="993" w:type="dxa"/>
+            <w:vMerge w:val="restart"/>
+          </w:tcPr>
+          <w:p>
+            <w:pPr>
+              <w:pStyle w:val="a3"/>
+              <w:ind w:firstLineChars="0" w:firstLine="0"/>
+              <w:rPr>
+                <w:rFonts w:ascii="Times New Roman" w:eastAsiaTheme="minorEastAsia" w:hAnsi="Times New Roman" w:cs="Times New Roman"/>
+                <w:szCs w:val="24"/>
+              </w:rPr>
+            </w:pPr>
+            <w:r>
+              <w:rPr>
+                <w:rFonts w:ascii="Times New Roman" w:eastAsiaTheme="minorEastAsia" w:hAnsi="Times New Roman" w:cs="Times New Roman"/>
+                <w:szCs w:val="24"/>
+              </w:rPr>
+              <w:t>msg</w:t>
+            </w:r>
+          </w:p>
+        </w:tc>
+        <w:tc>
+          <w:tcPr>
+            <w:tcW w:w="1984" w:type="dxa"/>
+            <w:vMerge w:val="restart"/>
+          </w:tcPr>
+          <w:p>
+            <w:pPr>
+              <w:pStyle w:val="a3"/>
+              <w:ind w:firstLineChars="0" w:firstLine="0"/>
+              <w:rPr>
+                <w:rFonts w:ascii="Times New Roman" w:eastAsiaTheme="minorEastAsia" w:hAnsi="Times New Roman" w:cs="Times New Roman"/>
+                <w:szCs w:val="24"/>
+              </w:rPr>
+            </w:pPr>
+            <w:r>
+              <w:rPr>
+                <w:rFonts w:ascii="Times New Roman" w:eastAsiaTheme="minorEastAsia" w:hAnsi="Times New Roman" w:cs="Times New Roman" w:hint="eastAsia"/>
+                <w:szCs w:val="24"/>
+              </w:rPr>
+              <w:t>S</w:t>
+            </w:r>
+            <w:r>
+              <w:rPr>
+                <w:rFonts w:ascii="Times New Roman" w:eastAsiaTheme="minorEastAsia" w:hAnsi="Times New Roman" w:cs="Times New Roman"/>
+                <w:szCs w:val="24"/>
+              </w:rPr>
+              <w:t>tring</w:t>
+            </w:r>
+          </w:p>
+        </w:tc>
+        <w:tc>
+          <w:tcPr>
+            <w:tcW w:w="4899" w:type="dxa"/>
+          </w:tcPr>
+          <w:p>
+            <w:pPr>
+              <w:pStyle w:val="a3"/>
+              <w:ind w:firstLineChars="0" w:firstLine="0"/>
+              <w:rPr>
+                <w:rFonts w:ascii="Times New Roman" w:eastAsiaTheme="minorEastAsia" w:hAnsi="Times New Roman" w:cs="Times New Roman"/>
+                <w:szCs w:val="24"/>
+              </w:rPr>
+            </w:pPr>
+            <w:r>
+              <w:rPr>
+                <w:rFonts w:ascii="Times New Roman" w:eastAsiaTheme="minorEastAsia" w:hAnsi="Times New Roman" w:cs="Times New Roman" w:hint="eastAsia"/>
+                <w:szCs w:val="24"/>
+              </w:rPr>
+              <w:t>M</w:t>
+            </w:r>
+            <w:r>
+              <w:rPr>
+                <w:rFonts w:ascii="Times New Roman" w:eastAsiaTheme="minorEastAsia" w:hAnsi="Times New Roman" w:cs="Times New Roman"/>
+                <w:szCs w:val="24"/>
+              </w:rPr>
+              <w:t>eaning: the status message of this request.</w:t>
+            </w:r>
+          </w:p>
+        </w:tc>
+      </w:tr>
+      <w:tr>
+        <w:trPr>
+          <w:trHeight w:val="155"/>
+        </w:trPr>
+        <w:tc>
+          <w:tcPr>
+            <w:tcW w:w="993" w:type="dxa"/>
+            <w:vMerge/>
+          </w:tcPr>
+          <w:p>
+            <w:pPr>
+              <w:pStyle w:val="a3"/>
+              <w:ind w:firstLineChars="0" w:firstLine="0"/>
+              <w:rPr>
+                <w:rFonts w:ascii="Times New Roman" w:eastAsiaTheme="minorEastAsia" w:hAnsi="Times New Roman" w:cs="Times New Roman"/>
+                <w:szCs w:val="24"/>
+              </w:rPr>
+            </w:pPr>
+          </w:p>
+        </w:tc>
+        <w:tc>
+          <w:tcPr>
+            <w:tcW w:w="1984" w:type="dxa"/>
+            <w:vMerge/>
+          </w:tcPr>
+          <w:p>
+            <w:pPr>
+              <w:pStyle w:val="a3"/>
+              <w:ind w:firstLineChars="0" w:firstLine="0"/>
+              <w:rPr>
+                <w:rFonts w:ascii="Times New Roman" w:eastAsiaTheme="minorEastAsia" w:hAnsi="Times New Roman" w:cs="Times New Roman"/>
+                <w:szCs w:val="24"/>
+              </w:rPr>
+            </w:pPr>
+          </w:p>
+        </w:tc>
+        <w:tc>
+          <w:tcPr>
+            <w:tcW w:w="4899" w:type="dxa"/>
+          </w:tcPr>
+          <w:p>
+            <w:pPr>
+              <w:pStyle w:val="a3"/>
+              <w:ind w:firstLineChars="0" w:firstLine="0"/>
+              <w:rPr>
+                <w:rFonts w:ascii="Times New Roman" w:eastAsiaTheme="minorEastAsia" w:hAnsi="Times New Roman" w:cs="Times New Roman"/>
+                <w:szCs w:val="24"/>
+              </w:rPr>
+            </w:pPr>
+            <w:r>
+              <w:rPr>
+                <w:rFonts w:ascii="Times New Roman" w:eastAsiaTheme="minorEastAsia" w:hAnsi="Times New Roman" w:cs="Times New Roman" w:hint="eastAsia"/>
+                <w:szCs w:val="24"/>
+              </w:rPr>
+              <w:t>V</w:t>
+            </w:r>
+            <w:r>
+              <w:rPr>
+                <w:rFonts w:ascii="Times New Roman" w:eastAsiaTheme="minorEastAsia" w:hAnsi="Times New Roman" w:cs="Times New Roman"/>
+                <w:szCs w:val="24"/>
+              </w:rPr>
+              <w:t>alue:</w:t>
+            </w:r>
+          </w:p>
+          <w:p>
+            <w:pPr>
+              <w:pStyle w:val="a3"/>
+              <w:ind w:firstLineChars="0" w:firstLine="0"/>
+              <w:rPr>
+                <w:rFonts w:ascii="Times New Roman" w:eastAsiaTheme="minorEastAsia" w:hAnsi="Times New Roman" w:cs="Times New Roman"/>
+                <w:szCs w:val="24"/>
+              </w:rPr>
+            </w:pPr>
+            <w:r>
+              <w:rPr>
+                <w:rFonts w:ascii="Times New Roman" w:eastAsiaTheme="minorEastAsia" w:hAnsi="Times New Roman" w:cs="Times New Roman" w:hint="eastAsia"/>
+                <w:szCs w:val="24"/>
+              </w:rPr>
+              <w:t>1</w:t>
+            </w:r>
+            <w:r>
+              <w:rPr>
+                <w:rFonts w:ascii="Times New Roman" w:eastAsiaTheme="minorEastAsia" w:hAnsi="Times New Roman" w:cs="Times New Roman"/>
+                <w:szCs w:val="24"/>
+              </w:rPr>
+              <w:t>. “success”</w:t>
+            </w:r>
+          </w:p>
+          <w:p>
+            <w:pPr>
+              <w:pStyle w:val="a3"/>
+              <w:ind w:firstLineChars="0" w:firstLine="0"/>
+              <w:rPr>
+                <w:rFonts w:ascii="Times New Roman" w:eastAsiaTheme="minorEastAsia" w:hAnsi="Times New Roman" w:cs="Times New Roman"/>
+                <w:szCs w:val="24"/>
+              </w:rPr>
+            </w:pPr>
+            <w:r>
+              <w:rPr>
+                <w:rFonts w:ascii="Times New Roman" w:eastAsiaTheme="minorEastAsia" w:hAnsi="Times New Roman" w:cs="Times New Roman" w:hint="eastAsia"/>
+                <w:szCs w:val="24"/>
+              </w:rPr>
+              <w:t>2</w:t>
+            </w:r>
+            <w:r>
+              <w:rPr>
+                <w:rFonts w:ascii="Times New Roman" w:eastAsiaTheme="minorEastAsia" w:hAnsi="Times New Roman" w:cs="Times New Roman"/>
+                <w:szCs w:val="24"/>
+              </w:rPr>
+              <w:t xml:space="preserve">. </w:t>
+            </w:r>
+            <w:r>
+              <w:rPr>
+                <w:rFonts w:ascii="Times New Roman" w:eastAsiaTheme="minorEastAsia" w:hAnsi="Times New Roman" w:cs="Times New Roman"/>
+                <w:szCs w:val="24"/>
+              </w:rPr>
+              <w:t>"Input empty!"</w:t>
+            </w:r>
+            <w:r>
+              <w:rPr>
+                <w:rFonts w:ascii="Times New Roman" w:eastAsiaTheme="minorEastAsia" w:hAnsi="Times New Roman" w:cs="Times New Roman"/>
+                <w:szCs w:val="24"/>
+              </w:rPr>
+              <w:t>: the error message.</w:t>
+            </w:r>
+          </w:p>
+          <w:p>
+            <w:pPr>
+              <w:pStyle w:val="a3"/>
+              <w:ind w:firstLineChars="0" w:firstLine="0"/>
+              <w:rPr>
+                <w:rFonts w:ascii="Times New Roman" w:eastAsiaTheme="minorEastAsia" w:hAnsi="Times New Roman" w:cs="Times New Roman"/>
+                <w:szCs w:val="24"/>
+              </w:rPr>
+            </w:pPr>
+            <w:r>
+              <w:rPr>
+                <w:rFonts w:ascii="Times New Roman" w:eastAsiaTheme="minorEastAsia" w:hAnsi="Times New Roman" w:cs="Times New Roman" w:hint="eastAsia"/>
+                <w:szCs w:val="24"/>
+              </w:rPr>
+              <w:t>3</w:t>
+            </w:r>
+            <w:r>
+              <w:rPr>
+                <w:rFonts w:ascii="Times New Roman" w:eastAsiaTheme="minorEastAsia" w:hAnsi="Times New Roman" w:cs="Times New Roman"/>
+                <w:szCs w:val="24"/>
+              </w:rPr>
+              <w:t xml:space="preserve">. </w:t>
+            </w:r>
+            <w:r>
+              <w:rPr>
+                <w:rFonts w:ascii="Times New Roman" w:eastAsiaTheme="minorEastAsia" w:hAnsi="Times New Roman" w:cs="Times New Roman"/>
+                <w:szCs w:val="24"/>
+              </w:rPr>
+              <w:t>"No LEC feedback now."</w:t>
+            </w:r>
+            <w:r>
+              <w:rPr>
+                <w:rFonts w:ascii="Times New Roman" w:eastAsiaTheme="minorEastAsia" w:hAnsi="Times New Roman" w:cs="Times New Roman"/>
+                <w:szCs w:val="24"/>
+              </w:rPr>
+              <w:t>: the warning message for no feedback supervisor.</w:t>
+            </w:r>
+          </w:p>
+        </w:tc>
+      </w:tr>
+      <w:tr>
+        <w:trPr>
+          <w:trHeight w:val="155"/>
+        </w:trPr>
+        <w:tc>
+          <w:tcPr>
+            <w:tcW w:w="993" w:type="dxa"/>
+            <w:vMerge w:val="restart"/>
+          </w:tcPr>
+          <w:p>
+            <w:pPr>
+              <w:pStyle w:val="a3"/>
+              <w:ind w:firstLineChars="0" w:firstLine="0"/>
+              <w:rPr>
+                <w:rFonts w:ascii="Times New Roman" w:eastAsiaTheme="minorEastAsia" w:hAnsi="Times New Roman" w:cs="Times New Roman"/>
+                <w:szCs w:val="24"/>
+              </w:rPr>
+            </w:pPr>
+            <w:r>
+              <w:rPr>
+                <w:rFonts w:ascii="Times New Roman" w:eastAsiaTheme="minorEastAsia" w:hAnsi="Times New Roman" w:cs="Times New Roman" w:hint="eastAsia"/>
+                <w:szCs w:val="24"/>
+              </w:rPr>
+              <w:t>d</w:t>
+            </w:r>
+            <w:r>
+              <w:rPr>
+                <w:rFonts w:ascii="Times New Roman" w:eastAsiaTheme="minorEastAsia" w:hAnsi="Times New Roman" w:cs="Times New Roman"/>
+                <w:szCs w:val="24"/>
+              </w:rPr>
+              <w:t>ata</w:t>
+            </w:r>
+          </w:p>
+        </w:tc>
+        <w:tc>
+          <w:tcPr>
+            <w:tcW w:w="1984" w:type="dxa"/>
+            <w:vMerge w:val="restart"/>
+          </w:tcPr>
+          <w:p>
+            <w:pPr>
+              <w:pStyle w:val="a3"/>
+              <w:ind w:firstLineChars="0" w:firstLine="0"/>
+              <w:rPr>
+                <w:rFonts w:ascii="Times New Roman" w:eastAsiaTheme="minorEastAsia" w:hAnsi="Times New Roman" w:cs="Times New Roman"/>
+                <w:szCs w:val="24"/>
+              </w:rPr>
+            </w:pPr>
+            <w:r>
+              <w:rPr>
+                <w:rFonts w:ascii="Times New Roman" w:eastAsiaTheme="minorEastAsia" w:hAnsi="Times New Roman" w:cs="Times New Roman"/>
+                <w:szCs w:val="24"/>
+              </w:rPr>
+              <w:t>Json object list</w:t>
+            </w:r>
+          </w:p>
+        </w:tc>
+        <w:tc>
+          <w:tcPr>
+            <w:tcW w:w="4899" w:type="dxa"/>
+          </w:tcPr>
+          <w:p>
+            <w:pPr>
+              <w:pStyle w:val="a3"/>
+              <w:ind w:firstLineChars="0" w:firstLine="0"/>
+              <w:rPr>
+                <w:rFonts w:ascii="Times New Roman" w:eastAsiaTheme="minorEastAsia" w:hAnsi="Times New Roman" w:cs="Times New Roman"/>
+                <w:szCs w:val="24"/>
+              </w:rPr>
+            </w:pPr>
+            <w:r>
+              <w:rPr>
+                <w:rFonts w:ascii="Times New Roman" w:eastAsiaTheme="minorEastAsia" w:hAnsi="Times New Roman" w:cs="Times New Roman" w:hint="eastAsia"/>
+                <w:szCs w:val="24"/>
+              </w:rPr>
+              <w:t>M</w:t>
+            </w:r>
+            <w:r>
+              <w:rPr>
+                <w:rFonts w:ascii="Times New Roman" w:eastAsiaTheme="minorEastAsia" w:hAnsi="Times New Roman" w:cs="Times New Roman"/>
+                <w:szCs w:val="24"/>
+              </w:rPr>
+              <w:t>eaning: the return data of this request.</w:t>
+            </w:r>
+          </w:p>
+        </w:tc>
+      </w:tr>
+      <w:tr>
+        <w:trPr>
+          <w:trHeight w:val="155"/>
+        </w:trPr>
+        <w:tc>
+          <w:tcPr>
+            <w:tcW w:w="993" w:type="dxa"/>
+            <w:vMerge/>
+          </w:tcPr>
+          <w:p>
+            <w:pPr>
+              <w:pStyle w:val="a3"/>
+              <w:ind w:firstLineChars="0" w:firstLine="0"/>
+              <w:rPr>
+                <w:rFonts w:ascii="Times New Roman" w:eastAsiaTheme="minorEastAsia" w:hAnsi="Times New Roman" w:cs="Times New Roman"/>
+                <w:szCs w:val="24"/>
+              </w:rPr>
+            </w:pPr>
+          </w:p>
+        </w:tc>
+        <w:tc>
+          <w:tcPr>
+            <w:tcW w:w="1984" w:type="dxa"/>
+            <w:vMerge/>
+          </w:tcPr>
+          <w:p>
+            <w:pPr>
+              <w:pStyle w:val="a3"/>
+              <w:ind w:firstLineChars="0" w:firstLine="0"/>
+              <w:rPr>
+                <w:rFonts w:ascii="Times New Roman" w:eastAsiaTheme="minorEastAsia" w:hAnsi="Times New Roman" w:cs="Times New Roman"/>
+                <w:szCs w:val="24"/>
+              </w:rPr>
+            </w:pPr>
+          </w:p>
+        </w:tc>
+        <w:tc>
+          <w:tcPr>
+            <w:tcW w:w="4899" w:type="dxa"/>
+          </w:tcPr>
+          <w:p>
+            <w:pPr>
+              <w:pStyle w:val="a3"/>
+              <w:ind w:firstLineChars="0" w:firstLine="0"/>
+              <w:rPr>
+                <w:rFonts w:ascii="Times New Roman" w:eastAsiaTheme="minorEastAsia" w:hAnsi="Times New Roman" w:cs="Times New Roman"/>
+                <w:szCs w:val="24"/>
+              </w:rPr>
+            </w:pPr>
+            <w:r>
+              <w:rPr>
+                <w:rFonts w:ascii="Times New Roman" w:eastAsiaTheme="minorEastAsia" w:hAnsi="Times New Roman" w:cs="Times New Roman" w:hint="eastAsia"/>
+                <w:szCs w:val="24"/>
+              </w:rPr>
+              <w:t>V</w:t>
+            </w:r>
+            <w:r>
+              <w:rPr>
+                <w:rFonts w:ascii="Times New Roman" w:eastAsiaTheme="minorEastAsia" w:hAnsi="Times New Roman" w:cs="Times New Roman"/>
+                <w:szCs w:val="24"/>
+              </w:rPr>
+              <w:t>alue:</w:t>
+            </w:r>
+          </w:p>
+          <w:p>
+            <w:pPr>
+              <w:pStyle w:val="a3"/>
+              <w:ind w:firstLineChars="0" w:firstLine="0"/>
+              <w:rPr>
+                <w:rFonts w:ascii="Times New Roman" w:eastAsiaTheme="minorEastAsia" w:hAnsi="Times New Roman" w:cs="Times New Roman"/>
+                <w:szCs w:val="24"/>
+              </w:rPr>
+            </w:pPr>
+            <w:r>
+              <w:rPr>
+                <w:rFonts w:ascii="Times New Roman" w:eastAsiaTheme="minorEastAsia" w:hAnsi="Times New Roman" w:cs="Times New Roman"/>
+                <w:szCs w:val="24"/>
+              </w:rPr>
+              <w:t>Shared feedback list. Each shared feedback includes the ‘sid’ of this shared record, ‘username’ of the sender, the quiz completed date ‘rdate’ and the quiz topic ‘rtopic’.</w:t>
+            </w:r>
+          </w:p>
+        </w:tc>
+      </w:tr>
+    </w:tbl>
+    <w:p>
+      <w:pPr>
+        <w:pStyle w:val="3"/>
+        <w:rPr>
+          <w:rFonts w:eastAsiaTheme="minorEastAsia"/>
+        </w:rPr>
+      </w:pPr>
+      <w:r>
+        <w:rPr>
+          <w:rFonts w:eastAsiaTheme="minorEastAsia"/>
+        </w:rPr>
+        <w:t xml:space="preserve">Get specific shared feedback for supervisor </w:t>
+      </w:r>
+    </w:p>
+    <w:p>
+      <w:pPr>
+        <w:pStyle w:val="a3"/>
+        <w:numPr>
+          <w:ilvl w:val="0"/>
+          <w:numId w:val="33"/>
+        </w:numPr>
+        <w:ind w:firstLineChars="0"/>
+        <w:rPr>
+          <w:rFonts w:ascii="Times New Roman" w:hAnsi="Times New Roman" w:cs="Times New Roman"/>
+          <w:szCs w:val="24"/>
+        </w:rPr>
+      </w:pPr>
+      <w:r>
+        <w:rPr>
+          <w:rFonts w:ascii="Times New Roman" w:hAnsi="Times New Roman" w:cs="Times New Roman"/>
+          <w:szCs w:val="24"/>
+        </w:rPr>
+        <w:t>Description</w:t>
+      </w:r>
+    </w:p>
+    <w:tbl>
+      <w:tblPr>
+        <w:tblStyle w:val="a6"/>
+        <w:tblW w:w="0" w:type="auto"/>
+        <w:tblInd w:w="420" w:type="dxa"/>
+        <w:tblLook w:val="04A0" w:firstRow="1" w:lastRow="0" w:firstColumn="1" w:lastColumn="0" w:noHBand="0" w:noVBand="1"/>
+      </w:tblPr>
+      <w:tblGrid>
+        <w:gridCol w:w="7876"/>
+      </w:tblGrid>
+      <w:tr>
+        <w:tc>
+          <w:tcPr>
+            <w:tcW w:w="8296" w:type="dxa"/>
+          </w:tcPr>
+          <w:p>
+            <w:pPr>
+              <w:pStyle w:val="a3"/>
+              <w:ind w:firstLineChars="0" w:firstLine="0"/>
+              <w:rPr>
+                <w:rFonts w:ascii="Times New Roman" w:hAnsi="Times New Roman" w:cs="Times New Roman"/>
+                <w:szCs w:val="24"/>
+              </w:rPr>
+            </w:pPr>
+            <w:r>
+              <w:rPr>
+                <w:rFonts w:ascii="Times New Roman" w:hAnsi="Times New Roman" w:cs="Times New Roman"/>
+                <w:szCs w:val="24"/>
+              </w:rPr>
+              <w:t xml:space="preserve">The </w:t>
+            </w:r>
+            <w:r>
+              <w:rPr>
+                <w:rFonts w:ascii="Times New Roman" w:hAnsi="Times New Roman" w:cs="Times New Roman"/>
+                <w:szCs w:val="24"/>
+              </w:rPr>
+              <w:t>shared feedback</w:t>
+            </w:r>
+            <w:r>
+              <w:rPr>
+                <w:rFonts w:ascii="Times New Roman" w:hAnsi="Times New Roman" w:cs="Times New Roman"/>
+                <w:szCs w:val="24"/>
+              </w:rPr>
+              <w:t xml:space="preserve"> interface for supervisors</w:t>
+            </w:r>
+          </w:p>
+        </w:tc>
+      </w:tr>
+    </w:tbl>
+    <w:p>
+      <w:pPr>
+        <w:pStyle w:val="a3"/>
+        <w:numPr>
+          <w:ilvl w:val="0"/>
+          <w:numId w:val="33"/>
+        </w:numPr>
+        <w:ind w:firstLineChars="0"/>
+        <w:rPr>
+          <w:rFonts w:ascii="Times New Roman" w:eastAsiaTheme="minorEastAsia" w:hAnsi="Times New Roman" w:cs="Times New Roman"/>
+          <w:szCs w:val="24"/>
+        </w:rPr>
+      </w:pPr>
+      <w:r>
+        <w:rPr>
+          <w:rFonts w:ascii="Times New Roman" w:hAnsi="Times New Roman" w:cs="Times New Roman"/>
+          <w:szCs w:val="24"/>
+        </w:rPr>
+        <w:t xml:space="preserve">Request </w:t>
+      </w:r>
+      <w:r>
+        <w:rPr>
+          <w:rFonts w:ascii="Times New Roman" w:hAnsi="Times New Roman" w:cs="Times New Roman" w:hint="eastAsia"/>
+          <w:szCs w:val="24"/>
+        </w:rPr>
+        <w:t>U</w:t>
+      </w:r>
+      <w:r>
+        <w:rPr>
+          <w:rFonts w:ascii="Times New Roman" w:hAnsi="Times New Roman" w:cs="Times New Roman"/>
+          <w:szCs w:val="24"/>
+        </w:rPr>
+        <w:t>RL</w:t>
+      </w:r>
+    </w:p>
+    <w:tbl>
+      <w:tblPr>
+        <w:tblStyle w:val="a6"/>
+        <w:tblW w:w="0" w:type="auto"/>
+        <w:tblInd w:w="420" w:type="dxa"/>
+        <w:tblLook w:val="04A0" w:firstRow="1" w:lastRow="0" w:firstColumn="1" w:lastColumn="0" w:noHBand="0" w:noVBand="1"/>
+      </w:tblPr>
+      <w:tblGrid>
+        <w:gridCol w:w="7876"/>
+      </w:tblGrid>
+      <w:tr>
+        <w:tc>
+          <w:tcPr>
+            <w:tcW w:w="8296" w:type="dxa"/>
+          </w:tcPr>
+          <w:p>
+            <w:pPr>
+              <w:pStyle w:val="a3"/>
+              <w:ind w:firstLineChars="0" w:firstLine="0"/>
+              <w:rPr>
+                <w:rFonts w:ascii="Times New Roman" w:hAnsi="Times New Roman" w:cs="Times New Roman"/>
+                <w:szCs w:val="24"/>
+              </w:rPr>
+            </w:pPr>
+            <w:r>
+              <w:rPr>
+                <w:rFonts w:ascii="Times New Roman" w:hAnsi="Times New Roman" w:cs="Times New Roman"/>
+                <w:szCs w:val="24"/>
+              </w:rPr>
+              <w:t>/api/record/</w:t>
+            </w:r>
+            <w:r>
+              <w:rPr>
+                <w:rFonts w:ascii="Times New Roman" w:hAnsi="Times New Roman" w:cs="Times New Roman"/>
+                <w:szCs w:val="24"/>
+              </w:rPr>
+              <w:t>getSharedFeedback/{SID}</w:t>
+            </w:r>
+          </w:p>
+        </w:tc>
+      </w:tr>
+    </w:tbl>
+    <w:p>
+      <w:pPr>
+        <w:pStyle w:val="a3"/>
+        <w:numPr>
+          <w:ilvl w:val="0"/>
+          <w:numId w:val="33"/>
+        </w:numPr>
+        <w:ind w:firstLineChars="0"/>
+        <w:rPr>
+          <w:rFonts w:ascii="Times New Roman" w:hAnsi="Times New Roman" w:cs="Times New Roman"/>
+          <w:szCs w:val="24"/>
+        </w:rPr>
+      </w:pPr>
+      <w:r>
+        <w:rPr>
+          <w:rFonts w:ascii="Times New Roman" w:hAnsi="Times New Roman" w:cs="Times New Roman"/>
+          <w:szCs w:val="24"/>
+        </w:rPr>
+        <w:t>Request Methods</w:t>
+      </w:r>
+    </w:p>
+    <w:tbl>
+      <w:tblPr>
+        <w:tblStyle w:val="a6"/>
+        <w:tblW w:w="0" w:type="auto"/>
+        <w:tblInd w:w="420" w:type="dxa"/>
+        <w:tblLook w:val="04A0" w:firstRow="1" w:lastRow="0" w:firstColumn="1" w:lastColumn="0" w:noHBand="0" w:noVBand="1"/>
+      </w:tblPr>
+      <w:tblGrid>
+        <w:gridCol w:w="7876"/>
+      </w:tblGrid>
+      <w:tr>
+        <w:tc>
+          <w:tcPr>
+            <w:tcW w:w="8296" w:type="dxa"/>
+          </w:tcPr>
+          <w:p>
+            <w:pPr>
+              <w:pStyle w:val="a3"/>
+              <w:ind w:firstLineChars="0" w:firstLine="0"/>
+              <w:rPr>
+                <w:rFonts w:ascii="Times New Roman" w:eastAsiaTheme="minorEastAsia" w:hAnsi="Times New Roman" w:cs="Times New Roman"/>
+                <w:szCs w:val="24"/>
+              </w:rPr>
+            </w:pPr>
+            <w:r>
+              <w:rPr>
+                <w:rFonts w:ascii="Times New Roman" w:eastAsiaTheme="minorEastAsia" w:hAnsi="Times New Roman" w:cs="Times New Roman"/>
+                <w:szCs w:val="24"/>
+              </w:rPr>
+              <w:t>GET</w:t>
+            </w:r>
+          </w:p>
+        </w:tc>
+      </w:tr>
+    </w:tbl>
+    <w:p>
+      <w:pPr>
+        <w:pStyle w:val="a3"/>
+        <w:numPr>
+          <w:ilvl w:val="0"/>
+          <w:numId w:val="33"/>
+        </w:numPr>
+        <w:ind w:firstLineChars="0"/>
+        <w:rPr>
+          <w:rFonts w:ascii="Times New Roman" w:hAnsi="Times New Roman" w:cs="Times New Roman"/>
+          <w:szCs w:val="24"/>
+        </w:rPr>
+      </w:pPr>
+      <w:r>
+        <w:rPr>
+          <w:rFonts w:ascii="Times New Roman" w:hAnsi="Times New Roman" w:cs="Times New Roman"/>
+          <w:szCs w:val="24"/>
+        </w:rPr>
+        <w:t>Arguments</w:t>
+      </w:r>
+    </w:p>
+    <w:tbl>
+      <w:tblPr>
+        <w:tblStyle w:val="a6"/>
+        <w:tblW w:w="0" w:type="auto"/>
+        <w:tblInd w:w="420" w:type="dxa"/>
+        <w:tblLook w:val="04A0" w:firstRow="1" w:lastRow="0" w:firstColumn="1" w:lastColumn="0" w:noHBand="0" w:noVBand="1"/>
+      </w:tblPr>
+      <w:tblGrid>
+        <w:gridCol w:w="1969"/>
+        <w:gridCol w:w="1984"/>
+        <w:gridCol w:w="1932"/>
+        <w:gridCol w:w="1991"/>
+      </w:tblGrid>
+      <w:tr>
+        <w:tc>
+          <w:tcPr>
+            <w:tcW w:w="1969" w:type="dxa"/>
+          </w:tcPr>
+          <w:p>
+            <w:pPr>
+              <w:pStyle w:val="a3"/>
+              <w:ind w:firstLineChars="0" w:firstLine="0"/>
+              <w:rPr>
+                <w:rFonts w:ascii="Times New Roman" w:eastAsiaTheme="minorEastAsia" w:hAnsi="Times New Roman" w:cs="Times New Roman"/>
+                <w:szCs w:val="24"/>
+              </w:rPr>
+            </w:pPr>
+            <w:r>
+              <w:rPr>
+                <w:rFonts w:ascii="Times New Roman" w:eastAsiaTheme="minorEastAsia" w:hAnsi="Times New Roman" w:cs="Times New Roman" w:hint="eastAsia"/>
+                <w:szCs w:val="24"/>
+              </w:rPr>
+              <w:t>N</w:t>
+            </w:r>
+            <w:r>
+              <w:rPr>
+                <w:rFonts w:ascii="Times New Roman" w:eastAsiaTheme="minorEastAsia" w:hAnsi="Times New Roman" w:cs="Times New Roman"/>
+                <w:szCs w:val="24"/>
+              </w:rPr>
+              <w:t>ame</w:t>
+            </w:r>
+          </w:p>
+        </w:tc>
+        <w:tc>
+          <w:tcPr>
+            <w:tcW w:w="1984" w:type="dxa"/>
+          </w:tcPr>
+          <w:p>
+            <w:pPr>
+              <w:pStyle w:val="a3"/>
+              <w:ind w:firstLineChars="0" w:firstLine="0"/>
+              <w:rPr>
+                <w:rFonts w:ascii="Times New Roman" w:hAnsi="Times New Roman" w:cs="Times New Roman"/>
+                <w:szCs w:val="24"/>
+              </w:rPr>
+            </w:pPr>
+            <w:r>
+              <w:rPr>
+                <w:rFonts w:ascii="Times New Roman" w:hAnsi="Times New Roman" w:cs="Times New Roman"/>
+                <w:szCs w:val="24"/>
+              </w:rPr>
+              <w:t>Mandatory</w:t>
+            </w:r>
+          </w:p>
+        </w:tc>
+        <w:tc>
+          <w:tcPr>
+            <w:tcW w:w="1932" w:type="dxa"/>
+          </w:tcPr>
+          <w:p>
+            <w:pPr>
+              <w:pStyle w:val="a3"/>
+              <w:ind w:firstLineChars="0" w:firstLine="0"/>
+              <w:rPr>
+                <w:rFonts w:ascii="Times New Roman" w:eastAsiaTheme="minorEastAsia" w:hAnsi="Times New Roman" w:cs="Times New Roman"/>
+                <w:szCs w:val="24"/>
+              </w:rPr>
+            </w:pPr>
+            <w:r>
+              <w:rPr>
+                <w:rFonts w:ascii="Times New Roman" w:eastAsiaTheme="minorEastAsia" w:hAnsi="Times New Roman" w:cs="Times New Roman" w:hint="eastAsia"/>
+                <w:szCs w:val="24"/>
+              </w:rPr>
+              <w:t>T</w:t>
+            </w:r>
+            <w:r>
+              <w:rPr>
+                <w:rFonts w:ascii="Times New Roman" w:eastAsiaTheme="minorEastAsia" w:hAnsi="Times New Roman" w:cs="Times New Roman"/>
+                <w:szCs w:val="24"/>
+              </w:rPr>
+              <w:t>ype</w:t>
+            </w:r>
+          </w:p>
+        </w:tc>
+        <w:tc>
+          <w:tcPr>
+            <w:tcW w:w="1991" w:type="dxa"/>
+          </w:tcPr>
+          <w:p>
+            <w:pPr>
+              <w:pStyle w:val="a3"/>
+              <w:ind w:firstLineChars="0" w:firstLine="0"/>
+              <w:rPr>
+                <w:rFonts w:ascii="Times New Roman" w:eastAsiaTheme="minorEastAsia" w:hAnsi="Times New Roman" w:cs="Times New Roman"/>
+                <w:szCs w:val="24"/>
+              </w:rPr>
+            </w:pPr>
+            <w:r>
+              <w:rPr>
+                <w:rFonts w:ascii="Times New Roman" w:eastAsiaTheme="minorEastAsia" w:hAnsi="Times New Roman" w:cs="Times New Roman" w:hint="eastAsia"/>
+                <w:szCs w:val="24"/>
+              </w:rPr>
+              <w:t>D</w:t>
+            </w:r>
+            <w:r>
+              <w:rPr>
+                <w:rFonts w:ascii="Times New Roman" w:eastAsiaTheme="minorEastAsia" w:hAnsi="Times New Roman" w:cs="Times New Roman"/>
+                <w:szCs w:val="24"/>
+              </w:rPr>
+              <w:t>escription</w:t>
+            </w:r>
+          </w:p>
+        </w:tc>
+      </w:tr>
+      <w:tr>
+        <w:tc>
+          <w:tcPr>
+            <w:tcW w:w="1969" w:type="dxa"/>
+          </w:tcPr>
+          <w:p>
+            <w:pPr>
+              <w:pStyle w:val="a3"/>
+              <w:ind w:firstLineChars="0" w:firstLine="0"/>
+              <w:rPr>
+                <w:rFonts w:ascii="Times New Roman" w:eastAsiaTheme="minorEastAsia" w:hAnsi="Times New Roman" w:cs="Times New Roman"/>
+                <w:szCs w:val="24"/>
+              </w:rPr>
+            </w:pPr>
+            <w:r>
+              <w:rPr>
+                <w:rFonts w:ascii="Times New Roman" w:eastAsiaTheme="minorEastAsia" w:hAnsi="Times New Roman" w:cs="Times New Roman"/>
+                <w:szCs w:val="24"/>
+              </w:rPr>
+              <w:t>SID</w:t>
+            </w:r>
+          </w:p>
+        </w:tc>
+        <w:tc>
+          <w:tcPr>
+            <w:tcW w:w="1984" w:type="dxa"/>
+          </w:tcPr>
+          <w:p>
+            <w:pPr>
+              <w:pStyle w:val="a3"/>
+              <w:ind w:firstLineChars="0" w:firstLine="0"/>
+              <w:rPr>
+                <w:rFonts w:ascii="Times New Roman" w:eastAsiaTheme="minorEastAsia" w:hAnsi="Times New Roman" w:cs="Times New Roman"/>
+                <w:szCs w:val="24"/>
+              </w:rPr>
+            </w:pPr>
+            <w:r>
+              <w:rPr>
+                <w:rFonts w:ascii="Times New Roman" w:eastAsiaTheme="minorEastAsia" w:hAnsi="Times New Roman" w:cs="Times New Roman" w:hint="eastAsia"/>
+                <w:szCs w:val="24"/>
+              </w:rPr>
+              <w:t>y</w:t>
+            </w:r>
+            <w:r>
+              <w:rPr>
+                <w:rFonts w:ascii="Times New Roman" w:eastAsiaTheme="minorEastAsia" w:hAnsi="Times New Roman" w:cs="Times New Roman"/>
+                <w:szCs w:val="24"/>
+              </w:rPr>
+              <w:t>es</w:t>
+            </w:r>
+          </w:p>
+        </w:tc>
+        <w:tc>
+          <w:tcPr>
+            <w:tcW w:w="1932" w:type="dxa"/>
+          </w:tcPr>
+          <w:p>
+            <w:pPr>
+              <w:pStyle w:val="a3"/>
+              <w:ind w:firstLineChars="0" w:firstLine="0"/>
+              <w:rPr>
+                <w:rFonts w:ascii="Times New Roman" w:eastAsiaTheme="minorEastAsia" w:hAnsi="Times New Roman" w:cs="Times New Roman"/>
+                <w:szCs w:val="24"/>
+              </w:rPr>
+            </w:pPr>
+            <w:r>
+              <w:rPr>
+                <w:rFonts w:ascii="Times New Roman" w:eastAsiaTheme="minorEastAsia" w:hAnsi="Times New Roman" w:cs="Times New Roman" w:hint="eastAsia"/>
+                <w:szCs w:val="24"/>
+              </w:rPr>
+              <w:t>i</w:t>
+            </w:r>
+            <w:r>
+              <w:rPr>
+                <w:rFonts w:ascii="Times New Roman" w:eastAsiaTheme="minorEastAsia" w:hAnsi="Times New Roman" w:cs="Times New Roman"/>
+                <w:szCs w:val="24"/>
+              </w:rPr>
+              <w:t>nt</w:t>
+            </w:r>
+          </w:p>
+        </w:tc>
+        <w:tc>
+          <w:tcPr>
+            <w:tcW w:w="1991" w:type="dxa"/>
+          </w:tcPr>
+          <w:p>
+            <w:pPr>
+              <w:pStyle w:val="a3"/>
+              <w:ind w:firstLineChars="0" w:firstLine="0"/>
+              <w:rPr>
+                <w:rFonts w:ascii="Times New Roman" w:eastAsiaTheme="minorEastAsia" w:hAnsi="Times New Roman" w:cs="Times New Roman"/>
+                <w:szCs w:val="24"/>
+              </w:rPr>
+            </w:pPr>
+            <w:r>
+              <w:rPr>
+                <w:rFonts w:ascii="Times New Roman" w:eastAsiaTheme="minorEastAsia" w:hAnsi="Times New Roman" w:cs="Times New Roman" w:hint="eastAsia"/>
+                <w:szCs w:val="24"/>
+              </w:rPr>
+              <w:t>T</w:t>
+            </w:r>
+            <w:r>
+              <w:rPr>
+                <w:rFonts w:ascii="Times New Roman" w:eastAsiaTheme="minorEastAsia" w:hAnsi="Times New Roman" w:cs="Times New Roman"/>
+                <w:szCs w:val="24"/>
+              </w:rPr>
+              <w:t>he SID of current shared feedback.</w:t>
+            </w:r>
+          </w:p>
+        </w:tc>
+      </w:tr>
+    </w:tbl>
+    <w:p>
+      <w:pPr>
+        <w:pStyle w:val="a3"/>
+        <w:numPr>
+          <w:ilvl w:val="0"/>
+          <w:numId w:val="33"/>
+        </w:numPr>
+        <w:ind w:firstLineChars="0"/>
+        <w:rPr>
+          <w:rFonts w:ascii="Times New Roman" w:hAnsi="Times New Roman" w:cs="Times New Roman"/>
+          <w:szCs w:val="24"/>
+        </w:rPr>
+      </w:pPr>
+      <w:r>
+        <w:rPr>
+          <w:rFonts w:ascii="Times New Roman" w:hAnsi="Times New Roman" w:cs="Times New Roman"/>
+          <w:szCs w:val="24"/>
+        </w:rPr>
+        <w:t>Return example</w:t>
+      </w:r>
+    </w:p>
+    <w:p>
+      <w:pPr>
+        <w:widowControl/>
+        <w:pBdr>
+          <w:top w:val="single" w:sz="6" w:space="8" w:color="E1E1E8"/>
+          <w:left w:val="single" w:sz="6" w:space="8" w:color="E1E1E8"/>
+          <w:bottom w:val="single" w:sz="6" w:space="8" w:color="E1E1E8"/>
+          <w:right w:val="single" w:sz="6" w:space="8" w:color="E1E1E8"/>
+        </w:pBdr>
+        <w:shd w:val="clear" w:color="auto" w:fill="FCFCFC"/>
+        <w:tabs>
+          <w:tab w:val="left" w:pos="916"/>
+          <w:tab w:val="left" w:pos="1832"/>
+          <w:tab w:val="left" w:pos="2748"/>
+          <w:tab w:val="left" w:pos="3664"/>
+          <w:tab w:val="left" w:pos="4580"/>
+          <w:tab w:val="left" w:pos="5496"/>
+          <w:tab w:val="left" w:pos="6412"/>
+          <w:tab w:val="left" w:pos="7328"/>
+          <w:tab w:val="left" w:pos="8244"/>
+          <w:tab w:val="left" w:pos="9160"/>
+          <w:tab w:val="left" w:pos="10076"/>
+          <w:tab w:val="left" w:pos="10992"/>
+          <w:tab w:val="left" w:pos="11908"/>
+          <w:tab w:val="left" w:pos="12824"/>
+          <w:tab w:val="left" w:pos="13740"/>
+          <w:tab w:val="left" w:pos="14656"/>
+        </w:tabs>
+        <w:jc w:val="left"/>
+        <w:rPr>
+          <w:rFonts w:ascii="Consolas" w:hAnsi="Consolas" w:cs="宋体"/>
+          <w:color w:val="333333"/>
+          <w:kern w:val="0"/>
+          <w:sz w:val="18"/>
+          <w:szCs w:val="18"/>
+          <w:bdr w:val="none" w:sz="0" w:space="0" w:color="auto" w:frame="1"/>
+        </w:rPr>
+      </w:pPr>
+      <w:r>
+        <w:rPr>
+          <w:rFonts w:ascii="Consolas" w:hAnsi="Consolas" w:cs="宋体"/>
+          <w:color w:val="333333"/>
+          <w:kern w:val="0"/>
+          <w:sz w:val="18"/>
+          <w:szCs w:val="18"/>
+          <w:bdr w:val="none" w:sz="0" w:space="0" w:color="auto" w:frame="1"/>
+        </w:rPr>
+        <w:t xml:space="preserve">  {</w:t>
+      </w:r>
+    </w:p>
+    <w:p>
+      <w:pPr>
+        <w:widowControl/>
+        <w:pBdr>
+          <w:top w:val="single" w:sz="6" w:space="8" w:color="E1E1E8"/>
+          <w:left w:val="single" w:sz="6" w:space="8" w:color="E1E1E8"/>
+          <w:bottom w:val="single" w:sz="6" w:space="8" w:color="E1E1E8"/>
+          <w:right w:val="single" w:sz="6" w:space="8" w:color="E1E1E8"/>
+        </w:pBdr>
+        <w:shd w:val="clear" w:color="auto" w:fill="FCFCFC"/>
+        <w:tabs>
+          <w:tab w:val="left" w:pos="916"/>
+          <w:tab w:val="left" w:pos="1832"/>
+          <w:tab w:val="left" w:pos="2748"/>
+          <w:tab w:val="left" w:pos="3664"/>
+          <w:tab w:val="left" w:pos="4580"/>
+          <w:tab w:val="left" w:pos="5496"/>
+          <w:tab w:val="left" w:pos="6412"/>
+          <w:tab w:val="left" w:pos="7328"/>
+          <w:tab w:val="left" w:pos="8244"/>
+          <w:tab w:val="left" w:pos="9160"/>
+          <w:tab w:val="left" w:pos="10076"/>
+          <w:tab w:val="left" w:pos="10992"/>
+          <w:tab w:val="left" w:pos="11908"/>
+          <w:tab w:val="left" w:pos="12824"/>
+          <w:tab w:val="left" w:pos="13740"/>
+          <w:tab w:val="left" w:pos="14656"/>
+        </w:tabs>
+        <w:jc w:val="left"/>
+        <w:rPr>
+          <w:rFonts w:ascii="Consolas" w:hAnsi="Consolas" w:cs="宋体"/>
+          <w:color w:val="333333"/>
+          <w:kern w:val="0"/>
+          <w:sz w:val="18"/>
+          <w:szCs w:val="18"/>
+          <w:bdr w:val="none" w:sz="0" w:space="0" w:color="auto" w:frame="1"/>
+        </w:rPr>
+      </w:pPr>
+      <w:r>
+        <w:rPr>
+          <w:rFonts w:ascii="Consolas" w:hAnsi="Consolas" w:cs="宋体"/>
+          <w:color w:val="333333"/>
+          <w:kern w:val="0"/>
+          <w:sz w:val="18"/>
+          <w:szCs w:val="18"/>
+          <w:bdr w:val="none" w:sz="0" w:space="0" w:color="auto" w:frame="1"/>
+        </w:rPr>
+        <w:t xml:space="preserve">    </w:t>
+      </w:r>
+      <w:r>
+        <w:rPr>
+          <w:rFonts w:ascii="Consolas" w:eastAsia="宋体" w:hAnsi="Consolas" w:cs="宋体"/>
+          <w:color w:val="333333"/>
+          <w:kern w:val="0"/>
+          <w:sz w:val="18"/>
+          <w:szCs w:val="18"/>
+          <w:bdr w:val="none" w:sz="0" w:space="0" w:color="auto" w:frame="1"/>
+        </w:rPr>
+        <w:t>"status"</w:t>
+      </w:r>
+      <w:r>
+        <w:rPr>
+          <w:rFonts w:ascii="Consolas" w:hAnsi="Consolas" w:cs="宋体"/>
+          <w:color w:val="333333"/>
+          <w:kern w:val="0"/>
+          <w:sz w:val="18"/>
+          <w:szCs w:val="18"/>
+          <w:bdr w:val="none" w:sz="0" w:space="0" w:color="auto" w:frame="1"/>
+        </w:rPr>
+        <w:t xml:space="preserve">: </w:t>
+      </w:r>
+      <w:r>
+        <w:rPr>
+          <w:rFonts w:ascii="Consolas" w:eastAsia="宋体" w:hAnsi="Consolas" w:cs="宋体"/>
+          <w:color w:val="AA5D00"/>
+          <w:kern w:val="0"/>
+          <w:sz w:val="18"/>
+          <w:szCs w:val="18"/>
+          <w:bdr w:val="none" w:sz="0" w:space="0" w:color="auto" w:frame="1"/>
+        </w:rPr>
+        <w:t>0</w:t>
+      </w:r>
+      <w:r>
+        <w:rPr>
+          <w:rFonts w:ascii="Consolas" w:hAnsi="Consolas" w:cs="宋体"/>
+          <w:color w:val="333333"/>
+          <w:kern w:val="0"/>
+          <w:sz w:val="18"/>
+          <w:szCs w:val="18"/>
+          <w:bdr w:val="none" w:sz="0" w:space="0" w:color="auto" w:frame="1"/>
+        </w:rPr>
+        <w:t>,</w:t>
+      </w:r>
+    </w:p>
+    <w:p>
+      <w:pPr>
+        <w:widowControl/>
+        <w:pBdr>
+          <w:top w:val="single" w:sz="6" w:space="8" w:color="E1E1E8"/>
+          <w:left w:val="single" w:sz="6" w:space="8" w:color="E1E1E8"/>
+          <w:bottom w:val="single" w:sz="6" w:space="8" w:color="E1E1E8"/>
+          <w:right w:val="single" w:sz="6" w:space="8" w:color="E1E1E8"/>
+        </w:pBdr>
+        <w:shd w:val="clear" w:color="auto" w:fill="FCFCFC"/>
+        <w:tabs>
+          <w:tab w:val="left" w:pos="916"/>
+          <w:tab w:val="left" w:pos="1832"/>
+          <w:tab w:val="left" w:pos="2748"/>
+          <w:tab w:val="left" w:pos="3664"/>
+          <w:tab w:val="left" w:pos="4580"/>
+          <w:tab w:val="left" w:pos="5496"/>
+          <w:tab w:val="left" w:pos="6412"/>
+          <w:tab w:val="left" w:pos="7328"/>
+          <w:tab w:val="left" w:pos="8244"/>
+          <w:tab w:val="left" w:pos="9160"/>
+          <w:tab w:val="left" w:pos="10076"/>
+          <w:tab w:val="left" w:pos="10992"/>
+          <w:tab w:val="left" w:pos="11908"/>
+          <w:tab w:val="left" w:pos="12824"/>
+          <w:tab w:val="left" w:pos="13740"/>
+          <w:tab w:val="left" w:pos="14656"/>
+        </w:tabs>
+        <w:jc w:val="left"/>
+        <w:rPr>
+          <w:rFonts w:ascii="Consolas" w:hAnsi="Consolas" w:cs="宋体"/>
+          <w:color w:val="333333"/>
+          <w:kern w:val="0"/>
+          <w:sz w:val="18"/>
+          <w:szCs w:val="18"/>
+          <w:bdr w:val="none" w:sz="0" w:space="0" w:color="auto" w:frame="1"/>
+        </w:rPr>
+      </w:pPr>
+      <w:r>
+        <w:rPr>
+          <w:rFonts w:ascii="Consolas" w:hAnsi="Consolas" w:cs="宋体"/>
+          <w:color w:val="333333"/>
+          <w:kern w:val="0"/>
+          <w:sz w:val="18"/>
+          <w:szCs w:val="18"/>
+          <w:bdr w:val="none" w:sz="0" w:space="0" w:color="auto" w:frame="1"/>
+        </w:rPr>
+        <w:t xml:space="preserve">    </w:t>
+      </w:r>
+      <w:r>
+        <w:rPr>
+          <w:rFonts w:ascii="Consolas" w:eastAsia="宋体" w:hAnsi="Consolas" w:cs="宋体"/>
+          <w:color w:val="333333"/>
+          <w:kern w:val="0"/>
+          <w:sz w:val="18"/>
+          <w:szCs w:val="18"/>
+          <w:bdr w:val="none" w:sz="0" w:space="0" w:color="auto" w:frame="1"/>
+        </w:rPr>
+        <w:t>"msg"</w:t>
+      </w:r>
+      <w:r>
+        <w:rPr>
+          <w:rFonts w:ascii="Consolas" w:hAnsi="Consolas" w:cs="宋体"/>
+          <w:color w:val="333333"/>
+          <w:kern w:val="0"/>
+          <w:sz w:val="18"/>
+          <w:szCs w:val="18"/>
+          <w:bdr w:val="none" w:sz="0" w:space="0" w:color="auto" w:frame="1"/>
+        </w:rPr>
+        <w:t xml:space="preserve">: </w:t>
+      </w:r>
+      <w:r>
+        <w:rPr>
+          <w:rFonts w:ascii="Consolas" w:eastAsia="宋体" w:hAnsi="Consolas" w:cs="宋体"/>
+          <w:color w:val="008000"/>
+          <w:kern w:val="0"/>
+          <w:sz w:val="18"/>
+          <w:szCs w:val="18"/>
+          <w:bdr w:val="none" w:sz="0" w:space="0" w:color="auto" w:frame="1"/>
+        </w:rPr>
+        <w:t>"</w:t>
+      </w:r>
+      <w:r>
+        <w:rPr>
+          <w:rFonts w:ascii="Consolas" w:eastAsia="宋体" w:hAnsi="Consolas" w:cs="宋体"/>
+          <w:color w:val="008000"/>
+          <w:kern w:val="0"/>
+          <w:sz w:val="18"/>
+          <w:szCs w:val="18"/>
+          <w:bdr w:val="none" w:sz="0" w:space="0" w:color="auto" w:frame="1"/>
+        </w:rPr>
+        <w:t>success</w:t>
+      </w:r>
+      <w:r>
+        <w:rPr>
+          <w:rFonts w:ascii="Consolas" w:eastAsia="宋体" w:hAnsi="Consolas" w:cs="宋体"/>
+          <w:color w:val="008000"/>
+          <w:kern w:val="0"/>
+          <w:sz w:val="18"/>
+          <w:szCs w:val="18"/>
+          <w:bdr w:val="none" w:sz="0" w:space="0" w:color="auto" w:frame="1"/>
+        </w:rPr>
+        <w:t>"</w:t>
+      </w:r>
+      <w:r>
+        <w:rPr>
+          <w:rFonts w:ascii="Consolas" w:hAnsi="Consolas" w:cs="宋体"/>
+          <w:color w:val="333333"/>
+          <w:kern w:val="0"/>
+          <w:sz w:val="18"/>
+          <w:szCs w:val="18"/>
+          <w:bdr w:val="none" w:sz="0" w:space="0" w:color="auto" w:frame="1"/>
+        </w:rPr>
+        <w:t>,</w:t>
+      </w:r>
+    </w:p>
+    <w:p>
+      <w:pPr>
+        <w:widowControl/>
+        <w:pBdr>
+          <w:top w:val="single" w:sz="6" w:space="8" w:color="E1E1E8"/>
+          <w:left w:val="single" w:sz="6" w:space="8" w:color="E1E1E8"/>
+          <w:bottom w:val="single" w:sz="6" w:space="8" w:color="E1E1E8"/>
+          <w:right w:val="single" w:sz="6" w:space="8" w:color="E1E1E8"/>
+        </w:pBdr>
+        <w:shd w:val="clear" w:color="auto" w:fill="FCFCFC"/>
+        <w:tabs>
+          <w:tab w:val="left" w:pos="916"/>
+          <w:tab w:val="left" w:pos="1832"/>
+          <w:tab w:val="left" w:pos="2748"/>
+          <w:tab w:val="left" w:pos="3664"/>
+          <w:tab w:val="left" w:pos="4580"/>
+          <w:tab w:val="left" w:pos="5496"/>
+          <w:tab w:val="left" w:pos="6412"/>
+          <w:tab w:val="left" w:pos="7328"/>
+          <w:tab w:val="left" w:pos="8244"/>
+          <w:tab w:val="left" w:pos="9160"/>
+          <w:tab w:val="left" w:pos="10076"/>
+          <w:tab w:val="left" w:pos="10992"/>
+          <w:tab w:val="left" w:pos="11908"/>
+          <w:tab w:val="left" w:pos="12824"/>
+          <w:tab w:val="left" w:pos="13740"/>
+          <w:tab w:val="left" w:pos="14656"/>
+        </w:tabs>
+        <w:ind w:firstLine="400"/>
+        <w:jc w:val="left"/>
+        <w:rPr>
+          <w:rFonts w:ascii="Consolas" w:hAnsi="Consolas" w:cs="宋体"/>
+          <w:color w:val="333333"/>
+          <w:kern w:val="0"/>
+          <w:sz w:val="18"/>
+          <w:szCs w:val="18"/>
+          <w:bdr w:val="none" w:sz="0" w:space="0" w:color="auto" w:frame="1"/>
+        </w:rPr>
+      </w:pPr>
+      <w:r>
+        <w:rPr>
+          <w:rFonts w:ascii="Consolas" w:eastAsia="宋体" w:hAnsi="Consolas" w:cs="宋体"/>
+          <w:color w:val="333333"/>
+          <w:kern w:val="0"/>
+          <w:sz w:val="18"/>
+          <w:szCs w:val="18"/>
+          <w:bdr w:val="none" w:sz="0" w:space="0" w:color="auto" w:frame="1"/>
+        </w:rPr>
+        <w:t>"data"</w:t>
+      </w:r>
+      <w:r>
+        <w:rPr>
+          <w:rFonts w:ascii="Consolas" w:hAnsi="Consolas" w:cs="宋体"/>
+          <w:color w:val="333333"/>
+          <w:kern w:val="0"/>
+          <w:sz w:val="18"/>
+          <w:szCs w:val="18"/>
+          <w:bdr w:val="none" w:sz="0" w:space="0" w:color="auto" w:frame="1"/>
+        </w:rPr>
+        <w:t xml:space="preserve">: </w:t>
+      </w:r>
+      <w:r>
+        <w:rPr>
+          <w:rFonts w:ascii="Consolas" w:hAnsi="Consolas" w:cs="宋体"/>
+          <w:color w:val="333333"/>
+          <w:kern w:val="0"/>
+          <w:sz w:val="18"/>
+          <w:szCs w:val="18"/>
+          <w:bdr w:val="none" w:sz="0" w:space="0" w:color="auto" w:frame="1"/>
+        </w:rPr>
+        <w:t>{</w:t>
+      </w:r>
+    </w:p>
+    <w:p>
+      <w:pPr>
+        <w:widowControl/>
+        <w:pBdr>
+          <w:top w:val="single" w:sz="6" w:space="8" w:color="E1E1E8"/>
+          <w:left w:val="single" w:sz="6" w:space="8" w:color="E1E1E8"/>
+          <w:bottom w:val="single" w:sz="6" w:space="8" w:color="E1E1E8"/>
+          <w:right w:val="single" w:sz="6" w:space="8" w:color="E1E1E8"/>
+        </w:pBdr>
+        <w:shd w:val="clear" w:color="auto" w:fill="FCFCFC"/>
+        <w:tabs>
+          <w:tab w:val="left" w:pos="916"/>
+          <w:tab w:val="left" w:pos="1832"/>
+          <w:tab w:val="left" w:pos="2748"/>
+          <w:tab w:val="left" w:pos="3664"/>
+          <w:tab w:val="left" w:pos="4580"/>
+          <w:tab w:val="left" w:pos="5496"/>
+          <w:tab w:val="left" w:pos="6412"/>
+          <w:tab w:val="left" w:pos="7328"/>
+          <w:tab w:val="left" w:pos="8244"/>
+          <w:tab w:val="left" w:pos="9160"/>
+          <w:tab w:val="left" w:pos="10076"/>
+          <w:tab w:val="left" w:pos="10992"/>
+          <w:tab w:val="left" w:pos="11908"/>
+          <w:tab w:val="left" w:pos="12824"/>
+          <w:tab w:val="left" w:pos="13740"/>
+          <w:tab w:val="left" w:pos="14656"/>
+        </w:tabs>
+        <w:ind w:firstLine="400"/>
+        <w:jc w:val="left"/>
+        <w:rPr>
+          <w:rFonts w:ascii="Consolas" w:hAnsi="Consolas" w:cs="宋体"/>
+          <w:color w:val="333333"/>
+          <w:kern w:val="0"/>
+          <w:sz w:val="18"/>
+          <w:szCs w:val="18"/>
+          <w:bdr w:val="none" w:sz="0" w:space="0" w:color="auto" w:frame="1"/>
+        </w:rPr>
+      </w:pPr>
+      <w:r>
+        <w:rPr>
+          <w:rFonts w:ascii="Consolas" w:hAnsi="Consolas" w:cs="宋体"/>
+          <w:color w:val="333333"/>
+          <w:kern w:val="0"/>
+          <w:sz w:val="18"/>
+          <w:szCs w:val="18"/>
+          <w:bdr w:val="none" w:sz="0" w:space="0" w:color="auto" w:frame="1"/>
+        </w:rPr>
+        <w:tab/>
+      </w:r>
+      <w:r>
+        <w:rPr>
+          <w:rFonts w:ascii="Consolas" w:hAnsi="Consolas" w:cs="宋体"/>
+          <w:color w:val="333333"/>
+          <w:kern w:val="0"/>
+          <w:sz w:val="18"/>
+          <w:szCs w:val="18"/>
+          <w:bdr w:val="none" w:sz="0" w:space="0" w:color="auto" w:frame="1"/>
+        </w:rPr>
+        <w:t>"quizContent":[</w:t>
+      </w:r>
+    </w:p>
+    <w:p>
+      <w:pPr>
+        <w:widowControl/>
+        <w:pBdr>
+          <w:top w:val="single" w:sz="6" w:space="8" w:color="E1E1E8"/>
+          <w:left w:val="single" w:sz="6" w:space="8" w:color="E1E1E8"/>
+          <w:bottom w:val="single" w:sz="6" w:space="8" w:color="E1E1E8"/>
+          <w:right w:val="single" w:sz="6" w:space="8" w:color="E1E1E8"/>
+        </w:pBdr>
+        <w:shd w:val="clear" w:color="auto" w:fill="FCFCFC"/>
+        <w:tabs>
+          <w:tab w:val="left" w:pos="916"/>
+          <w:tab w:val="left" w:pos="1832"/>
+          <w:tab w:val="left" w:pos="2748"/>
+          <w:tab w:val="left" w:pos="3664"/>
+          <w:tab w:val="left" w:pos="4580"/>
+          <w:tab w:val="left" w:pos="5496"/>
+          <w:tab w:val="left" w:pos="6412"/>
+          <w:tab w:val="left" w:pos="7328"/>
+          <w:tab w:val="left" w:pos="8244"/>
+          <w:tab w:val="left" w:pos="9160"/>
+          <w:tab w:val="left" w:pos="10076"/>
+          <w:tab w:val="left" w:pos="10992"/>
+          <w:tab w:val="left" w:pos="11908"/>
+          <w:tab w:val="left" w:pos="12824"/>
+          <w:tab w:val="left" w:pos="13740"/>
+          <w:tab w:val="left" w:pos="14656"/>
+        </w:tabs>
+        <w:ind w:firstLine="400"/>
+        <w:jc w:val="left"/>
+        <w:rPr>
+          <w:rFonts w:ascii="Consolas" w:hAnsi="Consolas" w:cs="宋体"/>
+          <w:color w:val="333333"/>
+          <w:kern w:val="0"/>
+          <w:sz w:val="18"/>
+          <w:szCs w:val="18"/>
+          <w:bdr w:val="none" w:sz="0" w:space="0" w:color="auto" w:frame="1"/>
+        </w:rPr>
+      </w:pPr>
+      <w:r>
+        <w:rPr>
+          <w:rFonts w:ascii="Consolas" w:hAnsi="Consolas" w:cs="宋体"/>
+          <w:color w:val="333333"/>
+          <w:kern w:val="0"/>
+          <w:sz w:val="18"/>
+          <w:szCs w:val="18"/>
+          <w:bdr w:val="none" w:sz="0" w:space="0" w:color="auto" w:frame="1"/>
+        </w:rPr>
+        <w:tab/>
+      </w:r>
+      <w:r>
+        <w:rPr>
+          <w:rFonts w:ascii="Consolas" w:hAnsi="Consolas" w:cs="宋体"/>
+          <w:color w:val="333333"/>
+          <w:kern w:val="0"/>
+          <w:sz w:val="18"/>
+          <w:szCs w:val="18"/>
+          <w:bdr w:val="none" w:sz="0" w:space="0" w:color="auto" w:frame="1"/>
+        </w:rPr>
+        <w:tab/>
+      </w:r>
+      <w:r>
+        <w:rPr>
+          <w:rFonts w:ascii="Consolas" w:hAnsi="Consolas" w:cs="宋体"/>
+          <w:color w:val="333333"/>
+          <w:kern w:val="0"/>
+          <w:sz w:val="18"/>
+          <w:szCs w:val="18"/>
+          <w:bdr w:val="none" w:sz="0" w:space="0" w:color="auto" w:frame="1"/>
+        </w:rPr>
+        <w:t>{"option":"option 1","qcontent":"question 1"},</w:t>
+      </w:r>
+    </w:p>
+    <w:p>
+      <w:pPr>
+        <w:widowControl/>
+        <w:pBdr>
+          <w:top w:val="single" w:sz="6" w:space="8" w:color="E1E1E8"/>
+          <w:left w:val="single" w:sz="6" w:space="8" w:color="E1E1E8"/>
+          <w:bottom w:val="single" w:sz="6" w:space="8" w:color="E1E1E8"/>
+          <w:right w:val="single" w:sz="6" w:space="8" w:color="E1E1E8"/>
+        </w:pBdr>
+        <w:shd w:val="clear" w:color="auto" w:fill="FCFCFC"/>
+        <w:tabs>
+          <w:tab w:val="left" w:pos="916"/>
+          <w:tab w:val="left" w:pos="1832"/>
+          <w:tab w:val="left" w:pos="2748"/>
+          <w:tab w:val="left" w:pos="3664"/>
+          <w:tab w:val="left" w:pos="4580"/>
+          <w:tab w:val="left" w:pos="5496"/>
+          <w:tab w:val="left" w:pos="6412"/>
+          <w:tab w:val="left" w:pos="7328"/>
+          <w:tab w:val="left" w:pos="8244"/>
+          <w:tab w:val="left" w:pos="9160"/>
+          <w:tab w:val="left" w:pos="10076"/>
+          <w:tab w:val="left" w:pos="10992"/>
+          <w:tab w:val="left" w:pos="11908"/>
+          <w:tab w:val="left" w:pos="12824"/>
+          <w:tab w:val="left" w:pos="13740"/>
+          <w:tab w:val="left" w:pos="14656"/>
+        </w:tabs>
+        <w:ind w:firstLine="400"/>
+        <w:jc w:val="left"/>
+        <w:rPr>
+          <w:rFonts w:ascii="Consolas" w:hAnsi="Consolas" w:cs="宋体"/>
+          <w:color w:val="333333"/>
+          <w:kern w:val="0"/>
+          <w:sz w:val="18"/>
+          <w:szCs w:val="18"/>
+          <w:bdr w:val="none" w:sz="0" w:space="0" w:color="auto" w:frame="1"/>
+        </w:rPr>
+      </w:pPr>
+      <w:r>
+        <w:rPr>
+          <w:rFonts w:ascii="Consolas" w:hAnsi="Consolas" w:cs="宋体"/>
+          <w:color w:val="333333"/>
+          <w:kern w:val="0"/>
+          <w:sz w:val="18"/>
+          <w:szCs w:val="18"/>
+          <w:bdr w:val="none" w:sz="0" w:space="0" w:color="auto" w:frame="1"/>
+        </w:rPr>
+        <w:tab/>
+      </w:r>
+      <w:r>
+        <w:rPr>
+          <w:rFonts w:ascii="Consolas" w:hAnsi="Consolas" w:cs="宋体"/>
+          <w:color w:val="333333"/>
+          <w:kern w:val="0"/>
+          <w:sz w:val="18"/>
+          <w:szCs w:val="18"/>
+          <w:bdr w:val="none" w:sz="0" w:space="0" w:color="auto" w:frame="1"/>
+        </w:rPr>
+        <w:tab/>
+      </w:r>
+      <w:r>
+        <w:rPr>
+          <w:rFonts w:ascii="Consolas" w:hAnsi="Consolas" w:cs="宋体"/>
+          <w:color w:val="333333"/>
+          <w:kern w:val="0"/>
+          <w:sz w:val="18"/>
+          <w:szCs w:val="18"/>
+          <w:bdr w:val="none" w:sz="0" w:space="0" w:color="auto" w:frame="1"/>
+        </w:rPr>
+        <w:t>{"option":"option 2","qcontent":"question 2"}</w:t>
+      </w:r>
+    </w:p>
+    <w:p>
+      <w:pPr>
+        <w:widowControl/>
+        <w:pBdr>
+          <w:top w:val="single" w:sz="6" w:space="8" w:color="E1E1E8"/>
+          <w:left w:val="single" w:sz="6" w:space="8" w:color="E1E1E8"/>
+          <w:bottom w:val="single" w:sz="6" w:space="8" w:color="E1E1E8"/>
+          <w:right w:val="single" w:sz="6" w:space="8" w:color="E1E1E8"/>
+        </w:pBdr>
+        <w:shd w:val="clear" w:color="auto" w:fill="FCFCFC"/>
+        <w:tabs>
+          <w:tab w:val="left" w:pos="916"/>
+          <w:tab w:val="left" w:pos="1832"/>
+          <w:tab w:val="left" w:pos="2748"/>
+          <w:tab w:val="left" w:pos="3664"/>
+          <w:tab w:val="left" w:pos="4580"/>
+          <w:tab w:val="left" w:pos="5496"/>
+          <w:tab w:val="left" w:pos="6412"/>
+          <w:tab w:val="left" w:pos="7328"/>
+          <w:tab w:val="left" w:pos="8244"/>
+          <w:tab w:val="left" w:pos="9160"/>
+          <w:tab w:val="left" w:pos="10076"/>
+          <w:tab w:val="left" w:pos="10992"/>
+          <w:tab w:val="left" w:pos="11908"/>
+          <w:tab w:val="left" w:pos="12824"/>
+          <w:tab w:val="left" w:pos="13740"/>
+          <w:tab w:val="left" w:pos="14656"/>
+        </w:tabs>
+        <w:ind w:firstLine="400"/>
+        <w:jc w:val="left"/>
+        <w:rPr>
+          <w:rFonts w:ascii="Consolas" w:hAnsi="Consolas" w:cs="宋体"/>
+          <w:color w:val="333333"/>
+          <w:kern w:val="0"/>
+          <w:sz w:val="18"/>
+          <w:szCs w:val="18"/>
+          <w:bdr w:val="none" w:sz="0" w:space="0" w:color="auto" w:frame="1"/>
+        </w:rPr>
+      </w:pPr>
+      <w:r>
+        <w:rPr>
+          <w:rFonts w:ascii="Consolas" w:hAnsi="Consolas" w:cs="宋体"/>
+          <w:color w:val="333333"/>
+          <w:kern w:val="0"/>
+          <w:sz w:val="18"/>
+          <w:szCs w:val="18"/>
+          <w:bdr w:val="none" w:sz="0" w:space="0" w:color="auto" w:frame="1"/>
+        </w:rPr>
+        <w:lastRenderedPageBreak/>
+        <w:tab/>
+      </w:r>
+      <w:r>
+        <w:rPr>
+          <w:rFonts w:ascii="Consolas" w:hAnsi="Consolas" w:cs="宋体"/>
+          <w:color w:val="333333"/>
+          <w:kern w:val="0"/>
+          <w:sz w:val="18"/>
+          <w:szCs w:val="18"/>
+          <w:bdr w:val="none" w:sz="0" w:space="0" w:color="auto" w:frame="1"/>
+        </w:rPr>
+        <w:tab/>
+      </w:r>
+      <w:r>
+        <w:rPr>
+          <w:rFonts w:ascii="Consolas" w:hAnsi="Consolas" w:cs="宋体"/>
+          <w:color w:val="333333"/>
+          <w:kern w:val="0"/>
+          <w:sz w:val="18"/>
+          <w:szCs w:val="18"/>
+          <w:bdr w:val="none" w:sz="0" w:space="0" w:color="auto" w:frame="1"/>
+        </w:rPr>
+        <w:t>],</w:t>
+      </w:r>
+    </w:p>
+    <w:p>
+      <w:pPr>
+        <w:widowControl/>
+        <w:pBdr>
+          <w:top w:val="single" w:sz="6" w:space="8" w:color="E1E1E8"/>
+          <w:left w:val="single" w:sz="6" w:space="8" w:color="E1E1E8"/>
+          <w:bottom w:val="single" w:sz="6" w:space="8" w:color="E1E1E8"/>
+          <w:right w:val="single" w:sz="6" w:space="8" w:color="E1E1E8"/>
+        </w:pBdr>
+        <w:shd w:val="clear" w:color="auto" w:fill="FCFCFC"/>
+        <w:tabs>
+          <w:tab w:val="left" w:pos="916"/>
+          <w:tab w:val="left" w:pos="1832"/>
+          <w:tab w:val="left" w:pos="2748"/>
+          <w:tab w:val="left" w:pos="3664"/>
+          <w:tab w:val="left" w:pos="4580"/>
+          <w:tab w:val="left" w:pos="5496"/>
+          <w:tab w:val="left" w:pos="6412"/>
+          <w:tab w:val="left" w:pos="7328"/>
+          <w:tab w:val="left" w:pos="8244"/>
+          <w:tab w:val="left" w:pos="9160"/>
+          <w:tab w:val="left" w:pos="10076"/>
+          <w:tab w:val="left" w:pos="10992"/>
+          <w:tab w:val="left" w:pos="11908"/>
+          <w:tab w:val="left" w:pos="12824"/>
+          <w:tab w:val="left" w:pos="13740"/>
+          <w:tab w:val="left" w:pos="14656"/>
+        </w:tabs>
+        <w:ind w:firstLine="400"/>
+        <w:jc w:val="left"/>
+        <w:rPr>
+          <w:rFonts w:ascii="Consolas" w:hAnsi="Consolas" w:cs="宋体"/>
+          <w:color w:val="333333"/>
+          <w:kern w:val="0"/>
+          <w:sz w:val="18"/>
+          <w:szCs w:val="18"/>
+          <w:bdr w:val="none" w:sz="0" w:space="0" w:color="auto" w:frame="1"/>
+        </w:rPr>
+      </w:pPr>
+      <w:r>
+        <w:rPr>
+          <w:rFonts w:ascii="Consolas" w:hAnsi="Consolas" w:cs="宋体"/>
+          <w:color w:val="333333"/>
+          <w:kern w:val="0"/>
+          <w:sz w:val="18"/>
+          <w:szCs w:val="18"/>
+          <w:bdr w:val="none" w:sz="0" w:space="0" w:color="auto" w:frame="1"/>
+        </w:rPr>
+        <w:tab/>
+      </w:r>
+      <w:r>
+        <w:rPr>
+          <w:rFonts w:ascii="Consolas" w:hAnsi="Consolas" w:cs="宋体"/>
+          <w:color w:val="333333"/>
+          <w:kern w:val="0"/>
+          <w:sz w:val="18"/>
+          <w:szCs w:val="18"/>
+          <w:bdr w:val="none" w:sz="0" w:space="0" w:color="auto" w:frame="1"/>
+        </w:rPr>
+        <w:t>"savedReflection":"this is share1.",</w:t>
+      </w:r>
+    </w:p>
+    <w:p>
+      <w:pPr>
+        <w:widowControl/>
+        <w:pBdr>
+          <w:top w:val="single" w:sz="6" w:space="8" w:color="E1E1E8"/>
+          <w:left w:val="single" w:sz="6" w:space="8" w:color="E1E1E8"/>
+          <w:bottom w:val="single" w:sz="6" w:space="8" w:color="E1E1E8"/>
+          <w:right w:val="single" w:sz="6" w:space="8" w:color="E1E1E8"/>
+        </w:pBdr>
+        <w:shd w:val="clear" w:color="auto" w:fill="FCFCFC"/>
+        <w:tabs>
+          <w:tab w:val="left" w:pos="916"/>
+          <w:tab w:val="left" w:pos="1832"/>
+          <w:tab w:val="left" w:pos="2748"/>
+          <w:tab w:val="left" w:pos="3664"/>
+          <w:tab w:val="left" w:pos="4580"/>
+          <w:tab w:val="left" w:pos="5496"/>
+          <w:tab w:val="left" w:pos="6412"/>
+          <w:tab w:val="left" w:pos="7328"/>
+          <w:tab w:val="left" w:pos="8244"/>
+          <w:tab w:val="left" w:pos="9160"/>
+          <w:tab w:val="left" w:pos="10076"/>
+          <w:tab w:val="left" w:pos="10992"/>
+          <w:tab w:val="left" w:pos="11908"/>
+          <w:tab w:val="left" w:pos="12824"/>
+          <w:tab w:val="left" w:pos="13740"/>
+          <w:tab w:val="left" w:pos="14656"/>
+        </w:tabs>
+        <w:ind w:firstLine="400"/>
+        <w:jc w:val="left"/>
+        <w:rPr>
+          <w:rFonts w:ascii="Consolas" w:hAnsi="Consolas" w:cs="宋体"/>
+          <w:color w:val="333333"/>
+          <w:kern w:val="0"/>
+          <w:sz w:val="18"/>
+          <w:szCs w:val="18"/>
+          <w:bdr w:val="none" w:sz="0" w:space="0" w:color="auto" w:frame="1"/>
+        </w:rPr>
+      </w:pPr>
+      <w:r>
+        <w:rPr>
+          <w:rFonts w:ascii="Consolas" w:hAnsi="Consolas" w:cs="宋体"/>
+          <w:color w:val="333333"/>
+          <w:kern w:val="0"/>
+          <w:sz w:val="18"/>
+          <w:szCs w:val="18"/>
+          <w:bdr w:val="none" w:sz="0" w:space="0" w:color="auto" w:frame="1"/>
+        </w:rPr>
+        <w:tab/>
+      </w:r>
+      <w:r>
+        <w:rPr>
+          <w:rFonts w:ascii="Consolas" w:hAnsi="Consolas" w:cs="宋体"/>
+          <w:color w:val="333333"/>
+          <w:kern w:val="0"/>
+          <w:sz w:val="18"/>
+          <w:szCs w:val="18"/>
+          <w:bdr w:val="none" w:sz="0" w:space="0" w:color="auto" w:frame="1"/>
+        </w:rPr>
+        <w:t>"userID":0,</w:t>
+      </w:r>
+    </w:p>
+    <w:p>
+      <w:pPr>
+        <w:widowControl/>
+        <w:pBdr>
+          <w:top w:val="single" w:sz="6" w:space="8" w:color="E1E1E8"/>
+          <w:left w:val="single" w:sz="6" w:space="8" w:color="E1E1E8"/>
+          <w:bottom w:val="single" w:sz="6" w:space="8" w:color="E1E1E8"/>
+          <w:right w:val="single" w:sz="6" w:space="8" w:color="E1E1E8"/>
+        </w:pBdr>
+        <w:shd w:val="clear" w:color="auto" w:fill="FCFCFC"/>
+        <w:tabs>
+          <w:tab w:val="left" w:pos="916"/>
+          <w:tab w:val="left" w:pos="1832"/>
+          <w:tab w:val="left" w:pos="2748"/>
+          <w:tab w:val="left" w:pos="3664"/>
+          <w:tab w:val="left" w:pos="4580"/>
+          <w:tab w:val="left" w:pos="5496"/>
+          <w:tab w:val="left" w:pos="6412"/>
+          <w:tab w:val="left" w:pos="7328"/>
+          <w:tab w:val="left" w:pos="8244"/>
+          <w:tab w:val="left" w:pos="9160"/>
+          <w:tab w:val="left" w:pos="10076"/>
+          <w:tab w:val="left" w:pos="10992"/>
+          <w:tab w:val="left" w:pos="11908"/>
+          <w:tab w:val="left" w:pos="12824"/>
+          <w:tab w:val="left" w:pos="13740"/>
+          <w:tab w:val="left" w:pos="14656"/>
+        </w:tabs>
+        <w:ind w:firstLine="400"/>
+        <w:jc w:val="left"/>
+        <w:rPr>
+          <w:rFonts w:ascii="Consolas" w:hAnsi="Consolas" w:cs="宋体"/>
+          <w:color w:val="333333"/>
+          <w:kern w:val="0"/>
+          <w:sz w:val="18"/>
+          <w:szCs w:val="18"/>
+          <w:bdr w:val="none" w:sz="0" w:space="0" w:color="auto" w:frame="1"/>
+        </w:rPr>
+      </w:pPr>
+      <w:r>
+        <w:rPr>
+          <w:rFonts w:ascii="Consolas" w:hAnsi="Consolas" w:cs="宋体"/>
+          <w:color w:val="333333"/>
+          <w:kern w:val="0"/>
+          <w:sz w:val="18"/>
+          <w:szCs w:val="18"/>
+          <w:bdr w:val="none" w:sz="0" w:space="0" w:color="auto" w:frame="1"/>
+        </w:rPr>
+        <w:tab/>
+      </w:r>
+      <w:r>
+        <w:rPr>
+          <w:rFonts w:ascii="Consolas" w:hAnsi="Consolas" w:cs="宋体"/>
+          <w:color w:val="333333"/>
+          <w:kern w:val="0"/>
+          <w:sz w:val="18"/>
+          <w:szCs w:val="18"/>
+          <w:bdr w:val="none" w:sz="0" w:space="0" w:color="auto" w:frame="1"/>
+        </w:rPr>
+        <w:t>"rid":1,</w:t>
+      </w:r>
+    </w:p>
+    <w:p>
+      <w:pPr>
+        <w:widowControl/>
+        <w:pBdr>
+          <w:top w:val="single" w:sz="6" w:space="8" w:color="E1E1E8"/>
+          <w:left w:val="single" w:sz="6" w:space="8" w:color="E1E1E8"/>
+          <w:bottom w:val="single" w:sz="6" w:space="8" w:color="E1E1E8"/>
+          <w:right w:val="single" w:sz="6" w:space="8" w:color="E1E1E8"/>
+        </w:pBdr>
+        <w:shd w:val="clear" w:color="auto" w:fill="FCFCFC"/>
+        <w:tabs>
+          <w:tab w:val="left" w:pos="916"/>
+          <w:tab w:val="left" w:pos="1832"/>
+          <w:tab w:val="left" w:pos="2748"/>
+          <w:tab w:val="left" w:pos="3664"/>
+          <w:tab w:val="left" w:pos="4580"/>
+          <w:tab w:val="left" w:pos="5496"/>
+          <w:tab w:val="left" w:pos="6412"/>
+          <w:tab w:val="left" w:pos="7328"/>
+          <w:tab w:val="left" w:pos="8244"/>
+          <w:tab w:val="left" w:pos="9160"/>
+          <w:tab w:val="left" w:pos="10076"/>
+          <w:tab w:val="left" w:pos="10992"/>
+          <w:tab w:val="left" w:pos="11908"/>
+          <w:tab w:val="left" w:pos="12824"/>
+          <w:tab w:val="left" w:pos="13740"/>
+          <w:tab w:val="left" w:pos="14656"/>
+        </w:tabs>
+        <w:ind w:firstLine="400"/>
+        <w:jc w:val="left"/>
+        <w:rPr>
+          <w:rFonts w:ascii="Consolas" w:hAnsi="Consolas" w:cs="宋体"/>
+          <w:color w:val="333333"/>
+          <w:kern w:val="0"/>
+          <w:sz w:val="18"/>
+          <w:szCs w:val="18"/>
+          <w:bdr w:val="none" w:sz="0" w:space="0" w:color="auto" w:frame="1"/>
+        </w:rPr>
+      </w:pPr>
+      <w:r>
+        <w:rPr>
+          <w:rFonts w:ascii="Consolas" w:hAnsi="Consolas" w:cs="宋体"/>
+          <w:color w:val="333333"/>
+          <w:kern w:val="0"/>
+          <w:sz w:val="18"/>
+          <w:szCs w:val="18"/>
+          <w:bdr w:val="none" w:sz="0" w:space="0" w:color="auto" w:frame="1"/>
+        </w:rPr>
+        <w:tab/>
+      </w:r>
+      <w:r>
+        <w:rPr>
+          <w:rFonts w:ascii="Consolas" w:hAnsi="Consolas" w:cs="宋体"/>
+          <w:color w:val="333333"/>
+          <w:kern w:val="0"/>
+          <w:sz w:val="18"/>
+          <w:szCs w:val="18"/>
+          <w:bdr w:val="none" w:sz="0" w:space="0" w:color="auto" w:frame="1"/>
+        </w:rPr>
+        <w:t>"rfeedback":"record 1 feedback",</w:t>
+      </w:r>
+    </w:p>
+    <w:p>
+      <w:pPr>
+        <w:widowControl/>
+        <w:pBdr>
+          <w:top w:val="single" w:sz="6" w:space="8" w:color="E1E1E8"/>
+          <w:left w:val="single" w:sz="6" w:space="8" w:color="E1E1E8"/>
+          <w:bottom w:val="single" w:sz="6" w:space="8" w:color="E1E1E8"/>
+          <w:right w:val="single" w:sz="6" w:space="8" w:color="E1E1E8"/>
+        </w:pBdr>
+        <w:shd w:val="clear" w:color="auto" w:fill="FCFCFC"/>
+        <w:tabs>
+          <w:tab w:val="left" w:pos="916"/>
+          <w:tab w:val="left" w:pos="1832"/>
+          <w:tab w:val="left" w:pos="2748"/>
+          <w:tab w:val="left" w:pos="3664"/>
+          <w:tab w:val="left" w:pos="4580"/>
+          <w:tab w:val="left" w:pos="5496"/>
+          <w:tab w:val="left" w:pos="6412"/>
+          <w:tab w:val="left" w:pos="7328"/>
+          <w:tab w:val="left" w:pos="8244"/>
+          <w:tab w:val="left" w:pos="9160"/>
+          <w:tab w:val="left" w:pos="10076"/>
+          <w:tab w:val="left" w:pos="10992"/>
+          <w:tab w:val="left" w:pos="11908"/>
+          <w:tab w:val="left" w:pos="12824"/>
+          <w:tab w:val="left" w:pos="13740"/>
+          <w:tab w:val="left" w:pos="14656"/>
+        </w:tabs>
+        <w:ind w:firstLine="400"/>
+        <w:jc w:val="left"/>
+        <w:rPr>
+          <w:rFonts w:ascii="Consolas" w:hAnsi="Consolas" w:cs="宋体"/>
+          <w:color w:val="333333"/>
+          <w:kern w:val="0"/>
+          <w:sz w:val="18"/>
+          <w:szCs w:val="18"/>
+          <w:bdr w:val="none" w:sz="0" w:space="0" w:color="auto" w:frame="1"/>
+        </w:rPr>
+      </w:pPr>
+      <w:r>
+        <w:rPr>
+          <w:rFonts w:ascii="Consolas" w:hAnsi="Consolas" w:cs="宋体"/>
+          <w:color w:val="333333"/>
+          <w:kern w:val="0"/>
+          <w:sz w:val="18"/>
+          <w:szCs w:val="18"/>
+          <w:bdr w:val="none" w:sz="0" w:space="0" w:color="auto" w:frame="1"/>
+        </w:rPr>
+        <w:tab/>
+      </w:r>
+      <w:r>
+        <w:rPr>
+          <w:rFonts w:ascii="Consolas" w:hAnsi="Consolas" w:cs="宋体"/>
+          <w:color w:val="333333"/>
+          <w:kern w:val="0"/>
+          <w:sz w:val="18"/>
+          <w:szCs w:val="18"/>
+          <w:bdr w:val="none" w:sz="0" w:space="0" w:color="auto" w:frame="1"/>
+        </w:rPr>
+        <w:t>"rdate":null,</w:t>
+      </w:r>
+    </w:p>
+    <w:p>
+      <w:pPr>
+        <w:widowControl/>
+        <w:pBdr>
+          <w:top w:val="single" w:sz="6" w:space="8" w:color="E1E1E8"/>
+          <w:left w:val="single" w:sz="6" w:space="8" w:color="E1E1E8"/>
+          <w:bottom w:val="single" w:sz="6" w:space="8" w:color="E1E1E8"/>
+          <w:right w:val="single" w:sz="6" w:space="8" w:color="E1E1E8"/>
+        </w:pBdr>
+        <w:shd w:val="clear" w:color="auto" w:fill="FCFCFC"/>
+        <w:tabs>
+          <w:tab w:val="left" w:pos="916"/>
+          <w:tab w:val="left" w:pos="1832"/>
+          <w:tab w:val="left" w:pos="2748"/>
+          <w:tab w:val="left" w:pos="3664"/>
+          <w:tab w:val="left" w:pos="4580"/>
+          <w:tab w:val="left" w:pos="5496"/>
+          <w:tab w:val="left" w:pos="6412"/>
+          <w:tab w:val="left" w:pos="7328"/>
+          <w:tab w:val="left" w:pos="8244"/>
+          <w:tab w:val="left" w:pos="9160"/>
+          <w:tab w:val="left" w:pos="10076"/>
+          <w:tab w:val="left" w:pos="10992"/>
+          <w:tab w:val="left" w:pos="11908"/>
+          <w:tab w:val="left" w:pos="12824"/>
+          <w:tab w:val="left" w:pos="13740"/>
+          <w:tab w:val="left" w:pos="14656"/>
+        </w:tabs>
+        <w:ind w:firstLine="400"/>
+        <w:jc w:val="left"/>
+        <w:rPr>
+          <w:rFonts w:ascii="Consolas" w:hAnsi="Consolas" w:cs="宋体"/>
+          <w:color w:val="333333"/>
+          <w:kern w:val="0"/>
+          <w:sz w:val="18"/>
+          <w:szCs w:val="18"/>
+          <w:bdr w:val="none" w:sz="0" w:space="0" w:color="auto" w:frame="1"/>
+        </w:rPr>
+      </w:pPr>
+      <w:r>
+        <w:rPr>
+          <w:rFonts w:ascii="Consolas" w:hAnsi="Consolas" w:cs="宋体"/>
+          <w:color w:val="333333"/>
+          <w:kern w:val="0"/>
+          <w:sz w:val="18"/>
+          <w:szCs w:val="18"/>
+          <w:bdr w:val="none" w:sz="0" w:space="0" w:color="auto" w:frame="1"/>
+        </w:rPr>
+        <w:tab/>
+      </w:r>
+      <w:r>
+        <w:rPr>
+          <w:rFonts w:ascii="Consolas" w:hAnsi="Consolas" w:cs="宋体"/>
+          <w:color w:val="333333"/>
+          <w:kern w:val="0"/>
+          <w:sz w:val="18"/>
+          <w:szCs w:val="18"/>
+          <w:bdr w:val="none" w:sz="0" w:space="0" w:color="auto" w:frame="1"/>
+        </w:rPr>
+        <w:t>"rtopic":null}</w:t>
+      </w:r>
+    </w:p>
+    <w:p>
+      <w:pPr>
+        <w:widowControl/>
+        <w:pBdr>
+          <w:top w:val="single" w:sz="6" w:space="8" w:color="E1E1E8"/>
+          <w:left w:val="single" w:sz="6" w:space="8" w:color="E1E1E8"/>
+          <w:bottom w:val="single" w:sz="6" w:space="8" w:color="E1E1E8"/>
+          <w:right w:val="single" w:sz="6" w:space="8" w:color="E1E1E8"/>
+        </w:pBdr>
+        <w:shd w:val="clear" w:color="auto" w:fill="FCFCFC"/>
+        <w:tabs>
+          <w:tab w:val="left" w:pos="916"/>
+          <w:tab w:val="left" w:pos="1832"/>
+          <w:tab w:val="left" w:pos="2748"/>
+          <w:tab w:val="left" w:pos="3664"/>
+          <w:tab w:val="left" w:pos="4580"/>
+          <w:tab w:val="left" w:pos="5496"/>
+          <w:tab w:val="left" w:pos="6412"/>
+          <w:tab w:val="left" w:pos="7328"/>
+          <w:tab w:val="left" w:pos="8244"/>
+          <w:tab w:val="left" w:pos="9160"/>
+          <w:tab w:val="left" w:pos="10076"/>
+          <w:tab w:val="left" w:pos="10992"/>
+          <w:tab w:val="left" w:pos="11908"/>
+          <w:tab w:val="left" w:pos="12824"/>
+          <w:tab w:val="left" w:pos="13740"/>
+          <w:tab w:val="left" w:pos="14656"/>
+        </w:tabs>
+        <w:jc w:val="left"/>
+        <w:rPr>
+          <w:rFonts w:ascii="Consolas" w:eastAsia="宋体" w:hAnsi="Consolas" w:cs="宋体"/>
+          <w:color w:val="333333"/>
+          <w:kern w:val="0"/>
+          <w:sz w:val="18"/>
+          <w:szCs w:val="18"/>
+        </w:rPr>
+      </w:pPr>
+      <w:r>
+        <w:rPr>
+          <w:rFonts w:ascii="Consolas" w:hAnsi="Consolas" w:cs="宋体"/>
+          <w:color w:val="333333"/>
+          <w:kern w:val="0"/>
+          <w:sz w:val="18"/>
+          <w:szCs w:val="18"/>
+          <w:bdr w:val="none" w:sz="0" w:space="0" w:color="auto" w:frame="1"/>
+        </w:rPr>
+        <w:t xml:space="preserve">  }</w:t>
+      </w:r>
+    </w:p>
+    <w:p>
+      <w:pPr>
+        <w:pStyle w:val="a3"/>
+        <w:ind w:left="420" w:firstLineChars="0" w:firstLine="0"/>
+        <w:rPr>
+          <w:rFonts w:ascii="Times New Roman" w:hAnsi="Times New Roman" w:cs="Times New Roman"/>
+          <w:szCs w:val="24"/>
+        </w:rPr>
+      </w:pPr>
+    </w:p>
+    <w:p>
+      <w:pPr>
+        <w:pStyle w:val="a3"/>
+        <w:numPr>
+          <w:ilvl w:val="0"/>
+          <w:numId w:val="33"/>
+        </w:numPr>
+        <w:ind w:firstLineChars="0"/>
+        <w:rPr>
+          <w:rFonts w:ascii="Times New Roman" w:hAnsi="Times New Roman" w:cs="Times New Roman"/>
+          <w:szCs w:val="24"/>
+        </w:rPr>
+      </w:pPr>
+      <w:r>
+        <w:rPr>
+          <w:rFonts w:ascii="Times New Roman" w:hAnsi="Times New Roman" w:cs="Times New Roman" w:hint="eastAsia"/>
+          <w:szCs w:val="24"/>
+        </w:rPr>
+        <w:t>D</w:t>
+      </w:r>
+      <w:r>
+        <w:rPr>
+          <w:rFonts w:ascii="Times New Roman" w:hAnsi="Times New Roman" w:cs="Times New Roman"/>
+          <w:szCs w:val="24"/>
+        </w:rPr>
+        <w:t>escription of return value</w:t>
+      </w:r>
+    </w:p>
+    <w:tbl>
+      <w:tblPr>
+        <w:tblStyle w:val="a6"/>
+        <w:tblW w:w="0" w:type="auto"/>
+        <w:tblInd w:w="420" w:type="dxa"/>
+        <w:tblLook w:val="04A0" w:firstRow="1" w:lastRow="0" w:firstColumn="1" w:lastColumn="0" w:noHBand="0" w:noVBand="1"/>
+      </w:tblPr>
+      <w:tblGrid>
+        <w:gridCol w:w="993"/>
+        <w:gridCol w:w="1984"/>
+        <w:gridCol w:w="4899"/>
+      </w:tblGrid>
+      <w:tr>
+        <w:tc>
+          <w:tcPr>
+            <w:tcW w:w="993" w:type="dxa"/>
+          </w:tcPr>
+          <w:p>
+            <w:pPr>
+              <w:pStyle w:val="a3"/>
+              <w:ind w:firstLineChars="0" w:firstLine="0"/>
+              <w:rPr>
+                <w:rFonts w:ascii="Times New Roman" w:eastAsiaTheme="minorEastAsia" w:hAnsi="Times New Roman" w:cs="Times New Roman"/>
+                <w:szCs w:val="24"/>
+              </w:rPr>
+            </w:pPr>
+            <w:r>
+              <w:rPr>
+                <w:rFonts w:ascii="Times New Roman" w:eastAsiaTheme="minorEastAsia" w:hAnsi="Times New Roman" w:cs="Times New Roman" w:hint="eastAsia"/>
+                <w:szCs w:val="24"/>
+              </w:rPr>
+              <w:t>N</w:t>
+            </w:r>
+            <w:r>
+              <w:rPr>
+                <w:rFonts w:ascii="Times New Roman" w:eastAsiaTheme="minorEastAsia" w:hAnsi="Times New Roman" w:cs="Times New Roman"/>
+                <w:szCs w:val="24"/>
+              </w:rPr>
+              <w:t>ame</w:t>
+            </w:r>
+          </w:p>
+        </w:tc>
+        <w:tc>
+          <w:tcPr>
+            <w:tcW w:w="1984" w:type="dxa"/>
+          </w:tcPr>
+          <w:p>
+            <w:pPr>
+              <w:pStyle w:val="a3"/>
+              <w:ind w:firstLineChars="0" w:firstLine="0"/>
+              <w:rPr>
+                <w:rFonts w:ascii="Times New Roman" w:eastAsiaTheme="minorEastAsia" w:hAnsi="Times New Roman" w:cs="Times New Roman"/>
+                <w:szCs w:val="24"/>
+              </w:rPr>
+            </w:pPr>
+            <w:r>
+              <w:rPr>
+                <w:rFonts w:ascii="Times New Roman" w:eastAsiaTheme="minorEastAsia" w:hAnsi="Times New Roman" w:cs="Times New Roman" w:hint="eastAsia"/>
+                <w:szCs w:val="24"/>
+              </w:rPr>
+              <w:t>T</w:t>
+            </w:r>
+            <w:r>
+              <w:rPr>
+                <w:rFonts w:ascii="Times New Roman" w:eastAsiaTheme="minorEastAsia" w:hAnsi="Times New Roman" w:cs="Times New Roman"/>
+                <w:szCs w:val="24"/>
+              </w:rPr>
+              <w:t>ype</w:t>
+            </w:r>
+          </w:p>
+        </w:tc>
+        <w:tc>
+          <w:tcPr>
+            <w:tcW w:w="4899" w:type="dxa"/>
+          </w:tcPr>
+          <w:p>
+            <w:pPr>
+              <w:pStyle w:val="a3"/>
+              <w:ind w:firstLineChars="0" w:firstLine="0"/>
+              <w:rPr>
+                <w:rFonts w:ascii="Times New Roman" w:hAnsi="Times New Roman" w:cs="Times New Roman"/>
+                <w:szCs w:val="24"/>
+              </w:rPr>
+            </w:pPr>
+            <w:r>
+              <w:rPr>
+                <w:rFonts w:ascii="Times New Roman" w:eastAsiaTheme="minorEastAsia" w:hAnsi="Times New Roman" w:cs="Times New Roman" w:hint="eastAsia"/>
+                <w:szCs w:val="24"/>
+              </w:rPr>
+              <w:t>D</w:t>
+            </w:r>
+            <w:r>
+              <w:rPr>
+                <w:rFonts w:ascii="Times New Roman" w:eastAsiaTheme="minorEastAsia" w:hAnsi="Times New Roman" w:cs="Times New Roman"/>
+                <w:szCs w:val="24"/>
+              </w:rPr>
+              <w:t>escription</w:t>
+            </w:r>
+          </w:p>
+        </w:tc>
+      </w:tr>
+      <w:tr>
+        <w:trPr>
+          <w:trHeight w:val="470"/>
+        </w:trPr>
+        <w:tc>
+          <w:tcPr>
+            <w:tcW w:w="993" w:type="dxa"/>
+            <w:vMerge w:val="restart"/>
+          </w:tcPr>
+          <w:p>
+            <w:pPr>
+              <w:pStyle w:val="a3"/>
+              <w:ind w:firstLineChars="0" w:firstLine="0"/>
+              <w:rPr>
+                <w:rFonts w:ascii="Times New Roman" w:eastAsiaTheme="minorEastAsia" w:hAnsi="Times New Roman" w:cs="Times New Roman"/>
+                <w:szCs w:val="24"/>
+              </w:rPr>
+            </w:pPr>
+            <w:r>
+              <w:rPr>
+                <w:rFonts w:ascii="Times New Roman" w:eastAsiaTheme="minorEastAsia" w:hAnsi="Times New Roman" w:cs="Times New Roman"/>
+                <w:szCs w:val="24"/>
+              </w:rPr>
+              <w:t>status</w:t>
+            </w:r>
+          </w:p>
+        </w:tc>
+        <w:tc>
+          <w:tcPr>
+            <w:tcW w:w="1984" w:type="dxa"/>
+            <w:vMerge w:val="restart"/>
+          </w:tcPr>
+          <w:p>
+            <w:pPr>
+              <w:pStyle w:val="a3"/>
+              <w:ind w:firstLineChars="0" w:firstLine="0"/>
+              <w:rPr>
+                <w:rFonts w:ascii="Times New Roman" w:eastAsiaTheme="minorEastAsia" w:hAnsi="Times New Roman" w:cs="Times New Roman"/>
+                <w:szCs w:val="24"/>
+              </w:rPr>
+            </w:pPr>
+            <w:r>
+              <w:rPr>
+                <w:rFonts w:ascii="Times New Roman" w:eastAsiaTheme="minorEastAsia" w:hAnsi="Times New Roman" w:cs="Times New Roman" w:hint="eastAsia"/>
+                <w:szCs w:val="24"/>
+              </w:rPr>
+              <w:t>i</w:t>
+            </w:r>
+            <w:r>
+              <w:rPr>
+                <w:rFonts w:ascii="Times New Roman" w:eastAsiaTheme="minorEastAsia" w:hAnsi="Times New Roman" w:cs="Times New Roman"/>
+                <w:szCs w:val="24"/>
+              </w:rPr>
+              <w:t>nt</w:t>
+            </w:r>
+          </w:p>
+        </w:tc>
+        <w:tc>
+          <w:tcPr>
+            <w:tcW w:w="4899" w:type="dxa"/>
+          </w:tcPr>
+          <w:p>
+            <w:pPr>
+              <w:pStyle w:val="a3"/>
+              <w:ind w:firstLineChars="0" w:firstLine="0"/>
+              <w:rPr>
+                <w:rFonts w:ascii="Times New Roman" w:eastAsiaTheme="minorEastAsia" w:hAnsi="Times New Roman" w:cs="Times New Roman"/>
+                <w:szCs w:val="24"/>
+              </w:rPr>
+            </w:pPr>
+            <w:r>
+              <w:rPr>
+                <w:rFonts w:ascii="Times New Roman" w:eastAsiaTheme="minorEastAsia" w:hAnsi="Times New Roman" w:cs="Times New Roman"/>
+                <w:szCs w:val="24"/>
+              </w:rPr>
+              <w:t>Meaning: the status code of this request.</w:t>
+            </w:r>
+          </w:p>
+        </w:tc>
+      </w:tr>
+      <w:tr>
+        <w:trPr>
+          <w:trHeight w:val="470"/>
+        </w:trPr>
+        <w:tc>
+          <w:tcPr>
+            <w:tcW w:w="993" w:type="dxa"/>
+            <w:vMerge/>
+          </w:tcPr>
+          <w:p>
+            <w:pPr>
+              <w:pStyle w:val="a3"/>
+              <w:ind w:firstLineChars="0" w:firstLine="0"/>
+              <w:rPr>
+                <w:rFonts w:ascii="Times New Roman" w:eastAsiaTheme="minorEastAsia" w:hAnsi="Times New Roman" w:cs="Times New Roman"/>
+                <w:szCs w:val="24"/>
+              </w:rPr>
+            </w:pPr>
+          </w:p>
+        </w:tc>
+        <w:tc>
+          <w:tcPr>
+            <w:tcW w:w="1984" w:type="dxa"/>
+            <w:vMerge/>
+          </w:tcPr>
+          <w:p>
+            <w:pPr>
+              <w:pStyle w:val="a3"/>
+              <w:ind w:firstLineChars="0" w:firstLine="0"/>
+              <w:rPr>
+                <w:rFonts w:ascii="Times New Roman" w:eastAsiaTheme="minorEastAsia" w:hAnsi="Times New Roman" w:cs="Times New Roman"/>
+                <w:szCs w:val="24"/>
+              </w:rPr>
+            </w:pPr>
+          </w:p>
+        </w:tc>
+        <w:tc>
+          <w:tcPr>
+            <w:tcW w:w="4899" w:type="dxa"/>
+          </w:tcPr>
+          <w:p>
+            <w:pPr>
+              <w:pStyle w:val="a3"/>
+              <w:ind w:firstLineChars="0" w:firstLine="0"/>
+              <w:rPr>
+                <w:rFonts w:ascii="Times New Roman" w:eastAsiaTheme="minorEastAsia" w:hAnsi="Times New Roman" w:cs="Times New Roman"/>
+                <w:szCs w:val="24"/>
+              </w:rPr>
+            </w:pPr>
+            <w:r>
+              <w:rPr>
+                <w:rFonts w:ascii="Times New Roman" w:eastAsiaTheme="minorEastAsia" w:hAnsi="Times New Roman" w:cs="Times New Roman"/>
+                <w:szCs w:val="24"/>
+              </w:rPr>
+              <w:t>Value:</w:t>
+            </w:r>
+          </w:p>
+          <w:p>
+            <w:pPr>
+              <w:pStyle w:val="a3"/>
+              <w:ind w:firstLineChars="0" w:firstLine="0"/>
+              <w:rPr>
+                <w:rFonts w:ascii="Times New Roman" w:eastAsiaTheme="minorEastAsia" w:hAnsi="Times New Roman" w:cs="Times New Roman"/>
+                <w:szCs w:val="24"/>
+              </w:rPr>
+            </w:pPr>
+            <w:r>
+              <w:rPr>
+                <w:rFonts w:ascii="Times New Roman" w:eastAsiaTheme="minorEastAsia" w:hAnsi="Times New Roman" w:cs="Times New Roman" w:hint="eastAsia"/>
+                <w:szCs w:val="24"/>
+              </w:rPr>
+              <w:t>1</w:t>
+            </w:r>
+            <w:r>
+              <w:rPr>
+                <w:rFonts w:ascii="Times New Roman" w:eastAsiaTheme="minorEastAsia" w:hAnsi="Times New Roman" w:cs="Times New Roman"/>
+                <w:szCs w:val="24"/>
+              </w:rPr>
+              <w:t>. “0” : operation success</w:t>
+            </w:r>
+          </w:p>
+          <w:p>
+            <w:pPr>
+              <w:pStyle w:val="a3"/>
+              <w:ind w:firstLineChars="0" w:firstLine="0"/>
+              <w:rPr>
+                <w:rFonts w:ascii="Times New Roman" w:eastAsiaTheme="minorEastAsia" w:hAnsi="Times New Roman" w:cs="Times New Roman"/>
+                <w:szCs w:val="24"/>
+              </w:rPr>
+            </w:pPr>
+            <w:r>
+              <w:rPr>
+                <w:rFonts w:ascii="Times New Roman" w:eastAsiaTheme="minorEastAsia" w:hAnsi="Times New Roman" w:cs="Times New Roman" w:hint="eastAsia"/>
+                <w:szCs w:val="24"/>
+              </w:rPr>
+              <w:t>2</w:t>
+            </w:r>
+            <w:r>
+              <w:rPr>
+                <w:rFonts w:ascii="Times New Roman" w:eastAsiaTheme="minorEastAsia" w:hAnsi="Times New Roman" w:cs="Times New Roman"/>
+                <w:szCs w:val="24"/>
+              </w:rPr>
+              <w:t>. “400”: operation is rejected.</w:t>
+            </w:r>
+          </w:p>
+          <w:p>
+            <w:pPr>
+              <w:pStyle w:val="a3"/>
+              <w:ind w:firstLineChars="0" w:firstLine="0"/>
+              <w:rPr>
+                <w:rFonts w:ascii="Times New Roman" w:eastAsiaTheme="minorEastAsia" w:hAnsi="Times New Roman" w:cs="Times New Roman"/>
+                <w:szCs w:val="24"/>
+              </w:rPr>
+            </w:pPr>
+            <w:r>
+              <w:rPr>
+                <w:rFonts w:ascii="Times New Roman" w:eastAsiaTheme="minorEastAsia" w:hAnsi="Times New Roman" w:cs="Times New Roman" w:hint="eastAsia"/>
+                <w:szCs w:val="24"/>
+              </w:rPr>
+              <w:t>3</w:t>
+            </w:r>
+            <w:r>
+              <w:rPr>
+                <w:rFonts w:ascii="Times New Roman" w:eastAsiaTheme="minorEastAsia" w:hAnsi="Times New Roman" w:cs="Times New Roman"/>
+                <w:szCs w:val="24"/>
+              </w:rPr>
+              <w:t>. “500”: system error.</w:t>
+            </w:r>
+          </w:p>
+        </w:tc>
+      </w:tr>
+      <w:tr>
+        <w:trPr>
+          <w:trHeight w:val="155"/>
+        </w:trPr>
+        <w:tc>
+          <w:tcPr>
+            <w:tcW w:w="993" w:type="dxa"/>
+            <w:vMerge w:val="restart"/>
+          </w:tcPr>
+          <w:p>
+            <w:pPr>
+              <w:pStyle w:val="a3"/>
+              <w:ind w:firstLineChars="0" w:firstLine="0"/>
+              <w:rPr>
+                <w:rFonts w:ascii="Times New Roman" w:eastAsiaTheme="minorEastAsia" w:hAnsi="Times New Roman" w:cs="Times New Roman"/>
+                <w:szCs w:val="24"/>
+              </w:rPr>
+            </w:pPr>
+            <w:r>
+              <w:rPr>
+                <w:rFonts w:ascii="Times New Roman" w:eastAsiaTheme="minorEastAsia" w:hAnsi="Times New Roman" w:cs="Times New Roman"/>
+                <w:szCs w:val="24"/>
+              </w:rPr>
+              <w:t>msg</w:t>
+            </w:r>
+          </w:p>
+        </w:tc>
+        <w:tc>
+          <w:tcPr>
+            <w:tcW w:w="1984" w:type="dxa"/>
+            <w:vMerge w:val="restart"/>
+          </w:tcPr>
+          <w:p>
+            <w:pPr>
+              <w:pStyle w:val="a3"/>
+              <w:ind w:firstLineChars="0" w:firstLine="0"/>
+              <w:rPr>
+                <w:rFonts w:ascii="Times New Roman" w:eastAsiaTheme="minorEastAsia" w:hAnsi="Times New Roman" w:cs="Times New Roman"/>
+                <w:szCs w:val="24"/>
+              </w:rPr>
+            </w:pPr>
+            <w:r>
+              <w:rPr>
+                <w:rFonts w:ascii="Times New Roman" w:eastAsiaTheme="minorEastAsia" w:hAnsi="Times New Roman" w:cs="Times New Roman" w:hint="eastAsia"/>
+                <w:szCs w:val="24"/>
+              </w:rPr>
+              <w:t>S</w:t>
+            </w:r>
+            <w:r>
+              <w:rPr>
+                <w:rFonts w:ascii="Times New Roman" w:eastAsiaTheme="minorEastAsia" w:hAnsi="Times New Roman" w:cs="Times New Roman"/>
+                <w:szCs w:val="24"/>
+              </w:rPr>
+              <w:t>tring</w:t>
+            </w:r>
+          </w:p>
+        </w:tc>
+        <w:tc>
+          <w:tcPr>
+            <w:tcW w:w="4899" w:type="dxa"/>
+          </w:tcPr>
+          <w:p>
+            <w:pPr>
+              <w:pStyle w:val="a3"/>
+              <w:ind w:firstLineChars="0" w:firstLine="0"/>
+              <w:rPr>
+                <w:rFonts w:ascii="Times New Roman" w:eastAsiaTheme="minorEastAsia" w:hAnsi="Times New Roman" w:cs="Times New Roman"/>
+                <w:szCs w:val="24"/>
+              </w:rPr>
+            </w:pPr>
+            <w:r>
+              <w:rPr>
+                <w:rFonts w:ascii="Times New Roman" w:eastAsiaTheme="minorEastAsia" w:hAnsi="Times New Roman" w:cs="Times New Roman" w:hint="eastAsia"/>
+                <w:szCs w:val="24"/>
+              </w:rPr>
+              <w:t>M</w:t>
+            </w:r>
+            <w:r>
+              <w:rPr>
+                <w:rFonts w:ascii="Times New Roman" w:eastAsiaTheme="minorEastAsia" w:hAnsi="Times New Roman" w:cs="Times New Roman"/>
+                <w:szCs w:val="24"/>
+              </w:rPr>
+              <w:t>eaning: the status message of this request.</w:t>
+            </w:r>
+          </w:p>
+        </w:tc>
+      </w:tr>
+      <w:tr>
+        <w:trPr>
+          <w:trHeight w:val="155"/>
+        </w:trPr>
+        <w:tc>
+          <w:tcPr>
+            <w:tcW w:w="993" w:type="dxa"/>
+            <w:vMerge/>
+          </w:tcPr>
+          <w:p>
+            <w:pPr>
+              <w:pStyle w:val="a3"/>
+              <w:ind w:firstLineChars="0" w:firstLine="0"/>
+              <w:rPr>
+                <w:rFonts w:ascii="Times New Roman" w:eastAsiaTheme="minorEastAsia" w:hAnsi="Times New Roman" w:cs="Times New Roman"/>
+                <w:szCs w:val="24"/>
+              </w:rPr>
+            </w:pPr>
+          </w:p>
+        </w:tc>
+        <w:tc>
+          <w:tcPr>
+            <w:tcW w:w="1984" w:type="dxa"/>
+            <w:vMerge/>
+          </w:tcPr>
+          <w:p>
+            <w:pPr>
+              <w:pStyle w:val="a3"/>
+              <w:ind w:firstLineChars="0" w:firstLine="0"/>
+              <w:rPr>
+                <w:rFonts w:ascii="Times New Roman" w:eastAsiaTheme="minorEastAsia" w:hAnsi="Times New Roman" w:cs="Times New Roman"/>
+                <w:szCs w:val="24"/>
+              </w:rPr>
+            </w:pPr>
+          </w:p>
+        </w:tc>
+        <w:tc>
+          <w:tcPr>
+            <w:tcW w:w="4899" w:type="dxa"/>
+          </w:tcPr>
+          <w:p>
+            <w:pPr>
+              <w:pStyle w:val="a3"/>
+              <w:ind w:firstLineChars="0" w:firstLine="0"/>
+              <w:rPr>
+                <w:rFonts w:ascii="Times New Roman" w:eastAsiaTheme="minorEastAsia" w:hAnsi="Times New Roman" w:cs="Times New Roman"/>
+                <w:szCs w:val="24"/>
+              </w:rPr>
+            </w:pPr>
+            <w:r>
+              <w:rPr>
+                <w:rFonts w:ascii="Times New Roman" w:eastAsiaTheme="minorEastAsia" w:hAnsi="Times New Roman" w:cs="Times New Roman" w:hint="eastAsia"/>
+                <w:szCs w:val="24"/>
+              </w:rPr>
+              <w:t>V</w:t>
+            </w:r>
+            <w:r>
+              <w:rPr>
+                <w:rFonts w:ascii="Times New Roman" w:eastAsiaTheme="minorEastAsia" w:hAnsi="Times New Roman" w:cs="Times New Roman"/>
+                <w:szCs w:val="24"/>
+              </w:rPr>
+              <w:t>alue:</w:t>
+            </w:r>
+          </w:p>
+          <w:p>
+            <w:pPr>
+              <w:pStyle w:val="a3"/>
+              <w:ind w:firstLineChars="0" w:firstLine="0"/>
+              <w:rPr>
+                <w:rFonts w:ascii="Times New Roman" w:eastAsiaTheme="minorEastAsia" w:hAnsi="Times New Roman" w:cs="Times New Roman"/>
+                <w:szCs w:val="24"/>
+              </w:rPr>
+            </w:pPr>
+            <w:r>
+              <w:rPr>
+                <w:rFonts w:ascii="Times New Roman" w:eastAsiaTheme="minorEastAsia" w:hAnsi="Times New Roman" w:cs="Times New Roman" w:hint="eastAsia"/>
+                <w:szCs w:val="24"/>
+              </w:rPr>
+              <w:t>1</w:t>
+            </w:r>
+            <w:r>
+              <w:rPr>
+                <w:rFonts w:ascii="Times New Roman" w:eastAsiaTheme="minorEastAsia" w:hAnsi="Times New Roman" w:cs="Times New Roman"/>
+                <w:szCs w:val="24"/>
+              </w:rPr>
+              <w:t>. “success”</w:t>
+            </w:r>
+          </w:p>
+          <w:p>
+            <w:pPr>
+              <w:pStyle w:val="a3"/>
+              <w:ind w:firstLineChars="0" w:firstLine="0"/>
+              <w:rPr>
+                <w:rFonts w:ascii="Times New Roman" w:eastAsiaTheme="minorEastAsia" w:hAnsi="Times New Roman" w:cs="Times New Roman"/>
+                <w:szCs w:val="24"/>
+              </w:rPr>
+            </w:pPr>
+            <w:r>
+              <w:rPr>
+                <w:rFonts w:ascii="Times New Roman" w:eastAsiaTheme="minorEastAsia" w:hAnsi="Times New Roman" w:cs="Times New Roman" w:hint="eastAsia"/>
+                <w:szCs w:val="24"/>
+              </w:rPr>
+              <w:t>2</w:t>
+            </w:r>
+            <w:r>
+              <w:rPr>
+                <w:rFonts w:ascii="Times New Roman" w:eastAsiaTheme="minorEastAsia" w:hAnsi="Times New Roman" w:cs="Times New Roman"/>
+                <w:szCs w:val="24"/>
+              </w:rPr>
+              <w:t xml:space="preserve">. </w:t>
+            </w:r>
+            <w:r>
+              <w:rPr>
+                <w:rFonts w:ascii="Times New Roman" w:eastAsiaTheme="minorEastAsia" w:hAnsi="Times New Roman" w:cs="Times New Roman"/>
+                <w:szCs w:val="24"/>
+              </w:rPr>
+              <w:t>"Input empty!"</w:t>
+            </w:r>
+            <w:r>
+              <w:rPr>
+                <w:rFonts w:ascii="Times New Roman" w:eastAsiaTheme="minorEastAsia" w:hAnsi="Times New Roman" w:cs="Times New Roman"/>
+                <w:szCs w:val="24"/>
+              </w:rPr>
+              <w:t>: the error message.</w:t>
+            </w:r>
+          </w:p>
+          <w:p>
+            <w:pPr>
+              <w:pStyle w:val="a3"/>
+              <w:ind w:firstLineChars="0" w:firstLine="0"/>
+              <w:rPr>
+                <w:rFonts w:ascii="Times New Roman" w:eastAsiaTheme="minorEastAsia" w:hAnsi="Times New Roman" w:cs="Times New Roman"/>
+                <w:szCs w:val="24"/>
+              </w:rPr>
+            </w:pPr>
+            <w:r>
+              <w:rPr>
+                <w:rFonts w:ascii="Times New Roman" w:eastAsiaTheme="minorEastAsia" w:hAnsi="Times New Roman" w:cs="Times New Roman" w:hint="eastAsia"/>
+                <w:szCs w:val="24"/>
+              </w:rPr>
+              <w:t>3</w:t>
+            </w:r>
+            <w:r>
+              <w:rPr>
+                <w:rFonts w:ascii="Times New Roman" w:eastAsiaTheme="minorEastAsia" w:hAnsi="Times New Roman" w:cs="Times New Roman"/>
+                <w:szCs w:val="24"/>
+              </w:rPr>
+              <w:t xml:space="preserve">. </w:t>
+            </w:r>
+            <w:r>
+              <w:rPr>
+                <w:rFonts w:ascii="Times New Roman" w:eastAsiaTheme="minorEastAsia" w:hAnsi="Times New Roman" w:cs="Times New Roman"/>
+                <w:szCs w:val="24"/>
+              </w:rPr>
+              <w:t>"</w:t>
+            </w:r>
+            <w:r>
+              <w:t xml:space="preserve"> </w:t>
+            </w:r>
+            <w:r>
+              <w:rPr>
+                <w:rFonts w:ascii="Times New Roman" w:eastAsiaTheme="minorEastAsia" w:hAnsi="Times New Roman" w:cs="Times New Roman"/>
+                <w:szCs w:val="24"/>
+              </w:rPr>
+              <w:t>This shared record is not exist.</w:t>
+            </w:r>
+            <w:r>
+              <w:rPr>
+                <w:rFonts w:ascii="Times New Roman" w:eastAsiaTheme="minorEastAsia" w:hAnsi="Times New Roman" w:cs="Times New Roman"/>
+                <w:szCs w:val="24"/>
+              </w:rPr>
+              <w:t>"</w:t>
+            </w:r>
+            <w:r>
+              <w:rPr>
+                <w:rFonts w:ascii="Times New Roman" w:eastAsiaTheme="minorEastAsia" w:hAnsi="Times New Roman" w:cs="Times New Roman"/>
+                <w:szCs w:val="24"/>
+              </w:rPr>
+              <w:t>: the warning message.</w:t>
+            </w:r>
+          </w:p>
+        </w:tc>
+      </w:tr>
+      <w:tr>
+        <w:trPr>
+          <w:trHeight w:val="155"/>
+        </w:trPr>
+        <w:tc>
+          <w:tcPr>
+            <w:tcW w:w="993" w:type="dxa"/>
+            <w:vMerge w:val="restart"/>
+          </w:tcPr>
+          <w:p>
+            <w:pPr>
+              <w:pStyle w:val="a3"/>
+              <w:ind w:firstLineChars="0" w:firstLine="0"/>
+              <w:rPr>
+                <w:rFonts w:ascii="Times New Roman" w:eastAsiaTheme="minorEastAsia" w:hAnsi="Times New Roman" w:cs="Times New Roman"/>
+                <w:szCs w:val="24"/>
+              </w:rPr>
+            </w:pPr>
+            <w:r>
+              <w:rPr>
+                <w:rFonts w:ascii="Times New Roman" w:eastAsiaTheme="minorEastAsia" w:hAnsi="Times New Roman" w:cs="Times New Roman" w:hint="eastAsia"/>
+                <w:szCs w:val="24"/>
+              </w:rPr>
+              <w:t>d</w:t>
+            </w:r>
+            <w:r>
+              <w:rPr>
+                <w:rFonts w:ascii="Times New Roman" w:eastAsiaTheme="minorEastAsia" w:hAnsi="Times New Roman" w:cs="Times New Roman"/>
+                <w:szCs w:val="24"/>
+              </w:rPr>
+              <w:t>ata</w:t>
+            </w:r>
+          </w:p>
+        </w:tc>
+        <w:tc>
+          <w:tcPr>
+            <w:tcW w:w="1984" w:type="dxa"/>
+            <w:vMerge w:val="restart"/>
+          </w:tcPr>
+          <w:p>
+            <w:pPr>
+              <w:pStyle w:val="a3"/>
+              <w:ind w:firstLineChars="0" w:firstLine="0"/>
+              <w:rPr>
+                <w:rFonts w:ascii="Times New Roman" w:eastAsiaTheme="minorEastAsia" w:hAnsi="Times New Roman" w:cs="Times New Roman"/>
+                <w:szCs w:val="24"/>
+              </w:rPr>
+            </w:pPr>
+            <w:r>
+              <w:rPr>
+                <w:rFonts w:ascii="Times New Roman" w:eastAsiaTheme="minorEastAsia" w:hAnsi="Times New Roman" w:cs="Times New Roman"/>
+                <w:szCs w:val="24"/>
+              </w:rPr>
+              <w:t>Json object</w:t>
+            </w:r>
+          </w:p>
+        </w:tc>
+        <w:tc>
+          <w:tcPr>
+            <w:tcW w:w="4899" w:type="dxa"/>
+          </w:tcPr>
+          <w:p>
+            <w:pPr>
+              <w:pStyle w:val="a3"/>
+              <w:ind w:firstLineChars="0" w:firstLine="0"/>
+              <w:rPr>
+                <w:rFonts w:ascii="Times New Roman" w:eastAsiaTheme="minorEastAsia" w:hAnsi="Times New Roman" w:cs="Times New Roman"/>
+                <w:szCs w:val="24"/>
+              </w:rPr>
+            </w:pPr>
+            <w:r>
+              <w:rPr>
+                <w:rFonts w:ascii="Times New Roman" w:eastAsiaTheme="minorEastAsia" w:hAnsi="Times New Roman" w:cs="Times New Roman" w:hint="eastAsia"/>
+                <w:szCs w:val="24"/>
+              </w:rPr>
+              <w:t>M</w:t>
+            </w:r>
+            <w:r>
+              <w:rPr>
+                <w:rFonts w:ascii="Times New Roman" w:eastAsiaTheme="minorEastAsia" w:hAnsi="Times New Roman" w:cs="Times New Roman"/>
+                <w:szCs w:val="24"/>
+              </w:rPr>
+              <w:t>eaning: the return data of this request.</w:t>
+            </w:r>
+          </w:p>
+        </w:tc>
+      </w:tr>
+      <w:tr>
+        <w:trPr>
+          <w:trHeight w:val="155"/>
+        </w:trPr>
+        <w:tc>
+          <w:tcPr>
+            <w:tcW w:w="993" w:type="dxa"/>
+            <w:vMerge/>
+          </w:tcPr>
+          <w:p>
+            <w:pPr>
+              <w:pStyle w:val="a3"/>
+              <w:ind w:firstLineChars="0" w:firstLine="0"/>
+              <w:rPr>
+                <w:rFonts w:ascii="Times New Roman" w:eastAsiaTheme="minorEastAsia" w:hAnsi="Times New Roman" w:cs="Times New Roman"/>
+                <w:szCs w:val="24"/>
+              </w:rPr>
+            </w:pPr>
+          </w:p>
+        </w:tc>
+        <w:tc>
+          <w:tcPr>
+            <w:tcW w:w="1984" w:type="dxa"/>
+            <w:vMerge/>
+          </w:tcPr>
+          <w:p>
+            <w:pPr>
+              <w:pStyle w:val="a3"/>
+              <w:ind w:firstLineChars="0" w:firstLine="0"/>
+              <w:rPr>
+                <w:rFonts w:ascii="Times New Roman" w:eastAsiaTheme="minorEastAsia" w:hAnsi="Times New Roman" w:cs="Times New Roman"/>
+                <w:szCs w:val="24"/>
+              </w:rPr>
+            </w:pPr>
+          </w:p>
+        </w:tc>
+        <w:tc>
+          <w:tcPr>
+            <w:tcW w:w="4899" w:type="dxa"/>
+          </w:tcPr>
+          <w:p>
+            <w:pPr>
+              <w:pStyle w:val="a3"/>
+              <w:ind w:firstLineChars="0" w:firstLine="0"/>
+              <w:rPr>
+                <w:rFonts w:ascii="Times New Roman" w:eastAsiaTheme="minorEastAsia" w:hAnsi="Times New Roman" w:cs="Times New Roman"/>
+                <w:szCs w:val="24"/>
+              </w:rPr>
+            </w:pPr>
+            <w:r>
+              <w:rPr>
+                <w:rFonts w:ascii="Times New Roman" w:eastAsiaTheme="minorEastAsia" w:hAnsi="Times New Roman" w:cs="Times New Roman" w:hint="eastAsia"/>
+                <w:szCs w:val="24"/>
+              </w:rPr>
+              <w:t>V</w:t>
+            </w:r>
+            <w:r>
+              <w:rPr>
+                <w:rFonts w:ascii="Times New Roman" w:eastAsiaTheme="minorEastAsia" w:hAnsi="Times New Roman" w:cs="Times New Roman"/>
+                <w:szCs w:val="24"/>
+              </w:rPr>
+              <w:t>alue:</w:t>
+            </w:r>
+          </w:p>
+          <w:p>
+            <w:pPr>
+              <w:pStyle w:val="a3"/>
+              <w:ind w:firstLineChars="0" w:firstLine="0"/>
+              <w:rPr>
+                <w:rFonts w:ascii="Times New Roman" w:eastAsiaTheme="minorEastAsia" w:hAnsi="Times New Roman" w:cs="Times New Roman"/>
+                <w:szCs w:val="24"/>
+              </w:rPr>
+            </w:pPr>
+            <w:r>
+              <w:rPr>
+                <w:rFonts w:ascii="Times New Roman" w:eastAsiaTheme="minorEastAsia" w:hAnsi="Times New Roman" w:cs="Times New Roman"/>
+                <w:szCs w:val="24"/>
+              </w:rPr>
+              <w:t>A shared feedback includes the quiz option and selection from current sender ‘</w:t>
+            </w:r>
+            <w:r>
+              <w:rPr>
+                <w:rFonts w:ascii="Times New Roman" w:eastAsiaTheme="minorEastAsia" w:hAnsi="Times New Roman" w:cs="Times New Roman"/>
+                <w:szCs w:val="24"/>
+              </w:rPr>
+              <w:t>quizContent</w:t>
+            </w:r>
+            <w:r>
+              <w:rPr>
+                <w:rFonts w:ascii="Times New Roman" w:eastAsiaTheme="minorEastAsia" w:hAnsi="Times New Roman" w:cs="Times New Roman"/>
+                <w:szCs w:val="24"/>
+              </w:rPr>
+              <w:t>’, the cooresponding feedback of this completed quiz ‘</w:t>
+            </w:r>
+            <w:r>
+              <w:rPr>
+                <w:rFonts w:ascii="Times New Roman" w:eastAsiaTheme="minorEastAsia" w:hAnsi="Times New Roman" w:cs="Times New Roman"/>
+                <w:szCs w:val="24"/>
+              </w:rPr>
+              <w:t>rfeedback</w:t>
+            </w:r>
+            <w:r>
+              <w:rPr>
+                <w:rFonts w:ascii="Times New Roman" w:eastAsiaTheme="minorEastAsia" w:hAnsi="Times New Roman" w:cs="Times New Roman"/>
+                <w:szCs w:val="24"/>
+              </w:rPr>
+              <w:t>’, the shared diary ‘</w:t>
+            </w:r>
+            <w:r>
+              <w:rPr>
+                <w:rFonts w:ascii="Times New Roman" w:eastAsiaTheme="minorEastAsia" w:hAnsi="Times New Roman" w:cs="Times New Roman"/>
+                <w:szCs w:val="24"/>
+              </w:rPr>
+              <w:t>savedReflection</w:t>
+            </w:r>
+            <w:r>
+              <w:rPr>
+                <w:rFonts w:ascii="Times New Roman" w:eastAsiaTheme="minorEastAsia" w:hAnsi="Times New Roman" w:cs="Times New Roman"/>
+                <w:szCs w:val="24"/>
+              </w:rPr>
+              <w:t>’, and the id of this shared record ‘rid’.</w:t>
+            </w:r>
+          </w:p>
+          <w:p>
+            <w:pPr>
+              <w:pStyle w:val="a3"/>
+              <w:ind w:firstLineChars="0" w:firstLine="0"/>
+              <w:rPr>
+                <w:rFonts w:ascii="Times New Roman" w:eastAsiaTheme="minorEastAsia" w:hAnsi="Times New Roman" w:cs="Times New Roman"/>
+                <w:szCs w:val="24"/>
+              </w:rPr>
+            </w:pPr>
+            <w:r>
+              <w:rPr>
+                <w:rFonts w:ascii="Times New Roman" w:eastAsiaTheme="minorEastAsia" w:hAnsi="Times New Roman" w:cs="Times New Roman"/>
+                <w:color w:val="FF0000"/>
+                <w:szCs w:val="24"/>
+              </w:rPr>
+              <w:t>T</w:t>
+            </w:r>
+            <w:r>
+              <w:rPr>
+                <w:rFonts w:ascii="Times New Roman" w:eastAsiaTheme="minorEastAsia" w:hAnsi="Times New Roman" w:cs="Times New Roman" w:hint="eastAsia"/>
+                <w:color w:val="FF0000"/>
+                <w:szCs w:val="24"/>
+              </w:rPr>
+              <w:t>ips</w:t>
+            </w:r>
+            <w:r>
+              <w:rPr>
+                <w:rFonts w:ascii="Times New Roman" w:eastAsiaTheme="minorEastAsia" w:hAnsi="Times New Roman" w:cs="Times New Roman"/>
+                <w:color w:val="FF0000"/>
+                <w:szCs w:val="24"/>
+              </w:rPr>
+              <w:t>: the value of ‘userID’, ‘rdate’ and ‘rtopic’ is invalid. No need to accept them.</w:t>
+            </w:r>
+          </w:p>
+        </w:tc>
+      </w:tr>
+    </w:tbl>
+    <w:p>
+      <w:pPr>
+        <w:pStyle w:val="2"/>
       </w:pPr>
     </w:p>
     <w:sectPr>
@@ -35299,6 +39503,92 @@
 <file path=word/numbering.xml><?xml version="1.0" encoding="utf-8"?>
 <w:numbering xmlns:wpc="http://schemas.microsoft.com/office/word/2010/wordprocessingCanvas" xmlns:cx="http://schemas.microsoft.com/office/drawing/2014/chartex" xmlns:cx1="http://schemas.microsoft.com/office/drawing/2015/9/8/chartex" xmlns:cx2="http://schemas.microsoft.com/office/drawing/2015/10/21/chartex" xmlns:cx3="http://schemas.microsoft.com/office/drawing/2016/5/9/chartex" xmlns:cx4="http://schemas.microsoft.com/office/drawing/2016/5/10/chartex" xmlns:cx5="http://schemas.microsoft.com/office/drawing/2016/5/11/chartex" xmlns:cx6="http://schemas.microsoft.com/office/drawing/2016/5/12/chartex" xmlns:cx7="http://schemas.microsoft.com/office/drawing/2016/5/13/chartex" xmlns:cx8="http://schemas.microsoft.com/office/drawing/2016/5/14/chartex" xmlns:mc="http://schemas.openxmlformats.org/markup-compatibility/2006" xmlns:aink="http://schemas.microsoft.com/office/drawing/2016/ink" xmlns:am3d="http://schemas.microsoft.com/office/drawing/2017/model3d" xmlns:o="urn:schemas-microsoft-com:office:office" xmlns:r="http://schemas.openxmlformats.org/officeDocument/2006/relationships" xmlns:m="http://schemas.openxmlformats.org/officeDocument/2006/math" xmlns:v="urn:schemas-microsoft-com:vml" xmlns:wp14="http://schemas.microsoft.com/office/word/2010/wordprocessingDrawing" xmlns:wp="http://schemas.openxmlformats.org/drawingml/2006/wordprocessingDrawing" xmlns:w10="urn:schemas-microsoft-com:office:word" xmlns:w="http://schemas.openxmlformats.org/wordprocessingml/2006/main" xmlns:w14="http://schemas.microsoft.com/office/word/2010/wordml" xmlns:w15="http://schemas.microsoft.com/office/word/2012/wordml" xmlns:w16cex="http://schemas.microsoft.com/office/word/2018/wordml/cex" xmlns:w16cid="http://schemas.microsoft.com/office/word/2016/wordml/cid" xmlns:w16="http://schemas.microsoft.com/office/word/2018/wordml" xmlns:w16sdtdh="http://schemas.microsoft.com/office/word/2020/wordml/sdtdatahash" xmlns:w16se="http://schemas.microsoft.com/office/word/2015/wordml/symex" xmlns:wpg="http://schemas.microsoft.com/office/word/2010/wordprocessingGroup" xmlns:wpi="http://schemas.microsoft.com/office/word/2010/wordprocessingInk" xmlns:wne="http://schemas.microsoft.com/office/word/2006/wordml" xmlns:wps="http://schemas.microsoft.com/office/word/2010/wordprocessingShape" mc:Ignorable="w14 w15 w16se w16cid w16 w16cex w16sdtdh wp14">
   <w:abstractNum w:abstractNumId="0" w15:restartNumberingAfterBreak="0">
+    <w:nsid w:val="01CD4126"/>
+    <w:multiLevelType w:val="hybridMultilevel"/>
+    <w:tmpl w:val="5EF20772"/>
+    <w:lvl w:ilvl="0" w:tplc="0409000F">
+      <w:start w:val="1"/>
+      <w:numFmt w:val="decimal"/>
+      <w:lvlText w:val="%1."/>
+      <w:lvlJc w:val="left"/>
+      <w:pPr>
+        <w:ind w:left="420" w:hanging="420"/>
+      </w:pPr>
+    </w:lvl>
+    <w:lvl w:ilvl="1" w:tplc="04090019" w:tentative="1">
+      <w:start w:val="1"/>
+      <w:numFmt w:val="lowerLetter"/>
+      <w:lvlText w:val="%2)"/>
+      <w:lvlJc w:val="left"/>
+      <w:pPr>
+        <w:ind w:left="840" w:hanging="420"/>
+      </w:pPr>
+    </w:lvl>
+    <w:lvl w:ilvl="2" w:tplc="0409001B" w:tentative="1">
+      <w:start w:val="1"/>
+      <w:numFmt w:val="lowerRoman"/>
+      <w:lvlText w:val="%3."/>
+      <w:lvlJc w:val="right"/>
+      <w:pPr>
+        <w:ind w:left="1260" w:hanging="420"/>
+      </w:pPr>
+    </w:lvl>
+    <w:lvl w:ilvl="3" w:tplc="0409000F" w:tentative="1">
+      <w:start w:val="1"/>
+      <w:numFmt w:val="decimal"/>
+      <w:lvlText w:val="%4."/>
+      <w:lvlJc w:val="left"/>
+      <w:pPr>
+        <w:ind w:left="1680" w:hanging="420"/>
+      </w:pPr>
+    </w:lvl>
+    <w:lvl w:ilvl="4" w:tplc="04090019" w:tentative="1">
+      <w:start w:val="1"/>
+      <w:numFmt w:val="lowerLetter"/>
+      <w:lvlText w:val="%5)"/>
+      <w:lvlJc w:val="left"/>
+      <w:pPr>
+        <w:ind w:left="2100" w:hanging="420"/>
+      </w:pPr>
+    </w:lvl>
+    <w:lvl w:ilvl="5" w:tplc="0409001B" w:tentative="1">
+      <w:start w:val="1"/>
+      <w:numFmt w:val="lowerRoman"/>
+      <w:lvlText w:val="%6."/>
+      <w:lvlJc w:val="right"/>
+      <w:pPr>
+        <w:ind w:left="2520" w:hanging="420"/>
+      </w:pPr>
+    </w:lvl>
+    <w:lvl w:ilvl="6" w:tplc="0409000F" w:tentative="1">
+      <w:start w:val="1"/>
+      <w:numFmt w:val="decimal"/>
+      <w:lvlText w:val="%7."/>
+      <w:lvlJc w:val="left"/>
+      <w:pPr>
+        <w:ind w:left="2940" w:hanging="420"/>
+      </w:pPr>
+    </w:lvl>
+    <w:lvl w:ilvl="7" w:tplc="04090019" w:tentative="1">
+      <w:start w:val="1"/>
+      <w:numFmt w:val="lowerLetter"/>
+      <w:lvlText w:val="%8)"/>
+      <w:lvlJc w:val="left"/>
+      <w:pPr>
+        <w:ind w:left="3360" w:hanging="420"/>
+      </w:pPr>
+    </w:lvl>
+    <w:lvl w:ilvl="8" w:tplc="0409001B" w:tentative="1">
+      <w:start w:val="1"/>
+      <w:numFmt w:val="lowerRoman"/>
+      <w:lvlText w:val="%9."/>
+      <w:lvlJc w:val="right"/>
+      <w:pPr>
+        <w:ind w:left="3780" w:hanging="420"/>
+      </w:pPr>
+    </w:lvl>
+  </w:abstractNum>
+  <w:abstractNum w:abstractNumId="1" w15:restartNumberingAfterBreak="0">
     <w:nsid w:val="05F834B4"/>
     <w:multiLevelType w:val="hybridMultilevel"/>
     <w:tmpl w:val="E34C7C2C"/>
@@ -35384,7 +39674,7 @@
       </w:pPr>
     </w:lvl>
   </w:abstractNum>
-  <w:abstractNum w:abstractNumId="1" w15:restartNumberingAfterBreak="0">
+  <w:abstractNum w:abstractNumId="2" w15:restartNumberingAfterBreak="0">
     <w:nsid w:val="0A6F738F"/>
     <w:multiLevelType w:val="hybridMultilevel"/>
     <w:tmpl w:val="C61CCABE"/>
@@ -35470,7 +39760,7 @@
       </w:pPr>
     </w:lvl>
   </w:abstractNum>
-  <w:abstractNum w:abstractNumId="2" w15:restartNumberingAfterBreak="0">
+  <w:abstractNum w:abstractNumId="3" w15:restartNumberingAfterBreak="0">
     <w:nsid w:val="0B5A3006"/>
     <w:multiLevelType w:val="hybridMultilevel"/>
     <w:tmpl w:val="F530C9B4"/>
@@ -35556,7 +39846,7 @@
       </w:pPr>
     </w:lvl>
   </w:abstractNum>
-  <w:abstractNum w:abstractNumId="3" w15:restartNumberingAfterBreak="0">
+  <w:abstractNum w:abstractNumId="4" w15:restartNumberingAfterBreak="0">
     <w:nsid w:val="0F8D501A"/>
     <w:multiLevelType w:val="hybridMultilevel"/>
     <w:tmpl w:val="3B045934"/>
@@ -35642,7 +39932,7 @@
       </w:pPr>
     </w:lvl>
   </w:abstractNum>
-  <w:abstractNum w:abstractNumId="4" w15:restartNumberingAfterBreak="0">
+  <w:abstractNum w:abstractNumId="5" w15:restartNumberingAfterBreak="0">
     <w:nsid w:val="10862267"/>
     <w:multiLevelType w:val="hybridMultilevel"/>
     <w:tmpl w:val="0C5A1B38"/>
@@ -35728,7 +40018,7 @@
       </w:pPr>
     </w:lvl>
   </w:abstractNum>
-  <w:abstractNum w:abstractNumId="5" w15:restartNumberingAfterBreak="0">
+  <w:abstractNum w:abstractNumId="6" w15:restartNumberingAfterBreak="0">
     <w:nsid w:val="199231B0"/>
     <w:multiLevelType w:val="hybridMultilevel"/>
     <w:tmpl w:val="F62459BC"/>
@@ -35814,7 +40104,7 @@
       </w:pPr>
     </w:lvl>
   </w:abstractNum>
-  <w:abstractNum w:abstractNumId="6" w15:restartNumberingAfterBreak="0">
+  <w:abstractNum w:abstractNumId="7" w15:restartNumberingAfterBreak="0">
     <w:nsid w:val="1AFE2899"/>
     <w:multiLevelType w:val="hybridMultilevel"/>
     <w:tmpl w:val="5EF20772"/>
@@ -35900,7 +40190,7 @@
       </w:pPr>
     </w:lvl>
   </w:abstractNum>
-  <w:abstractNum w:abstractNumId="7" w15:restartNumberingAfterBreak="0">
+  <w:abstractNum w:abstractNumId="8" w15:restartNumberingAfterBreak="0">
     <w:nsid w:val="200D38AD"/>
     <w:multiLevelType w:val="hybridMultilevel"/>
     <w:tmpl w:val="0E0EA65A"/>
@@ -35986,7 +40276,7 @@
       </w:pPr>
     </w:lvl>
   </w:abstractNum>
-  <w:abstractNum w:abstractNumId="8" w15:restartNumberingAfterBreak="0">
+  <w:abstractNum w:abstractNumId="9" w15:restartNumberingAfterBreak="0">
     <w:nsid w:val="22FB21AE"/>
     <w:multiLevelType w:val="hybridMultilevel"/>
     <w:tmpl w:val="242E7EFE"/>
@@ -36075,7 +40365,7 @@
       </w:pPr>
     </w:lvl>
   </w:abstractNum>
-  <w:abstractNum w:abstractNumId="9" w15:restartNumberingAfterBreak="0">
+  <w:abstractNum w:abstractNumId="10" w15:restartNumberingAfterBreak="0">
     <w:nsid w:val="25597116"/>
     <w:multiLevelType w:val="hybridMultilevel"/>
     <w:tmpl w:val="369C7DA6"/>
@@ -36161,7 +40451,7 @@
       </w:pPr>
     </w:lvl>
   </w:abstractNum>
-  <w:abstractNum w:abstractNumId="10" w15:restartNumberingAfterBreak="0">
+  <w:abstractNum w:abstractNumId="11" w15:restartNumberingAfterBreak="0">
     <w:nsid w:val="2D084A14"/>
     <w:multiLevelType w:val="hybridMultilevel"/>
     <w:tmpl w:val="F724CE0A"/>
@@ -36247,7 +40537,7 @@
       </w:pPr>
     </w:lvl>
   </w:abstractNum>
-  <w:abstractNum w:abstractNumId="11" w15:restartNumberingAfterBreak="0">
+  <w:abstractNum w:abstractNumId="12" w15:restartNumberingAfterBreak="0">
     <w:nsid w:val="2ECC77FA"/>
     <w:multiLevelType w:val="hybridMultilevel"/>
     <w:tmpl w:val="0AC0CC36"/>
@@ -36333,7 +40623,93 @@
       </w:pPr>
     </w:lvl>
   </w:abstractNum>
-  <w:abstractNum w:abstractNumId="12" w15:restartNumberingAfterBreak="0">
+  <w:abstractNum w:abstractNumId="13" w15:restartNumberingAfterBreak="0">
+    <w:nsid w:val="2F0521F7"/>
+    <w:multiLevelType w:val="hybridMultilevel"/>
+    <w:tmpl w:val="5EF20772"/>
+    <w:lvl w:ilvl="0" w:tplc="0409000F">
+      <w:start w:val="1"/>
+      <w:numFmt w:val="decimal"/>
+      <w:lvlText w:val="%1."/>
+      <w:lvlJc w:val="left"/>
+      <w:pPr>
+        <w:ind w:left="420" w:hanging="420"/>
+      </w:pPr>
+    </w:lvl>
+    <w:lvl w:ilvl="1" w:tplc="04090019" w:tentative="1">
+      <w:start w:val="1"/>
+      <w:numFmt w:val="lowerLetter"/>
+      <w:lvlText w:val="%2)"/>
+      <w:lvlJc w:val="left"/>
+      <w:pPr>
+        <w:ind w:left="840" w:hanging="420"/>
+      </w:pPr>
+    </w:lvl>
+    <w:lvl w:ilvl="2" w:tplc="0409001B" w:tentative="1">
+      <w:start w:val="1"/>
+      <w:numFmt w:val="lowerRoman"/>
+      <w:lvlText w:val="%3."/>
+      <w:lvlJc w:val="right"/>
+      <w:pPr>
+        <w:ind w:left="1260" w:hanging="420"/>
+      </w:pPr>
+    </w:lvl>
+    <w:lvl w:ilvl="3" w:tplc="0409000F" w:tentative="1">
+      <w:start w:val="1"/>
+      <w:numFmt w:val="decimal"/>
+      <w:lvlText w:val="%4."/>
+      <w:lvlJc w:val="left"/>
+      <w:pPr>
+        <w:ind w:left="1680" w:hanging="420"/>
+      </w:pPr>
+    </w:lvl>
+    <w:lvl w:ilvl="4" w:tplc="04090019" w:tentative="1">
+      <w:start w:val="1"/>
+      <w:numFmt w:val="lowerLetter"/>
+      <w:lvlText w:val="%5)"/>
+      <w:lvlJc w:val="left"/>
+      <w:pPr>
+        <w:ind w:left="2100" w:hanging="420"/>
+      </w:pPr>
+    </w:lvl>
+    <w:lvl w:ilvl="5" w:tplc="0409001B" w:tentative="1">
+      <w:start w:val="1"/>
+      <w:numFmt w:val="lowerRoman"/>
+      <w:lvlText w:val="%6."/>
+      <w:lvlJc w:val="right"/>
+      <w:pPr>
+        <w:ind w:left="2520" w:hanging="420"/>
+      </w:pPr>
+    </w:lvl>
+    <w:lvl w:ilvl="6" w:tplc="0409000F" w:tentative="1">
+      <w:start w:val="1"/>
+      <w:numFmt w:val="decimal"/>
+      <w:lvlText w:val="%7."/>
+      <w:lvlJc w:val="left"/>
+      <w:pPr>
+        <w:ind w:left="2940" w:hanging="420"/>
+      </w:pPr>
+    </w:lvl>
+    <w:lvl w:ilvl="7" w:tplc="04090019" w:tentative="1">
+      <w:start w:val="1"/>
+      <w:numFmt w:val="lowerLetter"/>
+      <w:lvlText w:val="%8)"/>
+      <w:lvlJc w:val="left"/>
+      <w:pPr>
+        <w:ind w:left="3360" w:hanging="420"/>
+      </w:pPr>
+    </w:lvl>
+    <w:lvl w:ilvl="8" w:tplc="0409001B" w:tentative="1">
+      <w:start w:val="1"/>
+      <w:numFmt w:val="lowerRoman"/>
+      <w:lvlText w:val="%9."/>
+      <w:lvlJc w:val="right"/>
+      <w:pPr>
+        <w:ind w:left="3780" w:hanging="420"/>
+      </w:pPr>
+    </w:lvl>
+  </w:abstractNum>
+  <w:abstractNum w:abstractNumId="14" w15:restartNumberingAfterBreak="0">
     <w:nsid w:val="300A2A12"/>
     <w:multiLevelType w:val="hybridMultilevel"/>
     <w:tmpl w:val="35D243D4"/>
@@ -36419,7 +40795,7 @@
       </w:pPr>
     </w:lvl>
   </w:abstractNum>
-  <w:abstractNum w:abstractNumId="13" w15:restartNumberingAfterBreak="0">
+  <w:abstractNum w:abstractNumId="15" w15:restartNumberingAfterBreak="0">
     <w:nsid w:val="30561EE4"/>
     <w:multiLevelType w:val="multilevel"/>
     <w:tmpl w:val="A782CC68"/>
@@ -36568,7 +40944,7 @@
       </w:rPr>
     </w:lvl>
   </w:abstractNum>
-  <w:abstractNum w:abstractNumId="14" w15:restartNumberingAfterBreak="0">
+  <w:abstractNum w:abstractNumId="16" w15:restartNumberingAfterBreak="0">
     <w:nsid w:val="365F2373"/>
     <w:multiLevelType w:val="hybridMultilevel"/>
     <w:tmpl w:val="77488AA2"/>
@@ -36657,7 +41033,7 @@
       </w:pPr>
     </w:lvl>
   </w:abstractNum>
-  <w:abstractNum w:abstractNumId="15" w15:restartNumberingAfterBreak="0">
+  <w:abstractNum w:abstractNumId="17" w15:restartNumberingAfterBreak="0">
     <w:nsid w:val="3E4640DF"/>
     <w:multiLevelType w:val="hybridMultilevel"/>
     <w:tmpl w:val="0AC0CC36"/>
@@ -36743,7 +41119,7 @@
       </w:pPr>
     </w:lvl>
   </w:abstractNum>
-  <w:abstractNum w:abstractNumId="16" w15:restartNumberingAfterBreak="0">
+  <w:abstractNum w:abstractNumId="18" w15:restartNumberingAfterBreak="0">
     <w:nsid w:val="423B006C"/>
     <w:multiLevelType w:val="hybridMultilevel"/>
     <w:tmpl w:val="C61CCABE"/>
@@ -36829,7 +41205,7 @@
       </w:pPr>
     </w:lvl>
   </w:abstractNum>
-  <w:abstractNum w:abstractNumId="17" w15:restartNumberingAfterBreak="0">
+  <w:abstractNum w:abstractNumId="19" w15:restartNumberingAfterBreak="0">
     <w:nsid w:val="46057087"/>
     <w:multiLevelType w:val="hybridMultilevel"/>
     <w:tmpl w:val="7D824CD2"/>
@@ -36918,7 +41294,7 @@
       </w:pPr>
     </w:lvl>
   </w:abstractNum>
-  <w:abstractNum w:abstractNumId="18" w15:restartNumberingAfterBreak="0">
+  <w:abstractNum w:abstractNumId="20" w15:restartNumberingAfterBreak="0">
     <w:nsid w:val="48157E5B"/>
     <w:multiLevelType w:val="hybridMultilevel"/>
     <w:tmpl w:val="129AF3A0"/>
@@ -37004,7 +41380,7 @@
       </w:pPr>
     </w:lvl>
   </w:abstractNum>
-  <w:abstractNum w:abstractNumId="19" w15:restartNumberingAfterBreak="0">
+  <w:abstractNum w:abstractNumId="21" w15:restartNumberingAfterBreak="0">
     <w:nsid w:val="52832CE6"/>
     <w:multiLevelType w:val="hybridMultilevel"/>
     <w:tmpl w:val="39EEDDBC"/>
@@ -37090,7 +41466,7 @@
       </w:pPr>
     </w:lvl>
   </w:abstractNum>
-  <w:abstractNum w:abstractNumId="20" w15:restartNumberingAfterBreak="0">
+  <w:abstractNum w:abstractNumId="22" w15:restartNumberingAfterBreak="0">
     <w:nsid w:val="54AE626A"/>
     <w:multiLevelType w:val="hybridMultilevel"/>
     <w:tmpl w:val="9B440918"/>
@@ -37176,7 +41552,7 @@
       </w:pPr>
     </w:lvl>
   </w:abstractNum>
-  <w:abstractNum w:abstractNumId="21" w15:restartNumberingAfterBreak="0">
+  <w:abstractNum w:abstractNumId="23" w15:restartNumberingAfterBreak="0">
     <w:nsid w:val="60B37C79"/>
     <w:multiLevelType w:val="hybridMultilevel"/>
     <w:tmpl w:val="C3DC7C1C"/>
@@ -37262,7 +41638,7 @@
       </w:pPr>
     </w:lvl>
   </w:abstractNum>
-  <w:abstractNum w:abstractNumId="22" w15:restartNumberingAfterBreak="0">
+  <w:abstractNum w:abstractNumId="24" w15:restartNumberingAfterBreak="0">
     <w:nsid w:val="614D13CE"/>
     <w:multiLevelType w:val="hybridMultilevel"/>
     <w:tmpl w:val="EAD80750"/>
@@ -37348,7 +41724,7 @@
       </w:pPr>
     </w:lvl>
   </w:abstractNum>
-  <w:abstractNum w:abstractNumId="23" w15:restartNumberingAfterBreak="0">
+  <w:abstractNum w:abstractNumId="25" w15:restartNumberingAfterBreak="0">
     <w:nsid w:val="625779ED"/>
     <w:multiLevelType w:val="hybridMultilevel"/>
     <w:tmpl w:val="0AC0CC36"/>
@@ -37434,7 +41810,7 @@
       </w:pPr>
     </w:lvl>
   </w:abstractNum>
-  <w:abstractNum w:abstractNumId="24" w15:restartNumberingAfterBreak="0">
+  <w:abstractNum w:abstractNumId="26" w15:restartNumberingAfterBreak="0">
     <w:nsid w:val="651B1164"/>
     <w:multiLevelType w:val="hybridMultilevel"/>
     <w:tmpl w:val="C61CCABE"/>
@@ -37520,7 +41896,7 @@
       </w:pPr>
     </w:lvl>
   </w:abstractNum>
-  <w:abstractNum w:abstractNumId="25" w15:restartNumberingAfterBreak="0">
+  <w:abstractNum w:abstractNumId="27" w15:restartNumberingAfterBreak="0">
     <w:nsid w:val="6C8D2BCD"/>
     <w:multiLevelType w:val="hybridMultilevel"/>
     <w:tmpl w:val="0AC0CC36"/>
@@ -37606,7 +41982,7 @@
       </w:pPr>
     </w:lvl>
   </w:abstractNum>
-  <w:abstractNum w:abstractNumId="26" w15:restartNumberingAfterBreak="0">
+  <w:abstractNum w:abstractNumId="28" w15:restartNumberingAfterBreak="0">
     <w:nsid w:val="6FFC6A62"/>
     <w:multiLevelType w:val="hybridMultilevel"/>
     <w:tmpl w:val="129AF3A0"/>
@@ -37692,7 +42068,7 @@
       </w:pPr>
     </w:lvl>
   </w:abstractNum>
-  <w:abstractNum w:abstractNumId="27" w15:restartNumberingAfterBreak="0">
+  <w:abstractNum w:abstractNumId="29" w15:restartNumberingAfterBreak="0">
     <w:nsid w:val="70BE07E2"/>
     <w:multiLevelType w:val="hybridMultilevel"/>
     <w:tmpl w:val="9C1AF86C"/>
@@ -37778,7 +42154,7 @@
       </w:pPr>
     </w:lvl>
   </w:abstractNum>
-  <w:abstractNum w:abstractNumId="28" w15:restartNumberingAfterBreak="0">
+  <w:abstractNum w:abstractNumId="30" w15:restartNumberingAfterBreak="0">
     <w:nsid w:val="7121448F"/>
     <w:multiLevelType w:val="hybridMultilevel"/>
     <w:tmpl w:val="0AC0CC36"/>
@@ -37864,7 +42240,7 @@
       </w:pPr>
     </w:lvl>
   </w:abstractNum>
-  <w:abstractNum w:abstractNumId="29" w15:restartNumberingAfterBreak="0">
+  <w:abstractNum w:abstractNumId="31" w15:restartNumberingAfterBreak="0">
     <w:nsid w:val="76DE750C"/>
     <w:multiLevelType w:val="hybridMultilevel"/>
     <w:tmpl w:val="9240205E"/>
@@ -37950,7 +42326,7 @@
       </w:pPr>
     </w:lvl>
   </w:abstractNum>
-  <w:abstractNum w:abstractNumId="30" w15:restartNumberingAfterBreak="0">
+  <w:abstractNum w:abstractNumId="32" w15:restartNumberingAfterBreak="0">
     <w:nsid w:val="7E265196"/>
     <w:multiLevelType w:val="hybridMultilevel"/>
     <w:tmpl w:val="C61CCABE"/>
@@ -38037,97 +42413,103 @@
     </w:lvl>
   </w:abstractNum>
   <w:num w:numId="1">
+    <w:abstractNumId w:val="18"/>
+  </w:num>
+  <w:num w:numId="2">
+    <w:abstractNumId w:val="15"/>
+  </w:num>
+  <w:num w:numId="3">
+    <w:abstractNumId w:val="7"/>
+  </w:num>
+  <w:num w:numId="4">
+    <w:abstractNumId w:val="2"/>
+  </w:num>
+  <w:num w:numId="5">
+    <w:abstractNumId w:val="28"/>
+  </w:num>
+  <w:num w:numId="6">
+    <w:abstractNumId w:val="24"/>
+  </w:num>
+  <w:num w:numId="7">
+    <w:abstractNumId w:val="11"/>
+  </w:num>
+  <w:num w:numId="8">
+    <w:abstractNumId w:val="12"/>
+  </w:num>
+  <w:num w:numId="9">
+    <w:abstractNumId w:val="25"/>
+  </w:num>
+  <w:num w:numId="10">
+    <w:abstractNumId w:val="30"/>
+  </w:num>
+  <w:num w:numId="11">
+    <w:abstractNumId w:val="17"/>
+  </w:num>
+  <w:num w:numId="12">
+    <w:abstractNumId w:val="27"/>
+  </w:num>
+  <w:num w:numId="13">
+    <w:abstractNumId w:val="3"/>
+  </w:num>
+  <w:num w:numId="14">
+    <w:abstractNumId w:val="6"/>
+  </w:num>
+  <w:num w:numId="15">
+    <w:abstractNumId w:val="31"/>
+  </w:num>
+  <w:num w:numId="16">
+    <w:abstractNumId w:val="22"/>
+  </w:num>
+  <w:num w:numId="17">
+    <w:abstractNumId w:val="23"/>
+  </w:num>
+  <w:num w:numId="18">
+    <w:abstractNumId w:val="5"/>
+  </w:num>
+  <w:num w:numId="19">
+    <w:abstractNumId w:val="8"/>
+  </w:num>
+  <w:num w:numId="20">
+    <w:abstractNumId w:val="21"/>
+  </w:num>
+  <w:num w:numId="21">
+    <w:abstractNumId w:val="14"/>
+  </w:num>
+  <w:num w:numId="22">
+    <w:abstractNumId w:val="4"/>
+  </w:num>
+  <w:num w:numId="23">
+    <w:abstractNumId w:val="29"/>
+  </w:num>
+  <w:num w:numId="24">
+    <w:abstractNumId w:val="10"/>
+  </w:num>
+  <w:num w:numId="25">
+    <w:abstractNumId w:val="19"/>
+  </w:num>
+  <w:num w:numId="26">
+    <w:abstractNumId w:val="1"/>
+  </w:num>
+  <w:num w:numId="27">
     <w:abstractNumId w:val="16"/>
   </w:num>
-  <w:num w:numId="2">
-    <w:abstractNumId w:val="13"/>
+  <w:num w:numId="28">
+    <w:abstractNumId w:val="32"/>
   </w:num>
-  <w:num w:numId="3">
-    <w:abstractNumId w:val="6"/>
-  </w:num>
-  <w:num w:numId="4">
-    <w:abstractNumId w:val="1"/>
-  </w:num>
-  <w:num w:numId="5">
+  <w:num w:numId="29">
     <w:abstractNumId w:val="26"/>
   </w:num>
-  <w:num w:numId="6">
-    <w:abstractNumId w:val="22"/>
-  </w:num>
-  <w:num w:numId="7">
-    <w:abstractNumId w:val="10"/>
-  </w:num>
-  <w:num w:numId="8">
-    <w:abstractNumId w:val="11"/>
-  </w:num>
-  <w:num w:numId="9">
-    <w:abstractNumId w:val="23"/>
-  </w:num>
-  <w:num w:numId="10">
-    <w:abstractNumId w:val="28"/>
-  </w:num>
-  <w:num w:numId="11">
-    <w:abstractNumId w:val="15"/>
-  </w:num>
-  <w:num w:numId="12">
-    <w:abstractNumId w:val="25"/>
-  </w:num>
-  <w:num w:numId="13">
-    <w:abstractNumId w:val="2"/>
-  </w:num>
-  <w:num w:numId="14">
-    <w:abstractNumId w:val="5"/>
-  </w:num>
-  <w:num w:numId="15">
-    <w:abstractNumId w:val="29"/>
-  </w:num>
-  <w:num w:numId="16">
+  <w:num w:numId="30">
     <w:abstractNumId w:val="20"/>
   </w:num>
-  <w:num w:numId="17">
-    <w:abstractNumId w:val="21"/>
-  </w:num>
-  <w:num w:numId="18">
-    <w:abstractNumId w:val="4"/>
-  </w:num>
-  <w:num w:numId="19">
-    <w:abstractNumId w:val="7"/>
-  </w:num>
-  <w:num w:numId="20">
-    <w:abstractNumId w:val="19"/>
-  </w:num>
-  <w:num w:numId="21">
-    <w:abstractNumId w:val="12"/>
-  </w:num>
-  <w:num w:numId="22">
-    <w:abstractNumId w:val="3"/>
-  </w:num>
-  <w:num w:numId="23">
-    <w:abstractNumId w:val="27"/>
-  </w:num>
-  <w:num w:numId="24">
+  <w:num w:numId="31">
     <w:abstractNumId w:val="9"/>
   </w:num>
-  <w:num w:numId="25">
-    <w:abstractNumId w:val="17"/>
-  </w:num>
-  <w:num w:numId="26">
+  <w:num w:numId="32">
     <w:abstractNumId w:val="0"/>
   </w:num>
-  <w:num w:numId="27">
-    <w:abstractNumId w:val="14"/>
-  </w:num>
-  <w:num w:numId="28">
-    <w:abstractNumId w:val="30"/>
-  </w:num>
-  <w:num w:numId="29">
-    <w:abstractNumId w:val="24"/>
-  </w:num>
-  <w:num w:numId="30">
-    <w:abstractNumId w:val="18"/>
-  </w:num>
-  <w:num w:numId="31">
-    <w:abstractNumId w:val="8"/>
+  <w:num w:numId="33">
+    <w:abstractNumId w:val="13"/>
   </w:num>
 </w:numbering>
 </file>

</xml_diff>

<commit_message>
1011 update: User experience and corresponding document update
</commit_message>
<xml_diff>
--- a/documents/api_Zixin.docx
+++ b/documents/api_Zixin.docx
@@ -2960,14 +2960,7 @@
                 <w:rFonts w:ascii="Times New Roman" w:eastAsiaTheme="minorEastAsia" w:hAnsi="Times New Roman" w:cs="Times New Roman"/>
                 <w:szCs w:val="24"/>
               </w:rPr>
-              <w:t>UID</w:t>
-            </w:r>
-            <w:r>
-              <w:rPr>
-                <w:rFonts w:ascii="Times New Roman" w:eastAsiaTheme="minorEastAsia" w:hAnsi="Times New Roman" w:cs="Times New Roman"/>
-                <w:szCs w:val="24"/>
-              </w:rPr>
-              <w:t xml:space="preserve"> </w:t>
+              <w:t xml:space="preserve">UID </w:t>
             </w:r>
             <w:r>
               <w:rPr>
@@ -3248,29 +3241,7 @@
           <w:szCs w:val="18"/>
           <w:bdr w:val="none" w:sz="0" w:space="0" w:color="auto" w:frame="1"/>
         </w:rPr>
-        <w:t>"</w:t>
-      </w:r>
-      <w:r>
-        <w:rPr>
-          <w:rFonts w:ascii="Consolas" w:eastAsia="宋体" w:hAnsi="Consolas" w:cs="宋体"/>
-          <w:color w:val="333333"/>
-          <w:kern w:val="0"/>
-          <w:sz w:val="18"/>
-          <w:szCs w:val="18"/>
-          <w:bdr w:val="none" w:sz="0" w:space="0" w:color="auto" w:frame="1"/>
-        </w:rPr>
-        <w:t>status</w:t>
-      </w:r>
-      <w:r>
-        <w:rPr>
-          <w:rFonts w:ascii="Consolas" w:eastAsia="宋体" w:hAnsi="Consolas" w:cs="宋体"/>
-          <w:color w:val="333333"/>
-          <w:kern w:val="0"/>
-          <w:sz w:val="18"/>
-          <w:szCs w:val="18"/>
-          <w:bdr w:val="none" w:sz="0" w:space="0" w:color="auto" w:frame="1"/>
-        </w:rPr>
-        <w:t>"</w:t>
+        <w:t>"status"</w:t>
       </w:r>
       <w:r>
         <w:rPr>
@@ -4200,7 +4171,7 @@
               <w:pStyle w:val="HTML0"/>
               <w:shd w:val="clear" w:color="auto" w:fill="FFFFFF"/>
               <w:rPr>
-                <w:rFonts w:ascii="Times New Roman" w:eastAsiaTheme="minorEastAsia" w:hAnsi="Times New Roman" w:cs="Times New Roman" w:hint="eastAsia"/>
+                <w:rFonts w:ascii="Times New Roman" w:eastAsiaTheme="minorEastAsia" w:hAnsi="Times New Roman" w:cs="Times New Roman"/>
                 <w:kern w:val="2"/>
               </w:rPr>
             </w:pPr>
@@ -41357,6 +41328,3815 @@
       <w:pPr>
         <w:pStyle w:val="2"/>
       </w:pPr>
+      <w:r>
+        <w:rPr>
+          <w:rFonts w:hint="eastAsia"/>
+        </w:rPr>
+        <w:t>User</w:t>
+      </w:r>
+      <w:r>
+        <w:t xml:space="preserve"> experience</w:t>
+      </w:r>
+    </w:p>
+    <w:p>
+      <w:pPr>
+        <w:pStyle w:val="3"/>
+        <w:rPr>
+          <w:rFonts w:eastAsiaTheme="minorEastAsia"/>
+        </w:rPr>
+      </w:pPr>
+      <w:r>
+        <w:rPr>
+          <w:rFonts w:hint="eastAsia"/>
+        </w:rPr>
+        <w:t>User</w:t>
+      </w:r>
+      <w:r>
+        <w:t xml:space="preserve"> experienc</w:t>
+      </w:r>
+      <w:r>
+        <w:t>e</w:t>
+      </w:r>
+      <w:r>
+        <w:rPr>
+          <w:rFonts w:eastAsiaTheme="minorEastAsia"/>
+        </w:rPr>
+        <w:t xml:space="preserve"> List </w:t>
+      </w:r>
+    </w:p>
+    <w:p>
+      <w:pPr>
+        <w:pStyle w:val="a3"/>
+        <w:numPr>
+          <w:ilvl w:val="0"/>
+          <w:numId w:val="36"/>
+        </w:numPr>
+        <w:ind w:firstLineChars="0"/>
+        <w:rPr>
+          <w:rFonts w:ascii="Times New Roman" w:hAnsi="Times New Roman" w:cs="Times New Roman"/>
+          <w:szCs w:val="24"/>
+        </w:rPr>
+      </w:pPr>
+      <w:r>
+        <w:rPr>
+          <w:rFonts w:ascii="Times New Roman" w:hAnsi="Times New Roman" w:cs="Times New Roman"/>
+          <w:szCs w:val="24"/>
+        </w:rPr>
+        <w:t>Description</w:t>
+      </w:r>
+    </w:p>
+    <w:tbl>
+      <w:tblPr>
+        <w:tblStyle w:val="a6"/>
+        <w:tblW w:w="0" w:type="auto"/>
+        <w:tblInd w:w="420" w:type="dxa"/>
+        <w:tblLook w:val="04A0" w:firstRow="1" w:lastRow="0" w:firstColumn="1" w:lastColumn="0" w:noHBand="0" w:noVBand="1"/>
+      </w:tblPr>
+      <w:tblGrid>
+        <w:gridCol w:w="7876"/>
+      </w:tblGrid>
+      <w:tr>
+        <w:tc>
+          <w:tcPr>
+            <w:tcW w:w="8296" w:type="dxa"/>
+          </w:tcPr>
+          <w:p>
+            <w:pPr>
+              <w:pStyle w:val="a3"/>
+              <w:ind w:firstLineChars="0" w:firstLine="0"/>
+              <w:rPr>
+                <w:rFonts w:ascii="Times New Roman" w:hAnsi="Times New Roman" w:cs="Times New Roman"/>
+                <w:szCs w:val="24"/>
+              </w:rPr>
+            </w:pPr>
+            <w:r>
+              <w:rPr>
+                <w:rFonts w:ascii="Times New Roman" w:hAnsi="Times New Roman" w:cs="Times New Roman"/>
+                <w:szCs w:val="24"/>
+              </w:rPr>
+              <w:t xml:space="preserve">The </w:t>
+            </w:r>
+            <w:r>
+              <w:rPr>
+                <w:rFonts w:ascii="Times New Roman" w:hAnsi="Times New Roman" w:cs="Times New Roman"/>
+                <w:szCs w:val="24"/>
+              </w:rPr>
+              <w:t>User experienc</w:t>
+            </w:r>
+            <w:r>
+              <w:rPr>
+                <w:rFonts w:ascii="Times New Roman" w:hAnsi="Times New Roman" w:cs="Times New Roman"/>
+                <w:szCs w:val="24"/>
+              </w:rPr>
+              <w:t>e</w:t>
+            </w:r>
+            <w:r>
+              <w:rPr>
+                <w:rFonts w:ascii="Times New Roman" w:hAnsi="Times New Roman" w:cs="Times New Roman"/>
+                <w:szCs w:val="24"/>
+              </w:rPr>
+              <w:t xml:space="preserve"> list</w:t>
+            </w:r>
+            <w:r>
+              <w:rPr>
+                <w:rFonts w:ascii="Times New Roman" w:hAnsi="Times New Roman" w:cs="Times New Roman"/>
+                <w:szCs w:val="24"/>
+              </w:rPr>
+              <w:t xml:space="preserve"> interface for supervisors</w:t>
+            </w:r>
+          </w:p>
+        </w:tc>
+      </w:tr>
+    </w:tbl>
+    <w:p>
+      <w:pPr>
+        <w:pStyle w:val="a3"/>
+        <w:numPr>
+          <w:ilvl w:val="0"/>
+          <w:numId w:val="36"/>
+        </w:numPr>
+        <w:ind w:firstLineChars="0"/>
+        <w:rPr>
+          <w:rFonts w:ascii="Times New Roman" w:eastAsiaTheme="minorEastAsia" w:hAnsi="Times New Roman" w:cs="Times New Roman"/>
+          <w:szCs w:val="24"/>
+        </w:rPr>
+      </w:pPr>
+      <w:r>
+        <w:rPr>
+          <w:rFonts w:ascii="Times New Roman" w:hAnsi="Times New Roman" w:cs="Times New Roman"/>
+          <w:szCs w:val="24"/>
+        </w:rPr>
+        <w:t xml:space="preserve">Request </w:t>
+      </w:r>
+      <w:r>
+        <w:rPr>
+          <w:rFonts w:ascii="Times New Roman" w:hAnsi="Times New Roman" w:cs="Times New Roman" w:hint="eastAsia"/>
+          <w:szCs w:val="24"/>
+        </w:rPr>
+        <w:t>U</w:t>
+      </w:r>
+      <w:r>
+        <w:rPr>
+          <w:rFonts w:ascii="Times New Roman" w:hAnsi="Times New Roman" w:cs="Times New Roman"/>
+          <w:szCs w:val="24"/>
+        </w:rPr>
+        <w:t>RL</w:t>
+      </w:r>
+    </w:p>
+    <w:tbl>
+      <w:tblPr>
+        <w:tblStyle w:val="a6"/>
+        <w:tblW w:w="0" w:type="auto"/>
+        <w:tblInd w:w="420" w:type="dxa"/>
+        <w:tblLook w:val="04A0" w:firstRow="1" w:lastRow="0" w:firstColumn="1" w:lastColumn="0" w:noHBand="0" w:noVBand="1"/>
+      </w:tblPr>
+      <w:tblGrid>
+        <w:gridCol w:w="7876"/>
+      </w:tblGrid>
+      <w:tr>
+        <w:tc>
+          <w:tcPr>
+            <w:tcW w:w="8296" w:type="dxa"/>
+          </w:tcPr>
+          <w:p>
+            <w:pPr>
+              <w:pStyle w:val="a3"/>
+              <w:ind w:firstLineChars="0" w:firstLine="0"/>
+              <w:rPr>
+                <w:rFonts w:ascii="Times New Roman" w:hAnsi="Times New Roman" w:cs="Times New Roman"/>
+                <w:szCs w:val="24"/>
+              </w:rPr>
+            </w:pPr>
+            <w:r>
+              <w:rPr>
+                <w:rFonts w:ascii="Times New Roman" w:hAnsi="Times New Roman" w:cs="Times New Roman"/>
+                <w:szCs w:val="24"/>
+              </w:rPr>
+              <w:t>/api/userExp/expList</w:t>
+            </w:r>
+          </w:p>
+        </w:tc>
+      </w:tr>
+    </w:tbl>
+    <w:p>
+      <w:pPr>
+        <w:pStyle w:val="a3"/>
+        <w:numPr>
+          <w:ilvl w:val="0"/>
+          <w:numId w:val="36"/>
+        </w:numPr>
+        <w:ind w:firstLineChars="0"/>
+        <w:rPr>
+          <w:rFonts w:ascii="Times New Roman" w:hAnsi="Times New Roman" w:cs="Times New Roman"/>
+          <w:szCs w:val="24"/>
+        </w:rPr>
+      </w:pPr>
+      <w:r>
+        <w:rPr>
+          <w:rFonts w:ascii="Times New Roman" w:hAnsi="Times New Roman" w:cs="Times New Roman"/>
+          <w:szCs w:val="24"/>
+        </w:rPr>
+        <w:t>Request Methods</w:t>
+      </w:r>
+    </w:p>
+    <w:tbl>
+      <w:tblPr>
+        <w:tblStyle w:val="a6"/>
+        <w:tblW w:w="0" w:type="auto"/>
+        <w:tblInd w:w="420" w:type="dxa"/>
+        <w:tblLook w:val="04A0" w:firstRow="1" w:lastRow="0" w:firstColumn="1" w:lastColumn="0" w:noHBand="0" w:noVBand="1"/>
+      </w:tblPr>
+      <w:tblGrid>
+        <w:gridCol w:w="7876"/>
+      </w:tblGrid>
+      <w:tr>
+        <w:tc>
+          <w:tcPr>
+            <w:tcW w:w="8296" w:type="dxa"/>
+          </w:tcPr>
+          <w:p>
+            <w:pPr>
+              <w:pStyle w:val="a3"/>
+              <w:ind w:firstLineChars="0" w:firstLine="0"/>
+              <w:rPr>
+                <w:rFonts w:ascii="Times New Roman" w:eastAsiaTheme="minorEastAsia" w:hAnsi="Times New Roman" w:cs="Times New Roman"/>
+                <w:szCs w:val="24"/>
+              </w:rPr>
+            </w:pPr>
+            <w:r>
+              <w:rPr>
+                <w:rFonts w:ascii="Times New Roman" w:eastAsiaTheme="minorEastAsia" w:hAnsi="Times New Roman" w:cs="Times New Roman"/>
+                <w:szCs w:val="24"/>
+              </w:rPr>
+              <w:lastRenderedPageBreak/>
+              <w:t>GET</w:t>
+            </w:r>
+          </w:p>
+        </w:tc>
+      </w:tr>
+    </w:tbl>
+    <w:p>
+      <w:pPr>
+        <w:pStyle w:val="a3"/>
+        <w:numPr>
+          <w:ilvl w:val="0"/>
+          <w:numId w:val="36"/>
+        </w:numPr>
+        <w:ind w:firstLineChars="0"/>
+        <w:rPr>
+          <w:rFonts w:ascii="Times New Roman" w:hAnsi="Times New Roman" w:cs="Times New Roman"/>
+          <w:szCs w:val="24"/>
+        </w:rPr>
+      </w:pPr>
+      <w:r>
+        <w:rPr>
+          <w:rFonts w:ascii="Times New Roman" w:hAnsi="Times New Roman" w:cs="Times New Roman"/>
+          <w:szCs w:val="24"/>
+        </w:rPr>
+        <w:t>Arguments</w:t>
+      </w:r>
+    </w:p>
+    <w:tbl>
+      <w:tblPr>
+        <w:tblStyle w:val="a6"/>
+        <w:tblW w:w="0" w:type="auto"/>
+        <w:tblInd w:w="420" w:type="dxa"/>
+        <w:tblLook w:val="04A0" w:firstRow="1" w:lastRow="0" w:firstColumn="1" w:lastColumn="0" w:noHBand="0" w:noVBand="1"/>
+      </w:tblPr>
+      <w:tblGrid>
+        <w:gridCol w:w="1969"/>
+        <w:gridCol w:w="1984"/>
+        <w:gridCol w:w="1932"/>
+        <w:gridCol w:w="1991"/>
+      </w:tblGrid>
+      <w:tr>
+        <w:tc>
+          <w:tcPr>
+            <w:tcW w:w="1969" w:type="dxa"/>
+          </w:tcPr>
+          <w:p>
+            <w:pPr>
+              <w:pStyle w:val="a3"/>
+              <w:ind w:firstLineChars="0" w:firstLine="0"/>
+              <w:rPr>
+                <w:rFonts w:ascii="Times New Roman" w:eastAsiaTheme="minorEastAsia" w:hAnsi="Times New Roman" w:cs="Times New Roman"/>
+                <w:szCs w:val="24"/>
+              </w:rPr>
+            </w:pPr>
+            <w:r>
+              <w:rPr>
+                <w:rFonts w:ascii="Times New Roman" w:eastAsiaTheme="minorEastAsia" w:hAnsi="Times New Roman" w:cs="Times New Roman" w:hint="eastAsia"/>
+                <w:szCs w:val="24"/>
+              </w:rPr>
+              <w:t>N</w:t>
+            </w:r>
+            <w:r>
+              <w:rPr>
+                <w:rFonts w:ascii="Times New Roman" w:eastAsiaTheme="minorEastAsia" w:hAnsi="Times New Roman" w:cs="Times New Roman"/>
+                <w:szCs w:val="24"/>
+              </w:rPr>
+              <w:t>ame</w:t>
+            </w:r>
+          </w:p>
+        </w:tc>
+        <w:tc>
+          <w:tcPr>
+            <w:tcW w:w="1984" w:type="dxa"/>
+          </w:tcPr>
+          <w:p>
+            <w:pPr>
+              <w:pStyle w:val="a3"/>
+              <w:ind w:firstLineChars="0" w:firstLine="0"/>
+              <w:rPr>
+                <w:rFonts w:ascii="Times New Roman" w:hAnsi="Times New Roman" w:cs="Times New Roman"/>
+                <w:szCs w:val="24"/>
+              </w:rPr>
+            </w:pPr>
+            <w:r>
+              <w:rPr>
+                <w:rFonts w:ascii="Times New Roman" w:hAnsi="Times New Roman" w:cs="Times New Roman"/>
+                <w:szCs w:val="24"/>
+              </w:rPr>
+              <w:t>Mandatory</w:t>
+            </w:r>
+          </w:p>
+        </w:tc>
+        <w:tc>
+          <w:tcPr>
+            <w:tcW w:w="1932" w:type="dxa"/>
+          </w:tcPr>
+          <w:p>
+            <w:pPr>
+              <w:pStyle w:val="a3"/>
+              <w:ind w:firstLineChars="0" w:firstLine="0"/>
+              <w:rPr>
+                <w:rFonts w:ascii="Times New Roman" w:eastAsiaTheme="minorEastAsia" w:hAnsi="Times New Roman" w:cs="Times New Roman"/>
+                <w:szCs w:val="24"/>
+              </w:rPr>
+            </w:pPr>
+            <w:r>
+              <w:rPr>
+                <w:rFonts w:ascii="Times New Roman" w:eastAsiaTheme="minorEastAsia" w:hAnsi="Times New Roman" w:cs="Times New Roman" w:hint="eastAsia"/>
+                <w:szCs w:val="24"/>
+              </w:rPr>
+              <w:t>T</w:t>
+            </w:r>
+            <w:r>
+              <w:rPr>
+                <w:rFonts w:ascii="Times New Roman" w:eastAsiaTheme="minorEastAsia" w:hAnsi="Times New Roman" w:cs="Times New Roman"/>
+                <w:szCs w:val="24"/>
+              </w:rPr>
+              <w:t>ype</w:t>
+            </w:r>
+          </w:p>
+        </w:tc>
+        <w:tc>
+          <w:tcPr>
+            <w:tcW w:w="1991" w:type="dxa"/>
+          </w:tcPr>
+          <w:p>
+            <w:pPr>
+              <w:pStyle w:val="a3"/>
+              <w:ind w:firstLineChars="0" w:firstLine="0"/>
+              <w:rPr>
+                <w:rFonts w:ascii="Times New Roman" w:eastAsiaTheme="minorEastAsia" w:hAnsi="Times New Roman" w:cs="Times New Roman"/>
+                <w:szCs w:val="24"/>
+              </w:rPr>
+            </w:pPr>
+            <w:r>
+              <w:rPr>
+                <w:rFonts w:ascii="Times New Roman" w:eastAsiaTheme="minorEastAsia" w:hAnsi="Times New Roman" w:cs="Times New Roman" w:hint="eastAsia"/>
+                <w:szCs w:val="24"/>
+              </w:rPr>
+              <w:t>D</w:t>
+            </w:r>
+            <w:r>
+              <w:rPr>
+                <w:rFonts w:ascii="Times New Roman" w:eastAsiaTheme="minorEastAsia" w:hAnsi="Times New Roman" w:cs="Times New Roman"/>
+                <w:szCs w:val="24"/>
+              </w:rPr>
+              <w:t>escription</w:t>
+            </w:r>
+          </w:p>
+        </w:tc>
+      </w:tr>
+    </w:tbl>
+    <w:p>
+      <w:pPr>
+        <w:pStyle w:val="a3"/>
+        <w:numPr>
+          <w:ilvl w:val="0"/>
+          <w:numId w:val="36"/>
+        </w:numPr>
+        <w:ind w:firstLineChars="0"/>
+        <w:rPr>
+          <w:rFonts w:ascii="Times New Roman" w:hAnsi="Times New Roman" w:cs="Times New Roman"/>
+          <w:szCs w:val="24"/>
+        </w:rPr>
+      </w:pPr>
+      <w:r>
+        <w:rPr>
+          <w:rFonts w:ascii="Times New Roman" w:hAnsi="Times New Roman" w:cs="Times New Roman"/>
+          <w:szCs w:val="24"/>
+        </w:rPr>
+        <w:t>Return example</w:t>
+      </w:r>
+    </w:p>
+    <w:p>
+      <w:pPr>
+        <w:widowControl/>
+        <w:pBdr>
+          <w:top w:val="single" w:sz="6" w:space="8" w:color="E1E1E8"/>
+          <w:left w:val="single" w:sz="6" w:space="8" w:color="E1E1E8"/>
+          <w:bottom w:val="single" w:sz="6" w:space="8" w:color="E1E1E8"/>
+          <w:right w:val="single" w:sz="6" w:space="8" w:color="E1E1E8"/>
+        </w:pBdr>
+        <w:shd w:val="clear" w:color="auto" w:fill="FCFCFC"/>
+        <w:tabs>
+          <w:tab w:val="left" w:pos="916"/>
+          <w:tab w:val="left" w:pos="1832"/>
+          <w:tab w:val="left" w:pos="2748"/>
+          <w:tab w:val="left" w:pos="3664"/>
+          <w:tab w:val="left" w:pos="4580"/>
+          <w:tab w:val="left" w:pos="5496"/>
+          <w:tab w:val="left" w:pos="6412"/>
+          <w:tab w:val="left" w:pos="7328"/>
+          <w:tab w:val="left" w:pos="8244"/>
+          <w:tab w:val="left" w:pos="9160"/>
+          <w:tab w:val="left" w:pos="10076"/>
+          <w:tab w:val="left" w:pos="10992"/>
+          <w:tab w:val="left" w:pos="11908"/>
+          <w:tab w:val="left" w:pos="12824"/>
+          <w:tab w:val="left" w:pos="13740"/>
+          <w:tab w:val="left" w:pos="14656"/>
+        </w:tabs>
+        <w:jc w:val="left"/>
+        <w:rPr>
+          <w:rFonts w:ascii="Consolas" w:hAnsi="Consolas" w:cs="宋体"/>
+          <w:color w:val="333333"/>
+          <w:kern w:val="0"/>
+          <w:sz w:val="18"/>
+          <w:szCs w:val="18"/>
+          <w:bdr w:val="none" w:sz="0" w:space="0" w:color="auto" w:frame="1"/>
+        </w:rPr>
+      </w:pPr>
+      <w:r>
+        <w:rPr>
+          <w:rFonts w:ascii="Consolas" w:hAnsi="Consolas" w:cs="宋体"/>
+          <w:color w:val="333333"/>
+          <w:kern w:val="0"/>
+          <w:sz w:val="18"/>
+          <w:szCs w:val="18"/>
+          <w:bdr w:val="none" w:sz="0" w:space="0" w:color="auto" w:frame="1"/>
+        </w:rPr>
+        <w:t xml:space="preserve">  {</w:t>
+      </w:r>
+    </w:p>
+    <w:p>
+      <w:pPr>
+        <w:widowControl/>
+        <w:pBdr>
+          <w:top w:val="single" w:sz="6" w:space="8" w:color="E1E1E8"/>
+          <w:left w:val="single" w:sz="6" w:space="8" w:color="E1E1E8"/>
+          <w:bottom w:val="single" w:sz="6" w:space="8" w:color="E1E1E8"/>
+          <w:right w:val="single" w:sz="6" w:space="8" w:color="E1E1E8"/>
+        </w:pBdr>
+        <w:shd w:val="clear" w:color="auto" w:fill="FCFCFC"/>
+        <w:tabs>
+          <w:tab w:val="left" w:pos="916"/>
+          <w:tab w:val="left" w:pos="1832"/>
+          <w:tab w:val="left" w:pos="2748"/>
+          <w:tab w:val="left" w:pos="3664"/>
+          <w:tab w:val="left" w:pos="4580"/>
+          <w:tab w:val="left" w:pos="5496"/>
+          <w:tab w:val="left" w:pos="6412"/>
+          <w:tab w:val="left" w:pos="7328"/>
+          <w:tab w:val="left" w:pos="8244"/>
+          <w:tab w:val="left" w:pos="9160"/>
+          <w:tab w:val="left" w:pos="10076"/>
+          <w:tab w:val="left" w:pos="10992"/>
+          <w:tab w:val="left" w:pos="11908"/>
+          <w:tab w:val="left" w:pos="12824"/>
+          <w:tab w:val="left" w:pos="13740"/>
+          <w:tab w:val="left" w:pos="14656"/>
+        </w:tabs>
+        <w:jc w:val="left"/>
+        <w:rPr>
+          <w:rFonts w:ascii="Consolas" w:hAnsi="Consolas" w:cs="宋体"/>
+          <w:color w:val="333333"/>
+          <w:kern w:val="0"/>
+          <w:sz w:val="18"/>
+          <w:szCs w:val="18"/>
+          <w:bdr w:val="none" w:sz="0" w:space="0" w:color="auto" w:frame="1"/>
+        </w:rPr>
+      </w:pPr>
+      <w:r>
+        <w:rPr>
+          <w:rFonts w:ascii="Consolas" w:hAnsi="Consolas" w:cs="宋体"/>
+          <w:color w:val="333333"/>
+          <w:kern w:val="0"/>
+          <w:sz w:val="18"/>
+          <w:szCs w:val="18"/>
+          <w:bdr w:val="none" w:sz="0" w:space="0" w:color="auto" w:frame="1"/>
+        </w:rPr>
+        <w:t xml:space="preserve">    </w:t>
+      </w:r>
+      <w:r>
+        <w:rPr>
+          <w:rFonts w:ascii="Consolas" w:eastAsia="宋体" w:hAnsi="Consolas" w:cs="宋体"/>
+          <w:color w:val="333333"/>
+          <w:kern w:val="0"/>
+          <w:sz w:val="18"/>
+          <w:szCs w:val="18"/>
+          <w:bdr w:val="none" w:sz="0" w:space="0" w:color="auto" w:frame="1"/>
+        </w:rPr>
+        <w:t>"status"</w:t>
+      </w:r>
+      <w:r>
+        <w:rPr>
+          <w:rFonts w:ascii="Consolas" w:hAnsi="Consolas" w:cs="宋体"/>
+          <w:color w:val="333333"/>
+          <w:kern w:val="0"/>
+          <w:sz w:val="18"/>
+          <w:szCs w:val="18"/>
+          <w:bdr w:val="none" w:sz="0" w:space="0" w:color="auto" w:frame="1"/>
+        </w:rPr>
+        <w:t xml:space="preserve">: </w:t>
+      </w:r>
+      <w:r>
+        <w:rPr>
+          <w:rFonts w:ascii="Consolas" w:eastAsia="宋体" w:hAnsi="Consolas" w:cs="宋体"/>
+          <w:color w:val="AA5D00"/>
+          <w:kern w:val="0"/>
+          <w:sz w:val="18"/>
+          <w:szCs w:val="18"/>
+          <w:bdr w:val="none" w:sz="0" w:space="0" w:color="auto" w:frame="1"/>
+        </w:rPr>
+        <w:t>0</w:t>
+      </w:r>
+      <w:r>
+        <w:rPr>
+          <w:rFonts w:ascii="Consolas" w:hAnsi="Consolas" w:cs="宋体"/>
+          <w:color w:val="333333"/>
+          <w:kern w:val="0"/>
+          <w:sz w:val="18"/>
+          <w:szCs w:val="18"/>
+          <w:bdr w:val="none" w:sz="0" w:space="0" w:color="auto" w:frame="1"/>
+        </w:rPr>
+        <w:t>,</w:t>
+      </w:r>
+    </w:p>
+    <w:p>
+      <w:pPr>
+        <w:widowControl/>
+        <w:pBdr>
+          <w:top w:val="single" w:sz="6" w:space="8" w:color="E1E1E8"/>
+          <w:left w:val="single" w:sz="6" w:space="8" w:color="E1E1E8"/>
+          <w:bottom w:val="single" w:sz="6" w:space="8" w:color="E1E1E8"/>
+          <w:right w:val="single" w:sz="6" w:space="8" w:color="E1E1E8"/>
+        </w:pBdr>
+        <w:shd w:val="clear" w:color="auto" w:fill="FCFCFC"/>
+        <w:tabs>
+          <w:tab w:val="left" w:pos="916"/>
+          <w:tab w:val="left" w:pos="1832"/>
+          <w:tab w:val="left" w:pos="2748"/>
+          <w:tab w:val="left" w:pos="3664"/>
+          <w:tab w:val="left" w:pos="4580"/>
+          <w:tab w:val="left" w:pos="5496"/>
+          <w:tab w:val="left" w:pos="6412"/>
+          <w:tab w:val="left" w:pos="7328"/>
+          <w:tab w:val="left" w:pos="8244"/>
+          <w:tab w:val="left" w:pos="9160"/>
+          <w:tab w:val="left" w:pos="10076"/>
+          <w:tab w:val="left" w:pos="10992"/>
+          <w:tab w:val="left" w:pos="11908"/>
+          <w:tab w:val="left" w:pos="12824"/>
+          <w:tab w:val="left" w:pos="13740"/>
+          <w:tab w:val="left" w:pos="14656"/>
+        </w:tabs>
+        <w:jc w:val="left"/>
+        <w:rPr>
+          <w:rFonts w:ascii="Consolas" w:hAnsi="Consolas" w:cs="宋体"/>
+          <w:color w:val="333333"/>
+          <w:kern w:val="0"/>
+          <w:sz w:val="18"/>
+          <w:szCs w:val="18"/>
+          <w:bdr w:val="none" w:sz="0" w:space="0" w:color="auto" w:frame="1"/>
+        </w:rPr>
+      </w:pPr>
+      <w:r>
+        <w:rPr>
+          <w:rFonts w:ascii="Consolas" w:hAnsi="Consolas" w:cs="宋体"/>
+          <w:color w:val="333333"/>
+          <w:kern w:val="0"/>
+          <w:sz w:val="18"/>
+          <w:szCs w:val="18"/>
+          <w:bdr w:val="none" w:sz="0" w:space="0" w:color="auto" w:frame="1"/>
+        </w:rPr>
+        <w:t xml:space="preserve">    </w:t>
+      </w:r>
+      <w:r>
+        <w:rPr>
+          <w:rFonts w:ascii="Consolas" w:eastAsia="宋体" w:hAnsi="Consolas" w:cs="宋体"/>
+          <w:color w:val="333333"/>
+          <w:kern w:val="0"/>
+          <w:sz w:val="18"/>
+          <w:szCs w:val="18"/>
+          <w:bdr w:val="none" w:sz="0" w:space="0" w:color="auto" w:frame="1"/>
+        </w:rPr>
+        <w:t>"msg"</w:t>
+      </w:r>
+      <w:r>
+        <w:rPr>
+          <w:rFonts w:ascii="Consolas" w:hAnsi="Consolas" w:cs="宋体"/>
+          <w:color w:val="333333"/>
+          <w:kern w:val="0"/>
+          <w:sz w:val="18"/>
+          <w:szCs w:val="18"/>
+          <w:bdr w:val="none" w:sz="0" w:space="0" w:color="auto" w:frame="1"/>
+        </w:rPr>
+        <w:t xml:space="preserve">: </w:t>
+      </w:r>
+      <w:r>
+        <w:rPr>
+          <w:rFonts w:ascii="Consolas" w:eastAsia="宋体" w:hAnsi="Consolas" w:cs="宋体"/>
+          <w:color w:val="008000"/>
+          <w:kern w:val="0"/>
+          <w:sz w:val="18"/>
+          <w:szCs w:val="18"/>
+          <w:bdr w:val="none" w:sz="0" w:space="0" w:color="auto" w:frame="1"/>
+        </w:rPr>
+        <w:t>"</w:t>
+      </w:r>
+      <w:r>
+        <w:rPr>
+          <w:rFonts w:ascii="Consolas" w:eastAsia="宋体" w:hAnsi="Consolas" w:cs="宋体"/>
+          <w:color w:val="008000"/>
+          <w:kern w:val="0"/>
+          <w:sz w:val="18"/>
+          <w:szCs w:val="18"/>
+          <w:bdr w:val="none" w:sz="0" w:space="0" w:color="auto" w:frame="1"/>
+        </w:rPr>
+        <w:t>success</w:t>
+      </w:r>
+      <w:r>
+        <w:rPr>
+          <w:rFonts w:ascii="Consolas" w:eastAsia="宋体" w:hAnsi="Consolas" w:cs="宋体"/>
+          <w:color w:val="008000"/>
+          <w:kern w:val="0"/>
+          <w:sz w:val="18"/>
+          <w:szCs w:val="18"/>
+          <w:bdr w:val="none" w:sz="0" w:space="0" w:color="auto" w:frame="1"/>
+        </w:rPr>
+        <w:t>"</w:t>
+      </w:r>
+      <w:r>
+        <w:rPr>
+          <w:rFonts w:ascii="Consolas" w:hAnsi="Consolas" w:cs="宋体"/>
+          <w:color w:val="333333"/>
+          <w:kern w:val="0"/>
+          <w:sz w:val="18"/>
+          <w:szCs w:val="18"/>
+          <w:bdr w:val="none" w:sz="0" w:space="0" w:color="auto" w:frame="1"/>
+        </w:rPr>
+        <w:t>,</w:t>
+      </w:r>
+    </w:p>
+    <w:p>
+      <w:pPr>
+        <w:widowControl/>
+        <w:pBdr>
+          <w:top w:val="single" w:sz="6" w:space="8" w:color="E1E1E8"/>
+          <w:left w:val="single" w:sz="6" w:space="8" w:color="E1E1E8"/>
+          <w:bottom w:val="single" w:sz="6" w:space="8" w:color="E1E1E8"/>
+          <w:right w:val="single" w:sz="6" w:space="8" w:color="E1E1E8"/>
+        </w:pBdr>
+        <w:shd w:val="clear" w:color="auto" w:fill="FCFCFC"/>
+        <w:tabs>
+          <w:tab w:val="left" w:pos="916"/>
+          <w:tab w:val="left" w:pos="1832"/>
+          <w:tab w:val="left" w:pos="2748"/>
+          <w:tab w:val="left" w:pos="3664"/>
+          <w:tab w:val="left" w:pos="4580"/>
+          <w:tab w:val="left" w:pos="5496"/>
+          <w:tab w:val="left" w:pos="6412"/>
+          <w:tab w:val="left" w:pos="7328"/>
+          <w:tab w:val="left" w:pos="8244"/>
+          <w:tab w:val="left" w:pos="9160"/>
+          <w:tab w:val="left" w:pos="10076"/>
+          <w:tab w:val="left" w:pos="10992"/>
+          <w:tab w:val="left" w:pos="11908"/>
+          <w:tab w:val="left" w:pos="12824"/>
+          <w:tab w:val="left" w:pos="13740"/>
+          <w:tab w:val="left" w:pos="14656"/>
+        </w:tabs>
+        <w:ind w:firstLine="400"/>
+        <w:jc w:val="left"/>
+        <w:rPr>
+          <w:rFonts w:ascii="Consolas" w:hAnsi="Consolas" w:cs="宋体"/>
+          <w:color w:val="333333"/>
+          <w:kern w:val="0"/>
+          <w:sz w:val="18"/>
+          <w:szCs w:val="18"/>
+          <w:bdr w:val="none" w:sz="0" w:space="0" w:color="auto" w:frame="1"/>
+        </w:rPr>
+      </w:pPr>
+      <w:r>
+        <w:rPr>
+          <w:rFonts w:ascii="Consolas" w:eastAsia="宋体" w:hAnsi="Consolas" w:cs="宋体"/>
+          <w:color w:val="333333"/>
+          <w:kern w:val="0"/>
+          <w:sz w:val="18"/>
+          <w:szCs w:val="18"/>
+          <w:bdr w:val="none" w:sz="0" w:space="0" w:color="auto" w:frame="1"/>
+        </w:rPr>
+        <w:t>"data"</w:t>
+      </w:r>
+      <w:r>
+        <w:rPr>
+          <w:rFonts w:ascii="Consolas" w:hAnsi="Consolas" w:cs="宋体"/>
+          <w:color w:val="333333"/>
+          <w:kern w:val="0"/>
+          <w:sz w:val="18"/>
+          <w:szCs w:val="18"/>
+          <w:bdr w:val="none" w:sz="0" w:space="0" w:color="auto" w:frame="1"/>
+        </w:rPr>
+        <w:t xml:space="preserve">: </w:t>
+      </w:r>
+      <w:r>
+        <w:rPr>
+          <w:rFonts w:ascii="Consolas" w:hAnsi="Consolas" w:cs="宋体"/>
+          <w:color w:val="333333"/>
+          <w:kern w:val="0"/>
+          <w:sz w:val="18"/>
+          <w:szCs w:val="18"/>
+          <w:bdr w:val="none" w:sz="0" w:space="0" w:color="auto" w:frame="1"/>
+        </w:rPr>
+        <w:t>[</w:t>
+      </w:r>
+    </w:p>
+    <w:p>
+      <w:pPr>
+        <w:widowControl/>
+        <w:pBdr>
+          <w:top w:val="single" w:sz="6" w:space="8" w:color="E1E1E8"/>
+          <w:left w:val="single" w:sz="6" w:space="8" w:color="E1E1E8"/>
+          <w:bottom w:val="single" w:sz="6" w:space="8" w:color="E1E1E8"/>
+          <w:right w:val="single" w:sz="6" w:space="8" w:color="E1E1E8"/>
+        </w:pBdr>
+        <w:shd w:val="clear" w:color="auto" w:fill="FCFCFC"/>
+        <w:tabs>
+          <w:tab w:val="left" w:pos="916"/>
+          <w:tab w:val="left" w:pos="1832"/>
+          <w:tab w:val="left" w:pos="2748"/>
+          <w:tab w:val="left" w:pos="3664"/>
+          <w:tab w:val="left" w:pos="4580"/>
+          <w:tab w:val="left" w:pos="5496"/>
+          <w:tab w:val="left" w:pos="6412"/>
+          <w:tab w:val="left" w:pos="7328"/>
+          <w:tab w:val="left" w:pos="8244"/>
+          <w:tab w:val="left" w:pos="9160"/>
+          <w:tab w:val="left" w:pos="10076"/>
+          <w:tab w:val="left" w:pos="10992"/>
+          <w:tab w:val="left" w:pos="11908"/>
+          <w:tab w:val="left" w:pos="12824"/>
+          <w:tab w:val="left" w:pos="13740"/>
+          <w:tab w:val="left" w:pos="14656"/>
+        </w:tabs>
+        <w:ind w:firstLine="400"/>
+        <w:jc w:val="left"/>
+        <w:rPr>
+          <w:rFonts w:ascii="Consolas" w:hAnsi="Consolas" w:cs="宋体"/>
+          <w:color w:val="333333"/>
+          <w:kern w:val="0"/>
+          <w:sz w:val="18"/>
+          <w:szCs w:val="18"/>
+          <w:bdr w:val="none" w:sz="0" w:space="0" w:color="auto" w:frame="1"/>
+        </w:rPr>
+      </w:pPr>
+      <w:r>
+        <w:rPr>
+          <w:rFonts w:ascii="Consolas" w:hAnsi="Consolas" w:cs="宋体"/>
+          <w:color w:val="333333"/>
+          <w:kern w:val="0"/>
+          <w:sz w:val="18"/>
+          <w:szCs w:val="18"/>
+          <w:bdr w:val="none" w:sz="0" w:space="0" w:color="auto" w:frame="1"/>
+        </w:rPr>
+        <w:tab/>
+      </w:r>
+      <w:r>
+        <w:rPr>
+          <w:rFonts w:ascii="Consolas" w:hAnsi="Consolas" w:cs="宋体"/>
+          <w:color w:val="333333"/>
+          <w:kern w:val="0"/>
+          <w:sz w:val="18"/>
+          <w:szCs w:val="18"/>
+          <w:bdr w:val="none" w:sz="0" w:space="0" w:color="auto" w:frame="1"/>
+        </w:rPr>
+        <w:t>{"</w:t>
+      </w:r>
+      <w:r>
+        <w:rPr>
+          <w:rFonts w:ascii="Consolas" w:hAnsi="Consolas" w:cs="宋体"/>
+          <w:color w:val="333333"/>
+          <w:kern w:val="0"/>
+          <w:sz w:val="18"/>
+          <w:szCs w:val="18"/>
+          <w:bdr w:val="none" w:sz="0" w:space="0" w:color="auto" w:frame="1"/>
+        </w:rPr>
+        <w:t>EID</w:t>
+      </w:r>
+      <w:r>
+        <w:rPr>
+          <w:rFonts w:ascii="Consolas" w:hAnsi="Consolas" w:cs="宋体"/>
+          <w:color w:val="333333"/>
+          <w:kern w:val="0"/>
+          <w:sz w:val="18"/>
+          <w:szCs w:val="18"/>
+          <w:bdr w:val="none" w:sz="0" w:space="0" w:color="auto" w:frame="1"/>
+        </w:rPr>
+        <w:t>":"1","</w:t>
+      </w:r>
+      <w:r>
+        <w:rPr>
+          <w:rFonts w:ascii="Consolas" w:hAnsi="Consolas" w:cs="宋体"/>
+          <w:color w:val="333333"/>
+          <w:kern w:val="0"/>
+          <w:sz w:val="18"/>
+          <w:szCs w:val="18"/>
+          <w:bdr w:val="none" w:sz="0" w:space="0" w:color="auto" w:frame="1"/>
+        </w:rPr>
+        <w:t>eDate</w:t>
+      </w:r>
+      <w:r>
+        <w:rPr>
+          <w:rFonts w:ascii="Consolas" w:hAnsi="Consolas" w:cs="宋体"/>
+          <w:color w:val="333333"/>
+          <w:kern w:val="0"/>
+          <w:sz w:val="18"/>
+          <w:szCs w:val="18"/>
+          <w:bdr w:val="none" w:sz="0" w:space="0" w:color="auto" w:frame="1"/>
+        </w:rPr>
+        <w:t>":"</w:t>
+      </w:r>
+      <w:r>
+        <w:rPr>
+          <w:rFonts w:ascii="Consolas" w:hAnsi="Consolas" w:cs="宋体"/>
+          <w:color w:val="333333"/>
+          <w:kern w:val="0"/>
+          <w:sz w:val="18"/>
+          <w:szCs w:val="18"/>
+          <w:bdr w:val="none" w:sz="0" w:space="0" w:color="auto" w:frame="1"/>
+        </w:rPr>
+        <w:t>2021-10-11</w:t>
+      </w:r>
+      <w:r>
+        <w:rPr>
+          <w:rFonts w:ascii="Consolas" w:hAnsi="Consolas" w:cs="宋体"/>
+          <w:color w:val="333333"/>
+          <w:kern w:val="0"/>
+          <w:sz w:val="18"/>
+          <w:szCs w:val="18"/>
+          <w:bdr w:val="none" w:sz="0" w:space="0" w:color="auto" w:frame="1"/>
+        </w:rPr>
+        <w:t>","</w:t>
+      </w:r>
+      <w:r>
+        <w:rPr>
+          <w:rFonts w:ascii="Consolas" w:hAnsi="Consolas" w:cs="宋体"/>
+          <w:color w:val="333333"/>
+          <w:kern w:val="0"/>
+          <w:sz w:val="18"/>
+          <w:szCs w:val="18"/>
+          <w:bdr w:val="none" w:sz="0" w:space="0" w:color="auto" w:frame="1"/>
+        </w:rPr>
+        <w:t>eContent</w:t>
+      </w:r>
+      <w:r>
+        <w:rPr>
+          <w:rFonts w:ascii="Consolas" w:hAnsi="Consolas" w:cs="宋体"/>
+          <w:color w:val="333333"/>
+          <w:kern w:val="0"/>
+          <w:sz w:val="18"/>
+          <w:szCs w:val="18"/>
+          <w:bdr w:val="none" w:sz="0" w:space="0" w:color="auto" w:frame="1"/>
+        </w:rPr>
+        <w:t>":"</w:t>
+      </w:r>
+      <w:r>
+        <w:rPr>
+          <w:rFonts w:ascii="Consolas" w:hAnsi="Consolas" w:cs="宋体"/>
+          <w:color w:val="333333"/>
+          <w:kern w:val="0"/>
+          <w:sz w:val="18"/>
+          <w:szCs w:val="18"/>
+          <w:bdr w:val="none" w:sz="0" w:space="0" w:color="auto" w:frame="1"/>
+        </w:rPr>
+        <w:t>good app</w:t>
+      </w:r>
+      <w:r>
+        <w:rPr>
+          <w:rFonts w:ascii="Consolas" w:hAnsi="Consolas" w:cs="宋体"/>
+          <w:color w:val="333333"/>
+          <w:kern w:val="0"/>
+          <w:sz w:val="18"/>
+          <w:szCs w:val="18"/>
+          <w:bdr w:val="none" w:sz="0" w:space="0" w:color="auto" w:frame="1"/>
+        </w:rPr>
+        <w:t>"},</w:t>
+      </w:r>
+    </w:p>
+    <w:p>
+      <w:pPr>
+        <w:widowControl/>
+        <w:pBdr>
+          <w:top w:val="single" w:sz="6" w:space="8" w:color="E1E1E8"/>
+          <w:left w:val="single" w:sz="6" w:space="8" w:color="E1E1E8"/>
+          <w:bottom w:val="single" w:sz="6" w:space="8" w:color="E1E1E8"/>
+          <w:right w:val="single" w:sz="6" w:space="8" w:color="E1E1E8"/>
+        </w:pBdr>
+        <w:shd w:val="clear" w:color="auto" w:fill="FCFCFC"/>
+        <w:tabs>
+          <w:tab w:val="left" w:pos="916"/>
+          <w:tab w:val="left" w:pos="1832"/>
+          <w:tab w:val="left" w:pos="2748"/>
+          <w:tab w:val="left" w:pos="3664"/>
+          <w:tab w:val="left" w:pos="4580"/>
+          <w:tab w:val="left" w:pos="5496"/>
+          <w:tab w:val="left" w:pos="6412"/>
+          <w:tab w:val="left" w:pos="7328"/>
+          <w:tab w:val="left" w:pos="8244"/>
+          <w:tab w:val="left" w:pos="9160"/>
+          <w:tab w:val="left" w:pos="10076"/>
+          <w:tab w:val="left" w:pos="10992"/>
+          <w:tab w:val="left" w:pos="11908"/>
+          <w:tab w:val="left" w:pos="12824"/>
+          <w:tab w:val="left" w:pos="13740"/>
+          <w:tab w:val="left" w:pos="14656"/>
+        </w:tabs>
+        <w:ind w:firstLine="400"/>
+        <w:jc w:val="left"/>
+        <w:rPr>
+          <w:rFonts w:ascii="Consolas" w:hAnsi="Consolas" w:cs="宋体"/>
+          <w:color w:val="333333"/>
+          <w:kern w:val="0"/>
+          <w:sz w:val="18"/>
+          <w:szCs w:val="18"/>
+          <w:bdr w:val="none" w:sz="0" w:space="0" w:color="auto" w:frame="1"/>
+        </w:rPr>
+      </w:pPr>
+      <w:r>
+        <w:rPr>
+          <w:rFonts w:ascii="Consolas" w:hAnsi="Consolas" w:cs="宋体"/>
+          <w:color w:val="333333"/>
+          <w:kern w:val="0"/>
+          <w:sz w:val="18"/>
+          <w:szCs w:val="18"/>
+          <w:bdr w:val="none" w:sz="0" w:space="0" w:color="auto" w:frame="1"/>
+        </w:rPr>
+        <w:tab/>
+      </w:r>
+      <w:r>
+        <w:rPr>
+          <w:rFonts w:ascii="Consolas" w:hAnsi="Consolas" w:cs="宋体"/>
+          <w:color w:val="333333"/>
+          <w:kern w:val="0"/>
+          <w:sz w:val="18"/>
+          <w:szCs w:val="18"/>
+          <w:bdr w:val="none" w:sz="0" w:space="0" w:color="auto" w:frame="1"/>
+        </w:rPr>
+        <w:t>{"</w:t>
+      </w:r>
+      <w:r>
+        <w:rPr>
+          <w:rFonts w:ascii="Consolas" w:hAnsi="Consolas" w:cs="宋体"/>
+          <w:color w:val="333333"/>
+          <w:kern w:val="0"/>
+          <w:sz w:val="18"/>
+          <w:szCs w:val="18"/>
+          <w:bdr w:val="none" w:sz="0" w:space="0" w:color="auto" w:frame="1"/>
+        </w:rPr>
+        <w:t>EID</w:t>
+      </w:r>
+      <w:r>
+        <w:rPr>
+          <w:rFonts w:ascii="Consolas" w:hAnsi="Consolas" w:cs="宋体"/>
+          <w:color w:val="333333"/>
+          <w:kern w:val="0"/>
+          <w:sz w:val="18"/>
+          <w:szCs w:val="18"/>
+          <w:bdr w:val="none" w:sz="0" w:space="0" w:color="auto" w:frame="1"/>
+        </w:rPr>
+        <w:t>":"</w:t>
+      </w:r>
+      <w:r>
+        <w:rPr>
+          <w:rFonts w:ascii="Consolas" w:hAnsi="Consolas" w:cs="宋体"/>
+          <w:color w:val="333333"/>
+          <w:kern w:val="0"/>
+          <w:sz w:val="18"/>
+          <w:szCs w:val="18"/>
+          <w:bdr w:val="none" w:sz="0" w:space="0" w:color="auto" w:frame="1"/>
+        </w:rPr>
+        <w:t>2</w:t>
+      </w:r>
+      <w:r>
+        <w:rPr>
+          <w:rFonts w:ascii="Consolas" w:hAnsi="Consolas" w:cs="宋体"/>
+          <w:color w:val="333333"/>
+          <w:kern w:val="0"/>
+          <w:sz w:val="18"/>
+          <w:szCs w:val="18"/>
+          <w:bdr w:val="none" w:sz="0" w:space="0" w:color="auto" w:frame="1"/>
+        </w:rPr>
+        <w:t>","</w:t>
+      </w:r>
+      <w:r>
+        <w:rPr>
+          <w:rFonts w:ascii="Consolas" w:hAnsi="Consolas" w:cs="宋体"/>
+          <w:color w:val="333333"/>
+          <w:kern w:val="0"/>
+          <w:sz w:val="18"/>
+          <w:szCs w:val="18"/>
+          <w:bdr w:val="none" w:sz="0" w:space="0" w:color="auto" w:frame="1"/>
+        </w:rPr>
+        <w:t>eDate</w:t>
+      </w:r>
+      <w:r>
+        <w:rPr>
+          <w:rFonts w:ascii="Consolas" w:hAnsi="Consolas" w:cs="宋体"/>
+          <w:color w:val="333333"/>
+          <w:kern w:val="0"/>
+          <w:sz w:val="18"/>
+          <w:szCs w:val="18"/>
+          <w:bdr w:val="none" w:sz="0" w:space="0" w:color="auto" w:frame="1"/>
+        </w:rPr>
+        <w:t>":"</w:t>
+      </w:r>
+      <w:r>
+        <w:rPr>
+          <w:rFonts w:ascii="Consolas" w:hAnsi="Consolas" w:cs="宋体"/>
+          <w:color w:val="333333"/>
+          <w:kern w:val="0"/>
+          <w:sz w:val="18"/>
+          <w:szCs w:val="18"/>
+          <w:bdr w:val="none" w:sz="0" w:space="0" w:color="auto" w:frame="1"/>
+        </w:rPr>
+        <w:t>2021-10-11</w:t>
+      </w:r>
+      <w:r>
+        <w:rPr>
+          <w:rFonts w:ascii="Consolas" w:hAnsi="Consolas" w:cs="宋体"/>
+          <w:color w:val="333333"/>
+          <w:kern w:val="0"/>
+          <w:sz w:val="18"/>
+          <w:szCs w:val="18"/>
+          <w:bdr w:val="none" w:sz="0" w:space="0" w:color="auto" w:frame="1"/>
+        </w:rPr>
+        <w:t>","</w:t>
+      </w:r>
+      <w:r>
+        <w:rPr>
+          <w:rFonts w:ascii="Consolas" w:hAnsi="Consolas" w:cs="宋体"/>
+          <w:color w:val="333333"/>
+          <w:kern w:val="0"/>
+          <w:sz w:val="18"/>
+          <w:szCs w:val="18"/>
+          <w:bdr w:val="none" w:sz="0" w:space="0" w:color="auto" w:frame="1"/>
+        </w:rPr>
+        <w:t>eContent</w:t>
+      </w:r>
+      <w:r>
+        <w:rPr>
+          <w:rFonts w:ascii="Consolas" w:hAnsi="Consolas" w:cs="宋体"/>
+          <w:color w:val="333333"/>
+          <w:kern w:val="0"/>
+          <w:sz w:val="18"/>
+          <w:szCs w:val="18"/>
+          <w:bdr w:val="none" w:sz="0" w:space="0" w:color="auto" w:frame="1"/>
+        </w:rPr>
+        <w:t>":"</w:t>
+      </w:r>
+      <w:r>
+        <w:rPr>
+          <w:rFonts w:ascii="Consolas" w:hAnsi="Consolas" w:cs="宋体"/>
+          <w:color w:val="333333"/>
+          <w:kern w:val="0"/>
+          <w:sz w:val="18"/>
+          <w:szCs w:val="18"/>
+          <w:bdr w:val="none" w:sz="0" w:space="0" w:color="auto" w:frame="1"/>
+        </w:rPr>
+        <w:t>good app</w:t>
+      </w:r>
+      <w:r>
+        <w:rPr>
+          <w:rFonts w:ascii="Consolas" w:hAnsi="Consolas" w:cs="宋体"/>
+          <w:color w:val="333333"/>
+          <w:kern w:val="0"/>
+          <w:sz w:val="18"/>
+          <w:szCs w:val="18"/>
+          <w:bdr w:val="none" w:sz="0" w:space="0" w:color="auto" w:frame="1"/>
+        </w:rPr>
+        <w:t>2</w:t>
+      </w:r>
+      <w:r>
+        <w:rPr>
+          <w:rFonts w:ascii="Consolas" w:hAnsi="Consolas" w:cs="宋体"/>
+          <w:color w:val="333333"/>
+          <w:kern w:val="0"/>
+          <w:sz w:val="18"/>
+          <w:szCs w:val="18"/>
+          <w:bdr w:val="none" w:sz="0" w:space="0" w:color="auto" w:frame="1"/>
+        </w:rPr>
+        <w:t>"}</w:t>
+      </w:r>
+    </w:p>
+    <w:p>
+      <w:pPr>
+        <w:widowControl/>
+        <w:pBdr>
+          <w:top w:val="single" w:sz="6" w:space="8" w:color="E1E1E8"/>
+          <w:left w:val="single" w:sz="6" w:space="8" w:color="E1E1E8"/>
+          <w:bottom w:val="single" w:sz="6" w:space="8" w:color="E1E1E8"/>
+          <w:right w:val="single" w:sz="6" w:space="8" w:color="E1E1E8"/>
+        </w:pBdr>
+        <w:shd w:val="clear" w:color="auto" w:fill="FCFCFC"/>
+        <w:tabs>
+          <w:tab w:val="left" w:pos="916"/>
+          <w:tab w:val="left" w:pos="1832"/>
+          <w:tab w:val="left" w:pos="2748"/>
+          <w:tab w:val="left" w:pos="3664"/>
+          <w:tab w:val="left" w:pos="4580"/>
+          <w:tab w:val="left" w:pos="5496"/>
+          <w:tab w:val="left" w:pos="6412"/>
+          <w:tab w:val="left" w:pos="7328"/>
+          <w:tab w:val="left" w:pos="8244"/>
+          <w:tab w:val="left" w:pos="9160"/>
+          <w:tab w:val="left" w:pos="10076"/>
+          <w:tab w:val="left" w:pos="10992"/>
+          <w:tab w:val="left" w:pos="11908"/>
+          <w:tab w:val="left" w:pos="12824"/>
+          <w:tab w:val="left" w:pos="13740"/>
+          <w:tab w:val="left" w:pos="14656"/>
+        </w:tabs>
+        <w:ind w:firstLine="400"/>
+        <w:jc w:val="left"/>
+        <w:rPr>
+          <w:rFonts w:ascii="Consolas" w:hAnsi="Consolas" w:cs="宋体"/>
+          <w:color w:val="333333"/>
+          <w:kern w:val="0"/>
+          <w:sz w:val="18"/>
+          <w:szCs w:val="18"/>
+          <w:bdr w:val="none" w:sz="0" w:space="0" w:color="auto" w:frame="1"/>
+        </w:rPr>
+      </w:pPr>
+      <w:r>
+        <w:rPr>
+          <w:rFonts w:ascii="Consolas" w:hAnsi="Consolas" w:cs="宋体"/>
+          <w:color w:val="333333"/>
+          <w:kern w:val="0"/>
+          <w:sz w:val="18"/>
+          <w:szCs w:val="18"/>
+          <w:bdr w:val="none" w:sz="0" w:space="0" w:color="auto" w:frame="1"/>
+        </w:rPr>
+        <w:tab/>
+      </w:r>
+      <w:r>
+        <w:rPr>
+          <w:rFonts w:ascii="Consolas" w:hAnsi="Consolas" w:cs="宋体"/>
+          <w:color w:val="333333"/>
+          <w:kern w:val="0"/>
+          <w:sz w:val="18"/>
+          <w:szCs w:val="18"/>
+          <w:bdr w:val="none" w:sz="0" w:space="0" w:color="auto" w:frame="1"/>
+        </w:rPr>
+        <w:t>]</w:t>
+      </w:r>
+    </w:p>
+    <w:p>
+      <w:pPr>
+        <w:widowControl/>
+        <w:pBdr>
+          <w:top w:val="single" w:sz="6" w:space="8" w:color="E1E1E8"/>
+          <w:left w:val="single" w:sz="6" w:space="8" w:color="E1E1E8"/>
+          <w:bottom w:val="single" w:sz="6" w:space="8" w:color="E1E1E8"/>
+          <w:right w:val="single" w:sz="6" w:space="8" w:color="E1E1E8"/>
+        </w:pBdr>
+        <w:shd w:val="clear" w:color="auto" w:fill="FCFCFC"/>
+        <w:tabs>
+          <w:tab w:val="left" w:pos="916"/>
+          <w:tab w:val="left" w:pos="1832"/>
+          <w:tab w:val="left" w:pos="2748"/>
+          <w:tab w:val="left" w:pos="3664"/>
+          <w:tab w:val="left" w:pos="4580"/>
+          <w:tab w:val="left" w:pos="5496"/>
+          <w:tab w:val="left" w:pos="6412"/>
+          <w:tab w:val="left" w:pos="7328"/>
+          <w:tab w:val="left" w:pos="8244"/>
+          <w:tab w:val="left" w:pos="9160"/>
+          <w:tab w:val="left" w:pos="10076"/>
+          <w:tab w:val="left" w:pos="10992"/>
+          <w:tab w:val="left" w:pos="11908"/>
+          <w:tab w:val="left" w:pos="12824"/>
+          <w:tab w:val="left" w:pos="13740"/>
+          <w:tab w:val="left" w:pos="14656"/>
+        </w:tabs>
+        <w:jc w:val="left"/>
+        <w:rPr>
+          <w:rFonts w:ascii="Consolas" w:eastAsia="宋体" w:hAnsi="Consolas" w:cs="宋体"/>
+          <w:color w:val="333333"/>
+          <w:kern w:val="0"/>
+          <w:sz w:val="18"/>
+          <w:szCs w:val="18"/>
+        </w:rPr>
+      </w:pPr>
+      <w:r>
+        <w:rPr>
+          <w:rFonts w:ascii="Consolas" w:hAnsi="Consolas" w:cs="宋体"/>
+          <w:color w:val="333333"/>
+          <w:kern w:val="0"/>
+          <w:sz w:val="18"/>
+          <w:szCs w:val="18"/>
+          <w:bdr w:val="none" w:sz="0" w:space="0" w:color="auto" w:frame="1"/>
+        </w:rPr>
+        <w:t xml:space="preserve">  }</w:t>
+      </w:r>
+    </w:p>
+    <w:p>
+      <w:pPr>
+        <w:pStyle w:val="a3"/>
+        <w:ind w:left="420" w:firstLineChars="0" w:firstLine="0"/>
+        <w:rPr>
+          <w:rFonts w:ascii="Times New Roman" w:hAnsi="Times New Roman" w:cs="Times New Roman"/>
+          <w:szCs w:val="24"/>
+        </w:rPr>
+      </w:pPr>
+    </w:p>
+    <w:p>
+      <w:pPr>
+        <w:pStyle w:val="a3"/>
+        <w:numPr>
+          <w:ilvl w:val="0"/>
+          <w:numId w:val="36"/>
+        </w:numPr>
+        <w:ind w:firstLineChars="0"/>
+        <w:rPr>
+          <w:rFonts w:ascii="Times New Roman" w:hAnsi="Times New Roman" w:cs="Times New Roman"/>
+          <w:szCs w:val="24"/>
+        </w:rPr>
+      </w:pPr>
+      <w:r>
+        <w:rPr>
+          <w:rFonts w:ascii="Times New Roman" w:hAnsi="Times New Roman" w:cs="Times New Roman" w:hint="eastAsia"/>
+          <w:szCs w:val="24"/>
+        </w:rPr>
+        <w:t>D</w:t>
+      </w:r>
+      <w:r>
+        <w:rPr>
+          <w:rFonts w:ascii="Times New Roman" w:hAnsi="Times New Roman" w:cs="Times New Roman"/>
+          <w:szCs w:val="24"/>
+        </w:rPr>
+        <w:t>escription of return value</w:t>
+      </w:r>
+    </w:p>
+    <w:tbl>
+      <w:tblPr>
+        <w:tblStyle w:val="a6"/>
+        <w:tblW w:w="0" w:type="auto"/>
+        <w:tblInd w:w="420" w:type="dxa"/>
+        <w:tblLook w:val="04A0" w:firstRow="1" w:lastRow="0" w:firstColumn="1" w:lastColumn="0" w:noHBand="0" w:noVBand="1"/>
+      </w:tblPr>
+      <w:tblGrid>
+        <w:gridCol w:w="993"/>
+        <w:gridCol w:w="1984"/>
+        <w:gridCol w:w="4899"/>
+      </w:tblGrid>
+      <w:tr>
+        <w:tc>
+          <w:tcPr>
+            <w:tcW w:w="993" w:type="dxa"/>
+          </w:tcPr>
+          <w:p>
+            <w:pPr>
+              <w:pStyle w:val="a3"/>
+              <w:ind w:firstLineChars="0" w:firstLine="0"/>
+              <w:rPr>
+                <w:rFonts w:ascii="Times New Roman" w:eastAsiaTheme="minorEastAsia" w:hAnsi="Times New Roman" w:cs="Times New Roman"/>
+                <w:szCs w:val="24"/>
+              </w:rPr>
+            </w:pPr>
+            <w:r>
+              <w:rPr>
+                <w:rFonts w:ascii="Times New Roman" w:eastAsiaTheme="minorEastAsia" w:hAnsi="Times New Roman" w:cs="Times New Roman" w:hint="eastAsia"/>
+                <w:szCs w:val="24"/>
+              </w:rPr>
+              <w:t>N</w:t>
+            </w:r>
+            <w:r>
+              <w:rPr>
+                <w:rFonts w:ascii="Times New Roman" w:eastAsiaTheme="minorEastAsia" w:hAnsi="Times New Roman" w:cs="Times New Roman"/>
+                <w:szCs w:val="24"/>
+              </w:rPr>
+              <w:t>ame</w:t>
+            </w:r>
+          </w:p>
+        </w:tc>
+        <w:tc>
+          <w:tcPr>
+            <w:tcW w:w="1984" w:type="dxa"/>
+          </w:tcPr>
+          <w:p>
+            <w:pPr>
+              <w:pStyle w:val="a3"/>
+              <w:ind w:firstLineChars="0" w:firstLine="0"/>
+              <w:rPr>
+                <w:rFonts w:ascii="Times New Roman" w:eastAsiaTheme="minorEastAsia" w:hAnsi="Times New Roman" w:cs="Times New Roman"/>
+                <w:szCs w:val="24"/>
+              </w:rPr>
+            </w:pPr>
+            <w:r>
+              <w:rPr>
+                <w:rFonts w:ascii="Times New Roman" w:eastAsiaTheme="minorEastAsia" w:hAnsi="Times New Roman" w:cs="Times New Roman" w:hint="eastAsia"/>
+                <w:szCs w:val="24"/>
+              </w:rPr>
+              <w:t>T</w:t>
+            </w:r>
+            <w:r>
+              <w:rPr>
+                <w:rFonts w:ascii="Times New Roman" w:eastAsiaTheme="minorEastAsia" w:hAnsi="Times New Roman" w:cs="Times New Roman"/>
+                <w:szCs w:val="24"/>
+              </w:rPr>
+              <w:t>ype</w:t>
+            </w:r>
+          </w:p>
+        </w:tc>
+        <w:tc>
+          <w:tcPr>
+            <w:tcW w:w="4899" w:type="dxa"/>
+          </w:tcPr>
+          <w:p>
+            <w:pPr>
+              <w:pStyle w:val="a3"/>
+              <w:ind w:firstLineChars="0" w:firstLine="0"/>
+              <w:rPr>
+                <w:rFonts w:ascii="Times New Roman" w:hAnsi="Times New Roman" w:cs="Times New Roman"/>
+                <w:szCs w:val="24"/>
+              </w:rPr>
+            </w:pPr>
+            <w:r>
+              <w:rPr>
+                <w:rFonts w:ascii="Times New Roman" w:eastAsiaTheme="minorEastAsia" w:hAnsi="Times New Roman" w:cs="Times New Roman" w:hint="eastAsia"/>
+                <w:szCs w:val="24"/>
+              </w:rPr>
+              <w:t>D</w:t>
+            </w:r>
+            <w:r>
+              <w:rPr>
+                <w:rFonts w:ascii="Times New Roman" w:eastAsiaTheme="minorEastAsia" w:hAnsi="Times New Roman" w:cs="Times New Roman"/>
+                <w:szCs w:val="24"/>
+              </w:rPr>
+              <w:t>escription</w:t>
+            </w:r>
+          </w:p>
+        </w:tc>
+      </w:tr>
+      <w:tr>
+        <w:trPr>
+          <w:trHeight w:val="470"/>
+        </w:trPr>
+        <w:tc>
+          <w:tcPr>
+            <w:tcW w:w="993" w:type="dxa"/>
+            <w:vMerge w:val="restart"/>
+          </w:tcPr>
+          <w:p>
+            <w:pPr>
+              <w:pStyle w:val="a3"/>
+              <w:ind w:firstLineChars="0" w:firstLine="0"/>
+              <w:rPr>
+                <w:rFonts w:ascii="Times New Roman" w:eastAsiaTheme="minorEastAsia" w:hAnsi="Times New Roman" w:cs="Times New Roman"/>
+                <w:szCs w:val="24"/>
+              </w:rPr>
+            </w:pPr>
+            <w:r>
+              <w:rPr>
+                <w:rFonts w:ascii="Times New Roman" w:eastAsiaTheme="minorEastAsia" w:hAnsi="Times New Roman" w:cs="Times New Roman"/>
+                <w:szCs w:val="24"/>
+              </w:rPr>
+              <w:t>status</w:t>
+            </w:r>
+          </w:p>
+        </w:tc>
+        <w:tc>
+          <w:tcPr>
+            <w:tcW w:w="1984" w:type="dxa"/>
+            <w:vMerge w:val="restart"/>
+          </w:tcPr>
+          <w:p>
+            <w:pPr>
+              <w:pStyle w:val="a3"/>
+              <w:ind w:firstLineChars="0" w:firstLine="0"/>
+              <w:rPr>
+                <w:rFonts w:ascii="Times New Roman" w:eastAsiaTheme="minorEastAsia" w:hAnsi="Times New Roman" w:cs="Times New Roman"/>
+                <w:szCs w:val="24"/>
+              </w:rPr>
+            </w:pPr>
+            <w:r>
+              <w:rPr>
+                <w:rFonts w:ascii="Times New Roman" w:eastAsiaTheme="minorEastAsia" w:hAnsi="Times New Roman" w:cs="Times New Roman" w:hint="eastAsia"/>
+                <w:szCs w:val="24"/>
+              </w:rPr>
+              <w:t>i</w:t>
+            </w:r>
+            <w:r>
+              <w:rPr>
+                <w:rFonts w:ascii="Times New Roman" w:eastAsiaTheme="minorEastAsia" w:hAnsi="Times New Roman" w:cs="Times New Roman"/>
+                <w:szCs w:val="24"/>
+              </w:rPr>
+              <w:t>nt</w:t>
+            </w:r>
+          </w:p>
+        </w:tc>
+        <w:tc>
+          <w:tcPr>
+            <w:tcW w:w="4899" w:type="dxa"/>
+          </w:tcPr>
+          <w:p>
+            <w:pPr>
+              <w:pStyle w:val="a3"/>
+              <w:ind w:firstLineChars="0" w:firstLine="0"/>
+              <w:rPr>
+                <w:rFonts w:ascii="Times New Roman" w:eastAsiaTheme="minorEastAsia" w:hAnsi="Times New Roman" w:cs="Times New Roman"/>
+                <w:szCs w:val="24"/>
+              </w:rPr>
+            </w:pPr>
+            <w:r>
+              <w:rPr>
+                <w:rFonts w:ascii="Times New Roman" w:eastAsiaTheme="minorEastAsia" w:hAnsi="Times New Roman" w:cs="Times New Roman"/>
+                <w:szCs w:val="24"/>
+              </w:rPr>
+              <w:t>Meaning: the status code of this request.</w:t>
+            </w:r>
+          </w:p>
+        </w:tc>
+      </w:tr>
+      <w:tr>
+        <w:trPr>
+          <w:trHeight w:val="470"/>
+        </w:trPr>
+        <w:tc>
+          <w:tcPr>
+            <w:tcW w:w="993" w:type="dxa"/>
+            <w:vMerge/>
+          </w:tcPr>
+          <w:p>
+            <w:pPr>
+              <w:pStyle w:val="a3"/>
+              <w:ind w:firstLineChars="0" w:firstLine="0"/>
+              <w:rPr>
+                <w:rFonts w:ascii="Times New Roman" w:eastAsiaTheme="minorEastAsia" w:hAnsi="Times New Roman" w:cs="Times New Roman"/>
+                <w:szCs w:val="24"/>
+              </w:rPr>
+            </w:pPr>
+          </w:p>
+        </w:tc>
+        <w:tc>
+          <w:tcPr>
+            <w:tcW w:w="1984" w:type="dxa"/>
+            <w:vMerge/>
+          </w:tcPr>
+          <w:p>
+            <w:pPr>
+              <w:pStyle w:val="a3"/>
+              <w:ind w:firstLineChars="0" w:firstLine="0"/>
+              <w:rPr>
+                <w:rFonts w:ascii="Times New Roman" w:eastAsiaTheme="minorEastAsia" w:hAnsi="Times New Roman" w:cs="Times New Roman"/>
+                <w:szCs w:val="24"/>
+              </w:rPr>
+            </w:pPr>
+          </w:p>
+        </w:tc>
+        <w:tc>
+          <w:tcPr>
+            <w:tcW w:w="4899" w:type="dxa"/>
+          </w:tcPr>
+          <w:p>
+            <w:pPr>
+              <w:pStyle w:val="a3"/>
+              <w:ind w:firstLineChars="0" w:firstLine="0"/>
+              <w:rPr>
+                <w:rFonts w:ascii="Times New Roman" w:eastAsiaTheme="minorEastAsia" w:hAnsi="Times New Roman" w:cs="Times New Roman"/>
+                <w:szCs w:val="24"/>
+              </w:rPr>
+            </w:pPr>
+            <w:r>
+              <w:rPr>
+                <w:rFonts w:ascii="Times New Roman" w:eastAsiaTheme="minorEastAsia" w:hAnsi="Times New Roman" w:cs="Times New Roman"/>
+                <w:szCs w:val="24"/>
+              </w:rPr>
+              <w:t>Value:</w:t>
+            </w:r>
+          </w:p>
+          <w:p>
+            <w:pPr>
+              <w:pStyle w:val="a3"/>
+              <w:ind w:firstLineChars="0" w:firstLine="0"/>
+              <w:rPr>
+                <w:rFonts w:ascii="Times New Roman" w:eastAsiaTheme="minorEastAsia" w:hAnsi="Times New Roman" w:cs="Times New Roman"/>
+                <w:szCs w:val="24"/>
+              </w:rPr>
+            </w:pPr>
+            <w:r>
+              <w:rPr>
+                <w:rFonts w:ascii="Times New Roman" w:eastAsiaTheme="minorEastAsia" w:hAnsi="Times New Roman" w:cs="Times New Roman" w:hint="eastAsia"/>
+                <w:szCs w:val="24"/>
+              </w:rPr>
+              <w:t>1</w:t>
+            </w:r>
+            <w:r>
+              <w:rPr>
+                <w:rFonts w:ascii="Times New Roman" w:eastAsiaTheme="minorEastAsia" w:hAnsi="Times New Roman" w:cs="Times New Roman"/>
+                <w:szCs w:val="24"/>
+              </w:rPr>
+              <w:t>. “0” : operation success</w:t>
+            </w:r>
+          </w:p>
+          <w:p>
+            <w:pPr>
+              <w:pStyle w:val="a3"/>
+              <w:ind w:firstLineChars="0" w:firstLine="0"/>
+              <w:rPr>
+                <w:rFonts w:ascii="Times New Roman" w:eastAsiaTheme="minorEastAsia" w:hAnsi="Times New Roman" w:cs="Times New Roman"/>
+                <w:szCs w:val="24"/>
+              </w:rPr>
+            </w:pPr>
+            <w:r>
+              <w:rPr>
+                <w:rFonts w:ascii="Times New Roman" w:eastAsiaTheme="minorEastAsia" w:hAnsi="Times New Roman" w:cs="Times New Roman" w:hint="eastAsia"/>
+                <w:szCs w:val="24"/>
+              </w:rPr>
+              <w:t>2</w:t>
+            </w:r>
+            <w:r>
+              <w:rPr>
+                <w:rFonts w:ascii="Times New Roman" w:eastAsiaTheme="minorEastAsia" w:hAnsi="Times New Roman" w:cs="Times New Roman"/>
+                <w:szCs w:val="24"/>
+              </w:rPr>
+              <w:t>. “400”: operation is rejected.</w:t>
+            </w:r>
+          </w:p>
+          <w:p>
+            <w:pPr>
+              <w:pStyle w:val="a3"/>
+              <w:ind w:firstLineChars="0" w:firstLine="0"/>
+              <w:rPr>
+                <w:rFonts w:ascii="Times New Roman" w:eastAsiaTheme="minorEastAsia" w:hAnsi="Times New Roman" w:cs="Times New Roman"/>
+                <w:szCs w:val="24"/>
+              </w:rPr>
+            </w:pPr>
+            <w:r>
+              <w:rPr>
+                <w:rFonts w:ascii="Times New Roman" w:eastAsiaTheme="minorEastAsia" w:hAnsi="Times New Roman" w:cs="Times New Roman" w:hint="eastAsia"/>
+                <w:szCs w:val="24"/>
+              </w:rPr>
+              <w:t>3</w:t>
+            </w:r>
+            <w:r>
+              <w:rPr>
+                <w:rFonts w:ascii="Times New Roman" w:eastAsiaTheme="minorEastAsia" w:hAnsi="Times New Roman" w:cs="Times New Roman"/>
+                <w:szCs w:val="24"/>
+              </w:rPr>
+              <w:t>. “500”: system error.</w:t>
+            </w:r>
+          </w:p>
+        </w:tc>
+      </w:tr>
+      <w:tr>
+        <w:trPr>
+          <w:trHeight w:val="155"/>
+        </w:trPr>
+        <w:tc>
+          <w:tcPr>
+            <w:tcW w:w="993" w:type="dxa"/>
+            <w:vMerge w:val="restart"/>
+          </w:tcPr>
+          <w:p>
+            <w:pPr>
+              <w:pStyle w:val="a3"/>
+              <w:ind w:firstLineChars="0" w:firstLine="0"/>
+              <w:rPr>
+                <w:rFonts w:ascii="Times New Roman" w:eastAsiaTheme="minorEastAsia" w:hAnsi="Times New Roman" w:cs="Times New Roman"/>
+                <w:szCs w:val="24"/>
+              </w:rPr>
+            </w:pPr>
+            <w:r>
+              <w:rPr>
+                <w:rFonts w:ascii="Times New Roman" w:eastAsiaTheme="minorEastAsia" w:hAnsi="Times New Roman" w:cs="Times New Roman"/>
+                <w:szCs w:val="24"/>
+              </w:rPr>
+              <w:t>msg</w:t>
+            </w:r>
+          </w:p>
+        </w:tc>
+        <w:tc>
+          <w:tcPr>
+            <w:tcW w:w="1984" w:type="dxa"/>
+            <w:vMerge w:val="restart"/>
+          </w:tcPr>
+          <w:p>
+            <w:pPr>
+              <w:pStyle w:val="a3"/>
+              <w:ind w:firstLineChars="0" w:firstLine="0"/>
+              <w:rPr>
+                <w:rFonts w:ascii="Times New Roman" w:eastAsiaTheme="minorEastAsia" w:hAnsi="Times New Roman" w:cs="Times New Roman"/>
+                <w:szCs w:val="24"/>
+              </w:rPr>
+            </w:pPr>
+            <w:r>
+              <w:rPr>
+                <w:rFonts w:ascii="Times New Roman" w:eastAsiaTheme="minorEastAsia" w:hAnsi="Times New Roman" w:cs="Times New Roman" w:hint="eastAsia"/>
+                <w:szCs w:val="24"/>
+              </w:rPr>
+              <w:t>S</w:t>
+            </w:r>
+            <w:r>
+              <w:rPr>
+                <w:rFonts w:ascii="Times New Roman" w:eastAsiaTheme="minorEastAsia" w:hAnsi="Times New Roman" w:cs="Times New Roman"/>
+                <w:szCs w:val="24"/>
+              </w:rPr>
+              <w:t>tring</w:t>
+            </w:r>
+          </w:p>
+        </w:tc>
+        <w:tc>
+          <w:tcPr>
+            <w:tcW w:w="4899" w:type="dxa"/>
+          </w:tcPr>
+          <w:p>
+            <w:pPr>
+              <w:pStyle w:val="a3"/>
+              <w:ind w:firstLineChars="0" w:firstLine="0"/>
+              <w:rPr>
+                <w:rFonts w:ascii="Times New Roman" w:eastAsiaTheme="minorEastAsia" w:hAnsi="Times New Roman" w:cs="Times New Roman"/>
+                <w:szCs w:val="24"/>
+              </w:rPr>
+            </w:pPr>
+            <w:r>
+              <w:rPr>
+                <w:rFonts w:ascii="Times New Roman" w:eastAsiaTheme="minorEastAsia" w:hAnsi="Times New Roman" w:cs="Times New Roman" w:hint="eastAsia"/>
+                <w:szCs w:val="24"/>
+              </w:rPr>
+              <w:t>M</w:t>
+            </w:r>
+            <w:r>
+              <w:rPr>
+                <w:rFonts w:ascii="Times New Roman" w:eastAsiaTheme="minorEastAsia" w:hAnsi="Times New Roman" w:cs="Times New Roman"/>
+                <w:szCs w:val="24"/>
+              </w:rPr>
+              <w:t>eaning: the status message of this request.</w:t>
+            </w:r>
+          </w:p>
+        </w:tc>
+      </w:tr>
+      <w:tr>
+        <w:trPr>
+          <w:trHeight w:val="155"/>
+        </w:trPr>
+        <w:tc>
+          <w:tcPr>
+            <w:tcW w:w="993" w:type="dxa"/>
+            <w:vMerge/>
+          </w:tcPr>
+          <w:p>
+            <w:pPr>
+              <w:pStyle w:val="a3"/>
+              <w:ind w:firstLineChars="0" w:firstLine="0"/>
+              <w:rPr>
+                <w:rFonts w:ascii="Times New Roman" w:eastAsiaTheme="minorEastAsia" w:hAnsi="Times New Roman" w:cs="Times New Roman"/>
+                <w:szCs w:val="24"/>
+              </w:rPr>
+            </w:pPr>
+          </w:p>
+        </w:tc>
+        <w:tc>
+          <w:tcPr>
+            <w:tcW w:w="1984" w:type="dxa"/>
+            <w:vMerge/>
+          </w:tcPr>
+          <w:p>
+            <w:pPr>
+              <w:pStyle w:val="a3"/>
+              <w:ind w:firstLineChars="0" w:firstLine="0"/>
+              <w:rPr>
+                <w:rFonts w:ascii="Times New Roman" w:eastAsiaTheme="minorEastAsia" w:hAnsi="Times New Roman" w:cs="Times New Roman"/>
+                <w:szCs w:val="24"/>
+              </w:rPr>
+            </w:pPr>
+          </w:p>
+        </w:tc>
+        <w:tc>
+          <w:tcPr>
+            <w:tcW w:w="4899" w:type="dxa"/>
+          </w:tcPr>
+          <w:p>
+            <w:pPr>
+              <w:pStyle w:val="a3"/>
+              <w:ind w:firstLineChars="0" w:firstLine="0"/>
+              <w:rPr>
+                <w:rFonts w:ascii="Times New Roman" w:eastAsiaTheme="minorEastAsia" w:hAnsi="Times New Roman" w:cs="Times New Roman"/>
+                <w:szCs w:val="24"/>
+              </w:rPr>
+            </w:pPr>
+            <w:r>
+              <w:rPr>
+                <w:rFonts w:ascii="Times New Roman" w:eastAsiaTheme="minorEastAsia" w:hAnsi="Times New Roman" w:cs="Times New Roman" w:hint="eastAsia"/>
+                <w:szCs w:val="24"/>
+              </w:rPr>
+              <w:t>V</w:t>
+            </w:r>
+            <w:r>
+              <w:rPr>
+                <w:rFonts w:ascii="Times New Roman" w:eastAsiaTheme="minorEastAsia" w:hAnsi="Times New Roman" w:cs="Times New Roman"/>
+                <w:szCs w:val="24"/>
+              </w:rPr>
+              <w:t>alue:</w:t>
+            </w:r>
+          </w:p>
+          <w:p>
+            <w:pPr>
+              <w:pStyle w:val="a3"/>
+              <w:ind w:firstLineChars="0" w:firstLine="0"/>
+              <w:rPr>
+                <w:rFonts w:ascii="Times New Roman" w:eastAsiaTheme="minorEastAsia" w:hAnsi="Times New Roman" w:cs="Times New Roman"/>
+                <w:szCs w:val="24"/>
+              </w:rPr>
+            </w:pPr>
+            <w:r>
+              <w:rPr>
+                <w:rFonts w:ascii="Times New Roman" w:eastAsiaTheme="minorEastAsia" w:hAnsi="Times New Roman" w:cs="Times New Roman" w:hint="eastAsia"/>
+                <w:szCs w:val="24"/>
+              </w:rPr>
+              <w:t>1</w:t>
+            </w:r>
+            <w:r>
+              <w:rPr>
+                <w:rFonts w:ascii="Times New Roman" w:eastAsiaTheme="minorEastAsia" w:hAnsi="Times New Roman" w:cs="Times New Roman"/>
+                <w:szCs w:val="24"/>
+              </w:rPr>
+              <w:t>. “success”</w:t>
+            </w:r>
+          </w:p>
+          <w:p>
+            <w:pPr>
+              <w:pStyle w:val="a3"/>
+              <w:ind w:firstLineChars="0" w:firstLine="0"/>
+              <w:rPr>
+                <w:rFonts w:ascii="Times New Roman" w:eastAsiaTheme="minorEastAsia" w:hAnsi="Times New Roman" w:cs="Times New Roman"/>
+                <w:szCs w:val="24"/>
+              </w:rPr>
+            </w:pPr>
+            <w:r>
+              <w:rPr>
+                <w:rFonts w:ascii="Times New Roman" w:eastAsiaTheme="minorEastAsia" w:hAnsi="Times New Roman" w:cs="Times New Roman" w:hint="eastAsia"/>
+                <w:szCs w:val="24"/>
+              </w:rPr>
+              <w:t>2</w:t>
+            </w:r>
+            <w:r>
+              <w:rPr>
+                <w:rFonts w:ascii="Times New Roman" w:eastAsiaTheme="minorEastAsia" w:hAnsi="Times New Roman" w:cs="Times New Roman"/>
+                <w:szCs w:val="24"/>
+              </w:rPr>
+              <w:t xml:space="preserve">. </w:t>
+            </w:r>
+            <w:r>
+              <w:rPr>
+                <w:rFonts w:ascii="Times New Roman" w:eastAsiaTheme="minorEastAsia" w:hAnsi="Times New Roman" w:cs="Times New Roman"/>
+                <w:szCs w:val="24"/>
+              </w:rPr>
+              <w:t>"Input empty!"</w:t>
+            </w:r>
+            <w:r>
+              <w:rPr>
+                <w:rFonts w:ascii="Times New Roman" w:eastAsiaTheme="minorEastAsia" w:hAnsi="Times New Roman" w:cs="Times New Roman"/>
+                <w:szCs w:val="24"/>
+              </w:rPr>
+              <w:t>: the error message.</w:t>
+            </w:r>
+          </w:p>
+          <w:p>
+            <w:pPr>
+              <w:pStyle w:val="a3"/>
+              <w:ind w:firstLineChars="0" w:firstLine="0"/>
+              <w:rPr>
+                <w:rFonts w:ascii="Times New Roman" w:eastAsiaTheme="minorEastAsia" w:hAnsi="Times New Roman" w:cs="Times New Roman"/>
+                <w:szCs w:val="24"/>
+              </w:rPr>
+            </w:pPr>
+            <w:r>
+              <w:rPr>
+                <w:rFonts w:ascii="Times New Roman" w:eastAsiaTheme="minorEastAsia" w:hAnsi="Times New Roman" w:cs="Times New Roman" w:hint="eastAsia"/>
+                <w:szCs w:val="24"/>
+              </w:rPr>
+              <w:t>3</w:t>
+            </w:r>
+            <w:r>
+              <w:rPr>
+                <w:rFonts w:ascii="Times New Roman" w:eastAsiaTheme="minorEastAsia" w:hAnsi="Times New Roman" w:cs="Times New Roman"/>
+                <w:szCs w:val="24"/>
+              </w:rPr>
+              <w:t xml:space="preserve">. </w:t>
+            </w:r>
+            <w:r>
+              <w:rPr>
+                <w:rFonts w:ascii="Times New Roman" w:eastAsiaTheme="minorEastAsia" w:hAnsi="Times New Roman" w:cs="Times New Roman"/>
+                <w:szCs w:val="24"/>
+              </w:rPr>
+              <w:t>"No LEC feedback now."</w:t>
+            </w:r>
+            <w:r>
+              <w:rPr>
+                <w:rFonts w:ascii="Times New Roman" w:eastAsiaTheme="minorEastAsia" w:hAnsi="Times New Roman" w:cs="Times New Roman"/>
+                <w:szCs w:val="24"/>
+              </w:rPr>
+              <w:t>: the warning message for no feedback supervisor.</w:t>
+            </w:r>
+          </w:p>
+        </w:tc>
+      </w:tr>
+      <w:tr>
+        <w:trPr>
+          <w:trHeight w:val="155"/>
+        </w:trPr>
+        <w:tc>
+          <w:tcPr>
+            <w:tcW w:w="993" w:type="dxa"/>
+            <w:vMerge w:val="restart"/>
+          </w:tcPr>
+          <w:p>
+            <w:pPr>
+              <w:pStyle w:val="a3"/>
+              <w:ind w:firstLineChars="0" w:firstLine="0"/>
+              <w:rPr>
+                <w:rFonts w:ascii="Times New Roman" w:eastAsiaTheme="minorEastAsia" w:hAnsi="Times New Roman" w:cs="Times New Roman"/>
+                <w:szCs w:val="24"/>
+              </w:rPr>
+            </w:pPr>
+            <w:r>
+              <w:rPr>
+                <w:rFonts w:ascii="Times New Roman" w:eastAsiaTheme="minorEastAsia" w:hAnsi="Times New Roman" w:cs="Times New Roman" w:hint="eastAsia"/>
+                <w:szCs w:val="24"/>
+              </w:rPr>
+              <w:t>d</w:t>
+            </w:r>
+            <w:r>
+              <w:rPr>
+                <w:rFonts w:ascii="Times New Roman" w:eastAsiaTheme="minorEastAsia" w:hAnsi="Times New Roman" w:cs="Times New Roman"/>
+                <w:szCs w:val="24"/>
+              </w:rPr>
+              <w:t>ata</w:t>
+            </w:r>
+          </w:p>
+        </w:tc>
+        <w:tc>
+          <w:tcPr>
+            <w:tcW w:w="1984" w:type="dxa"/>
+            <w:vMerge w:val="restart"/>
+          </w:tcPr>
+          <w:p>
+            <w:pPr>
+              <w:pStyle w:val="a3"/>
+              <w:ind w:firstLineChars="0" w:firstLine="0"/>
+              <w:rPr>
+                <w:rFonts w:ascii="Times New Roman" w:eastAsiaTheme="minorEastAsia" w:hAnsi="Times New Roman" w:cs="Times New Roman"/>
+                <w:szCs w:val="24"/>
+              </w:rPr>
+            </w:pPr>
+            <w:r>
+              <w:rPr>
+                <w:rFonts w:ascii="Times New Roman" w:eastAsiaTheme="minorEastAsia" w:hAnsi="Times New Roman" w:cs="Times New Roman"/>
+                <w:szCs w:val="24"/>
+              </w:rPr>
+              <w:t>Json object list</w:t>
+            </w:r>
+          </w:p>
+        </w:tc>
+        <w:tc>
+          <w:tcPr>
+            <w:tcW w:w="4899" w:type="dxa"/>
+          </w:tcPr>
+          <w:p>
+            <w:pPr>
+              <w:pStyle w:val="a3"/>
+              <w:ind w:firstLineChars="0" w:firstLine="0"/>
+              <w:rPr>
+                <w:rFonts w:ascii="Times New Roman" w:eastAsiaTheme="minorEastAsia" w:hAnsi="Times New Roman" w:cs="Times New Roman"/>
+                <w:szCs w:val="24"/>
+              </w:rPr>
+            </w:pPr>
+            <w:r>
+              <w:rPr>
+                <w:rFonts w:ascii="Times New Roman" w:eastAsiaTheme="minorEastAsia" w:hAnsi="Times New Roman" w:cs="Times New Roman" w:hint="eastAsia"/>
+                <w:szCs w:val="24"/>
+              </w:rPr>
+              <w:t>M</w:t>
+            </w:r>
+            <w:r>
+              <w:rPr>
+                <w:rFonts w:ascii="Times New Roman" w:eastAsiaTheme="minorEastAsia" w:hAnsi="Times New Roman" w:cs="Times New Roman"/>
+                <w:szCs w:val="24"/>
+              </w:rPr>
+              <w:t>eaning: the return data of this request.</w:t>
+            </w:r>
+          </w:p>
+        </w:tc>
+      </w:tr>
+      <w:tr>
+        <w:trPr>
+          <w:trHeight w:val="155"/>
+        </w:trPr>
+        <w:tc>
+          <w:tcPr>
+            <w:tcW w:w="993" w:type="dxa"/>
+            <w:vMerge/>
+          </w:tcPr>
+          <w:p>
+            <w:pPr>
+              <w:pStyle w:val="a3"/>
+              <w:ind w:firstLineChars="0" w:firstLine="0"/>
+              <w:rPr>
+                <w:rFonts w:ascii="Times New Roman" w:eastAsiaTheme="minorEastAsia" w:hAnsi="Times New Roman" w:cs="Times New Roman"/>
+                <w:szCs w:val="24"/>
+              </w:rPr>
+            </w:pPr>
+          </w:p>
+        </w:tc>
+        <w:tc>
+          <w:tcPr>
+            <w:tcW w:w="1984" w:type="dxa"/>
+            <w:vMerge/>
+          </w:tcPr>
+          <w:p>
+            <w:pPr>
+              <w:pStyle w:val="a3"/>
+              <w:ind w:firstLineChars="0" w:firstLine="0"/>
+              <w:rPr>
+                <w:rFonts w:ascii="Times New Roman" w:eastAsiaTheme="minorEastAsia" w:hAnsi="Times New Roman" w:cs="Times New Roman"/>
+                <w:szCs w:val="24"/>
+              </w:rPr>
+            </w:pPr>
+          </w:p>
+        </w:tc>
+        <w:tc>
+          <w:tcPr>
+            <w:tcW w:w="4899" w:type="dxa"/>
+          </w:tcPr>
+          <w:p>
+            <w:pPr>
+              <w:pStyle w:val="a3"/>
+              <w:ind w:firstLineChars="0" w:firstLine="0"/>
+              <w:rPr>
+                <w:rFonts w:ascii="Times New Roman" w:eastAsiaTheme="minorEastAsia" w:hAnsi="Times New Roman" w:cs="Times New Roman"/>
+                <w:szCs w:val="24"/>
+              </w:rPr>
+            </w:pPr>
+            <w:r>
+              <w:rPr>
+                <w:rFonts w:ascii="Times New Roman" w:eastAsiaTheme="minorEastAsia" w:hAnsi="Times New Roman" w:cs="Times New Roman" w:hint="eastAsia"/>
+                <w:szCs w:val="24"/>
+              </w:rPr>
+              <w:t>V</w:t>
+            </w:r>
+            <w:r>
+              <w:rPr>
+                <w:rFonts w:ascii="Times New Roman" w:eastAsiaTheme="minorEastAsia" w:hAnsi="Times New Roman" w:cs="Times New Roman"/>
+                <w:szCs w:val="24"/>
+              </w:rPr>
+              <w:t>alue:</w:t>
+            </w:r>
+          </w:p>
+          <w:p>
+            <w:pPr>
+              <w:pStyle w:val="a3"/>
+              <w:ind w:firstLineChars="0" w:firstLine="0"/>
+              <w:rPr>
+                <w:rFonts w:ascii="Times New Roman" w:eastAsiaTheme="minorEastAsia" w:hAnsi="Times New Roman" w:cs="Times New Roman"/>
+                <w:szCs w:val="24"/>
+              </w:rPr>
+            </w:pPr>
+            <w:r>
+              <w:rPr>
+                <w:rFonts w:ascii="Times New Roman" w:eastAsiaTheme="minorEastAsia" w:hAnsi="Times New Roman" w:cs="Times New Roman"/>
+                <w:szCs w:val="24"/>
+              </w:rPr>
+              <w:t>Current user experience and suggestion</w:t>
+            </w:r>
+            <w:r>
+              <w:rPr>
+                <w:rFonts w:ascii="Times New Roman" w:eastAsiaTheme="minorEastAsia" w:hAnsi="Times New Roman" w:cs="Times New Roman"/>
+                <w:szCs w:val="24"/>
+              </w:rPr>
+              <w:t xml:space="preserve"> list. Each </w:t>
+            </w:r>
+            <w:r>
+              <w:rPr>
+                <w:rFonts w:ascii="Times New Roman" w:eastAsiaTheme="minorEastAsia" w:hAnsi="Times New Roman" w:cs="Times New Roman"/>
+                <w:szCs w:val="24"/>
+              </w:rPr>
+              <w:t>experience</w:t>
+            </w:r>
+            <w:r>
+              <w:rPr>
+                <w:rFonts w:ascii="Times New Roman" w:eastAsiaTheme="minorEastAsia" w:hAnsi="Times New Roman" w:cs="Times New Roman"/>
+                <w:szCs w:val="24"/>
+              </w:rPr>
+              <w:t xml:space="preserve"> object</w:t>
+            </w:r>
+            <w:r>
+              <w:rPr>
+                <w:rFonts w:ascii="Times New Roman" w:eastAsiaTheme="minorEastAsia" w:hAnsi="Times New Roman" w:cs="Times New Roman"/>
+                <w:szCs w:val="24"/>
+              </w:rPr>
+              <w:t xml:space="preserve"> includes the ‘</w:t>
+            </w:r>
+            <w:r>
+              <w:rPr>
+                <w:rFonts w:ascii="Times New Roman" w:eastAsiaTheme="minorEastAsia" w:hAnsi="Times New Roman" w:cs="Times New Roman"/>
+                <w:szCs w:val="24"/>
+              </w:rPr>
+              <w:t>e</w:t>
+            </w:r>
+            <w:r>
+              <w:rPr>
+                <w:rFonts w:ascii="Times New Roman" w:eastAsiaTheme="minorEastAsia" w:hAnsi="Times New Roman" w:cs="Times New Roman"/>
+                <w:szCs w:val="24"/>
+              </w:rPr>
+              <w:t xml:space="preserve">id’ of this </w:t>
+            </w:r>
+            <w:r>
+              <w:rPr>
+                <w:rFonts w:ascii="Times New Roman" w:eastAsiaTheme="minorEastAsia" w:hAnsi="Times New Roman" w:cs="Times New Roman"/>
+                <w:szCs w:val="24"/>
+              </w:rPr>
+              <w:t xml:space="preserve">experience </w:t>
+            </w:r>
+            <w:r>
+              <w:rPr>
+                <w:rFonts w:ascii="Times New Roman" w:eastAsiaTheme="minorEastAsia" w:hAnsi="Times New Roman" w:cs="Times New Roman"/>
+                <w:szCs w:val="24"/>
+              </w:rPr>
+              <w:t xml:space="preserve">record, the </w:t>
+            </w:r>
+            <w:r>
+              <w:rPr>
+                <w:rFonts w:ascii="Times New Roman" w:eastAsiaTheme="minorEastAsia" w:hAnsi="Times New Roman" w:cs="Times New Roman"/>
+                <w:szCs w:val="24"/>
+              </w:rPr>
+              <w:t>content of user experience</w:t>
+            </w:r>
+            <w:r>
+              <w:rPr>
+                <w:rFonts w:ascii="Times New Roman" w:eastAsiaTheme="minorEastAsia" w:hAnsi="Times New Roman" w:cs="Times New Roman"/>
+                <w:szCs w:val="24"/>
+              </w:rPr>
+              <w:t xml:space="preserve"> ‘</w:t>
+            </w:r>
+            <w:r>
+              <w:rPr>
+                <w:rFonts w:ascii="Times New Roman" w:eastAsiaTheme="minorEastAsia" w:hAnsi="Times New Roman" w:cs="Times New Roman"/>
+                <w:szCs w:val="24"/>
+              </w:rPr>
+              <w:t>eContent</w:t>
+            </w:r>
+            <w:r>
+              <w:rPr>
+                <w:rFonts w:ascii="Times New Roman" w:eastAsiaTheme="minorEastAsia" w:hAnsi="Times New Roman" w:cs="Times New Roman"/>
+                <w:szCs w:val="24"/>
+              </w:rPr>
+              <w:t>’</w:t>
+            </w:r>
+            <w:r>
+              <w:rPr>
+                <w:rFonts w:ascii="Times New Roman" w:eastAsiaTheme="minorEastAsia" w:hAnsi="Times New Roman" w:cs="Times New Roman"/>
+                <w:szCs w:val="24"/>
+              </w:rPr>
+              <w:t xml:space="preserve"> </w:t>
+            </w:r>
+            <w:r>
+              <w:rPr>
+                <w:rFonts w:ascii="Times New Roman" w:eastAsiaTheme="minorEastAsia" w:hAnsi="Times New Roman" w:cs="Times New Roman"/>
+                <w:szCs w:val="24"/>
+              </w:rPr>
+              <w:t>and the</w:t>
+            </w:r>
+            <w:r>
+              <w:rPr>
+                <w:rFonts w:ascii="Times New Roman" w:eastAsiaTheme="minorEastAsia" w:hAnsi="Times New Roman" w:cs="Times New Roman"/>
+                <w:szCs w:val="24"/>
+              </w:rPr>
+              <w:t xml:space="preserve"> adding date of this experience</w:t>
+            </w:r>
+            <w:r>
+              <w:rPr>
+                <w:rFonts w:ascii="Times New Roman" w:eastAsiaTheme="minorEastAsia" w:hAnsi="Times New Roman" w:cs="Times New Roman"/>
+                <w:szCs w:val="24"/>
+              </w:rPr>
+              <w:t xml:space="preserve"> ‘</w:t>
+            </w:r>
+            <w:r>
+              <w:rPr>
+                <w:rFonts w:ascii="Times New Roman" w:eastAsiaTheme="minorEastAsia" w:hAnsi="Times New Roman" w:cs="Times New Roman"/>
+                <w:szCs w:val="24"/>
+              </w:rPr>
+              <w:t>edate</w:t>
+            </w:r>
+            <w:r>
+              <w:rPr>
+                <w:rFonts w:ascii="Times New Roman" w:eastAsiaTheme="minorEastAsia" w:hAnsi="Times New Roman" w:cs="Times New Roman"/>
+                <w:szCs w:val="24"/>
+              </w:rPr>
+              <w:t>’.</w:t>
+            </w:r>
+          </w:p>
+        </w:tc>
+      </w:tr>
+    </w:tbl>
+    <w:p>
+      <w:pPr>
+        <w:pStyle w:val="3"/>
+      </w:pPr>
+      <w:r>
+        <w:rPr>
+          <w:rFonts w:asciiTheme="minorEastAsia" w:eastAsiaTheme="minorEastAsia" w:hAnsiTheme="minorEastAsia"/>
+        </w:rPr>
+        <w:t>Provide user experience</w:t>
+      </w:r>
+    </w:p>
+    <w:p>
+      <w:pPr>
+        <w:pStyle w:val="a3"/>
+        <w:numPr>
+          <w:ilvl w:val="0"/>
+          <w:numId w:val="34"/>
+        </w:numPr>
+        <w:ind w:firstLineChars="0"/>
+        <w:rPr>
+          <w:rFonts w:ascii="Times New Roman" w:hAnsi="Times New Roman" w:cs="Times New Roman"/>
+          <w:szCs w:val="24"/>
+        </w:rPr>
+      </w:pPr>
+      <w:r>
+        <w:rPr>
+          <w:rFonts w:ascii="Times New Roman" w:hAnsi="Times New Roman" w:cs="Times New Roman"/>
+          <w:szCs w:val="24"/>
+        </w:rPr>
+        <w:t>Description</w:t>
+      </w:r>
+    </w:p>
+    <w:tbl>
+      <w:tblPr>
+        <w:tblStyle w:val="a6"/>
+        <w:tblW w:w="0" w:type="auto"/>
+        <w:tblInd w:w="420" w:type="dxa"/>
+        <w:tblLook w:val="04A0" w:firstRow="1" w:lastRow="0" w:firstColumn="1" w:lastColumn="0" w:noHBand="0" w:noVBand="1"/>
+      </w:tblPr>
+      <w:tblGrid>
+        <w:gridCol w:w="7876"/>
+      </w:tblGrid>
+      <w:tr>
+        <w:tc>
+          <w:tcPr>
+            <w:tcW w:w="8296" w:type="dxa"/>
+          </w:tcPr>
+          <w:p>
+            <w:pPr>
+              <w:pStyle w:val="a3"/>
+              <w:ind w:firstLineChars="0" w:firstLine="0"/>
+              <w:rPr>
+                <w:rFonts w:ascii="Times New Roman" w:hAnsi="Times New Roman" w:cs="Times New Roman"/>
+                <w:szCs w:val="24"/>
+              </w:rPr>
+            </w:pPr>
+            <w:r>
+              <w:rPr>
+                <w:rFonts w:ascii="Times New Roman" w:hAnsi="Times New Roman" w:cs="Times New Roman"/>
+                <w:szCs w:val="24"/>
+              </w:rPr>
+              <w:t xml:space="preserve">The </w:t>
+            </w:r>
+            <w:r>
+              <w:rPr>
+                <w:rFonts w:ascii="Times New Roman" w:hAnsi="Times New Roman" w:cs="Times New Roman"/>
+                <w:szCs w:val="24"/>
+              </w:rPr>
+              <w:t>user experience insertion</w:t>
+            </w:r>
+            <w:r>
+              <w:rPr>
+                <w:rFonts w:ascii="Times New Roman" w:hAnsi="Times New Roman" w:cs="Times New Roman"/>
+                <w:szCs w:val="24"/>
+              </w:rPr>
+              <w:t xml:space="preserve"> interface for </w:t>
+            </w:r>
+            <w:r>
+              <w:rPr>
+                <w:rFonts w:ascii="Times New Roman" w:hAnsi="Times New Roman" w:cs="Times New Roman"/>
+                <w:szCs w:val="24"/>
+              </w:rPr>
+              <w:t>user</w:t>
+            </w:r>
+          </w:p>
+        </w:tc>
+      </w:tr>
+    </w:tbl>
+    <w:p>
+      <w:pPr>
+        <w:pStyle w:val="a3"/>
+        <w:numPr>
+          <w:ilvl w:val="0"/>
+          <w:numId w:val="34"/>
+        </w:numPr>
+        <w:ind w:firstLineChars="0"/>
+        <w:rPr>
+          <w:rFonts w:ascii="Times New Roman" w:eastAsiaTheme="minorEastAsia" w:hAnsi="Times New Roman" w:cs="Times New Roman"/>
+          <w:szCs w:val="24"/>
+        </w:rPr>
+      </w:pPr>
+      <w:r>
+        <w:rPr>
+          <w:rFonts w:ascii="Times New Roman" w:hAnsi="Times New Roman" w:cs="Times New Roman"/>
+          <w:szCs w:val="24"/>
+        </w:rPr>
+        <w:t xml:space="preserve">Request </w:t>
+      </w:r>
+      <w:r>
+        <w:rPr>
+          <w:rFonts w:ascii="Times New Roman" w:hAnsi="Times New Roman" w:cs="Times New Roman" w:hint="eastAsia"/>
+          <w:szCs w:val="24"/>
+        </w:rPr>
+        <w:t>U</w:t>
+      </w:r>
+      <w:r>
+        <w:rPr>
+          <w:rFonts w:ascii="Times New Roman" w:hAnsi="Times New Roman" w:cs="Times New Roman"/>
+          <w:szCs w:val="24"/>
+        </w:rPr>
+        <w:t>RL</w:t>
+      </w:r>
+    </w:p>
+    <w:tbl>
+      <w:tblPr>
+        <w:tblStyle w:val="a6"/>
+        <w:tblW w:w="0" w:type="auto"/>
+        <w:tblInd w:w="420" w:type="dxa"/>
+        <w:tblLook w:val="04A0" w:firstRow="1" w:lastRow="0" w:firstColumn="1" w:lastColumn="0" w:noHBand="0" w:noVBand="1"/>
+      </w:tblPr>
+      <w:tblGrid>
+        <w:gridCol w:w="7876"/>
+      </w:tblGrid>
+      <w:tr>
+        <w:tc>
+          <w:tcPr>
+            <w:tcW w:w="8296" w:type="dxa"/>
+          </w:tcPr>
+          <w:p>
+            <w:pPr>
+              <w:pStyle w:val="a3"/>
+              <w:ind w:firstLineChars="0" w:firstLine="0"/>
+              <w:rPr>
+                <w:rFonts w:ascii="Times New Roman" w:hAnsi="Times New Roman" w:cs="Times New Roman"/>
+                <w:szCs w:val="24"/>
+              </w:rPr>
+            </w:pPr>
+            <w:r>
+              <w:rPr>
+                <w:rFonts w:ascii="Times New Roman" w:hAnsi="Times New Roman" w:cs="Times New Roman"/>
+                <w:szCs w:val="24"/>
+              </w:rPr>
+              <w:t>/api/userExp/addUserExp</w:t>
+            </w:r>
+          </w:p>
+        </w:tc>
+      </w:tr>
+    </w:tbl>
+    <w:p>
+      <w:pPr>
+        <w:pStyle w:val="a3"/>
+        <w:numPr>
+          <w:ilvl w:val="0"/>
+          <w:numId w:val="34"/>
+        </w:numPr>
+        <w:ind w:firstLineChars="0"/>
+        <w:rPr>
+          <w:rFonts w:ascii="Times New Roman" w:hAnsi="Times New Roman" w:cs="Times New Roman"/>
+          <w:szCs w:val="24"/>
+        </w:rPr>
+      </w:pPr>
+      <w:r>
+        <w:rPr>
+          <w:rFonts w:ascii="Times New Roman" w:hAnsi="Times New Roman" w:cs="Times New Roman"/>
+          <w:szCs w:val="24"/>
+        </w:rPr>
+        <w:t>Request Methods</w:t>
+      </w:r>
+    </w:p>
+    <w:tbl>
+      <w:tblPr>
+        <w:tblStyle w:val="a6"/>
+        <w:tblW w:w="0" w:type="auto"/>
+        <w:tblInd w:w="420" w:type="dxa"/>
+        <w:tblLook w:val="04A0" w:firstRow="1" w:lastRow="0" w:firstColumn="1" w:lastColumn="0" w:noHBand="0" w:noVBand="1"/>
+      </w:tblPr>
+      <w:tblGrid>
+        <w:gridCol w:w="7876"/>
+      </w:tblGrid>
+      <w:tr>
+        <w:tc>
+          <w:tcPr>
+            <w:tcW w:w="8296" w:type="dxa"/>
+          </w:tcPr>
+          <w:p>
+            <w:pPr>
+              <w:pStyle w:val="a3"/>
+              <w:ind w:firstLineChars="0" w:firstLine="0"/>
+              <w:rPr>
+                <w:rFonts w:ascii="Times New Roman" w:eastAsiaTheme="minorEastAsia" w:hAnsi="Times New Roman" w:cs="Times New Roman"/>
+                <w:szCs w:val="24"/>
+              </w:rPr>
+            </w:pPr>
+            <w:r>
+              <w:rPr>
+                <w:rFonts w:ascii="Times New Roman" w:eastAsiaTheme="minorEastAsia" w:hAnsi="Times New Roman" w:cs="Times New Roman"/>
+                <w:szCs w:val="24"/>
+              </w:rPr>
+              <w:lastRenderedPageBreak/>
+              <w:t>POST</w:t>
+            </w:r>
+          </w:p>
+        </w:tc>
+      </w:tr>
+    </w:tbl>
+    <w:p>
+      <w:pPr>
+        <w:pStyle w:val="a3"/>
+        <w:numPr>
+          <w:ilvl w:val="0"/>
+          <w:numId w:val="34"/>
+        </w:numPr>
+        <w:ind w:firstLineChars="0"/>
+        <w:rPr>
+          <w:rFonts w:ascii="Times New Roman" w:hAnsi="Times New Roman" w:cs="Times New Roman"/>
+          <w:szCs w:val="24"/>
+        </w:rPr>
+      </w:pPr>
+      <w:r>
+        <w:rPr>
+          <w:rFonts w:ascii="Times New Roman" w:hAnsi="Times New Roman" w:cs="Times New Roman"/>
+          <w:szCs w:val="24"/>
+        </w:rPr>
+        <w:t>Arguments</w:t>
+      </w:r>
+    </w:p>
+    <w:tbl>
+      <w:tblPr>
+        <w:tblStyle w:val="a6"/>
+        <w:tblW w:w="0" w:type="auto"/>
+        <w:tblInd w:w="420" w:type="dxa"/>
+        <w:tblLook w:val="04A0" w:firstRow="1" w:lastRow="0" w:firstColumn="1" w:lastColumn="0" w:noHBand="0" w:noVBand="1"/>
+      </w:tblPr>
+      <w:tblGrid>
+        <w:gridCol w:w="1969"/>
+        <w:gridCol w:w="1984"/>
+        <w:gridCol w:w="1932"/>
+        <w:gridCol w:w="1991"/>
+      </w:tblGrid>
+      <w:tr>
+        <w:tc>
+          <w:tcPr>
+            <w:tcW w:w="1969" w:type="dxa"/>
+          </w:tcPr>
+          <w:p>
+            <w:pPr>
+              <w:pStyle w:val="a3"/>
+              <w:ind w:firstLineChars="0" w:firstLine="0"/>
+              <w:rPr>
+                <w:rFonts w:ascii="Times New Roman" w:eastAsiaTheme="minorEastAsia" w:hAnsi="Times New Roman" w:cs="Times New Roman"/>
+                <w:szCs w:val="24"/>
+              </w:rPr>
+            </w:pPr>
+            <w:r>
+              <w:rPr>
+                <w:rFonts w:ascii="Times New Roman" w:eastAsiaTheme="minorEastAsia" w:hAnsi="Times New Roman" w:cs="Times New Roman" w:hint="eastAsia"/>
+                <w:szCs w:val="24"/>
+              </w:rPr>
+              <w:t>N</w:t>
+            </w:r>
+            <w:r>
+              <w:rPr>
+                <w:rFonts w:ascii="Times New Roman" w:eastAsiaTheme="minorEastAsia" w:hAnsi="Times New Roman" w:cs="Times New Roman"/>
+                <w:szCs w:val="24"/>
+              </w:rPr>
+              <w:t>ame</w:t>
+            </w:r>
+          </w:p>
+        </w:tc>
+        <w:tc>
+          <w:tcPr>
+            <w:tcW w:w="1984" w:type="dxa"/>
+          </w:tcPr>
+          <w:p>
+            <w:pPr>
+              <w:pStyle w:val="a3"/>
+              <w:ind w:firstLineChars="0" w:firstLine="0"/>
+              <w:rPr>
+                <w:rFonts w:ascii="Times New Roman" w:hAnsi="Times New Roman" w:cs="Times New Roman"/>
+                <w:szCs w:val="24"/>
+              </w:rPr>
+            </w:pPr>
+            <w:r>
+              <w:rPr>
+                <w:rFonts w:ascii="Times New Roman" w:hAnsi="Times New Roman" w:cs="Times New Roman"/>
+                <w:szCs w:val="24"/>
+              </w:rPr>
+              <w:t>Mandatory</w:t>
+            </w:r>
+          </w:p>
+        </w:tc>
+        <w:tc>
+          <w:tcPr>
+            <w:tcW w:w="1932" w:type="dxa"/>
+          </w:tcPr>
+          <w:p>
+            <w:pPr>
+              <w:pStyle w:val="a3"/>
+              <w:ind w:firstLineChars="0" w:firstLine="0"/>
+              <w:rPr>
+                <w:rFonts w:ascii="Times New Roman" w:eastAsiaTheme="minorEastAsia" w:hAnsi="Times New Roman" w:cs="Times New Roman"/>
+                <w:szCs w:val="24"/>
+              </w:rPr>
+            </w:pPr>
+            <w:r>
+              <w:rPr>
+                <w:rFonts w:ascii="Times New Roman" w:eastAsiaTheme="minorEastAsia" w:hAnsi="Times New Roman" w:cs="Times New Roman" w:hint="eastAsia"/>
+                <w:szCs w:val="24"/>
+              </w:rPr>
+              <w:t>T</w:t>
+            </w:r>
+            <w:r>
+              <w:rPr>
+                <w:rFonts w:ascii="Times New Roman" w:eastAsiaTheme="minorEastAsia" w:hAnsi="Times New Roman" w:cs="Times New Roman"/>
+                <w:szCs w:val="24"/>
+              </w:rPr>
+              <w:t>ype</w:t>
+            </w:r>
+          </w:p>
+        </w:tc>
+        <w:tc>
+          <w:tcPr>
+            <w:tcW w:w="1991" w:type="dxa"/>
+          </w:tcPr>
+          <w:p>
+            <w:pPr>
+              <w:pStyle w:val="a3"/>
+              <w:ind w:firstLineChars="0" w:firstLine="0"/>
+              <w:rPr>
+                <w:rFonts w:ascii="Times New Roman" w:eastAsiaTheme="minorEastAsia" w:hAnsi="Times New Roman" w:cs="Times New Roman"/>
+                <w:szCs w:val="24"/>
+              </w:rPr>
+            </w:pPr>
+            <w:r>
+              <w:rPr>
+                <w:rFonts w:ascii="Times New Roman" w:eastAsiaTheme="minorEastAsia" w:hAnsi="Times New Roman" w:cs="Times New Roman" w:hint="eastAsia"/>
+                <w:szCs w:val="24"/>
+              </w:rPr>
+              <w:t>D</w:t>
+            </w:r>
+            <w:r>
+              <w:rPr>
+                <w:rFonts w:ascii="Times New Roman" w:eastAsiaTheme="minorEastAsia" w:hAnsi="Times New Roman" w:cs="Times New Roman"/>
+                <w:szCs w:val="24"/>
+              </w:rPr>
+              <w:t>escription</w:t>
+            </w:r>
+          </w:p>
+        </w:tc>
+      </w:tr>
+      <w:tr>
+        <w:tc>
+          <w:tcPr>
+            <w:tcW w:w="1969" w:type="dxa"/>
+          </w:tcPr>
+          <w:p>
+            <w:pPr>
+              <w:pStyle w:val="a3"/>
+              <w:ind w:firstLineChars="0" w:firstLine="0"/>
+              <w:rPr>
+                <w:rFonts w:ascii="Times New Roman" w:eastAsiaTheme="minorEastAsia" w:hAnsi="Times New Roman" w:cs="Times New Roman"/>
+                <w:szCs w:val="24"/>
+              </w:rPr>
+            </w:pPr>
+            <w:r>
+              <w:rPr>
+                <w:rFonts w:ascii="Times New Roman" w:eastAsiaTheme="minorEastAsia" w:hAnsi="Times New Roman" w:cs="Times New Roman"/>
+                <w:szCs w:val="24"/>
+              </w:rPr>
+              <w:t>eContent</w:t>
+            </w:r>
+          </w:p>
+        </w:tc>
+        <w:tc>
+          <w:tcPr>
+            <w:tcW w:w="1984" w:type="dxa"/>
+          </w:tcPr>
+          <w:p>
+            <w:pPr>
+              <w:pStyle w:val="a3"/>
+              <w:ind w:firstLineChars="0" w:firstLine="0"/>
+              <w:rPr>
+                <w:rFonts w:ascii="Times New Roman" w:eastAsiaTheme="minorEastAsia" w:hAnsi="Times New Roman" w:cs="Times New Roman"/>
+                <w:szCs w:val="24"/>
+              </w:rPr>
+            </w:pPr>
+            <w:r>
+              <w:rPr>
+                <w:rFonts w:ascii="Times New Roman" w:eastAsiaTheme="minorEastAsia" w:hAnsi="Times New Roman" w:cs="Times New Roman" w:hint="eastAsia"/>
+                <w:szCs w:val="24"/>
+              </w:rPr>
+              <w:t>y</w:t>
+            </w:r>
+            <w:r>
+              <w:rPr>
+                <w:rFonts w:ascii="Times New Roman" w:eastAsiaTheme="minorEastAsia" w:hAnsi="Times New Roman" w:cs="Times New Roman"/>
+                <w:szCs w:val="24"/>
+              </w:rPr>
+              <w:t>es</w:t>
+            </w:r>
+          </w:p>
+        </w:tc>
+        <w:tc>
+          <w:tcPr>
+            <w:tcW w:w="1932" w:type="dxa"/>
+          </w:tcPr>
+          <w:p>
+            <w:pPr>
+              <w:pStyle w:val="a3"/>
+              <w:ind w:firstLineChars="0" w:firstLine="0"/>
+              <w:rPr>
+                <w:rFonts w:ascii="Times New Roman" w:eastAsiaTheme="minorEastAsia" w:hAnsi="Times New Roman" w:cs="Times New Roman"/>
+                <w:szCs w:val="24"/>
+              </w:rPr>
+            </w:pPr>
+            <w:r>
+              <w:rPr>
+                <w:rFonts w:ascii="Times New Roman" w:eastAsiaTheme="minorEastAsia" w:hAnsi="Times New Roman" w:cs="Times New Roman" w:hint="eastAsia"/>
+                <w:szCs w:val="24"/>
+              </w:rPr>
+              <w:t>S</w:t>
+            </w:r>
+            <w:r>
+              <w:rPr>
+                <w:rFonts w:ascii="Times New Roman" w:eastAsiaTheme="minorEastAsia" w:hAnsi="Times New Roman" w:cs="Times New Roman"/>
+                <w:szCs w:val="24"/>
+              </w:rPr>
+              <w:t>tring</w:t>
+            </w:r>
+          </w:p>
+        </w:tc>
+        <w:tc>
+          <w:tcPr>
+            <w:tcW w:w="1991" w:type="dxa"/>
+          </w:tcPr>
+          <w:p>
+            <w:pPr>
+              <w:pStyle w:val="a3"/>
+              <w:ind w:firstLineChars="0" w:firstLine="0"/>
+              <w:rPr>
+                <w:rFonts w:ascii="Times New Roman" w:eastAsiaTheme="minorEastAsia" w:hAnsi="Times New Roman" w:cs="Times New Roman"/>
+                <w:szCs w:val="24"/>
+              </w:rPr>
+            </w:pPr>
+            <w:r>
+              <w:rPr>
+                <w:rFonts w:ascii="Times New Roman" w:eastAsiaTheme="minorEastAsia" w:hAnsi="Times New Roman" w:cs="Times New Roman"/>
+                <w:szCs w:val="24"/>
+              </w:rPr>
+              <w:t>T</w:t>
+            </w:r>
+            <w:r>
+              <w:rPr>
+                <w:rFonts w:ascii="Times New Roman" w:eastAsiaTheme="minorEastAsia" w:hAnsi="Times New Roman" w:cs="Times New Roman"/>
+                <w:szCs w:val="24"/>
+              </w:rPr>
+              <w:t>he content of user experience</w:t>
+            </w:r>
+            <w:r>
+              <w:rPr>
+                <w:rFonts w:ascii="Times New Roman" w:eastAsiaTheme="minorEastAsia" w:hAnsi="Times New Roman" w:cs="Times New Roman"/>
+                <w:szCs w:val="24"/>
+              </w:rPr>
+              <w:t xml:space="preserve"> that want to be inserted.</w:t>
+            </w:r>
+          </w:p>
+        </w:tc>
+      </w:tr>
+    </w:tbl>
+    <w:p>
+      <w:pPr>
+        <w:pStyle w:val="a3"/>
+        <w:numPr>
+          <w:ilvl w:val="0"/>
+          <w:numId w:val="34"/>
+        </w:numPr>
+        <w:ind w:firstLineChars="0"/>
+        <w:rPr>
+          <w:rFonts w:ascii="Times New Roman" w:hAnsi="Times New Roman" w:cs="Times New Roman"/>
+          <w:szCs w:val="24"/>
+        </w:rPr>
+      </w:pPr>
+      <w:r>
+        <w:rPr>
+          <w:rFonts w:ascii="Times New Roman" w:hAnsi="Times New Roman" w:cs="Times New Roman"/>
+          <w:szCs w:val="24"/>
+        </w:rPr>
+        <w:t>Return example</w:t>
+      </w:r>
+    </w:p>
+    <w:p>
+      <w:pPr>
+        <w:widowControl/>
+        <w:pBdr>
+          <w:top w:val="single" w:sz="6" w:space="8" w:color="E1E1E8"/>
+          <w:left w:val="single" w:sz="6" w:space="8" w:color="E1E1E8"/>
+          <w:bottom w:val="single" w:sz="6" w:space="8" w:color="E1E1E8"/>
+          <w:right w:val="single" w:sz="6" w:space="8" w:color="E1E1E8"/>
+        </w:pBdr>
+        <w:shd w:val="clear" w:color="auto" w:fill="FCFCFC"/>
+        <w:tabs>
+          <w:tab w:val="left" w:pos="916"/>
+          <w:tab w:val="left" w:pos="1832"/>
+          <w:tab w:val="left" w:pos="2748"/>
+          <w:tab w:val="left" w:pos="3664"/>
+          <w:tab w:val="left" w:pos="4580"/>
+          <w:tab w:val="left" w:pos="5496"/>
+          <w:tab w:val="left" w:pos="6412"/>
+          <w:tab w:val="left" w:pos="7328"/>
+          <w:tab w:val="left" w:pos="8244"/>
+          <w:tab w:val="left" w:pos="9160"/>
+          <w:tab w:val="left" w:pos="10076"/>
+          <w:tab w:val="left" w:pos="10992"/>
+          <w:tab w:val="left" w:pos="11908"/>
+          <w:tab w:val="left" w:pos="12824"/>
+          <w:tab w:val="left" w:pos="13740"/>
+          <w:tab w:val="left" w:pos="14656"/>
+        </w:tabs>
+        <w:jc w:val="left"/>
+        <w:rPr>
+          <w:rFonts w:ascii="Consolas" w:hAnsi="Consolas" w:cs="宋体"/>
+          <w:color w:val="333333"/>
+          <w:kern w:val="0"/>
+          <w:sz w:val="18"/>
+          <w:szCs w:val="18"/>
+          <w:bdr w:val="none" w:sz="0" w:space="0" w:color="auto" w:frame="1"/>
+        </w:rPr>
+      </w:pPr>
+      <w:r>
+        <w:rPr>
+          <w:rFonts w:ascii="Consolas" w:hAnsi="Consolas" w:cs="宋体"/>
+          <w:color w:val="333333"/>
+          <w:kern w:val="0"/>
+          <w:sz w:val="18"/>
+          <w:szCs w:val="18"/>
+          <w:bdr w:val="none" w:sz="0" w:space="0" w:color="auto" w:frame="1"/>
+        </w:rPr>
+        <w:t xml:space="preserve">  {</w:t>
+      </w:r>
+    </w:p>
+    <w:p>
+      <w:pPr>
+        <w:widowControl/>
+        <w:pBdr>
+          <w:top w:val="single" w:sz="6" w:space="8" w:color="E1E1E8"/>
+          <w:left w:val="single" w:sz="6" w:space="8" w:color="E1E1E8"/>
+          <w:bottom w:val="single" w:sz="6" w:space="8" w:color="E1E1E8"/>
+          <w:right w:val="single" w:sz="6" w:space="8" w:color="E1E1E8"/>
+        </w:pBdr>
+        <w:shd w:val="clear" w:color="auto" w:fill="FCFCFC"/>
+        <w:tabs>
+          <w:tab w:val="left" w:pos="916"/>
+          <w:tab w:val="left" w:pos="1832"/>
+          <w:tab w:val="left" w:pos="2748"/>
+          <w:tab w:val="left" w:pos="3664"/>
+          <w:tab w:val="left" w:pos="4580"/>
+          <w:tab w:val="left" w:pos="5496"/>
+          <w:tab w:val="left" w:pos="6412"/>
+          <w:tab w:val="left" w:pos="7328"/>
+          <w:tab w:val="left" w:pos="8244"/>
+          <w:tab w:val="left" w:pos="9160"/>
+          <w:tab w:val="left" w:pos="10076"/>
+          <w:tab w:val="left" w:pos="10992"/>
+          <w:tab w:val="left" w:pos="11908"/>
+          <w:tab w:val="left" w:pos="12824"/>
+          <w:tab w:val="left" w:pos="13740"/>
+          <w:tab w:val="left" w:pos="14656"/>
+        </w:tabs>
+        <w:jc w:val="left"/>
+        <w:rPr>
+          <w:rFonts w:ascii="Consolas" w:hAnsi="Consolas" w:cs="宋体"/>
+          <w:color w:val="333333"/>
+          <w:kern w:val="0"/>
+          <w:sz w:val="18"/>
+          <w:szCs w:val="18"/>
+          <w:bdr w:val="none" w:sz="0" w:space="0" w:color="auto" w:frame="1"/>
+        </w:rPr>
+      </w:pPr>
+      <w:r>
+        <w:rPr>
+          <w:rFonts w:ascii="Consolas" w:hAnsi="Consolas" w:cs="宋体"/>
+          <w:color w:val="333333"/>
+          <w:kern w:val="0"/>
+          <w:sz w:val="18"/>
+          <w:szCs w:val="18"/>
+          <w:bdr w:val="none" w:sz="0" w:space="0" w:color="auto" w:frame="1"/>
+        </w:rPr>
+        <w:t xml:space="preserve">    </w:t>
+      </w:r>
+      <w:r>
+        <w:rPr>
+          <w:rFonts w:ascii="Consolas" w:eastAsia="宋体" w:hAnsi="Consolas" w:cs="宋体"/>
+          <w:color w:val="333333"/>
+          <w:kern w:val="0"/>
+          <w:sz w:val="18"/>
+          <w:szCs w:val="18"/>
+          <w:bdr w:val="none" w:sz="0" w:space="0" w:color="auto" w:frame="1"/>
+        </w:rPr>
+        <w:t>"status"</w:t>
+      </w:r>
+      <w:r>
+        <w:rPr>
+          <w:rFonts w:ascii="Consolas" w:hAnsi="Consolas" w:cs="宋体"/>
+          <w:color w:val="333333"/>
+          <w:kern w:val="0"/>
+          <w:sz w:val="18"/>
+          <w:szCs w:val="18"/>
+          <w:bdr w:val="none" w:sz="0" w:space="0" w:color="auto" w:frame="1"/>
+        </w:rPr>
+        <w:t xml:space="preserve">: </w:t>
+      </w:r>
+      <w:r>
+        <w:rPr>
+          <w:rFonts w:ascii="Consolas" w:eastAsia="宋体" w:hAnsi="Consolas" w:cs="宋体"/>
+          <w:color w:val="AA5D00"/>
+          <w:kern w:val="0"/>
+          <w:sz w:val="18"/>
+          <w:szCs w:val="18"/>
+          <w:bdr w:val="none" w:sz="0" w:space="0" w:color="auto" w:frame="1"/>
+        </w:rPr>
+        <w:t>0</w:t>
+      </w:r>
+      <w:r>
+        <w:rPr>
+          <w:rFonts w:ascii="Consolas" w:hAnsi="Consolas" w:cs="宋体"/>
+          <w:color w:val="333333"/>
+          <w:kern w:val="0"/>
+          <w:sz w:val="18"/>
+          <w:szCs w:val="18"/>
+          <w:bdr w:val="none" w:sz="0" w:space="0" w:color="auto" w:frame="1"/>
+        </w:rPr>
+        <w:t>,</w:t>
+      </w:r>
+    </w:p>
+    <w:p>
+      <w:pPr>
+        <w:widowControl/>
+        <w:pBdr>
+          <w:top w:val="single" w:sz="6" w:space="8" w:color="E1E1E8"/>
+          <w:left w:val="single" w:sz="6" w:space="8" w:color="E1E1E8"/>
+          <w:bottom w:val="single" w:sz="6" w:space="8" w:color="E1E1E8"/>
+          <w:right w:val="single" w:sz="6" w:space="8" w:color="E1E1E8"/>
+        </w:pBdr>
+        <w:shd w:val="clear" w:color="auto" w:fill="FCFCFC"/>
+        <w:tabs>
+          <w:tab w:val="left" w:pos="916"/>
+          <w:tab w:val="left" w:pos="1832"/>
+          <w:tab w:val="left" w:pos="2748"/>
+          <w:tab w:val="left" w:pos="3664"/>
+          <w:tab w:val="left" w:pos="4580"/>
+          <w:tab w:val="left" w:pos="5496"/>
+          <w:tab w:val="left" w:pos="6412"/>
+          <w:tab w:val="left" w:pos="7328"/>
+          <w:tab w:val="left" w:pos="8244"/>
+          <w:tab w:val="left" w:pos="9160"/>
+          <w:tab w:val="left" w:pos="10076"/>
+          <w:tab w:val="left" w:pos="10992"/>
+          <w:tab w:val="left" w:pos="11908"/>
+          <w:tab w:val="left" w:pos="12824"/>
+          <w:tab w:val="left" w:pos="13740"/>
+          <w:tab w:val="left" w:pos="14656"/>
+        </w:tabs>
+        <w:jc w:val="left"/>
+        <w:rPr>
+          <w:rFonts w:ascii="Consolas" w:hAnsi="Consolas" w:cs="宋体"/>
+          <w:color w:val="333333"/>
+          <w:kern w:val="0"/>
+          <w:sz w:val="18"/>
+          <w:szCs w:val="18"/>
+          <w:bdr w:val="none" w:sz="0" w:space="0" w:color="auto" w:frame="1"/>
+        </w:rPr>
+      </w:pPr>
+      <w:r>
+        <w:rPr>
+          <w:rFonts w:ascii="Consolas" w:hAnsi="Consolas" w:cs="宋体"/>
+          <w:color w:val="333333"/>
+          <w:kern w:val="0"/>
+          <w:sz w:val="18"/>
+          <w:szCs w:val="18"/>
+          <w:bdr w:val="none" w:sz="0" w:space="0" w:color="auto" w:frame="1"/>
+        </w:rPr>
+        <w:t xml:space="preserve">    </w:t>
+      </w:r>
+      <w:r>
+        <w:rPr>
+          <w:rFonts w:ascii="Consolas" w:eastAsia="宋体" w:hAnsi="Consolas" w:cs="宋体"/>
+          <w:color w:val="333333"/>
+          <w:kern w:val="0"/>
+          <w:sz w:val="18"/>
+          <w:szCs w:val="18"/>
+          <w:bdr w:val="none" w:sz="0" w:space="0" w:color="auto" w:frame="1"/>
+        </w:rPr>
+        <w:t>"msg"</w:t>
+      </w:r>
+      <w:r>
+        <w:rPr>
+          <w:rFonts w:ascii="Consolas" w:hAnsi="Consolas" w:cs="宋体"/>
+          <w:color w:val="333333"/>
+          <w:kern w:val="0"/>
+          <w:sz w:val="18"/>
+          <w:szCs w:val="18"/>
+          <w:bdr w:val="none" w:sz="0" w:space="0" w:color="auto" w:frame="1"/>
+        </w:rPr>
+        <w:t xml:space="preserve">: </w:t>
+      </w:r>
+      <w:r>
+        <w:rPr>
+          <w:rFonts w:ascii="Consolas" w:eastAsia="宋体" w:hAnsi="Consolas" w:cs="宋体"/>
+          <w:color w:val="008000"/>
+          <w:kern w:val="0"/>
+          <w:sz w:val="18"/>
+          <w:szCs w:val="18"/>
+          <w:bdr w:val="none" w:sz="0" w:space="0" w:color="auto" w:frame="1"/>
+        </w:rPr>
+        <w:t>"</w:t>
+      </w:r>
+      <w:r>
+        <w:rPr>
+          <w:rFonts w:ascii="Consolas" w:eastAsia="宋体" w:hAnsi="Consolas" w:cs="宋体"/>
+          <w:color w:val="008000"/>
+          <w:kern w:val="0"/>
+          <w:sz w:val="18"/>
+          <w:szCs w:val="18"/>
+          <w:bdr w:val="none" w:sz="0" w:space="0" w:color="auto" w:frame="1"/>
+        </w:rPr>
+        <w:t>Successful addition</w:t>
+      </w:r>
+      <w:r>
+        <w:rPr>
+          <w:rFonts w:ascii="Consolas" w:eastAsia="宋体" w:hAnsi="Consolas" w:cs="宋体"/>
+          <w:color w:val="008000"/>
+          <w:kern w:val="0"/>
+          <w:sz w:val="18"/>
+          <w:szCs w:val="18"/>
+          <w:bdr w:val="none" w:sz="0" w:space="0" w:color="auto" w:frame="1"/>
+        </w:rPr>
+        <w:t>!</w:t>
+      </w:r>
+      <w:r>
+        <w:rPr>
+          <w:rFonts w:ascii="Consolas" w:eastAsia="宋体" w:hAnsi="Consolas" w:cs="宋体"/>
+          <w:color w:val="008000"/>
+          <w:kern w:val="0"/>
+          <w:sz w:val="18"/>
+          <w:szCs w:val="18"/>
+          <w:bdr w:val="none" w:sz="0" w:space="0" w:color="auto" w:frame="1"/>
+        </w:rPr>
+        <w:t>"</w:t>
+      </w:r>
+      <w:r>
+        <w:rPr>
+          <w:rFonts w:ascii="Consolas" w:hAnsi="Consolas" w:cs="宋体"/>
+          <w:color w:val="333333"/>
+          <w:kern w:val="0"/>
+          <w:sz w:val="18"/>
+          <w:szCs w:val="18"/>
+          <w:bdr w:val="none" w:sz="0" w:space="0" w:color="auto" w:frame="1"/>
+        </w:rPr>
+        <w:t>,</w:t>
+      </w:r>
+    </w:p>
+    <w:p>
+      <w:pPr>
+        <w:widowControl/>
+        <w:pBdr>
+          <w:top w:val="single" w:sz="6" w:space="8" w:color="E1E1E8"/>
+          <w:left w:val="single" w:sz="6" w:space="8" w:color="E1E1E8"/>
+          <w:bottom w:val="single" w:sz="6" w:space="8" w:color="E1E1E8"/>
+          <w:right w:val="single" w:sz="6" w:space="8" w:color="E1E1E8"/>
+        </w:pBdr>
+        <w:shd w:val="clear" w:color="auto" w:fill="FCFCFC"/>
+        <w:tabs>
+          <w:tab w:val="left" w:pos="916"/>
+          <w:tab w:val="left" w:pos="1832"/>
+          <w:tab w:val="left" w:pos="2748"/>
+          <w:tab w:val="left" w:pos="3664"/>
+          <w:tab w:val="left" w:pos="4580"/>
+          <w:tab w:val="left" w:pos="5496"/>
+          <w:tab w:val="left" w:pos="6412"/>
+          <w:tab w:val="left" w:pos="7328"/>
+          <w:tab w:val="left" w:pos="8244"/>
+          <w:tab w:val="left" w:pos="9160"/>
+          <w:tab w:val="left" w:pos="10076"/>
+          <w:tab w:val="left" w:pos="10992"/>
+          <w:tab w:val="left" w:pos="11908"/>
+          <w:tab w:val="left" w:pos="12824"/>
+          <w:tab w:val="left" w:pos="13740"/>
+          <w:tab w:val="left" w:pos="14656"/>
+        </w:tabs>
+        <w:jc w:val="left"/>
+        <w:rPr>
+          <w:rFonts w:ascii="Consolas" w:hAnsi="Consolas" w:cs="宋体"/>
+          <w:color w:val="333333"/>
+          <w:kern w:val="0"/>
+          <w:sz w:val="18"/>
+          <w:szCs w:val="18"/>
+          <w:bdr w:val="none" w:sz="0" w:space="0" w:color="auto" w:frame="1"/>
+        </w:rPr>
+      </w:pPr>
+      <w:r>
+        <w:rPr>
+          <w:rFonts w:ascii="Consolas" w:hAnsi="Consolas" w:cs="宋体"/>
+          <w:color w:val="333333"/>
+          <w:kern w:val="0"/>
+          <w:sz w:val="18"/>
+          <w:szCs w:val="18"/>
+          <w:bdr w:val="none" w:sz="0" w:space="0" w:color="auto" w:frame="1"/>
+        </w:rPr>
+        <w:t xml:space="preserve">    </w:t>
+      </w:r>
+      <w:r>
+        <w:rPr>
+          <w:rFonts w:ascii="Consolas" w:eastAsia="宋体" w:hAnsi="Consolas" w:cs="宋体"/>
+          <w:color w:val="333333"/>
+          <w:kern w:val="0"/>
+          <w:sz w:val="18"/>
+          <w:szCs w:val="18"/>
+          <w:bdr w:val="none" w:sz="0" w:space="0" w:color="auto" w:frame="1"/>
+        </w:rPr>
+        <w:t>"data"</w:t>
+      </w:r>
+      <w:r>
+        <w:rPr>
+          <w:rFonts w:ascii="Consolas" w:hAnsi="Consolas" w:cs="宋体"/>
+          <w:color w:val="333333"/>
+          <w:kern w:val="0"/>
+          <w:sz w:val="18"/>
+          <w:szCs w:val="18"/>
+          <w:bdr w:val="none" w:sz="0" w:space="0" w:color="auto" w:frame="1"/>
+        </w:rPr>
+        <w:t>: {}</w:t>
+      </w:r>
+    </w:p>
+    <w:p>
+      <w:pPr>
+        <w:widowControl/>
+        <w:pBdr>
+          <w:top w:val="single" w:sz="6" w:space="8" w:color="E1E1E8"/>
+          <w:left w:val="single" w:sz="6" w:space="8" w:color="E1E1E8"/>
+          <w:bottom w:val="single" w:sz="6" w:space="8" w:color="E1E1E8"/>
+          <w:right w:val="single" w:sz="6" w:space="8" w:color="E1E1E8"/>
+        </w:pBdr>
+        <w:shd w:val="clear" w:color="auto" w:fill="FCFCFC"/>
+        <w:tabs>
+          <w:tab w:val="left" w:pos="916"/>
+          <w:tab w:val="left" w:pos="1832"/>
+          <w:tab w:val="left" w:pos="2748"/>
+          <w:tab w:val="left" w:pos="3664"/>
+          <w:tab w:val="left" w:pos="4580"/>
+          <w:tab w:val="left" w:pos="5496"/>
+          <w:tab w:val="left" w:pos="6412"/>
+          <w:tab w:val="left" w:pos="7328"/>
+          <w:tab w:val="left" w:pos="8244"/>
+          <w:tab w:val="left" w:pos="9160"/>
+          <w:tab w:val="left" w:pos="10076"/>
+          <w:tab w:val="left" w:pos="10992"/>
+          <w:tab w:val="left" w:pos="11908"/>
+          <w:tab w:val="left" w:pos="12824"/>
+          <w:tab w:val="left" w:pos="13740"/>
+          <w:tab w:val="left" w:pos="14656"/>
+        </w:tabs>
+        <w:jc w:val="left"/>
+        <w:rPr>
+          <w:rFonts w:ascii="Consolas" w:eastAsia="宋体" w:hAnsi="Consolas" w:cs="宋体"/>
+          <w:color w:val="333333"/>
+          <w:kern w:val="0"/>
+          <w:sz w:val="18"/>
+          <w:szCs w:val="18"/>
+        </w:rPr>
+      </w:pPr>
+      <w:r>
+        <w:rPr>
+          <w:rFonts w:ascii="Consolas" w:hAnsi="Consolas" w:cs="宋体"/>
+          <w:color w:val="333333"/>
+          <w:kern w:val="0"/>
+          <w:sz w:val="18"/>
+          <w:szCs w:val="18"/>
+          <w:bdr w:val="none" w:sz="0" w:space="0" w:color="auto" w:frame="1"/>
+        </w:rPr>
+        <w:t xml:space="preserve">  }</w:t>
+      </w:r>
+    </w:p>
+    <w:p>
+      <w:pPr>
+        <w:pStyle w:val="a3"/>
+        <w:ind w:left="420" w:firstLineChars="0" w:firstLine="0"/>
+        <w:rPr>
+          <w:rFonts w:ascii="Times New Roman" w:hAnsi="Times New Roman" w:cs="Times New Roman"/>
+          <w:szCs w:val="24"/>
+        </w:rPr>
+      </w:pPr>
+    </w:p>
+    <w:p>
+      <w:pPr>
+        <w:pStyle w:val="a3"/>
+        <w:numPr>
+          <w:ilvl w:val="0"/>
+          <w:numId w:val="34"/>
+        </w:numPr>
+        <w:ind w:firstLineChars="0"/>
+        <w:rPr>
+          <w:rFonts w:ascii="Times New Roman" w:hAnsi="Times New Roman" w:cs="Times New Roman"/>
+          <w:szCs w:val="24"/>
+        </w:rPr>
+      </w:pPr>
+      <w:r>
+        <w:rPr>
+          <w:rFonts w:ascii="Times New Roman" w:hAnsi="Times New Roman" w:cs="Times New Roman" w:hint="eastAsia"/>
+          <w:szCs w:val="24"/>
+        </w:rPr>
+        <w:t>D</w:t>
+      </w:r>
+      <w:r>
+        <w:rPr>
+          <w:rFonts w:ascii="Times New Roman" w:hAnsi="Times New Roman" w:cs="Times New Roman"/>
+          <w:szCs w:val="24"/>
+        </w:rPr>
+        <w:t>escription of return value</w:t>
+      </w:r>
+    </w:p>
+    <w:tbl>
+      <w:tblPr>
+        <w:tblStyle w:val="a6"/>
+        <w:tblW w:w="0" w:type="auto"/>
+        <w:tblInd w:w="420" w:type="dxa"/>
+        <w:tblLook w:val="04A0" w:firstRow="1" w:lastRow="0" w:firstColumn="1" w:lastColumn="0" w:noHBand="0" w:noVBand="1"/>
+      </w:tblPr>
+      <w:tblGrid>
+        <w:gridCol w:w="993"/>
+        <w:gridCol w:w="1984"/>
+        <w:gridCol w:w="4899"/>
+      </w:tblGrid>
+      <w:tr>
+        <w:tc>
+          <w:tcPr>
+            <w:tcW w:w="993" w:type="dxa"/>
+          </w:tcPr>
+          <w:p>
+            <w:pPr>
+              <w:pStyle w:val="a3"/>
+              <w:ind w:firstLineChars="0" w:firstLine="0"/>
+              <w:rPr>
+                <w:rFonts w:ascii="Times New Roman" w:eastAsiaTheme="minorEastAsia" w:hAnsi="Times New Roman" w:cs="Times New Roman"/>
+                <w:szCs w:val="24"/>
+              </w:rPr>
+            </w:pPr>
+            <w:r>
+              <w:rPr>
+                <w:rFonts w:ascii="Times New Roman" w:eastAsiaTheme="minorEastAsia" w:hAnsi="Times New Roman" w:cs="Times New Roman" w:hint="eastAsia"/>
+                <w:szCs w:val="24"/>
+              </w:rPr>
+              <w:t>N</w:t>
+            </w:r>
+            <w:r>
+              <w:rPr>
+                <w:rFonts w:ascii="Times New Roman" w:eastAsiaTheme="minorEastAsia" w:hAnsi="Times New Roman" w:cs="Times New Roman"/>
+                <w:szCs w:val="24"/>
+              </w:rPr>
+              <w:t>ame</w:t>
+            </w:r>
+          </w:p>
+        </w:tc>
+        <w:tc>
+          <w:tcPr>
+            <w:tcW w:w="1984" w:type="dxa"/>
+          </w:tcPr>
+          <w:p>
+            <w:pPr>
+              <w:pStyle w:val="a3"/>
+              <w:ind w:firstLineChars="0" w:firstLine="0"/>
+              <w:rPr>
+                <w:rFonts w:ascii="Times New Roman" w:eastAsiaTheme="minorEastAsia" w:hAnsi="Times New Roman" w:cs="Times New Roman"/>
+                <w:szCs w:val="24"/>
+              </w:rPr>
+            </w:pPr>
+            <w:r>
+              <w:rPr>
+                <w:rFonts w:ascii="Times New Roman" w:eastAsiaTheme="minorEastAsia" w:hAnsi="Times New Roman" w:cs="Times New Roman" w:hint="eastAsia"/>
+                <w:szCs w:val="24"/>
+              </w:rPr>
+              <w:t>T</w:t>
+            </w:r>
+            <w:r>
+              <w:rPr>
+                <w:rFonts w:ascii="Times New Roman" w:eastAsiaTheme="minorEastAsia" w:hAnsi="Times New Roman" w:cs="Times New Roman"/>
+                <w:szCs w:val="24"/>
+              </w:rPr>
+              <w:t>ype</w:t>
+            </w:r>
+          </w:p>
+        </w:tc>
+        <w:tc>
+          <w:tcPr>
+            <w:tcW w:w="4899" w:type="dxa"/>
+          </w:tcPr>
+          <w:p>
+            <w:pPr>
+              <w:pStyle w:val="a3"/>
+              <w:ind w:firstLineChars="0" w:firstLine="0"/>
+              <w:rPr>
+                <w:rFonts w:ascii="Times New Roman" w:hAnsi="Times New Roman" w:cs="Times New Roman"/>
+                <w:szCs w:val="24"/>
+              </w:rPr>
+            </w:pPr>
+            <w:r>
+              <w:rPr>
+                <w:rFonts w:ascii="Times New Roman" w:eastAsiaTheme="minorEastAsia" w:hAnsi="Times New Roman" w:cs="Times New Roman" w:hint="eastAsia"/>
+                <w:szCs w:val="24"/>
+              </w:rPr>
+              <w:t>D</w:t>
+            </w:r>
+            <w:r>
+              <w:rPr>
+                <w:rFonts w:ascii="Times New Roman" w:eastAsiaTheme="minorEastAsia" w:hAnsi="Times New Roman" w:cs="Times New Roman"/>
+                <w:szCs w:val="24"/>
+              </w:rPr>
+              <w:t>escription</w:t>
+            </w:r>
+          </w:p>
+        </w:tc>
+      </w:tr>
+      <w:tr>
+        <w:trPr>
+          <w:trHeight w:val="470"/>
+        </w:trPr>
+        <w:tc>
+          <w:tcPr>
+            <w:tcW w:w="993" w:type="dxa"/>
+            <w:vMerge w:val="restart"/>
+          </w:tcPr>
+          <w:p>
+            <w:pPr>
+              <w:pStyle w:val="a3"/>
+              <w:ind w:firstLineChars="0" w:firstLine="0"/>
+              <w:rPr>
+                <w:rFonts w:ascii="Times New Roman" w:eastAsiaTheme="minorEastAsia" w:hAnsi="Times New Roman" w:cs="Times New Roman"/>
+                <w:szCs w:val="24"/>
+              </w:rPr>
+            </w:pPr>
+            <w:r>
+              <w:rPr>
+                <w:rFonts w:ascii="Times New Roman" w:eastAsiaTheme="minorEastAsia" w:hAnsi="Times New Roman" w:cs="Times New Roman"/>
+                <w:szCs w:val="24"/>
+              </w:rPr>
+              <w:t>status</w:t>
+            </w:r>
+          </w:p>
+        </w:tc>
+        <w:tc>
+          <w:tcPr>
+            <w:tcW w:w="1984" w:type="dxa"/>
+            <w:vMerge w:val="restart"/>
+          </w:tcPr>
+          <w:p>
+            <w:pPr>
+              <w:pStyle w:val="a3"/>
+              <w:ind w:firstLineChars="0" w:firstLine="0"/>
+              <w:rPr>
+                <w:rFonts w:ascii="Times New Roman" w:eastAsiaTheme="minorEastAsia" w:hAnsi="Times New Roman" w:cs="Times New Roman"/>
+                <w:szCs w:val="24"/>
+              </w:rPr>
+            </w:pPr>
+            <w:r>
+              <w:rPr>
+                <w:rFonts w:ascii="Times New Roman" w:eastAsiaTheme="minorEastAsia" w:hAnsi="Times New Roman" w:cs="Times New Roman" w:hint="eastAsia"/>
+                <w:szCs w:val="24"/>
+              </w:rPr>
+              <w:t>i</w:t>
+            </w:r>
+            <w:r>
+              <w:rPr>
+                <w:rFonts w:ascii="Times New Roman" w:eastAsiaTheme="minorEastAsia" w:hAnsi="Times New Roman" w:cs="Times New Roman"/>
+                <w:szCs w:val="24"/>
+              </w:rPr>
+              <w:t>nt</w:t>
+            </w:r>
+          </w:p>
+        </w:tc>
+        <w:tc>
+          <w:tcPr>
+            <w:tcW w:w="4899" w:type="dxa"/>
+          </w:tcPr>
+          <w:p>
+            <w:pPr>
+              <w:pStyle w:val="a3"/>
+              <w:ind w:firstLineChars="0" w:firstLine="0"/>
+              <w:rPr>
+                <w:rFonts w:ascii="Times New Roman" w:eastAsiaTheme="minorEastAsia" w:hAnsi="Times New Roman" w:cs="Times New Roman"/>
+                <w:szCs w:val="24"/>
+              </w:rPr>
+            </w:pPr>
+            <w:r>
+              <w:rPr>
+                <w:rFonts w:ascii="Times New Roman" w:eastAsiaTheme="minorEastAsia" w:hAnsi="Times New Roman" w:cs="Times New Roman"/>
+                <w:szCs w:val="24"/>
+              </w:rPr>
+              <w:t>Meaning: the status code of this request.</w:t>
+            </w:r>
+          </w:p>
+        </w:tc>
+      </w:tr>
+      <w:tr>
+        <w:trPr>
+          <w:trHeight w:val="470"/>
+        </w:trPr>
+        <w:tc>
+          <w:tcPr>
+            <w:tcW w:w="993" w:type="dxa"/>
+            <w:vMerge/>
+          </w:tcPr>
+          <w:p>
+            <w:pPr>
+              <w:pStyle w:val="a3"/>
+              <w:ind w:firstLineChars="0" w:firstLine="0"/>
+              <w:rPr>
+                <w:rFonts w:ascii="Times New Roman" w:eastAsiaTheme="minorEastAsia" w:hAnsi="Times New Roman" w:cs="Times New Roman"/>
+                <w:szCs w:val="24"/>
+              </w:rPr>
+            </w:pPr>
+          </w:p>
+        </w:tc>
+        <w:tc>
+          <w:tcPr>
+            <w:tcW w:w="1984" w:type="dxa"/>
+            <w:vMerge/>
+          </w:tcPr>
+          <w:p>
+            <w:pPr>
+              <w:pStyle w:val="a3"/>
+              <w:ind w:firstLineChars="0" w:firstLine="0"/>
+              <w:rPr>
+                <w:rFonts w:ascii="Times New Roman" w:eastAsiaTheme="minorEastAsia" w:hAnsi="Times New Roman" w:cs="Times New Roman"/>
+                <w:szCs w:val="24"/>
+              </w:rPr>
+            </w:pPr>
+          </w:p>
+        </w:tc>
+        <w:tc>
+          <w:tcPr>
+            <w:tcW w:w="4899" w:type="dxa"/>
+          </w:tcPr>
+          <w:p>
+            <w:pPr>
+              <w:pStyle w:val="a3"/>
+              <w:ind w:firstLineChars="0" w:firstLine="0"/>
+              <w:rPr>
+                <w:rFonts w:ascii="Times New Roman" w:eastAsiaTheme="minorEastAsia" w:hAnsi="Times New Roman" w:cs="Times New Roman"/>
+                <w:szCs w:val="24"/>
+              </w:rPr>
+            </w:pPr>
+            <w:r>
+              <w:rPr>
+                <w:rFonts w:ascii="Times New Roman" w:eastAsiaTheme="minorEastAsia" w:hAnsi="Times New Roman" w:cs="Times New Roman"/>
+                <w:szCs w:val="24"/>
+              </w:rPr>
+              <w:t>Value:</w:t>
+            </w:r>
+          </w:p>
+          <w:p>
+            <w:pPr>
+              <w:pStyle w:val="a3"/>
+              <w:ind w:firstLineChars="0" w:firstLine="0"/>
+              <w:rPr>
+                <w:rFonts w:ascii="Times New Roman" w:eastAsiaTheme="minorEastAsia" w:hAnsi="Times New Roman" w:cs="Times New Roman"/>
+                <w:szCs w:val="24"/>
+              </w:rPr>
+            </w:pPr>
+            <w:r>
+              <w:rPr>
+                <w:rFonts w:ascii="Times New Roman" w:eastAsiaTheme="minorEastAsia" w:hAnsi="Times New Roman" w:cs="Times New Roman" w:hint="eastAsia"/>
+                <w:szCs w:val="24"/>
+              </w:rPr>
+              <w:t>1</w:t>
+            </w:r>
+            <w:r>
+              <w:rPr>
+                <w:rFonts w:ascii="Times New Roman" w:eastAsiaTheme="minorEastAsia" w:hAnsi="Times New Roman" w:cs="Times New Roman"/>
+                <w:szCs w:val="24"/>
+              </w:rPr>
+              <w:t>. “0” : operation success</w:t>
+            </w:r>
+          </w:p>
+          <w:p>
+            <w:pPr>
+              <w:pStyle w:val="a3"/>
+              <w:ind w:firstLineChars="0" w:firstLine="0"/>
+              <w:rPr>
+                <w:rFonts w:ascii="Times New Roman" w:eastAsiaTheme="minorEastAsia" w:hAnsi="Times New Roman" w:cs="Times New Roman"/>
+                <w:szCs w:val="24"/>
+              </w:rPr>
+            </w:pPr>
+            <w:r>
+              <w:rPr>
+                <w:rFonts w:ascii="Times New Roman" w:eastAsiaTheme="minorEastAsia" w:hAnsi="Times New Roman" w:cs="Times New Roman" w:hint="eastAsia"/>
+                <w:szCs w:val="24"/>
+              </w:rPr>
+              <w:t>2</w:t>
+            </w:r>
+            <w:r>
+              <w:rPr>
+                <w:rFonts w:ascii="Times New Roman" w:eastAsiaTheme="minorEastAsia" w:hAnsi="Times New Roman" w:cs="Times New Roman"/>
+                <w:szCs w:val="24"/>
+              </w:rPr>
+              <w:t>. “400”: operation is rejected. Login fail.</w:t>
+            </w:r>
+          </w:p>
+          <w:p>
+            <w:pPr>
+              <w:pStyle w:val="a3"/>
+              <w:ind w:firstLineChars="0" w:firstLine="0"/>
+              <w:rPr>
+                <w:rFonts w:ascii="Times New Roman" w:eastAsiaTheme="minorEastAsia" w:hAnsi="Times New Roman" w:cs="Times New Roman"/>
+                <w:szCs w:val="24"/>
+              </w:rPr>
+            </w:pPr>
+            <w:r>
+              <w:rPr>
+                <w:rFonts w:ascii="Times New Roman" w:eastAsiaTheme="minorEastAsia" w:hAnsi="Times New Roman" w:cs="Times New Roman" w:hint="eastAsia"/>
+                <w:szCs w:val="24"/>
+              </w:rPr>
+              <w:t>3</w:t>
+            </w:r>
+            <w:r>
+              <w:rPr>
+                <w:rFonts w:ascii="Times New Roman" w:eastAsiaTheme="minorEastAsia" w:hAnsi="Times New Roman" w:cs="Times New Roman"/>
+                <w:szCs w:val="24"/>
+              </w:rPr>
+              <w:t>. “500”: system error.</w:t>
+            </w:r>
+          </w:p>
+        </w:tc>
+      </w:tr>
+      <w:tr>
+        <w:trPr>
+          <w:trHeight w:val="155"/>
+        </w:trPr>
+        <w:tc>
+          <w:tcPr>
+            <w:tcW w:w="993" w:type="dxa"/>
+            <w:vMerge w:val="restart"/>
+          </w:tcPr>
+          <w:p>
+            <w:pPr>
+              <w:pStyle w:val="a3"/>
+              <w:ind w:firstLineChars="0" w:firstLine="0"/>
+              <w:rPr>
+                <w:rFonts w:ascii="Times New Roman" w:eastAsiaTheme="minorEastAsia" w:hAnsi="Times New Roman" w:cs="Times New Roman"/>
+                <w:szCs w:val="24"/>
+              </w:rPr>
+            </w:pPr>
+            <w:r>
+              <w:rPr>
+                <w:rFonts w:ascii="Times New Roman" w:eastAsiaTheme="minorEastAsia" w:hAnsi="Times New Roman" w:cs="Times New Roman"/>
+                <w:szCs w:val="24"/>
+              </w:rPr>
+              <w:t>msg</w:t>
+            </w:r>
+          </w:p>
+        </w:tc>
+        <w:tc>
+          <w:tcPr>
+            <w:tcW w:w="1984" w:type="dxa"/>
+            <w:vMerge w:val="restart"/>
+          </w:tcPr>
+          <w:p>
+            <w:pPr>
+              <w:pStyle w:val="a3"/>
+              <w:ind w:firstLineChars="0" w:firstLine="0"/>
+              <w:rPr>
+                <w:rFonts w:ascii="Times New Roman" w:eastAsiaTheme="minorEastAsia" w:hAnsi="Times New Roman" w:cs="Times New Roman"/>
+                <w:szCs w:val="24"/>
+              </w:rPr>
+            </w:pPr>
+            <w:r>
+              <w:rPr>
+                <w:rFonts w:ascii="Times New Roman" w:eastAsiaTheme="minorEastAsia" w:hAnsi="Times New Roman" w:cs="Times New Roman" w:hint="eastAsia"/>
+                <w:szCs w:val="24"/>
+              </w:rPr>
+              <w:t>S</w:t>
+            </w:r>
+            <w:r>
+              <w:rPr>
+                <w:rFonts w:ascii="Times New Roman" w:eastAsiaTheme="minorEastAsia" w:hAnsi="Times New Roman" w:cs="Times New Roman"/>
+                <w:szCs w:val="24"/>
+              </w:rPr>
+              <w:t>tring</w:t>
+            </w:r>
+          </w:p>
+        </w:tc>
+        <w:tc>
+          <w:tcPr>
+            <w:tcW w:w="4899" w:type="dxa"/>
+          </w:tcPr>
+          <w:p>
+            <w:pPr>
+              <w:pStyle w:val="a3"/>
+              <w:ind w:firstLineChars="0" w:firstLine="0"/>
+              <w:rPr>
+                <w:rFonts w:ascii="Times New Roman" w:eastAsiaTheme="minorEastAsia" w:hAnsi="Times New Roman" w:cs="Times New Roman"/>
+                <w:szCs w:val="24"/>
+              </w:rPr>
+            </w:pPr>
+            <w:r>
+              <w:rPr>
+                <w:rFonts w:ascii="Times New Roman" w:eastAsiaTheme="minorEastAsia" w:hAnsi="Times New Roman" w:cs="Times New Roman" w:hint="eastAsia"/>
+                <w:szCs w:val="24"/>
+              </w:rPr>
+              <w:t>M</w:t>
+            </w:r>
+            <w:r>
+              <w:rPr>
+                <w:rFonts w:ascii="Times New Roman" w:eastAsiaTheme="minorEastAsia" w:hAnsi="Times New Roman" w:cs="Times New Roman"/>
+                <w:szCs w:val="24"/>
+              </w:rPr>
+              <w:t>eaning: the status message of this request.</w:t>
+            </w:r>
+          </w:p>
+        </w:tc>
+      </w:tr>
+      <w:tr>
+        <w:trPr>
+          <w:trHeight w:val="155"/>
+        </w:trPr>
+        <w:tc>
+          <w:tcPr>
+            <w:tcW w:w="993" w:type="dxa"/>
+            <w:vMerge/>
+          </w:tcPr>
+          <w:p>
+            <w:pPr>
+              <w:pStyle w:val="a3"/>
+              <w:ind w:firstLineChars="0" w:firstLine="0"/>
+              <w:rPr>
+                <w:rFonts w:ascii="Times New Roman" w:eastAsiaTheme="minorEastAsia" w:hAnsi="Times New Roman" w:cs="Times New Roman"/>
+                <w:szCs w:val="24"/>
+              </w:rPr>
+            </w:pPr>
+          </w:p>
+        </w:tc>
+        <w:tc>
+          <w:tcPr>
+            <w:tcW w:w="1984" w:type="dxa"/>
+            <w:vMerge/>
+          </w:tcPr>
+          <w:p>
+            <w:pPr>
+              <w:pStyle w:val="a3"/>
+              <w:ind w:firstLineChars="0" w:firstLine="0"/>
+              <w:rPr>
+                <w:rFonts w:ascii="Times New Roman" w:eastAsiaTheme="minorEastAsia" w:hAnsi="Times New Roman" w:cs="Times New Roman"/>
+                <w:szCs w:val="24"/>
+              </w:rPr>
+            </w:pPr>
+          </w:p>
+        </w:tc>
+        <w:tc>
+          <w:tcPr>
+            <w:tcW w:w="4899" w:type="dxa"/>
+          </w:tcPr>
+          <w:p>
+            <w:pPr>
+              <w:pStyle w:val="a3"/>
+              <w:ind w:firstLineChars="0" w:firstLine="0"/>
+              <w:rPr>
+                <w:rFonts w:ascii="Times New Roman" w:eastAsiaTheme="minorEastAsia" w:hAnsi="Times New Roman" w:cs="Times New Roman"/>
+                <w:szCs w:val="24"/>
+              </w:rPr>
+            </w:pPr>
+            <w:r>
+              <w:rPr>
+                <w:rFonts w:ascii="Times New Roman" w:eastAsiaTheme="minorEastAsia" w:hAnsi="Times New Roman" w:cs="Times New Roman" w:hint="eastAsia"/>
+                <w:szCs w:val="24"/>
+              </w:rPr>
+              <w:t>V</w:t>
+            </w:r>
+            <w:r>
+              <w:rPr>
+                <w:rFonts w:ascii="Times New Roman" w:eastAsiaTheme="minorEastAsia" w:hAnsi="Times New Roman" w:cs="Times New Roman"/>
+                <w:szCs w:val="24"/>
+              </w:rPr>
+              <w:t>alue:</w:t>
+            </w:r>
+          </w:p>
+          <w:p>
+            <w:pPr>
+              <w:pStyle w:val="a3"/>
+              <w:ind w:firstLineChars="0" w:firstLine="0"/>
+              <w:rPr>
+                <w:rFonts w:ascii="Times New Roman" w:eastAsiaTheme="minorEastAsia" w:hAnsi="Times New Roman" w:cs="Times New Roman"/>
+                <w:szCs w:val="24"/>
+              </w:rPr>
+            </w:pPr>
+            <w:r>
+              <w:rPr>
+                <w:rFonts w:ascii="Times New Roman" w:eastAsiaTheme="minorEastAsia" w:hAnsi="Times New Roman" w:cs="Times New Roman" w:hint="eastAsia"/>
+                <w:szCs w:val="24"/>
+              </w:rPr>
+              <w:t>1</w:t>
+            </w:r>
+            <w:r>
+              <w:rPr>
+                <w:rFonts w:ascii="Times New Roman" w:eastAsiaTheme="minorEastAsia" w:hAnsi="Times New Roman" w:cs="Times New Roman"/>
+                <w:szCs w:val="24"/>
+              </w:rPr>
+              <w:t>. “</w:t>
+            </w:r>
+            <w:r>
+              <w:rPr>
+                <w:rFonts w:ascii="Times New Roman" w:eastAsiaTheme="minorEastAsia" w:hAnsi="Times New Roman" w:cs="Times New Roman"/>
+                <w:szCs w:val="24"/>
+              </w:rPr>
+              <w:t>Successful addition!</w:t>
+            </w:r>
+            <w:r>
+              <w:rPr>
+                <w:rFonts w:ascii="Times New Roman" w:eastAsiaTheme="minorEastAsia" w:hAnsi="Times New Roman" w:cs="Times New Roman"/>
+                <w:szCs w:val="24"/>
+              </w:rPr>
+              <w:t>”</w:t>
+            </w:r>
+          </w:p>
+          <w:p>
+            <w:pPr>
+              <w:pStyle w:val="HTML0"/>
+              <w:shd w:val="clear" w:color="auto" w:fill="FFFFFF"/>
+              <w:rPr>
+                <w:rFonts w:ascii="Times New Roman" w:eastAsiaTheme="minorEastAsia" w:hAnsi="Times New Roman" w:cs="Times New Roman"/>
+                <w:kern w:val="2"/>
+              </w:rPr>
+            </w:pPr>
+            <w:r>
+              <w:rPr>
+                <w:rFonts w:ascii="Times New Roman" w:eastAsiaTheme="minorEastAsia" w:hAnsi="Times New Roman" w:cs="Times New Roman"/>
+              </w:rPr>
+              <w:t>2</w:t>
+            </w:r>
+            <w:r>
+              <w:rPr>
+                <w:rFonts w:ascii="Times New Roman" w:eastAsiaTheme="minorEastAsia" w:hAnsi="Times New Roman" w:cs="Times New Roman"/>
+              </w:rPr>
+              <w:t xml:space="preserve">. </w:t>
+            </w:r>
+            <w:r>
+              <w:rPr>
+                <w:rFonts w:ascii="Times New Roman" w:eastAsiaTheme="minorEastAsia" w:hAnsi="Times New Roman" w:cs="Times New Roman"/>
+                <w:kern w:val="2"/>
+              </w:rPr>
+              <w:t>"</w:t>
+            </w:r>
+            <w:r>
+              <w:rPr>
+                <w:rFonts w:ascii="Times New Roman" w:eastAsiaTheme="minorEastAsia" w:hAnsi="Times New Roman" w:cs="Times New Roman"/>
+                <w:kern w:val="2"/>
+              </w:rPr>
+              <w:t>Addition fail!</w:t>
+            </w:r>
+            <w:r>
+              <w:rPr>
+                <w:rFonts w:ascii="Times New Roman" w:eastAsiaTheme="minorEastAsia" w:hAnsi="Times New Roman" w:cs="Times New Roman"/>
+                <w:kern w:val="2"/>
+              </w:rPr>
+              <w:t xml:space="preserve"> </w:t>
+            </w:r>
+            <w:r>
+              <w:rPr>
+                <w:rFonts w:ascii="Times New Roman" w:eastAsiaTheme="minorEastAsia" w:hAnsi="Times New Roman" w:cs="Times New Roman"/>
+                <w:kern w:val="2"/>
+              </w:rPr>
+              <w:t>"</w:t>
+            </w:r>
+            <w:r>
+              <w:rPr>
+                <w:rFonts w:ascii="Times New Roman" w:eastAsiaTheme="minorEastAsia" w:hAnsi="Times New Roman" w:cs="Times New Roman"/>
+                <w:kern w:val="2"/>
+              </w:rPr>
+              <w:t>: error message for MySQL update.</w:t>
+            </w:r>
+          </w:p>
+          <w:p>
+            <w:pPr>
+              <w:pStyle w:val="HTML0"/>
+              <w:shd w:val="clear" w:color="auto" w:fill="FFFFFF"/>
+              <w:rPr>
+                <w:rFonts w:ascii="Times New Roman" w:eastAsiaTheme="minorEastAsia" w:hAnsi="Times New Roman" w:cs="Times New Roman"/>
+                <w:kern w:val="2"/>
+              </w:rPr>
+            </w:pPr>
+            <w:r>
+              <w:rPr>
+                <w:rFonts w:ascii="Times New Roman" w:eastAsiaTheme="minorEastAsia" w:hAnsi="Times New Roman" w:cs="Times New Roman"/>
+                <w:kern w:val="2"/>
+              </w:rPr>
+              <w:t>3.</w:t>
+            </w:r>
+            <w:r>
+              <w:rPr>
+                <w:rFonts w:ascii="Times New Roman" w:eastAsiaTheme="minorEastAsia" w:hAnsi="Times New Roman" w:cs="Times New Roman"/>
+                <w:kern w:val="2"/>
+              </w:rPr>
+              <w:t xml:space="preserve"> </w:t>
+            </w:r>
+            <w:r>
+              <w:rPr>
+                <w:rFonts w:ascii="Times New Roman" w:eastAsiaTheme="minorEastAsia" w:hAnsi="Times New Roman" w:cs="Times New Roman"/>
+                <w:kern w:val="2"/>
+              </w:rPr>
+              <w:t>"Input Empty!"</w:t>
+            </w:r>
+            <w:r>
+              <w:rPr>
+                <w:rFonts w:ascii="Times New Roman" w:eastAsiaTheme="minorEastAsia" w:hAnsi="Times New Roman" w:cs="Times New Roman"/>
+                <w:kern w:val="2"/>
+              </w:rPr>
+              <w:t>: error message for input.</w:t>
+            </w:r>
+          </w:p>
+        </w:tc>
+      </w:tr>
+      <w:tr>
+        <w:trPr>
+          <w:trHeight w:val="155"/>
+        </w:trPr>
+        <w:tc>
+          <w:tcPr>
+            <w:tcW w:w="993" w:type="dxa"/>
+            <w:vMerge w:val="restart"/>
+          </w:tcPr>
+          <w:p>
+            <w:pPr>
+              <w:pStyle w:val="a3"/>
+              <w:ind w:firstLineChars="0" w:firstLine="0"/>
+              <w:rPr>
+                <w:rFonts w:ascii="Times New Roman" w:eastAsiaTheme="minorEastAsia" w:hAnsi="Times New Roman" w:cs="Times New Roman"/>
+                <w:szCs w:val="24"/>
+              </w:rPr>
+            </w:pPr>
+            <w:r>
+              <w:rPr>
+                <w:rFonts w:ascii="Times New Roman" w:eastAsiaTheme="minorEastAsia" w:hAnsi="Times New Roman" w:cs="Times New Roman" w:hint="eastAsia"/>
+                <w:szCs w:val="24"/>
+              </w:rPr>
+              <w:t>d</w:t>
+            </w:r>
+            <w:r>
+              <w:rPr>
+                <w:rFonts w:ascii="Times New Roman" w:eastAsiaTheme="minorEastAsia" w:hAnsi="Times New Roman" w:cs="Times New Roman"/>
+                <w:szCs w:val="24"/>
+              </w:rPr>
+              <w:t>ata</w:t>
+            </w:r>
+          </w:p>
+        </w:tc>
+        <w:tc>
+          <w:tcPr>
+            <w:tcW w:w="1984" w:type="dxa"/>
+            <w:vMerge w:val="restart"/>
+          </w:tcPr>
+          <w:p>
+            <w:pPr>
+              <w:pStyle w:val="a3"/>
+              <w:ind w:firstLineChars="0" w:firstLine="0"/>
+              <w:rPr>
+                <w:rFonts w:ascii="Times New Roman" w:eastAsiaTheme="minorEastAsia" w:hAnsi="Times New Roman" w:cs="Times New Roman"/>
+                <w:szCs w:val="24"/>
+              </w:rPr>
+            </w:pPr>
+            <w:r>
+              <w:rPr>
+                <w:rFonts w:ascii="Times New Roman" w:eastAsiaTheme="minorEastAsia" w:hAnsi="Times New Roman" w:cs="Times New Roman"/>
+                <w:szCs w:val="24"/>
+              </w:rPr>
+              <w:t>null</w:t>
+            </w:r>
+          </w:p>
+        </w:tc>
+        <w:tc>
+          <w:tcPr>
+            <w:tcW w:w="4899" w:type="dxa"/>
+          </w:tcPr>
+          <w:p>
+            <w:pPr>
+              <w:pStyle w:val="a3"/>
+              <w:ind w:firstLineChars="0" w:firstLine="0"/>
+              <w:rPr>
+                <w:rFonts w:ascii="Times New Roman" w:eastAsiaTheme="minorEastAsia" w:hAnsi="Times New Roman" w:cs="Times New Roman"/>
+                <w:szCs w:val="24"/>
+              </w:rPr>
+            </w:pPr>
+            <w:r>
+              <w:rPr>
+                <w:rFonts w:ascii="Times New Roman" w:eastAsiaTheme="minorEastAsia" w:hAnsi="Times New Roman" w:cs="Times New Roman" w:hint="eastAsia"/>
+                <w:szCs w:val="24"/>
+              </w:rPr>
+              <w:t>M</w:t>
+            </w:r>
+            <w:r>
+              <w:rPr>
+                <w:rFonts w:ascii="Times New Roman" w:eastAsiaTheme="minorEastAsia" w:hAnsi="Times New Roman" w:cs="Times New Roman"/>
+                <w:szCs w:val="24"/>
+              </w:rPr>
+              <w:t>eaning: the return data of this request.</w:t>
+            </w:r>
+          </w:p>
+        </w:tc>
+      </w:tr>
+      <w:tr>
+        <w:trPr>
+          <w:trHeight w:val="155"/>
+        </w:trPr>
+        <w:tc>
+          <w:tcPr>
+            <w:tcW w:w="993" w:type="dxa"/>
+            <w:vMerge/>
+          </w:tcPr>
+          <w:p>
+            <w:pPr>
+              <w:pStyle w:val="a3"/>
+              <w:ind w:firstLineChars="0" w:firstLine="0"/>
+              <w:rPr>
+                <w:rFonts w:ascii="Times New Roman" w:eastAsiaTheme="minorEastAsia" w:hAnsi="Times New Roman" w:cs="Times New Roman"/>
+                <w:szCs w:val="24"/>
+              </w:rPr>
+            </w:pPr>
+          </w:p>
+        </w:tc>
+        <w:tc>
+          <w:tcPr>
+            <w:tcW w:w="1984" w:type="dxa"/>
+            <w:vMerge/>
+          </w:tcPr>
+          <w:p>
+            <w:pPr>
+              <w:pStyle w:val="a3"/>
+              <w:ind w:firstLineChars="0" w:firstLine="0"/>
+              <w:rPr>
+                <w:rFonts w:ascii="Times New Roman" w:eastAsiaTheme="minorEastAsia" w:hAnsi="Times New Roman" w:cs="Times New Roman"/>
+                <w:szCs w:val="24"/>
+              </w:rPr>
+            </w:pPr>
+          </w:p>
+        </w:tc>
+        <w:tc>
+          <w:tcPr>
+            <w:tcW w:w="4899" w:type="dxa"/>
+          </w:tcPr>
+          <w:p>
+            <w:pPr>
+              <w:pStyle w:val="a3"/>
+              <w:ind w:firstLineChars="0" w:firstLine="0"/>
+              <w:rPr>
+                <w:rFonts w:ascii="Times New Roman" w:eastAsiaTheme="minorEastAsia" w:hAnsi="Times New Roman" w:cs="Times New Roman"/>
+                <w:szCs w:val="24"/>
+              </w:rPr>
+            </w:pPr>
+          </w:p>
+        </w:tc>
+      </w:tr>
+    </w:tbl>
+    <w:p>
+      <w:pPr>
+        <w:rPr>
+          <w:rFonts w:eastAsiaTheme="minorEastAsia" w:hint="eastAsia"/>
+        </w:rPr>
+      </w:pPr>
     </w:p>
     <w:sectPr>
       <w:pgSz w:w="11906" w:h="16838"/>
@@ -43889,6 +47669,92 @@
     </w:lvl>
   </w:abstractNum>
   <w:abstractNum w:abstractNumId="28" w15:restartNumberingAfterBreak="0">
+    <w:nsid w:val="694727AF"/>
+    <w:multiLevelType w:val="hybridMultilevel"/>
+    <w:tmpl w:val="5EF20772"/>
+    <w:lvl w:ilvl="0" w:tplc="0409000F">
+      <w:start w:val="1"/>
+      <w:numFmt w:val="decimal"/>
+      <w:lvlText w:val="%1."/>
+      <w:lvlJc w:val="left"/>
+      <w:pPr>
+        <w:ind w:left="420" w:hanging="420"/>
+      </w:pPr>
+    </w:lvl>
+    <w:lvl w:ilvl="1" w:tplc="04090019" w:tentative="1">
+      <w:start w:val="1"/>
+      <w:numFmt w:val="lowerLetter"/>
+      <w:lvlText w:val="%2)"/>
+      <w:lvlJc w:val="left"/>
+      <w:pPr>
+        <w:ind w:left="840" w:hanging="420"/>
+      </w:pPr>
+    </w:lvl>
+    <w:lvl w:ilvl="2" w:tplc="0409001B" w:tentative="1">
+      <w:start w:val="1"/>
+      <w:numFmt w:val="lowerRoman"/>
+      <w:lvlText w:val="%3."/>
+      <w:lvlJc w:val="right"/>
+      <w:pPr>
+        <w:ind w:left="1260" w:hanging="420"/>
+      </w:pPr>
+    </w:lvl>
+    <w:lvl w:ilvl="3" w:tplc="0409000F" w:tentative="1">
+      <w:start w:val="1"/>
+      <w:numFmt w:val="decimal"/>
+      <w:lvlText w:val="%4."/>
+      <w:lvlJc w:val="left"/>
+      <w:pPr>
+        <w:ind w:left="1680" w:hanging="420"/>
+      </w:pPr>
+    </w:lvl>
+    <w:lvl w:ilvl="4" w:tplc="04090019" w:tentative="1">
+      <w:start w:val="1"/>
+      <w:numFmt w:val="lowerLetter"/>
+      <w:lvlText w:val="%5)"/>
+      <w:lvlJc w:val="left"/>
+      <w:pPr>
+        <w:ind w:left="2100" w:hanging="420"/>
+      </w:pPr>
+    </w:lvl>
+    <w:lvl w:ilvl="5" w:tplc="0409001B" w:tentative="1">
+      <w:start w:val="1"/>
+      <w:numFmt w:val="lowerRoman"/>
+      <w:lvlText w:val="%6."/>
+      <w:lvlJc w:val="right"/>
+      <w:pPr>
+        <w:ind w:left="2520" w:hanging="420"/>
+      </w:pPr>
+    </w:lvl>
+    <w:lvl w:ilvl="6" w:tplc="0409000F" w:tentative="1">
+      <w:start w:val="1"/>
+      <w:numFmt w:val="decimal"/>
+      <w:lvlText w:val="%7."/>
+      <w:lvlJc w:val="left"/>
+      <w:pPr>
+        <w:ind w:left="2940" w:hanging="420"/>
+      </w:pPr>
+    </w:lvl>
+    <w:lvl w:ilvl="7" w:tplc="04090019" w:tentative="1">
+      <w:start w:val="1"/>
+      <w:numFmt w:val="lowerLetter"/>
+      <w:lvlText w:val="%8)"/>
+      <w:lvlJc w:val="left"/>
+      <w:pPr>
+        <w:ind w:left="3360" w:hanging="420"/>
+      </w:pPr>
+    </w:lvl>
+    <w:lvl w:ilvl="8" w:tplc="0409001B" w:tentative="1">
+      <w:start w:val="1"/>
+      <w:numFmt w:val="lowerRoman"/>
+      <w:lvlText w:val="%9."/>
+      <w:lvlJc w:val="right"/>
+      <w:pPr>
+        <w:ind w:left="3780" w:hanging="420"/>
+      </w:pPr>
+    </w:lvl>
+  </w:abstractNum>
+  <w:abstractNum w:abstractNumId="29" w15:restartNumberingAfterBreak="0">
     <w:nsid w:val="6C8D2BCD"/>
     <w:multiLevelType w:val="hybridMultilevel"/>
     <w:tmpl w:val="0AC0CC36"/>
@@ -43974,7 +47840,7 @@
       </w:pPr>
     </w:lvl>
   </w:abstractNum>
-  <w:abstractNum w:abstractNumId="29" w15:restartNumberingAfterBreak="0">
+  <w:abstractNum w:abstractNumId="30" w15:restartNumberingAfterBreak="0">
     <w:nsid w:val="6D260993"/>
     <w:multiLevelType w:val="hybridMultilevel"/>
     <w:tmpl w:val="BD84ED1C"/>
@@ -44060,7 +47926,7 @@
       </w:pPr>
     </w:lvl>
   </w:abstractNum>
-  <w:abstractNum w:abstractNumId="30" w15:restartNumberingAfterBreak="0">
+  <w:abstractNum w:abstractNumId="31" w15:restartNumberingAfterBreak="0">
     <w:nsid w:val="6FFC6A62"/>
     <w:multiLevelType w:val="hybridMultilevel"/>
     <w:tmpl w:val="129AF3A0"/>
@@ -44146,7 +48012,7 @@
       </w:pPr>
     </w:lvl>
   </w:abstractNum>
-  <w:abstractNum w:abstractNumId="31" w15:restartNumberingAfterBreak="0">
+  <w:abstractNum w:abstractNumId="32" w15:restartNumberingAfterBreak="0">
     <w:nsid w:val="70BE07E2"/>
     <w:multiLevelType w:val="hybridMultilevel"/>
     <w:tmpl w:val="9C1AF86C"/>
@@ -44232,7 +48098,7 @@
       </w:pPr>
     </w:lvl>
   </w:abstractNum>
-  <w:abstractNum w:abstractNumId="32" w15:restartNumberingAfterBreak="0">
+  <w:abstractNum w:abstractNumId="33" w15:restartNumberingAfterBreak="0">
     <w:nsid w:val="7121448F"/>
     <w:multiLevelType w:val="hybridMultilevel"/>
     <w:tmpl w:val="0AC0CC36"/>
@@ -44318,7 +48184,7 @@
       </w:pPr>
     </w:lvl>
   </w:abstractNum>
-  <w:abstractNum w:abstractNumId="33" w15:restartNumberingAfterBreak="0">
+  <w:abstractNum w:abstractNumId="34" w15:restartNumberingAfterBreak="0">
     <w:nsid w:val="76DE750C"/>
     <w:multiLevelType w:val="hybridMultilevel"/>
     <w:tmpl w:val="9240205E"/>
@@ -44404,7 +48270,7 @@
       </w:pPr>
     </w:lvl>
   </w:abstractNum>
-  <w:abstractNum w:abstractNumId="34" w15:restartNumberingAfterBreak="0">
+  <w:abstractNum w:abstractNumId="35" w15:restartNumberingAfterBreak="0">
     <w:nsid w:val="7E265196"/>
     <w:multiLevelType w:val="hybridMultilevel"/>
     <w:tmpl w:val="C61CCABE"/>
@@ -44503,7 +48369,7 @@
     <w:abstractNumId w:val="2"/>
   </w:num>
   <w:num w:numId="5">
-    <w:abstractNumId w:val="30"/>
+    <w:abstractNumId w:val="31"/>
   </w:num>
   <w:num w:numId="6">
     <w:abstractNumId w:val="25"/>
@@ -44518,13 +48384,13 @@
     <w:abstractNumId w:val="26"/>
   </w:num>
   <w:num w:numId="10">
-    <w:abstractNumId w:val="32"/>
+    <w:abstractNumId w:val="33"/>
   </w:num>
   <w:num w:numId="11">
     <w:abstractNumId w:val="18"/>
   </w:num>
   <w:num w:numId="12">
-    <w:abstractNumId w:val="28"/>
+    <w:abstractNumId w:val="29"/>
   </w:num>
   <w:num w:numId="13">
     <w:abstractNumId w:val="3"/>
@@ -44533,7 +48399,7 @@
     <w:abstractNumId w:val="6"/>
   </w:num>
   <w:num w:numId="15">
-    <w:abstractNumId w:val="33"/>
+    <w:abstractNumId w:val="34"/>
   </w:num>
   <w:num w:numId="16">
     <w:abstractNumId w:val="23"/>
@@ -44557,7 +48423,7 @@
     <w:abstractNumId w:val="4"/>
   </w:num>
   <w:num w:numId="23">
-    <w:abstractNumId w:val="31"/>
+    <w:abstractNumId w:val="32"/>
   </w:num>
   <w:num w:numId="24">
     <w:abstractNumId w:val="11"/>
@@ -44572,7 +48438,7 @@
     <w:abstractNumId w:val="17"/>
   </w:num>
   <w:num w:numId="28">
-    <w:abstractNumId w:val="34"/>
+    <w:abstractNumId w:val="35"/>
   </w:num>
   <w:num w:numId="29">
     <w:abstractNumId w:val="27"/>
@@ -44590,10 +48456,13 @@
     <w:abstractNumId w:val="14"/>
   </w:num>
   <w:num w:numId="34">
-    <w:abstractNumId w:val="29"/>
+    <w:abstractNumId w:val="30"/>
   </w:num>
   <w:num w:numId="35">
     <w:abstractNumId w:val="8"/>
+  </w:num>
+  <w:num w:numId="36">
+    <w:abstractNumId w:val="28"/>
   </w:num>
 </w:numbering>
 </file>

</xml_diff>